<commit_message>
Integrated Dan’s Edits, added more about GRM
</commit_message>
<xml_diff>
--- a/doc/ldeli_growth_ms.docx
+++ b/doc/ldeli_growth_ms.docx
@@ -80,7 +80,22 @@
     <w:p/>
     <w:p>
       <w:r>
-        <w:t>Here we investigated how developmental temperatures affect contributions of variation in growth rate trajectories in an oviparous skink (</w:t>
+        <w:t>Here we investigated how developmental temperatures affect</w:t>
+      </w:r>
+      <w:r>
+        <w:t xml:space="preserve">s growth trajectories and the additive genetic variation </w:t>
+      </w:r>
+      <w:r>
+        <w:t xml:space="preserve">of </w:t>
+      </w:r>
+      <w:r>
+        <w:t xml:space="preserve">growth rate </w:t>
+      </w:r>
+      <w:r>
+        <w:t xml:space="preserve">parameters using </w:t>
+      </w:r>
+      <w:r>
+        <w:t>an oviparous skink (</w:t>
       </w:r>
       <w:proofErr w:type="spellStart"/>
       <w:r>
@@ -111,13 +126,13 @@
         <w:t xml:space="preserve">). </w:t>
       </w:r>
       <w:r>
-        <w:t>Using a ha</w:t>
-      </w:r>
-      <w:r>
-        <w:t>lf</w:t>
-      </w:r>
-      <w:r>
-        <w:t xml:space="preserve">-sib breeding design, we wanted to address the following questions 1) How does developmental temperature affect initial hatchling mass, growth rate, final size? </w:t>
+        <w:t xml:space="preserve">Using </w:t>
+      </w:r>
+      <w:r>
+        <w:t>8,433 SNP markers to derive a genomic relatedness matrix</w:t>
+      </w:r>
+      <w:r>
+        <w:t xml:space="preserve">, we wanted to address the following questions 1) How does developmental temperature affect initial hatchling mass, growth rate, final size? </w:t>
       </w:r>
       <w:r>
         <w:t xml:space="preserve">2) </w:t>
@@ -161,13 +176,19 @@
         <w:t>izard husbandry</w:t>
       </w:r>
       <w:r>
+        <w:t>, breeding design</w:t>
+      </w:r>
+      <w:r>
         <w:t xml:space="preserve"> and egg collection</w:t>
       </w:r>
     </w:p>
     <w:p/>
     <w:p>
       <w:r>
-        <w:t xml:space="preserve">We established a breeding colony of adult </w:t>
+        <w:t>From 2015 – 2017, w</w:t>
+      </w:r>
+      <w:r>
+        <w:t xml:space="preserve">e established a breeding colony of adult </w:t>
       </w:r>
       <w:r>
         <w:rPr>
@@ -186,6 +207,7 @@
       <w:r>
         <w:t xml:space="preserve"> (</w:t>
       </w:r>
+      <w:commentRangeStart w:id="0"/>
       <w:proofErr w:type="spellStart"/>
       <w:r>
         <w:t>n</w:t>
@@ -205,7 +227,13 @@
       </w:r>
       <w:proofErr w:type="gramStart"/>
       <w:r>
-        <w:t xml:space="preserve">100, </w:t>
+        <w:t>1</w:t>
+      </w:r>
+      <w:r>
+        <w:t>44</w:t>
+      </w:r>
+      <w:r>
+        <w:t xml:space="preserve">, </w:t>
       </w:r>
       <w:r>
         <w:t xml:space="preserve"> </w:t>
@@ -228,32 +256,22 @@
       <w:r>
         <w:t xml:space="preserve"> 50</w:t>
       </w:r>
-      <w:r>
-        <w:t>) using wild individuals collected across five populations between 28 August and 8 September 2015, throughout the Sydney region. Depending on the number of natural deaths we had over the winter period, each year we further collected wild adults to supplement the breeding colony prior to the breeding season (</w:t>
-      </w:r>
-      <w:proofErr w:type="spellStart"/>
-      <w:r>
-        <w:t>n</w:t>
-      </w:r>
-      <w:r>
-        <w:rPr>
-          <w:vertAlign w:val="subscript"/>
-        </w:rPr>
-        <w:t>wild</w:t>
-      </w:r>
-      <w:proofErr w:type="spellEnd"/>
-      <w:r>
-        <w:t xml:space="preserve"> =</w:t>
-      </w:r>
-      <w:r>
-        <w:t xml:space="preserve"> 44</w:t>
-      </w:r>
-      <w:r>
-        <w:t xml:space="preserve">). </w:t>
-      </w:r>
-    </w:p>
-    <w:p/>
-    <w:p>
+      <w:commentRangeEnd w:id="0"/>
+      <w:r>
+        <w:rPr>
+          <w:rStyle w:val="CommentReference"/>
+        </w:rPr>
+        <w:commentReference w:id="0"/>
+      </w:r>
+      <w:r>
+        <w:t xml:space="preserve">) using wild individuals collected across five </w:t>
+      </w:r>
+      <w:r>
+        <w:t xml:space="preserve">sites throughout the Sydney region </w:t>
+      </w:r>
+      <w:r>
+        <w:t xml:space="preserve">between 28 August and 8 September 2015. </w:t>
+      </w:r>
       <w:r>
         <w:t xml:space="preserve">We used a half-sib breeding design where </w:t>
       </w:r>
@@ -323,14 +341,105 @@
         <w:t xml:space="preserve"> (12L:12D)</w:t>
       </w:r>
       <w:r>
-        <w:t xml:space="preserve"> in a temperature control room set at 24ºC. Each enclosure was lined with newspaper and lizards were given access to a basking lamp, water bowl and tree bark as refuge. Lizards were fed three small crickets (</w:t>
-      </w:r>
-      <w:r>
-        <w:rPr>
-          <w:rFonts w:cs="Times New Roman"/>
+        <w:t xml:space="preserve"> in a temperature control room set at 24ºC</w:t>
+      </w:r>
+      <w:r>
+        <w:t xml:space="preserve"> and they were given access to a heat lamp that elevated temperatures to between 28-32</w:t>
+      </w:r>
+      <w:r>
+        <w:t xml:space="preserve"> </w:t>
+      </w:r>
+      <w:r>
+        <w:t>ºC</w:t>
+      </w:r>
+      <w:r>
+        <w:t xml:space="preserve">. Each enclosure was lined with </w:t>
+      </w:r>
+      <w:commentRangeStart w:id="1"/>
+      <w:r>
+        <w:t xml:space="preserve">newspaper </w:t>
+      </w:r>
+      <w:commentRangeEnd w:id="1"/>
+      <w:r>
+        <w:rPr>
+          <w:rStyle w:val="CommentReference"/>
+        </w:rPr>
+        <w:commentReference w:id="1"/>
+      </w:r>
+      <w:r>
+        <w:t xml:space="preserve">and lizards </w:t>
+      </w:r>
+      <w:r>
+        <w:t>had constant access to</w:t>
+      </w:r>
+      <w:r>
+        <w:t xml:space="preserve"> water and tree bark as refuge. </w:t>
+      </w:r>
+      <w:r>
+        <w:t>Adult l</w:t>
+      </w:r>
+      <w:r>
+        <w:t xml:space="preserve">izards </w:t>
+      </w:r>
+      <w:commentRangeStart w:id="2"/>
+      <w:commentRangeStart w:id="3"/>
+      <w:r>
+        <w:t>were fed</w:t>
+      </w:r>
+      <w:r>
+        <w:t xml:space="preserve"> medium sized</w:t>
+      </w:r>
+      <w:r>
+        <w:t xml:space="preserve"> crickets </w:t>
+      </w:r>
+      <w:commentRangeEnd w:id="2"/>
+      <w:r>
+        <w:rPr>
+          <w:rStyle w:val="CommentReference"/>
+        </w:rPr>
+        <w:commentReference w:id="2"/>
+      </w:r>
+      <w:commentRangeEnd w:id="3"/>
+      <w:r>
+        <w:rPr>
+          <w:rStyle w:val="CommentReference"/>
+        </w:rPr>
+        <w:commentReference w:id="3"/>
+      </w:r>
+      <w:r>
+        <w:rPr>
           <w:i/>
-        </w:rPr>
-        <w:t xml:space="preserve">Acheta </w:t>
+          <w:iCs/>
+        </w:rPr>
+        <w:t>ad libitum</w:t>
+      </w:r>
+      <w:r>
+        <w:t xml:space="preserve"> </w:t>
+      </w:r>
+      <w:r>
+        <w:t>(</w:t>
+      </w:r>
+      <w:commentRangeStart w:id="4"/>
+      <w:r>
+        <w:rPr>
+          <w:rFonts w:cs="Times New Roman"/>
+          <w:i/>
+        </w:rPr>
+        <w:t>Acheta</w:t>
+      </w:r>
+      <w:commentRangeEnd w:id="4"/>
+      <w:r>
+        <w:rPr>
+          <w:rStyle w:val="CommentReference"/>
+        </w:rPr>
+        <w:commentReference w:id="4"/>
+      </w:r>
+      <w:r>
+        <w:rPr>
+          <w:rFonts w:cs="Times New Roman"/>
+          <w:i/>
+        </w:rPr>
+        <w:t xml:space="preserve"> </w:t>
       </w:r>
       <w:proofErr w:type="spellStart"/>
       <w:r>
@@ -342,23 +451,39 @@
       </w:r>
       <w:proofErr w:type="spellEnd"/>
       <w:r>
-        <w:t xml:space="preserve">) dusted </w:t>
-      </w:r>
-      <w:r>
-        <w:lastRenderedPageBreak/>
-        <w:t xml:space="preserve">with calcium powder and multi-vitamin every two days. </w:t>
+        <w:t xml:space="preserve">) dusted with calcium powder and multi-vitamin every two days. </w:t>
       </w:r>
       <w:r>
         <w:t xml:space="preserve">From </w:t>
       </w:r>
       <w:r>
+        <w:t>the beginning of egg laying seasons (</w:t>
+      </w:r>
+      <w:r>
         <w:t>October</w:t>
       </w:r>
       <w:r>
-        <w:t xml:space="preserve"> of each year,</w:t>
+        <w:t xml:space="preserve"> of each year</w:t>
+      </w:r>
+      <w:r>
+        <w:t>)</w:t>
+      </w:r>
+      <w:r>
+        <w:t>,</w:t>
       </w:r>
       <w:r>
         <w:t xml:space="preserve"> we </w:t>
+      </w:r>
+      <w:r>
+        <w:t xml:space="preserve">replaced </w:t>
+      </w:r>
+      <w:proofErr w:type="spellStart"/>
+      <w:r>
+        <w:t>newpaper</w:t>
+      </w:r>
+      <w:proofErr w:type="spellEnd"/>
+      <w:r>
+        <w:t xml:space="preserve"> lining with garden potting mix and </w:t>
       </w:r>
       <w:r>
         <w:t>placed a</w:t>
@@ -403,6 +528,7 @@
           <w:rPr>
             <w:rFonts w:ascii="Cambria Math" w:hAnsi="Cambria Math"/>
           </w:rPr>
+          <w:lastRenderedPageBreak/>
           <m:t xml:space="preserve">× </m:t>
         </m:r>
       </m:oMath>
@@ -419,22 +545,19 @@
         <w:t xml:space="preserve">for females to oviposit their eggs. </w:t>
       </w:r>
       <w:r>
-        <w:t>From October to November, t</w:t>
-      </w:r>
-      <w:r>
-        <w:t>hese ‘egg</w:t>
-      </w:r>
-      <w:r>
-        <w:t xml:space="preserve"> boxes</w:t>
-      </w:r>
-      <w:r>
-        <w:t>’</w:t>
-      </w:r>
-      <w:r>
-        <w:t xml:space="preserve"> were checked every day</w:t>
-      </w:r>
-      <w:r>
-        <w:t xml:space="preserve">. Egg box checking increased to twice daily from December to February. </w:t>
+        <w:t xml:space="preserve">During this time, enclosures were sprayed gently with water every second day to maintain a relatively humid environment. </w:t>
+      </w:r>
+      <w:r>
+        <w:t xml:space="preserve">From October to November, </w:t>
+      </w:r>
+      <w:r>
+        <w:t>egg</w:t>
+      </w:r>
+      <w:r>
+        <w:t xml:space="preserve"> boxes were checked every day</w:t>
+      </w:r>
+      <w:r>
+        <w:t xml:space="preserve">. </w:t>
       </w:r>
       <w:r>
         <w:t xml:space="preserve">We took tail tip tissue samples from adults that were from enclosures that produced eggs for </w:t>
@@ -455,7 +578,19 @@
         <w:rPr>
           <w:rFonts w:cs="Times New Roman"/>
         </w:rPr>
-        <w:t>Animal collection was approved by the New South Wales National Parks and Wildlife Service (SL101549) and procedures were approved by the Macquarie University Ethics committee (ARA 2015/015) and University of New South Wales Animal Care and Ethics committee (ACEC 15/51A).</w:t>
+        <w:t xml:space="preserve">Animal collection was approved by the New South Wales National Parks and Wildlife Service (SL101549) and </w:t>
+      </w:r>
+      <w:r>
+        <w:rPr>
+          <w:rFonts w:cs="Times New Roman"/>
+        </w:rPr>
+        <w:t xml:space="preserve">all </w:t>
+      </w:r>
+      <w:r>
+        <w:rPr>
+          <w:rFonts w:cs="Times New Roman"/>
+        </w:rPr>
+        <w:t>procedures were approved by the Macquarie University Ethics committee (ARA 2015/015) and University of New South Wales Animal Care and Ethics committee (ACEC 15/51A).</w:t>
       </w:r>
     </w:p>
     <w:p>
@@ -476,7 +611,19 @@
         <w:t>Eggs were</w:t>
       </w:r>
       <w:r>
-        <w:t xml:space="preserve"> collected over two years (2016 and 2017) and were</w:t>
+        <w:t xml:space="preserve"> collected over two years </w:t>
+      </w:r>
+      <w:r>
+        <w:t xml:space="preserve">from </w:t>
+      </w:r>
+      <w:r>
+        <w:t xml:space="preserve">2016 </w:t>
+      </w:r>
+      <w:r>
+        <w:t>-</w:t>
+      </w:r>
+      <w:r>
+        <w:t>2017 and were</w:t>
       </w:r>
       <w:r>
         <w:t xml:space="preserve"> typically laid </w:t>
@@ -512,13 +659,43 @@
         <w:t xml:space="preserve"> </w:t>
       </w:r>
       <w:r>
-        <w:t>Each cup was then covered using cling wrap, secured by an elastic band.</w:t>
-      </w:r>
-      <w:r>
-        <w:t xml:space="preserve"> </w:t>
-      </w:r>
-      <w:r>
-        <w:t xml:space="preserve">We assumed that eggs that were found together in the substrate box was from the same clutch. Each clutch was pseudo-randomly assigned to one of two incubation treatments. We used two incubators the precisely control the temperature </w:t>
+        <w:t>Each cup was then covered using cling wrap</w:t>
+      </w:r>
+      <w:r>
+        <w:t xml:space="preserve"> and</w:t>
+      </w:r>
+      <w:r>
+        <w:t xml:space="preserve"> secured by an elastic band.</w:t>
+      </w:r>
+      <w:r>
+        <w:t xml:space="preserve"> </w:t>
+      </w:r>
+      <w:r>
+        <w:t>We assumed that eggs that were found together in the substrate box w</w:t>
+      </w:r>
+      <w:r>
+        <w:t>ere</w:t>
+      </w:r>
+      <w:r>
+        <w:t xml:space="preserve"> from the same clutch</w:t>
+      </w:r>
+      <w:r>
+        <w:t xml:space="preserve"> </w:t>
+      </w:r>
+      <w:r>
+        <w:t>as</w:t>
+      </w:r>
+      <w:r>
+        <w:t xml:space="preserve"> eggs from a single female are often stuck together</w:t>
+      </w:r>
+      <w:r>
+        <w:t xml:space="preserve">. Each clutch was pseudo-randomly assigned to one of two incubation treatments. We used two incubators </w:t>
+      </w:r>
+      <w:r>
+        <w:t xml:space="preserve">to </w:t>
+      </w:r>
+      <w:r>
+        <w:t xml:space="preserve">precisely control the temperature </w:t>
       </w:r>
       <w:r>
         <w:t xml:space="preserve">of eggs </w:t>
@@ -568,7 +745,13 @@
         <w:t>was exposed to</w:t>
       </w:r>
       <w:r>
-        <w:t xml:space="preserve"> a mean temperature of 23ºC. Incubators fluctuate</w:t>
+        <w:t xml:space="preserve"> a mean temperature of 23ºC. </w:t>
+      </w:r>
+      <w:r>
+        <w:t xml:space="preserve">However, both incubators </w:t>
+      </w:r>
+      <w:r>
+        <w:t>fluctuate</w:t>
       </w:r>
       <w:r>
         <w:t>d</w:t>
@@ -640,19 +823,35 @@
         <w:t>Egg cups were</w:t>
       </w:r>
       <w:r>
-        <w:t xml:space="preserve"> rotated within each incubator to </w:t>
-      </w:r>
-      <w:r>
-        <w:t>case of uneven heat circulation, they were also</w:t>
-      </w:r>
-      <w:r>
-        <w:t xml:space="preserve"> checked daily for mould and </w:t>
-      </w:r>
-      <w:proofErr w:type="spellStart"/>
-      <w:r>
-        <w:t>emergant</w:t>
-      </w:r>
-      <w:proofErr w:type="spellEnd"/>
+        <w:t xml:space="preserve"> rotated within each incubator </w:t>
+      </w:r>
+      <w:r>
+        <w:t xml:space="preserve">weekly to avoid </w:t>
+      </w:r>
+      <w:r>
+        <w:t>uneven heat circulation</w:t>
+      </w:r>
+      <w:r>
+        <w:t xml:space="preserve"> within incubators. Incubators</w:t>
+      </w:r>
+      <w:r>
+        <w:t xml:space="preserve"> were also</w:t>
+      </w:r>
+      <w:r>
+        <w:t xml:space="preserve"> checked daily for </w:t>
+      </w:r>
+      <w:r>
+        <w:t>dead eggs</w:t>
+      </w:r>
+      <w:r>
+        <w:t xml:space="preserve"> </w:t>
+      </w:r>
+      <w:r>
+        <w:t xml:space="preserve">and </w:t>
+      </w:r>
+      <w:r>
+        <w:t>emergent</w:t>
+      </w:r>
       <w:r>
         <w:t xml:space="preserve"> hatchlings. On aver</w:t>
       </w:r>
@@ -666,18 +865,10 @@
         <w:t xml:space="preserve"> days and </w:t>
       </w:r>
       <w:r>
-        <w:t>48.48 days (SD = 4.18, range = 25 - 56</w:t>
-      </w:r>
-      <w:proofErr w:type="gramStart"/>
-      <w:r>
-        <w:t xml:space="preserve">) </w:t>
-      </w:r>
-      <w:r>
-        <w:t xml:space="preserve"> for</w:t>
-      </w:r>
-      <w:proofErr w:type="gramEnd"/>
-      <w:r>
-        <w:t xml:space="preserve"> the ‘cold’ treatment.</w:t>
+        <w:t xml:space="preserve">48.48 days (SD = 4.18, range = 25 - 56) </w:t>
+      </w:r>
+      <w:r>
+        <w:t>for the ‘cold’ treatment.</w:t>
       </w:r>
       <w:r>
         <w:t xml:space="preserve"> </w:t>
@@ -694,7 +885,13 @@
     </w:p>
     <w:p>
       <w:r>
-        <w:t>Newly emerged hatchlings were weighed to the nearest 0.01g and ventral photographs were taken</w:t>
+        <w:t xml:space="preserve">Newly emerged hatchlings were weighed to the nearest 0.01g and </w:t>
+      </w:r>
+      <w:r>
+        <w:t>a small tail tip clipping (~2mm) was taken for genetic analyses (see below). V</w:t>
+      </w:r>
+      <w:r>
+        <w:t>entral photographs were taken</w:t>
       </w:r>
       <w:r>
         <w:t xml:space="preserve"> for digital measurement</w:t>
@@ -712,40 +909,87 @@
         <w:t>)</w:t>
       </w:r>
       <w:r>
-        <w:t xml:space="preserve">. A small tail tip clipping (~2mm) was </w:t>
-      </w:r>
-      <w:r>
-        <w:t>take</w:t>
-      </w:r>
-      <w:r>
-        <w:t>n</w:t>
-      </w:r>
-      <w:r>
-        <w:t xml:space="preserve"> </w:t>
-      </w:r>
-      <w:r>
-        <w:t xml:space="preserve">for </w:t>
-      </w:r>
-      <w:r>
-        <w:t>genetic</w:t>
-      </w:r>
-      <w:r>
-        <w:t xml:space="preserve"> analys</w:t>
-      </w:r>
-      <w:r>
-        <w:t>es</w:t>
-      </w:r>
-      <w:r>
-        <w:t xml:space="preserve"> </w:t>
-      </w:r>
-      <w:r>
-        <w:t>(see below)</w:t>
-      </w:r>
-      <w:r>
+        <w:t>.</w:t>
+      </w:r>
+      <w:r>
+        <w:t xml:space="preserve"> For the first two months, p</w:t>
+      </w:r>
+      <w:r>
+        <w:t>hotographs of hatch</w:t>
+      </w:r>
+      <w:r>
+        <w:t>l</w:t>
+      </w:r>
+      <w:r>
+        <w:t>ings were tak</w:t>
+      </w:r>
+      <w:r>
+        <w:t xml:space="preserve">en </w:t>
+      </w:r>
+      <w:r>
+        <w:t xml:space="preserve">approximately every 14 days. After which, </w:t>
+      </w:r>
+      <w:r>
+        <w:t>hatchlings were photographed</w:t>
+      </w:r>
+      <w:r>
+        <w:t xml:space="preserve"> at approximately</w:t>
+      </w:r>
+      <w:r>
+        <w:t xml:space="preserve"> a</w:t>
+      </w:r>
+      <w:r>
+        <w:t xml:space="preserve"> </w:t>
+      </w:r>
+      <w:r>
+        <w:t>30-day</w:t>
+      </w:r>
+      <w:r>
+        <w:t xml:space="preserve"> interval. </w:t>
+      </w:r>
+      <w:r>
+        <w:t>From approximately six months onwards, we manually measured hatchling SVL using a clear ruler</w:t>
+      </w:r>
+      <w:r>
+        <w:rPr>
+          <w:highlight w:val="yellow"/>
+        </w:rPr>
         <w:t xml:space="preserve">. </w:t>
       </w:r>
       <w:r>
-        <w:t xml:space="preserve">Using ImageJ software, we measured snout-vent-length </w:t>
+        <w:rPr>
+          <w:highlight w:val="yellow"/>
+        </w:rPr>
+        <w:t xml:space="preserve">Growth measurements continued until we had approximately 16 measures per individual (mean </w:t>
+      </w:r>
+      <w:proofErr w:type="gramStart"/>
+      <w:r>
+        <w:rPr>
+          <w:highlight w:val="yellow"/>
+        </w:rPr>
+        <w:t>= ,</w:t>
+      </w:r>
+      <w:proofErr w:type="gramEnd"/>
+      <w:r>
+        <w:rPr>
+          <w:highlight w:val="yellow"/>
+        </w:rPr>
+        <w:t xml:space="preserve"> range =).</w:t>
+      </w:r>
+      <w:r>
+        <w:t xml:space="preserve"> </w:t>
+      </w:r>
+      <w:r>
+        <w:t>From the photographs, w</w:t>
+      </w:r>
+      <w:r>
+        <w:t xml:space="preserve">e </w:t>
+      </w:r>
+      <w:r>
+        <w:t>extracted</w:t>
+      </w:r>
+      <w:r>
+        <w:t xml:space="preserve"> snout-vent-length </w:t>
       </w:r>
       <w:r>
         <w:rPr>
@@ -778,27 +1022,6 @@
         <w:t>snout to the beginning of the cloaca opening)</w:t>
       </w:r>
       <w:r>
-        <w:t>. We took monthly photographs of each hatchling f</w:t>
-      </w:r>
-      <w:r>
-        <w:t xml:space="preserve">or </w:t>
-      </w:r>
-      <w:r>
-        <w:t xml:space="preserve">approximately </w:t>
-      </w:r>
-      <w:r>
-        <w:t>six months</w:t>
-      </w:r>
-      <w:r>
-        <w:t xml:space="preserve"> following emergence af</w:t>
-      </w:r>
-      <w:r>
-        <w:t xml:space="preserve">ter which we used </w:t>
-      </w:r>
-      <w:r>
-        <w:t xml:space="preserve">a ruler to manually measure </w:t>
-      </w:r>
-      <w:r>
         <w:rPr>
           <w:rFonts w:eastAsia="Times New Roman" w:cs="Times New Roman"/>
           <w:sz w:val="23"/>
@@ -806,7 +1029,34 @@
           <w:shd w:val="clear" w:color="auto" w:fill="FFFFFF"/>
           <w:lang w:val="en-HK" w:eastAsia="en-GB"/>
         </w:rPr>
-        <w:t>SVL</w:t>
+        <w:t xml:space="preserve"> </w:t>
+      </w:r>
+      <w:r>
+        <w:t>using ImageJ software</w:t>
+      </w:r>
+      <w:r>
+        <w:t xml:space="preserve"> </w:t>
+      </w:r>
+      <w:r>
+        <w:fldChar w:fldCharType="begin"/>
+      </w:r>
+      <w:r>
+        <w:instrText xml:space="preserve"> ADDIN ZOTERO_ITEM CSL_CITATION {"citationID":"kdBuWalK","properties":{"formattedCitation":"(Rueden et al., 2017)","plainCitation":"(Rueden et al., 2017)","noteIndex":0},"citationItems":[{"id":3038,"uris":["http://zotero.org/users/1379426/items/HQRDMD5B"],"uri":["http://zotero.org/users/1379426/items/HQRDMD5B"],"itemData":{"id":3038,"type":"article-journal","abstract":"Background: ImageJ is an image analysis program extensively used in the biological sciences and beyond. Due to its ease of use, recordable macro language, and extensible plug-in architecture, ImageJ enjoys contributions from non-programmers, amateur programmers, and professional developers alike. Enabling such a diversity of contributors has resulted in a large community that spans the biological and physical sciences. However, a rapidly growing user base, diverging plugin suites, and technical limitations have revealed a clear need for a concerted software engineering effort to support emerging imaging paradigms, to ensure the software’s ability to handle the requirements of modern science.\nResults: We rewrote the entire ImageJ codebase, engineering a redesigned plugin mechanism intended to facilitate extensibility at every level, with the goal of creating a more powerful tool that continues to serve the existing community while addressing a wider range of scientific requirements. This next-generation ImageJ, called “ImageJ2” in places where the distinction matters, provides a host of new functionality. It separates concerns, fully decoupling the data model from the user interface. It emphasizes integration with external applications to maximize interoperability. Its robust new plugin framework allows everything from image formats, to scripting languages, to visualization to be extended by the community. The redesigned data model supports arbitrarily large, N-dimensional datasets, which are increasingly common in modern image acquisition. Despite the scope of these changes, backwards compatibility is maintained such that this new functionality can be seamlessly integrated with the classic ImageJ interface, allowing users and developers to migrate to these new methods at their own pace.\nConclusions: Scientific imaging benefits from open-source programs that advance new method development and deployment to a diverse audience. ImageJ has continuously evolved with this idea in mind; however, new and emerging scientific requirements have posed corresponding challenges for ImageJ’s development. The described improvements provide a framework engineered for flexibility, intended to support these requirements as well as accommodate future needs. Future efforts will focus on implementing new algorithms in this framework and expanding collaborations with other popular scientific software suites.","container-title":"BMC Bioinformatics","DOI":"10.1186/s12859-017-1934-z","ISSN":"1471-2105","issue":"1","journalAbbreviation":"BMC Bioinformatics","language":"en","page":"529","source":"DOI.org (Crossref)","title":"ImageJ2: ImageJ for the next generation of scientific image data","title-short":"ImageJ2","volume":"18","author":[{"family":"Rueden","given":"Curtis T."},{"family":"Schindelin","given":"Johannes"},{"family":"Hiner","given":"Mark C."},{"family":"DeZonia","given":"Barry E."},{"family":"Walter","given":"Alison E."},{"family":"Arena","given":"Ellen T."},{"family":"Eliceiri","given":"Kevin W."}],"issued":{"date-parts":[["2017",12]]}}}],"schema":"https://github.com/citation-style-language/schema/raw/master/csl-citation.json"} </w:instrText>
+      </w:r>
+      <w:r>
+        <w:fldChar w:fldCharType="separate"/>
+      </w:r>
+      <w:r>
+        <w:rPr>
+          <w:noProof/>
+        </w:rPr>
+        <w:t>(Rueden et al., 2017)</w:t>
+      </w:r>
+      <w:r>
+        <w:fldChar w:fldCharType="end"/>
+      </w:r>
+      <w:r>
+        <w:t xml:space="preserve">. </w:t>
       </w:r>
       <w:r>
         <w:rPr>
@@ -816,16 +1066,6 @@
           <w:shd w:val="clear" w:color="auto" w:fill="FFFFFF"/>
           <w:lang w:val="en-HK" w:eastAsia="en-GB"/>
         </w:rPr>
-        <w:t xml:space="preserve">. </w:t>
-      </w:r>
-      <w:r>
-        <w:rPr>
-          <w:rFonts w:eastAsia="Times New Roman" w:cs="Times New Roman"/>
-          <w:sz w:val="23"/>
-          <w:szCs w:val="23"/>
-          <w:shd w:val="clear" w:color="auto" w:fill="FFFFFF"/>
-          <w:lang w:val="en-HK" w:eastAsia="en-GB"/>
-        </w:rPr>
         <w:t xml:space="preserve">For the first initial nine months, </w:t>
       </w:r>
       <w:r>
@@ -856,10 +1096,70 @@
         <w:t>H</w:t>
       </w:r>
       <w:r>
-        <w:t>atchlings had access to a tree bark refuge and a water bowl</w:t>
-      </w:r>
-      <w:r>
-        <w:t xml:space="preserve"> and were placed in temperature control room with same conditions as the adult colony. </w:t>
+        <w:t xml:space="preserve">atchlings </w:t>
+      </w:r>
+      <w:r>
+        <w:t xml:space="preserve">were fed the same </w:t>
+      </w:r>
+      <w:r>
+        <w:t>number</w:t>
+      </w:r>
+      <w:r>
+        <w:t xml:space="preserve"> of crickets </w:t>
+      </w:r>
+      <w:r>
+        <w:t>every second day</w:t>
+      </w:r>
+      <w:r>
+        <w:t xml:space="preserve"> and </w:t>
+      </w:r>
+      <w:r>
+        <w:t xml:space="preserve">had </w:t>
+      </w:r>
+      <w:r>
+        <w:t xml:space="preserve">constant </w:t>
+      </w:r>
+      <w:r>
+        <w:t xml:space="preserve">access to </w:t>
+      </w:r>
+      <w:r>
+        <w:t xml:space="preserve">a </w:t>
+      </w:r>
+      <w:r>
+        <w:t xml:space="preserve">tree bark refuge and </w:t>
+      </w:r>
+      <w:r>
+        <w:t>water</w:t>
+      </w:r>
+      <w:r>
+        <w:t>. Hatchling</w:t>
+      </w:r>
+      <w:r>
+        <w:t xml:space="preserve"> enclosures</w:t>
+      </w:r>
+      <w:r>
+        <w:t xml:space="preserve"> </w:t>
+      </w:r>
+      <w:r>
+        <w:t xml:space="preserve">were placed in </w:t>
+      </w:r>
+      <w:r>
+        <w:t xml:space="preserve">a </w:t>
+      </w:r>
+      <w:r>
+        <w:t xml:space="preserve">temperature control room </w:t>
+      </w:r>
+      <w:r>
+        <w:t xml:space="preserve">under the </w:t>
+      </w:r>
+      <w:r>
+        <w:t xml:space="preserve">same conditions as </w:t>
+      </w:r>
+      <w:r>
+        <w:t xml:space="preserve">described above for the </w:t>
+      </w:r>
+      <w:r>
+        <w:t xml:space="preserve">adult colony. </w:t>
       </w:r>
       <w:r>
         <w:t>For logistical reasons, a</w:t>
@@ -874,18 +1174,34 @@
         <w:t>enclosure</w:t>
       </w:r>
       <w:r>
-        <w:t xml:space="preserve"> while maintaining similar number of individuals from each </w:t>
+        <w:t xml:space="preserve"> while maintaining </w:t>
+      </w:r>
+      <w:ins w:id="5" w:author="Daniel Noble" w:date="2020-05-22T15:56:00Z">
+        <w:r>
+          <w:t xml:space="preserve">a </w:t>
+        </w:r>
+      </w:ins>
+      <w:r>
+        <w:t xml:space="preserve">similar number of individuals from each </w:t>
       </w:r>
       <w:r>
         <w:t>treatment.</w:t>
       </w:r>
       <w:r>
-        <w:t xml:space="preserve"> We were unable to balance sex across enclosures as hatchlings were still too young to determine their sex</w:t>
+        <w:t xml:space="preserve"> </w:t>
+      </w:r>
+      <w:commentRangeStart w:id="6"/>
+      <w:r>
+        <w:t xml:space="preserve">We were unable to balance sex across enclosures as </w:t>
+      </w:r>
+      <w:r>
+        <w:lastRenderedPageBreak/>
+        <w:t>hatchlings were still too young to determine their sex</w:t>
       </w:r>
       <w:r>
         <w:t xml:space="preserve">, however </w:t>
       </w:r>
-      <w:commentRangeStart w:id="0"/>
+      <w:commentRangeStart w:id="7"/>
       <w:r>
         <w:t>sex</w:t>
       </w:r>
@@ -902,20 +1218,27 @@
         <w:t xml:space="preserve"> (see below)</w:t>
       </w:r>
       <w:r>
-        <w:t xml:space="preserve">. </w:t>
-      </w:r>
-      <w:commentRangeEnd w:id="0"/>
+        <w:t>.</w:t>
+      </w:r>
+      <w:commentRangeEnd w:id="6"/>
       <w:r>
         <w:rPr>
           <w:rStyle w:val="CommentReference"/>
         </w:rPr>
-        <w:commentReference w:id="0"/>
-      </w:r>
-      <w:r>
-        <w:t>Growth m</w:t>
-      </w:r>
-      <w:r>
-        <w:t>easurements continued until we had approximately 16 measures per individual (mean, range.)</w:t>
+        <w:commentReference w:id="6"/>
+      </w:r>
+      <w:r>
+        <w:t xml:space="preserve"> </w:t>
+      </w:r>
+      <w:commentRangeEnd w:id="7"/>
+      <w:r>
+        <w:rPr>
+          <w:rStyle w:val="CommentReference"/>
+        </w:rPr>
+        <w:commentReference w:id="7"/>
+      </w:r>
+      <w:r>
+        <w:t xml:space="preserve"> </w:t>
       </w:r>
     </w:p>
     <w:p>
@@ -932,7 +1255,6 @@
         </w:rPr>
       </w:pPr>
       <w:r>
-        <w:lastRenderedPageBreak/>
         <w:t>Pedigree and genomic relatedness</w:t>
       </w:r>
     </w:p>
@@ -946,7 +1268,7 @@
         <w:rPr>
           <w:rFonts w:cs="Times New Roman"/>
         </w:rPr>
-        <w:t>T</w:t>
+        <w:t>Tail t</w:t>
       </w:r>
       <w:r>
         <w:rPr>
@@ -1143,7 +1465,13 @@
         <w:t xml:space="preserve">tissues </w:t>
       </w:r>
       <w:r>
-        <w:t>samples, five samples experienced issues during extraction and sequencing and were therefore excluded from the final dataset</w:t>
+        <w:t xml:space="preserve">samples, five samples experienced </w:t>
+      </w:r>
+      <w:r>
+        <w:t>problems</w:t>
+      </w:r>
+      <w:r>
+        <w:t xml:space="preserve"> during extraction and sequencing and were therefore excluded from the final dataset</w:t>
       </w:r>
       <w:r>
         <w:t xml:space="preserve"> (n = </w:t>
@@ -1480,7 +1808,7 @@
         </w:rPr>
         <w:t xml:space="preserve"> </w:t>
       </w:r>
-      <w:commentRangeStart w:id="1"/>
+      <w:commentRangeStart w:id="8"/>
       <w:r>
         <w:rPr>
           <w:rFonts w:cs="Times New Roman"/>
@@ -1488,13 +1816,13 @@
         </w:rPr>
         <w:t>185,963</w:t>
       </w:r>
-      <w:commentRangeEnd w:id="1"/>
+      <w:commentRangeEnd w:id="8"/>
       <w:r>
         <w:rPr>
           <w:rStyle w:val="CommentReference"/>
           <w:rFonts w:cs="Times New Roman"/>
         </w:rPr>
-        <w:commentReference w:id="1"/>
+        <w:commentReference w:id="8"/>
       </w:r>
       <w:r>
         <w:rPr>
@@ -1528,543 +1856,221 @@
       <w:pPr>
         <w:jc w:val="both"/>
       </w:pPr>
-      <w:commentRangeStart w:id="2"/>
-      <w:r>
-        <w:rPr>
-          <w:rFonts w:cs="Times New Roman"/>
-        </w:rPr>
-        <w:t xml:space="preserve">To </w:t>
-      </w:r>
-      <w:commentRangeEnd w:id="2"/>
-      <w:r>
-        <w:rPr>
-          <w:rStyle w:val="CommentReference"/>
-        </w:rPr>
-        <w:commentReference w:id="2"/>
-      </w:r>
-      <w:r>
-        <w:rPr>
-          <w:rFonts w:cs="Times New Roman"/>
-        </w:rPr>
-        <w:t xml:space="preserve">create a pedigree among </w:t>
-      </w:r>
-      <w:r>
-        <w:rPr>
-          <w:rFonts w:cs="Times New Roman"/>
-        </w:rPr>
-        <w:t xml:space="preserve">132 </w:t>
-      </w:r>
-      <w:r>
-        <w:rPr>
-          <w:rFonts w:cs="Times New Roman"/>
-        </w:rPr>
-        <w:t>putative parents</w:t>
-      </w:r>
-      <w:r>
-        <w:rPr>
-          <w:rFonts w:cs="Times New Roman"/>
-        </w:rPr>
-        <w:t xml:space="preserve"> </w:t>
-      </w:r>
-      <w:r>
+      <w:r>
+        <w:t xml:space="preserve">In order </w:t>
+      </w:r>
+      <w:r>
+        <w:t>to estimate quantitative genetic parameters</w:t>
+      </w:r>
+      <w:r>
+        <w:t>, w</w:t>
+      </w:r>
+      <w:r>
+        <w:t xml:space="preserve">e </w:t>
+      </w:r>
+      <w:r>
+        <w:t>derived a genomic relatedness matrix (GRM) using our</w:t>
+      </w:r>
+      <w:r>
+        <w:t xml:space="preserve"> SNP dataset </w:t>
+      </w:r>
+      <w:r>
+        <w:t xml:space="preserve">for </w:t>
+      </w:r>
+      <w:r>
+        <w:rPr>
+          <w:rFonts w:cs="Times New Roman"/>
+        </w:rPr>
+        <w:t>26</w:t>
+      </w:r>
+      <w:r>
+        <w:rPr>
+          <w:rFonts w:cs="Times New Roman"/>
+        </w:rPr>
+        <w:t>1</w:t>
+      </w:r>
+      <w:r>
+        <w:rPr>
+          <w:rFonts w:cs="Times New Roman"/>
+        </w:rPr>
+        <w:t xml:space="preserve"> offspring</w:t>
+      </w:r>
+      <w:r>
+        <w:t xml:space="preserve"> growth data (</w:t>
+      </w:r>
+      <w:r>
+        <w:rPr>
+          <w:rFonts w:cs="Times New Roman"/>
+        </w:rPr>
+        <w:t xml:space="preserve">132 putative parents; </w:t>
+      </w:r>
+      <w:proofErr w:type="spellStart"/>
+      <w:r>
+        <w:t>n</w:t>
+      </w:r>
+      <w:r>
+        <w:rPr>
+          <w:vertAlign w:val="subscript"/>
+        </w:rPr>
+        <w:t>females</w:t>
+      </w:r>
+      <w:proofErr w:type="spellEnd"/>
+      <w:r>
+        <w:t xml:space="preserve"> = </w:t>
+      </w:r>
+      <w:r>
+        <w:t>69</w:t>
+      </w:r>
+      <w:r>
+        <w:t xml:space="preserve">, </w:t>
+      </w:r>
+      <w:proofErr w:type="spellStart"/>
+      <w:r>
+        <w:t>n</w:t>
+      </w:r>
+      <w:r>
+        <w:rPr>
+          <w:vertAlign w:val="subscript"/>
+        </w:rPr>
+        <w:t>males</w:t>
+      </w:r>
+      <w:proofErr w:type="spellEnd"/>
+      <w:r>
+        <w:t xml:space="preserve"> = </w:t>
+      </w:r>
+      <w:r>
+        <w:t>63)</w:t>
+      </w:r>
+      <w:r>
+        <w:t xml:space="preserve">. </w:t>
+      </w:r>
+      <w:r>
+        <w:t xml:space="preserve">While our half-sib breeding design allowed us to assign </w:t>
+      </w:r>
+      <w:r>
+        <w:t>parentage</w:t>
+      </w:r>
+      <w:r>
+        <w:t xml:space="preserve"> to derive a pedigree, high levels of sperm storage</w:t>
+      </w:r>
+      <w:r>
+        <w:t xml:space="preserve"> </w:t>
+      </w:r>
+      <w:r>
+        <w:t xml:space="preserve">and low levels of multiple paternity (94% of females had been sired by a single male) meant our pedigree had low resolution to effectively estimate additive genetic variation. </w:t>
+      </w:r>
+      <w:r>
+        <w:t xml:space="preserve">Recent studies have shown that GRM derived from SNPs </w:t>
+      </w:r>
+      <w:r>
+        <w:t>have low error rates (&lt;0.3%) and are able to reconstruct pedigree</w:t>
+      </w:r>
+      <w:r>
+        <w:t xml:space="preserve"> relationships</w:t>
+      </w:r>
+      <w:r>
+        <w:t xml:space="preserve"> when</w:t>
+      </w:r>
+      <w:r>
+        <w:t xml:space="preserve"> </w:t>
+      </w:r>
+      <w:r>
+        <w:t xml:space="preserve">at least 200 SNP loci are used </w:t>
+      </w:r>
+      <w:r>
+        <w:fldChar w:fldCharType="begin"/>
+      </w:r>
+      <w:r>
+        <w:instrText xml:space="preserve"> ADDIN ZOTERO_ITEM CSL_CITATION {"citationID":"VrPZdEn9","properties":{"formattedCitation":"(B\\uc0\\u233{}r\\uc0\\u233{}nos et al., 2014; Huisman, 2017)","plainCitation":"(Bérénos et al., 2014; Huisman, 2017)","noteIndex":0},"citationItems":[{"id":2995,"uris":["http://zotero.org/users/1379426/items/XMRF2VL4"],"uri":["http://zotero.org/users/1379426/items/XMRF2VL4"],"itemData":{"id":2995,"type":"article-journal","abstract":"The estimation of quantitative genetic parameters in wild populations is generally limited by the accuracy and completeness of the available pedigree information. Using relatedness at genomewide markers can potentially remove this limitation and lead to less biased and more precise estimates. We estimated heritability, maternal genetic effects and genetic correlations for body size traits in an unmanaged long-term study population of Soay sheep on St Kilda using three increasingly complete and accurate estimates of relatedness: (i) Pedigree 1, using observation-derived maternal links and microsatellite-derived paternal links; (ii) Pedigree 2, using SNP-derived assignment of both maternity and paternity; and (iii) whole-genome relatedness at 37 037 autosomal SNPs. In initial analyses, heritability estimates were strikingly similar for all three methods, while standard errors were systematically lower in analyses based on Pedigree 2 and genomic relatedness. Genetic correlations were generally strong, differed little between the three estimates of relatedness and the standard errors declined only very slightly with improved relatedness information. When partitioning maternal effects into separate genetic and environmental components, maternal genetic effects found in juvenile traits increased substantially across the three relatedness estimates. Heritability declined compared to parallel models where only a maternal environment effect was fitted, suggesting that maternal genetic effects are confounded with direct genetic effects and that more accurate estimates of relatedness were better able to separate maternal genetic effects from direct genetic effects. We found that the heritability captured by SNP markers asymptoted at about half the SNPs available, suggesting that denser marker panels are not necessarily required for precise and unbiased heritability estimates. Finally, we present guidelines for the use of genomic relatedness in future quantitative genetics studies in natural populations.","container-title":"Molecular Ecology","DOI":"10.1111/mec.12827","ISSN":"1365-294X","issue":"14","language":"en","note":"_eprint: https://onlinelibrary.wiley.com/doi/pdf/10.1111/mec.12827","page":"3434-3451","source":"Wiey Online Library","title":"Estimating quantitative genetic parameters in wild populations: a comparison of pedigree and genomic approaches","title-short":"Estimating quantitative genetic parameters in wild populations","volume":"23","author":[{"family":"Bérénos","given":"Camillo"},{"family":"Ellis","given":"Philip A."},{"family":"Pilkington","given":"Jill G."},{"family":"Pemberton","given":"Josephine M."}],"issued":{"date-parts":[["2014"]]}}},{"id":2927,"uris":["http://zotero.org/users/1379426/items/8U94HMWP"],"uri":["http://zotero.org/users/1379426/items/8U94HMWP"],"itemData":{"id":2927,"type":"article-journal","abstract":"Data on hundreds or thousands of single nucleotide polymorphisms (SNPs) provide detailed information about the relationships between individuals, but currently few tools can turn this information into a multigenerational pedigree. I present the R package SEQUOIA, which assigns parents, clusters half-siblings sharing an unsampled parent and assigns grandparents to half-sibships. Assignments are made after consideration of the likelihoods of all possible ﬁrst-, second- and third-degree relationships between the focal individuals, as well as the traditional alternative of being unrelated. This careful exploration of the local likelihood surface is implemented in a fast, heuristic hill-climbing algorithm. Distinction between the various categories of second-degree relatives is possible when likelihoods are calculated conditional on at least one parent of each focal individual. Performance was tested on simulated data sets with realistic genotyping error rate and missingness, based on three different large pedigrees (N = 1000–2000). This included a complex pedigree with overlapping generations, occasional close inbreeding and some unknown birth years. Parentage assignment was highly accurate down to about 100 independent SNPs (error rate &lt;0.1%) and fast (&lt;1 min) as most pairs can be excluded from being parent–offspring based on opposite homozygosity. For full pedigree reconstruction, 40% of parents were assumed nongenotyped. Reconstruction resulted in low error rates (&lt;0.3%), high assignment rates (&gt;99%) in limited computation time (typically &lt;1 h) when at least 200 independent SNPs were used. In three empirical data sets, relatedness estimated from the inferred pedigree was strongly correlated to genomic relatedness.","container-title":"Molecular Ecology Resources","DOI":"10.1111/1755-0998.12665","ISSN":"1755098X","issue":"5","journalAbbreviation":"Mol Ecol Resour","language":"en","page":"1009-1024","source":"DOI.org (Crossref)","title":"Pedigree reconstruction from SNP data: parentage assignment, sibship clustering and beyond","title-short":"Pedigree reconstruction from SNP data","volume":"17","author":[{"family":"Huisman","given":"Jisca"}],"issued":{"date-parts":[["2017",9]]}}}],"schema":"https://github.com/citation-style-language/schema/raw/master/csl-citation.json"} </w:instrText>
+      </w:r>
+      <w:r>
+        <w:fldChar w:fldCharType="separate"/>
+      </w:r>
+      <w:r>
+        <w:rPr>
+          <w:rFonts w:cs="Times New Roman"/>
+        </w:rPr>
         <w:t>(</w:t>
       </w:r>
       <w:proofErr w:type="spellStart"/>
       <w:r>
-        <w:t>n</w:t>
-      </w:r>
-      <w:r>
-        <w:rPr>
-          <w:vertAlign w:val="subscript"/>
-        </w:rPr>
-        <w:t>females</w:t>
+        <w:rPr>
+          <w:rFonts w:cs="Times New Roman"/>
+        </w:rPr>
+        <w:t>Bérénos</w:t>
       </w:r>
       <w:proofErr w:type="spellEnd"/>
       <w:r>
-        <w:t xml:space="preserve"> = </w:t>
-      </w:r>
-      <w:r>
-        <w:t>69</w:t>
-      </w:r>
-      <w:r>
-        <w:t xml:space="preserve">, </w:t>
+        <w:rPr>
+          <w:rFonts w:cs="Times New Roman"/>
+        </w:rPr>
+        <w:t xml:space="preserve"> et al., 2014; Huisman, 2017)</w:t>
+      </w:r>
+      <w:r>
+        <w:fldChar w:fldCharType="end"/>
+      </w:r>
+      <w:r>
+        <w:t>.</w:t>
+      </w:r>
+      <w:r>
+        <w:t xml:space="preserve"> </w:t>
+      </w:r>
+      <w:r>
+        <w:t xml:space="preserve">Moreover, both relatedness and heritability values estimated from a GRM are strongly correlated to those inferred using a pedigree </w:t>
+      </w:r>
+      <w:r>
+        <w:t xml:space="preserve"> </w:t>
+      </w:r>
+      <w:r>
+        <w:fldChar w:fldCharType="begin"/>
+      </w:r>
+      <w:r>
+        <w:instrText xml:space="preserve"> ADDIN ZOTERO_ITEM CSL_CITATION {"citationID":"t8LcP7kf","properties":{"formattedCitation":"(B\\uc0\\u233{}r\\uc0\\u233{}nos et al., 2014; Huisman, 2017)","plainCitation":"(Bérénos et al., 2014; Huisman, 2017)","noteIndex":0},"citationItems":[{"id":2995,"uris":["http://zotero.org/users/1379426/items/XMRF2VL4"],"uri":["http://zotero.org/users/1379426/items/XMRF2VL4"],"itemData":{"id":2995,"type":"article-journal","abstract":"The estimation of quantitative genetic parameters in wild populations is generally limited by the accuracy and completeness of the available pedigree information. Using relatedness at genomewide markers can potentially remove this limitation and lead to less biased and more precise estimates. We estimated heritability, maternal genetic effects and genetic correlations for body size traits in an unmanaged long-term study population of Soay sheep on St Kilda using three increasingly complete and accurate estimates of relatedness: (i) Pedigree 1, using observation-derived maternal links and microsatellite-derived paternal links; (ii) Pedigree 2, using SNP-derived assignment of both maternity and paternity; and (iii) whole-genome relatedness at 37 037 autosomal SNPs. In initial analyses, heritability estimates were strikingly similar for all three methods, while standard errors were systematically lower in analyses based on Pedigree 2 and genomic relatedness. Genetic correlations were generally strong, differed little between the three estimates of relatedness and the standard errors declined only very slightly with improved relatedness information. When partitioning maternal effects into separate genetic and environmental components, maternal genetic effects found in juvenile traits increased substantially across the three relatedness estimates. Heritability declined compared to parallel models where only a maternal environment effect was fitted, suggesting that maternal genetic effects are confounded with direct genetic effects and that more accurate estimates of relatedness were better able to separate maternal genetic effects from direct genetic effects. We found that the heritability captured by SNP markers asymptoted at about half the SNPs available, suggesting that denser marker panels are not necessarily required for precise and unbiased heritability estimates. Finally, we present guidelines for the use of genomic relatedness in future quantitative genetics studies in natural populations.","container-title":"Molecular Ecology","DOI":"10.1111/mec.12827","ISSN":"1365-294X","issue":"14","language":"en","note":"_eprint: https://onlinelibrary.wiley.com/doi/pdf/10.1111/mec.12827","page":"3434-3451","source":"Wiley Online Library","title":"Estimating quantitative genetic parameters in wild populations: a comparison of pedigree and genomic approaches","title-short":"Estimating quantitative genetic parameters in wild populations","volume":"23","author":[{"family":"Bérénos","given":"Camillo"},{"family":"Ellis","given":"Philip A."},{"family":"Pilkington","given":"Jill G."},{"family":"Pemberton","given":"Josephine M."}],"issued":{"date-parts":[["2014"]]}}},{"id":2927,"uris":["http://zotero.org/users/1379426/items/8U94HMWP"],"uri":["http://zotero.org/users/1379426/items/8U94HMWP"],"itemData":{"id":2927,"type":"article-journal","abstract":"Data on hundreds or thousands of single nucleotide polymorphisms (SNPs) provide detailed information about the relationships between individuals, but currently few tools can turn this information into a multigenerational pedigree. I present the R package SEQUOIA, which assigns parents, clusters half-siblings sharing an unsampled parent and assigns grandparents to half-sibships. Assignments are made after consideration of the likelihoods of all possible ﬁrst-, second- and third-degree relationships between the focal individuals, as well as the traditional alternative of being unrelated. This careful exploration of the local likelihood surface is implemented in a fast, heuristic hill-climbing algorithm. Distinction between the various categories of second-degree relatives is possible when likelihoods are calculated conditional on at least one parent of each focal individual. Performance was tested on simulated data sets with realistic genotyping error rate and missingness, based on three different large pedigrees (N = 1000–2000). This included a complex pedigree with overlapping generations, occasional close inbreeding and some unknown birth years. Parentage assignment was highly accurate down to about 100 independent SNPs (error rate &lt;0.1%) and fast (&lt;1 min) as most pairs can be excluded from being parent–offspring based on opposite homozygosity. For full pedigree reconstruction, 40% of parents were assumed nongenotyped. Reconstruction resulted in low error rates (&lt;0.3%), high assignment rates (&gt;99%) in limited computation time (typically &lt;1 h) when at least 200 independent SNPs were used. In three empirical data sets, relatedness estimated from the inferred pedigree was strongly correlated to genomic relatedness.","container-title":"Molecular Ecology Resources","DOI":"10.1111/1755-0998.12665","ISSN":"1755098X","issue":"5","journalAbbreviation":"Mol Ecol Resour","language":"en","page":"1009-1024","source":"DOI.org (Crossref)","title":"Pedigree reconstruction from SNP data: parentage assignment, sibship clustering and beyond","title-short":"Pedigree reconstruction from SNP data","volume":"17","author":[{"family":"Huisman","given":"Jisca"}],"issued":{"date-parts":[["2017",9]]}}}],"schema":"https://github.com/citation-style-language/schema/raw/master/csl-citation.json"} </w:instrText>
+      </w:r>
+      <w:r>
+        <w:fldChar w:fldCharType="separate"/>
+      </w:r>
+      <w:r>
+        <w:rPr>
+          <w:rFonts w:cs="Times New Roman"/>
+        </w:rPr>
+        <w:t>(</w:t>
       </w:r>
       <w:proofErr w:type="spellStart"/>
       <w:r>
-        <w:t>n</w:t>
-      </w:r>
-      <w:r>
-        <w:rPr>
-          <w:vertAlign w:val="subscript"/>
-        </w:rPr>
-        <w:t>males</w:t>
+        <w:rPr>
+          <w:rFonts w:cs="Times New Roman"/>
+        </w:rPr>
+        <w:t>Bérénos</w:t>
       </w:r>
       <w:proofErr w:type="spellEnd"/>
       <w:r>
-        <w:t xml:space="preserve"> = </w:t>
-      </w:r>
-      <w:r>
-        <w:t>63)</w:t>
-      </w:r>
-      <w:r>
-        <w:t xml:space="preserve"> </w:t>
-      </w:r>
-      <w:r>
-        <w:rPr>
-          <w:rFonts w:cs="Times New Roman"/>
-        </w:rPr>
-        <w:t>and 26</w:t>
-      </w:r>
-      <w:r>
-        <w:rPr>
-          <w:rFonts w:cs="Times New Roman"/>
-        </w:rPr>
-        <w:t>6</w:t>
-      </w:r>
-      <w:r>
-        <w:rPr>
-          <w:rFonts w:cs="Times New Roman"/>
-        </w:rPr>
-        <w:t xml:space="preserve"> </w:t>
-      </w:r>
-      <w:r>
-        <w:rPr>
-          <w:rFonts w:cs="Times New Roman"/>
-        </w:rPr>
-        <w:t>offspring, a</w:t>
-      </w:r>
-      <w:r>
-        <w:rPr>
-          <w:rFonts w:cs="Times New Roman"/>
-        </w:rPr>
-        <w:t xml:space="preserve"> Hamming Distance Matrix</w:t>
-      </w:r>
-      <w:r>
-        <w:rPr>
-          <w:rFonts w:cs="Times New Roman"/>
-        </w:rPr>
-        <w:t xml:space="preserve"> </w:t>
-      </w:r>
-      <w:r>
-        <w:rPr>
-          <w:rFonts w:cs="Times New Roman"/>
-        </w:rPr>
-        <w:t>was generated from our</w:t>
-      </w:r>
-      <w:r>
-        <w:rPr>
-          <w:rFonts w:cs="Times New Roman"/>
-        </w:rPr>
-        <w:t xml:space="preserve"> processed</w:t>
-      </w:r>
-      <w:r>
-        <w:rPr>
-          <w:rFonts w:cs="Times New Roman"/>
-        </w:rPr>
-        <w:t xml:space="preserve"> SNPs</w:t>
-      </w:r>
-      <w:r>
-        <w:rPr>
-          <w:rFonts w:cs="Times New Roman"/>
-        </w:rPr>
-        <w:t>.</w:t>
-      </w:r>
-      <w:r>
-        <w:rPr>
-          <w:rFonts w:cs="Times New Roman"/>
-        </w:rPr>
-        <w:t xml:space="preserve"> </w:t>
-      </w:r>
-      <w:r>
-        <w:rPr>
-          <w:rFonts w:cs="Times New Roman"/>
-          <w:color w:val="050707"/>
-          <w:lang w:val="en-US"/>
-        </w:rPr>
-        <w:t xml:space="preserve">Previous studies show that as few as 30 optimized SNPs are sufficient to differentiate among 100,000 individuals based on Hamming Distance values </w:t>
-      </w:r>
-      <w:r>
-        <w:rPr>
-          <w:rFonts w:cs="Times New Roman"/>
-          <w:color w:val="050707"/>
-          <w:lang w:val="en-US"/>
-        </w:rPr>
-        <w:fldChar w:fldCharType="begin"/>
-      </w:r>
-      <w:r>
-        <w:rPr>
-          <w:rFonts w:cs="Times New Roman"/>
-          <w:color w:val="050707"/>
-          <w:lang w:val="en-US"/>
-        </w:rPr>
-        <w:instrText xml:space="preserve"> ADDIN EN.CITE &lt;EndNote&gt;&lt;Cite&gt;&lt;Author&gt;Hu&lt;/Author&gt;&lt;Year&gt;2015&lt;/Year&gt;&lt;RecNum&gt;1144&lt;/RecNum&gt;&lt;DisplayText&gt;(Hu&lt;style face="italic"&gt; et al.&lt;/style&gt;, 2015)&lt;/DisplayText&gt;&lt;record&gt;&lt;rec-number&gt;1144&lt;/rec-number&gt;&lt;foreign-keys&gt;&lt;key app="EN" db-id="vddr2aawgpvp0uerxw65r2f8efetz5zxsfvf" timestamp="1475197402"&gt;1144&lt;/key&gt;&lt;/foreign-keys&gt;&lt;ref-type name="Journal Article"&gt;17&lt;/ref-type&gt;&lt;contributors&gt;&lt;authors&gt;&lt;author&gt;Hu, H.&lt;/author&gt;&lt;author&gt;Liu, X.&lt;/author&gt;&lt;author&gt;Jin, W. F.&lt;/author&gt;&lt;author&gt;Ropers, H. H.&lt;/author&gt;&lt;author&gt;Wienker, T. F.&lt;/author&gt;&lt;/authors&gt;&lt;/contributors&gt;&lt;titles&gt;&lt;title&gt;Evaluating information content of SNPs for sample-tagging in re-sequencing projects&lt;/title&gt;&lt;secondary-title&gt;Scientific Reports&lt;/secondary-title&gt;&lt;/titles&gt;&lt;periodical&gt;&lt;full-title&gt;Scientific Reports&lt;/full-title&gt;&lt;/periodical&gt;&lt;volume&gt;5&lt;/volume&gt;&lt;dates&gt;&lt;year&gt;2015&lt;/year&gt;&lt;pub-dates&gt;&lt;date&gt;May&lt;/date&gt;&lt;/pub-dates&gt;&lt;/dates&gt;&lt;isbn&gt;2045-2322&lt;/isbn&gt;&lt;accession-num&gt;WOS:000355249000001&lt;/accession-num&gt;&lt;urls&gt;&lt;related-urls&gt;&lt;url&gt;&amp;lt;Go to ISI&amp;gt;://WOS:000355249000001&lt;/url&gt;&lt;/related-urls&gt;&lt;/urls&gt;&lt;custom7&gt;10247&lt;/custom7&gt;&lt;electronic-resource-num&gt;10.1038/srep10247&lt;/electronic-resource-num&gt;&lt;/record&gt;&lt;/Cite&gt;&lt;/EndNote&gt;</w:instrText>
-      </w:r>
-      <w:r>
-        <w:rPr>
-          <w:rFonts w:cs="Times New Roman"/>
-          <w:color w:val="050707"/>
-          <w:lang w:val="en-US"/>
-        </w:rPr>
-        <w:fldChar w:fldCharType="separate"/>
-      </w:r>
-      <w:r>
-        <w:rPr>
-          <w:rFonts w:cs="Times New Roman"/>
-          <w:noProof/>
-          <w:color w:val="050707"/>
-          <w:lang w:val="en-US"/>
-        </w:rPr>
-        <w:t>(Hu</w:t>
-      </w:r>
-      <w:r>
-        <w:rPr>
-          <w:rFonts w:cs="Times New Roman"/>
-          <w:i/>
-          <w:noProof/>
-          <w:color w:val="050707"/>
-          <w:lang w:val="en-US"/>
-        </w:rPr>
-        <w:t xml:space="preserve"> et al.</w:t>
-      </w:r>
-      <w:r>
-        <w:rPr>
-          <w:rFonts w:cs="Times New Roman"/>
-          <w:noProof/>
-          <w:color w:val="050707"/>
-          <w:lang w:val="en-US"/>
-        </w:rPr>
-        <w:t>, 2015)</w:t>
-      </w:r>
-      <w:r>
-        <w:rPr>
-          <w:rFonts w:cs="Times New Roman"/>
-          <w:color w:val="050707"/>
-          <w:lang w:val="en-US"/>
-        </w:rPr>
+        <w:rPr>
+          <w:rFonts w:cs="Times New Roman"/>
+        </w:rPr>
+        <w:t xml:space="preserve"> et al., 2014; Huisman, 2017)</w:t>
+      </w:r>
+      <w:r>
         <w:fldChar w:fldCharType="end"/>
       </w:r>
       <w:r>
-        <w:rPr>
-          <w:rFonts w:cs="Times New Roman"/>
-          <w:color w:val="050707"/>
-          <w:lang w:val="en-US"/>
-        </w:rPr>
-        <w:t xml:space="preserve"> and this has </w:t>
-      </w:r>
-      <w:r>
-        <w:rPr>
-          <w:rFonts w:cs="Times New Roman"/>
-          <w:color w:val="050707"/>
-          <w:lang w:val="en-US"/>
-        </w:rPr>
-        <w:t>method has</w:t>
-      </w:r>
-      <w:r>
-        <w:rPr>
-          <w:rFonts w:cs="Times New Roman"/>
-          <w:color w:val="050707"/>
-          <w:lang w:val="en-US"/>
-        </w:rPr>
-        <w:t xml:space="preserve"> </w:t>
-      </w:r>
-      <w:r>
-        <w:rPr>
-          <w:rFonts w:cs="Times New Roman"/>
-          <w:color w:val="050707"/>
-          <w:lang w:val="en-US"/>
-        </w:rPr>
-        <w:t xml:space="preserve">been </w:t>
-      </w:r>
-      <w:r>
-        <w:rPr>
-          <w:rFonts w:cs="Times New Roman"/>
-          <w:color w:val="050707"/>
-          <w:lang w:val="en-US"/>
-        </w:rPr>
-        <w:t>readily implemented in various</w:t>
-      </w:r>
-      <w:r>
-        <w:rPr>
-          <w:rFonts w:cs="Times New Roman"/>
-          <w:color w:val="050707"/>
-          <w:lang w:val="en-US"/>
-        </w:rPr>
-        <w:t xml:space="preserve"> evolutionary</w:t>
-      </w:r>
-      <w:r>
-        <w:rPr>
-          <w:rFonts w:cs="Times New Roman"/>
-          <w:color w:val="050707"/>
-          <w:lang w:val="en-US"/>
-        </w:rPr>
-        <w:t xml:space="preserve"> studies</w:t>
-      </w:r>
-      <w:r>
-        <w:rPr>
-          <w:rFonts w:cs="Times New Roman"/>
-          <w:color w:val="050707"/>
-          <w:lang w:val="en-US"/>
-        </w:rPr>
-        <w:t xml:space="preserve"> </w:t>
-      </w:r>
-      <w:r>
-        <w:rPr>
-          <w:rFonts w:cs="Times New Roman"/>
-          <w:color w:val="050707"/>
-          <w:lang w:val="en-US"/>
-        </w:rPr>
-        <w:fldChar w:fldCharType="begin"/>
-      </w:r>
-      <w:r>
-        <w:rPr>
-          <w:rFonts w:cs="Times New Roman"/>
-          <w:color w:val="050707"/>
-          <w:lang w:val="en-US"/>
-        </w:rPr>
-        <w:instrText xml:space="preserve"> ADDIN ZOTERO_ITEM CSL_CITATION {"citationID":"6NoRXjjk","properties":{"formattedCitation":"(Marsh et al., 2017; Vega\\uc0\\u8208{}Trejo et al., 2017)","plainCitation":"(Marsh et al., 2017; Vega‐Trejo et al., 2017)","noteIndex":0},"citationItems":[{"id":2935,"uris":["http://zotero.org/users/1379426/items/BP9XIZSK"],"uri":["http://zotero.org/users/1379426/items/BP9XIZSK"],"itemData":{"id":2935,"type":"article-journal","abstract":"Mating with relatives has often been shown to negatively affect offspring fitness (inbreeding depression). There is considerable evidence for inbreeding depression due to effects on naturally selected traits, particularly those expressed early in life, but there is less evidence of it for sexually selected traits. This is surprising because sexually selected traits are expected to exhibit strong inbreeding depression. Here, we experimentally created inbred and outbred male mosquitofish (Gambusia holbrooki). Inbred males were the offspring of matings between full siblings. We then investigated how inbreeding influenced a number of sexually selected male traits, specifically: attractiveness, sperm number and velocity, as well as sperm competitiveness based on a male's share of paternity. We found no inbreeding depression for male attractiveness or sperm traits. There was, however, evidence that lower heterozygosity decreased paternity due to reduced sperm competitiveness. Our results add to the growing evidence that competitive interactions exacerbate the negative effects of the increased homozygosity that arises when there is inbreeding.","container-title":"Evolution","DOI":"10.1111/evo.13339","ISSN":"1558-5646","issue":"11","language":"en","note":"_eprint: https://onlinelibrary.wiley.com/doi/pdf/10.1111/evo.13339","page":"2728-2737","source":"Wiley Online Library","title":"Why does inbreeding reduce male paternity? Effects on sexually selected traits","title-short":"Why does inbreeding reduce male paternity?","volume":"71","author":[{"family":"Marsh","given":"Jason N."},{"family":"Vega‐Trejo","given":"Regina"},{"family":"Jennions","given":"Michael D."},{"family":"Head","given":"Megan L."}],"issued":{"date-parts":[["2017"]]}}},{"id":2938,"uris":["http://zotero.org/users/1379426/items/F4FY4GYB"],"uri":["http://zotero.org/users/1379426/items/F4FY4GYB"],"itemData":{"id":2938,"type":"article-journal","abstract":"The detrimental effects of matings between relatives are well known. However, few studies determine the extent to which inbreeding depression in males is due to natural or sexual selection. Importantly, measuring fitness or key fitness components, rather than phenotypic traits allows more accurate estimation of inbreeding depression. We investigate how differences in inbreeding and juvenile diet (i.e. early stressful environment) influence a key component of male fitness, namely their reproductive success. We experimentally created inbred and outbred male mosquitofish (Gambusia holbrooki) by mating full-sibs (f = 0·25). We show that this led to a 23% reduction in genome-wide heterozygosity based on SNPs. Males were raised on different diets early in life to create high-stress and low-stress rearing environments. We then allowed adult males to compete freely for females to test if inbreeding, early diet and their interaction affect a male's share of paternity. Early diet had no effect on paternity, but outbred males sired almost twice as many offspring as inbred males (n = 628 offspring from 122 potential sires). Using artificial insemination methods we determined that this was unlikely to be due to early embryo mortality of eggs fertilised by inbred males: there was no evidence that male inbreeding status affects the realised fecundity of females (n = 288). Given there was no difference in male mortality in our competitive mating experiment, the lower reproductive success of inbred males can most parsimoniously be attributed to inbreeding negatively affecting sexually selected traits that affect male mating success and/or sperm competitiveness. We discuss which sexually selected traits might be involved.","container-title":"Journal of Animal Ecology","DOI":"10.1111/1365-2656.12615","ISSN":"1365-2656","issue":"2","language":"en","note":"_eprint: https://besjournals.onlinelibrary.wiley.com/doi/pdf/10.1111/1365-2656.12615","page":"394-404","source":"Wiley Online Library","title":"Experimental evidence for sexual selection against inbred males","volume":"86","author":[{"family":"Vega‐Trejo","given":"Regina"},{"family":"Head","given":"Megan L."},{"family":"Keogh","given":"J. Scott"},{"family":"Jennions","given":"Michael D."}],"issued":{"date-parts":[["2017"]]}}}],"schema":"https://github.com/citation-style-language/schema/raw/master/csl-citation.json"} </w:instrText>
-      </w:r>
-      <w:r>
-        <w:rPr>
-          <w:rFonts w:cs="Times New Roman"/>
-          <w:color w:val="050707"/>
-          <w:lang w:val="en-US"/>
-        </w:rPr>
-        <w:fldChar w:fldCharType="separate"/>
-      </w:r>
-      <w:r>
-        <w:rPr>
-          <w:rFonts w:cs="Times New Roman"/>
-          <w:color w:val="000000"/>
-        </w:rPr>
-        <w:t>(Marsh et al., 2017; Vega‐Trejo et al., 2017)</w:t>
-      </w:r>
-      <w:r>
-        <w:rPr>
-          <w:rFonts w:cs="Times New Roman"/>
-          <w:color w:val="050707"/>
-          <w:lang w:val="en-US"/>
-        </w:rPr>
-        <w:fldChar w:fldCharType="end"/>
-      </w:r>
-      <w:r>
-        <w:rPr>
-          <w:rFonts w:cs="Times New Roman"/>
-          <w:noProof/>
-          <w:color w:val="050707"/>
-          <w:lang w:val="en-US"/>
-        </w:rPr>
-        <w:t xml:space="preserve"> </w:t>
-      </w:r>
-      <w:r>
-        <w:rPr>
-          <w:rFonts w:cs="Times New Roman"/>
-          <w:color w:val="050707"/>
-          <w:lang w:val="en-US"/>
-        </w:rPr>
-        <w:t>.</w:t>
-      </w:r>
-      <w:r>
-        <w:rPr>
-          <w:rFonts w:cs="Times New Roman"/>
-          <w:lang w:val="en-US"/>
-        </w:rPr>
-        <w:t xml:space="preserve"> </w:t>
-      </w:r>
-      <w:r>
-        <w:rPr>
-          <w:rFonts w:cs="Times New Roman"/>
-          <w:lang w:val="en-US"/>
-        </w:rPr>
-        <w:t>We compared</w:t>
-      </w:r>
-      <w:r>
-        <w:rPr>
-          <w:rFonts w:cs="Times New Roman"/>
-          <w:lang w:val="en-US"/>
-        </w:rPr>
-        <w:t xml:space="preserve"> </w:t>
-      </w:r>
-      <w:r>
-        <w:rPr>
-          <w:rFonts w:cs="Times New Roman"/>
-        </w:rPr>
-        <w:t>t</w:t>
-      </w:r>
-      <w:r>
-        <w:rPr>
-          <w:rFonts w:cs="Times New Roman"/>
-        </w:rPr>
-        <w:t xml:space="preserve">he Hamming Distance between an offspring and all putative parents from the same enclosure. </w:t>
-      </w:r>
-      <w:r>
-        <w:rPr>
-          <w:rFonts w:cs="Times New Roman"/>
-        </w:rPr>
-        <w:t>The female and male</w:t>
-      </w:r>
-      <w:r>
-        <w:rPr>
-          <w:rFonts w:cs="Times New Roman"/>
-        </w:rPr>
-        <w:t xml:space="preserve"> with high genetic similarity (</w:t>
-      </w:r>
-      <w:r>
-        <w:rPr>
-          <w:rFonts w:cs="Times New Roman"/>
-        </w:rPr>
-        <w:t xml:space="preserve">i.e. </w:t>
-      </w:r>
-      <w:r>
-        <w:rPr>
-          <w:rFonts w:cs="Times New Roman"/>
-        </w:rPr>
-        <w:t>low distance) was assigned as dam and sire</w:t>
-      </w:r>
-      <w:r>
-        <w:rPr>
-          <w:rFonts w:cs="Times New Roman"/>
-        </w:rPr>
-        <w:t>, respectively</w:t>
-      </w:r>
-      <w:r>
-        <w:rPr>
-          <w:rFonts w:cs="Times New Roman"/>
-        </w:rPr>
         <w:t xml:space="preserve">. </w:t>
       </w:r>
-      <w:r>
-        <w:rPr>
-          <w:rFonts w:cs="Times New Roman"/>
-        </w:rPr>
-        <w:t>I</w:t>
-      </w:r>
-      <w:r>
-        <w:rPr>
-          <w:rFonts w:cs="Times New Roman"/>
-        </w:rPr>
-        <w:t>n cases where offspring cannot be assigned with males in our colony, (</w:t>
-      </w:r>
-      <w:proofErr w:type="spellStart"/>
-      <w:r>
-        <w:rPr>
-          <w:rFonts w:cs="Times New Roman"/>
-        </w:rPr>
-        <w:t>n</w:t>
-      </w:r>
-      <w:r>
-        <w:rPr>
-          <w:rFonts w:cs="Times New Roman"/>
-          <w:vertAlign w:val="subscript"/>
-        </w:rPr>
-        <w:t>offspring</w:t>
-      </w:r>
-      <w:proofErr w:type="spellEnd"/>
-      <w:r>
-        <w:rPr>
-          <w:rFonts w:cs="Times New Roman"/>
-        </w:rPr>
-        <w:t xml:space="preserve"> = </w:t>
-      </w:r>
-      <w:r>
-        <w:rPr>
-          <w:rFonts w:cs="Times New Roman"/>
-        </w:rPr>
-        <w:t>110</w:t>
-      </w:r>
-      <w:r>
-        <w:rPr>
-          <w:rFonts w:cs="Times New Roman"/>
-        </w:rPr>
-        <w:t>) were most likely sired by</w:t>
-      </w:r>
-      <w:r>
-        <w:t xml:space="preserve"> males from </w:t>
-      </w:r>
-      <w:r>
-        <w:t xml:space="preserve">wild. We </w:t>
-      </w:r>
-      <w:r>
-        <w:t>therefore assigned unique sire identities to these offspring</w:t>
-      </w:r>
-      <w:r>
-        <w:t xml:space="preserve"> (</w:t>
-      </w:r>
-      <w:proofErr w:type="spellStart"/>
-      <w:r>
-        <w:t>n</w:t>
-      </w:r>
-      <w:r>
-        <w:rPr>
-          <w:vertAlign w:val="subscript"/>
-        </w:rPr>
-        <w:t>wild</w:t>
-      </w:r>
-      <w:proofErr w:type="spellEnd"/>
-      <w:r>
-        <w:rPr>
-          <w:vertAlign w:val="subscript"/>
-        </w:rPr>
-        <w:t xml:space="preserve"> father</w:t>
-      </w:r>
-      <w:r>
-        <w:t xml:space="preserve"> = 43)</w:t>
-      </w:r>
-      <w:r>
-        <w:t xml:space="preserve">. </w:t>
-      </w:r>
-      <w:r>
-        <w:t>One</w:t>
-      </w:r>
-      <w:r>
-        <w:t xml:space="preserve"> individual</w:t>
-      </w:r>
-      <w:r>
-        <w:t xml:space="preserve"> was excluded</w:t>
-      </w:r>
-      <w:r>
-        <w:t xml:space="preserve"> from the dataset as we were unable to assign its parents. </w:t>
-      </w:r>
-      <w:r>
-        <w:t xml:space="preserve">Despite our efforts in using a half sib breeding design, levels of multiple paternity were relatively low. </w:t>
-      </w:r>
-      <w:r>
-        <w:t>94% of females had offspring with a single male which means that most of the offspring are full sibs. In conjunction with relatively small clutch sizes (mean = 3.2, range = 1-9), it was not possible to create a useful pedigree for statistical analyses.</w:t>
-      </w:r>
-    </w:p>
-    <w:p/>
+    </w:p>
     <w:p>
       <w:pPr>
         <w:jc w:val="both"/>
       </w:pPr>
-      <w:r>
-        <w:t xml:space="preserve">We therefore </w:t>
-      </w:r>
-      <w:r>
-        <w:t xml:space="preserve">opted to </w:t>
-      </w:r>
-      <w:r>
-        <w:t xml:space="preserve">use the SNP dataset to </w:t>
-      </w:r>
-      <w:r>
-        <w:t>derive</w:t>
-      </w:r>
-      <w:r>
-        <w:t xml:space="preserve"> a genomic relatedness matrix</w:t>
-      </w:r>
-      <w:r>
-        <w:t xml:space="preserve"> of all the offspring instead. </w:t>
-      </w:r>
-      <w:r>
-        <w:t xml:space="preserve">This required </w:t>
-      </w:r>
-      <w:r>
-        <w:t xml:space="preserve">further </w:t>
-      </w:r>
-      <w:r>
-        <w:t>processing of</w:t>
-      </w:r>
-      <w:r>
-        <w:t xml:space="preserve"> our SNPs </w:t>
+    </w:p>
+    <w:p>
+      <w:pPr>
+        <w:jc w:val="both"/>
+      </w:pPr>
+      <w:r>
+        <w:t xml:space="preserve">Prior to deriving our GRM, we filtered </w:t>
+      </w:r>
+      <w:r>
+        <w:t xml:space="preserve">our SNPs </w:t>
       </w:r>
       <w:r>
         <w:rPr>
@@ -2073,21 +2079,25 @@
         <w:t xml:space="preserve">using the </w:t>
       </w:r>
       <w:r>
-        <w:t>R package ‘</w:t>
+        <w:t xml:space="preserve">R package </w:t>
       </w:r>
       <w:proofErr w:type="spellStart"/>
       <w:r>
+        <w:rPr>
+          <w:i/>
+          <w:iCs/>
+        </w:rPr>
         <w:t>dartR</w:t>
       </w:r>
       <w:proofErr w:type="spellEnd"/>
       <w:r>
-        <w:t xml:space="preserve">’ </w:t>
+        <w:t xml:space="preserve"> </w:t>
       </w:r>
       <w:r>
         <w:fldChar w:fldCharType="begin"/>
       </w:r>
       <w:r>
-        <w:instrText xml:space="preserve"> ADDIN ZOTERO_ITEM CSL_CITATION {"citationID":"kAAGgFdG","properties":{"formattedCitation":"(Gruber et al., 2018)","plainCitation":"(Gruber et al., 2018)","noteIndex":0},"citationItems":[{"id":3018,"uris":["http://zotero.org/users/1379426/items/T34CVWEU"],"uri":["http://zotero.org/users/1379426/items/T34CVWEU"],"itemData":{"id":3018,"type":"article-journal","abstract":"Although vast technological advances have been made and genetic software packages are growing in number, it is not a trivial task to analyse SNP data. We announce a new r package, dartr, enabling the analysis of single nucleotide polymorphism data for population genomic and phylogenomic applications. dartr provides user-friendly functions for data quality control and marker selection, and permits rigorous evaluations of conformation to Hardy–Weinberg equilibrium, gametic-phase disequilibrium and neutrality. The package reports standard descriptive statistics, permits exploration of patterns in the data through principal components analysis and conducts standard F-statistics, as well as basic phylogenetic analyses, population assignment, isolation by distance and exports data to a variety of commonly used downstream applications (e.g., newhybrids, faststructure and phylogeny applications) outside of the r environment. The package serves two main purposes: first, a user-friendly approach to lower the hurdle to analyse such data—therefore, the package comes with a detailed tutorial targeted to the r beginner to allow data analysis without requiring deep knowledge of r. Second, we use a single, well-established format—genlight from the adegenet package—as input for all our functions to avoid data reformatting. By strictly using the genlight format, we hope to facilitate this format as the de facto standard of future software developments and hence reduce the format jungle of genetic data sets. The dartr package is available via the r CRAN network and GitHub.","container-title":"Molecular Ecology Resources","DOI":"10.1111/1755-0998.12745","ISSN":"1755-0998","issue":"3","language":"en","note":"_eprint: https://onlinelibrary.wiley.com/doi/pdf/10.1111/1755-0998.12745","page":"691-699","source":"Wiley Online Library","title":"dartr: An r package to facilitate analysis of SNP data generated from reduced representation genome sequencing","title-short":"dartr","volume":"18","author":[{"family":"Gruber","given":"Bernd"},{"family":"Unmack","given":"Peter J."},{"family":"Berry","given":"Oliver F."},{"family":"Georges","given":"Arthur"}],"issued":{"date-parts":[["2018"]]}}}],"schema":"https://github.com/citation-style-language/schema/raw/master/csl-citation.json"} </w:instrText>
+        <w:instrText xml:space="preserve"> ADDIN ZOTERO_ITEM CSL_CITATION {"citationID":"ZpejQJB7","properties":{"formattedCitation":"(Gruber et al., 2018)","plainCitation":"(Gruber et al., 2018)","noteIndex":0},"citationItems":[{"id":3018,"uris":["http://zotero.org/users/1379426/items/T34CVWEU"],"uri":["http://zotero.org/users/1379426/items/T34CVWEU"],"itemData":{"id":3018,"type":"article-journal","abstract":"Although vast technological advances have been made and genetic software packages are growing in number, it is not a trivial task to analyse SNP data. We announce a new r package, dartr, enabling the analysis of single nucleotide polymorphism data for population genomic and phylogenomic applications. dartr provides user-friendly functions for data quality control and marker selection, and permits rigorous evaluations of conformation to Hardy–Weinberg equilibrium, gametic-phase disequilibrium and neutrality. The package reports standard descriptive statistics, permits exploration of patterns in the data through principal components analysis and conducts standard F-statistics, as well as basic phylogenetic analyses, population assignment, isolation by distance and exports data to a variety of commonly used downstream applications (e.g., newhybrids, faststructure and phylogeny applications) outside of the r environment. The package serves two main purposes: first, a user-friendly approach to lower the hurdle to analyse such data—therefore, the package comes with a detailed tutorial targeted to the r beginner to allow data analysis without requiring deep knowledge of r. Second, we use a single, well-established format—genlight from the adegenet package—as input for all our functions to avoid data reformatting. By strictly using the genlight format, we hope to facilitate this format as the de facto standard of future software developments and hence reduce the format jungle of genetic data sets. The dartr package is available via the r CRAN network and GitHub.","container-title":"Molecular Ecology Resources","DOI":"10.1111/1755-0998.12745","ISSN":"1755-0998","issue":"3","language":"en","note":"_eprint: https://onlinelibrary.wiley.com/doi/pdf/10.1111/1755-0998.12745","page":"691-699","source":"Wiley Online Library","title":"dartr: An r package to facilitate analysis of SNP data generated from reduced representation genome sequencing","title-short":"dartr","volume":"18","author":[{"family":"Gruber","given":"Bernd"},{"family":"Unmack","given":"Peter J."},{"family":"Berry","given":"Oliver F."},{"family":"Georges","given":"Arthur"}],"issued":{"date-parts":[["2018"]]}}}],"schema":"https://github.com/citation-style-language/schema/raw/master/csl-citation.json"} </w:instrText>
       </w:r>
       <w:r>
         <w:fldChar w:fldCharType="separate"/>
@@ -2105,68 +2115,215 @@
         <w:t xml:space="preserve">. </w:t>
       </w:r>
       <w:r>
-        <w:t>Using the in-built functions of ‘</w:t>
+        <w:t xml:space="preserve">Using the in-built functions of </w:t>
       </w:r>
       <w:proofErr w:type="spellStart"/>
       <w:r>
+        <w:rPr>
+          <w:i/>
+          <w:iCs/>
+        </w:rPr>
         <w:t>dartR</w:t>
       </w:r>
       <w:proofErr w:type="spellEnd"/>
       <w:r>
-        <w:t xml:space="preserve">’, we filtered the loci based on various metrics in the following order: 1) read depth; call rate by loci and then by individual; reproducibility; monomorphic loci; minor allele frequencies; Hamming Distance among loci; Hardy Weinberg </w:t>
+        <w:t>, we filtered</w:t>
+      </w:r>
+      <w:r>
+        <w:t xml:space="preserve"> </w:t>
+      </w:r>
+      <w:r>
+        <w:t>loci based on various metrics in the following order: 1) read depth</w:t>
+      </w:r>
+      <w:r>
+        <w:t xml:space="preserve"> (8 – 40)</w:t>
+      </w:r>
+      <w:r>
+        <w:t xml:space="preserve">; </w:t>
+      </w:r>
+      <w:commentRangeStart w:id="9"/>
+      <w:r>
+        <w:t>reproducibility</w:t>
+      </w:r>
+      <w:r>
+        <w:t xml:space="preserve"> (&gt; 0.996); </w:t>
+      </w:r>
+      <w:r>
+        <w:t xml:space="preserve">call rate by loci </w:t>
+      </w:r>
+      <w:r>
+        <w:t xml:space="preserve">(&gt; 0.97) </w:t>
+      </w:r>
+      <w:r>
+        <w:t>and then by individual</w:t>
+      </w:r>
+      <w:r>
+        <w:t xml:space="preserve"> (&gt;</w:t>
+      </w:r>
+      <w:r>
+        <w:t xml:space="preserve"> </w:t>
+      </w:r>
+      <w:r>
+        <w:t>0.80)</w:t>
+      </w:r>
+      <w:r>
+        <w:t>; monomorphic loci</w:t>
+      </w:r>
+      <w:r>
+        <w:t xml:space="preserve">; </w:t>
+      </w:r>
+      <w:r>
+        <w:t xml:space="preserve">minor allele </w:t>
+      </w:r>
+      <w:commentRangeEnd w:id="9"/>
+      <w:r>
+        <w:rPr>
+          <w:rStyle w:val="CommentReference"/>
+        </w:rPr>
+        <w:commentReference w:id="9"/>
+      </w:r>
+      <w:r>
+        <w:t>frequencies</w:t>
+      </w:r>
+      <w:r>
+        <w:t xml:space="preserve"> </w:t>
+      </w:r>
+      <w:r>
+        <w:t>(&gt;</w:t>
+      </w:r>
+      <w:r>
+        <w:t xml:space="preserve"> </w:t>
+      </w:r>
+      <w:r>
+        <w:t>0.02)</w:t>
+      </w:r>
+      <w:r>
+        <w:t>; Hamming Distance among loci</w:t>
+      </w:r>
+      <w:r>
+        <w:t xml:space="preserve"> (&gt; 0.25) and </w:t>
+      </w:r>
+      <w:r>
+        <w:t xml:space="preserve">Hardy Weinberg </w:t>
+      </w:r>
+      <w:r>
+        <w:t>Equilibrium</w:t>
+      </w:r>
+      <w:r>
+        <w:t xml:space="preserve">. </w:t>
+      </w:r>
+      <w:r>
+        <w:t xml:space="preserve">This clean-up process resulted in a </w:t>
+      </w:r>
+      <w:r>
+        <w:t xml:space="preserve">dataset </w:t>
+      </w:r>
+      <w:r>
+        <w:t xml:space="preserve">of </w:t>
+      </w:r>
+      <w:r>
+        <w:t>8</w:t>
+      </w:r>
+      <w:ins w:id="10" w:author="Daniel Noble" w:date="2020-05-22T16:10:00Z">
+        <w:r>
+          <w:t>,</w:t>
+        </w:r>
+      </w:ins>
+      <w:r>
+        <w:t xml:space="preserve">438 </w:t>
+      </w:r>
+      <w:r>
+        <w:t>loci</w:t>
+      </w:r>
+      <w:r>
+        <w:t xml:space="preserve"> with an average call rate of </w:t>
+      </w:r>
+      <w:r>
+        <w:t>98.5% (see ESM and provided code).</w:t>
+      </w:r>
+    </w:p>
+    <w:p>
+      <w:ins w:id="11" w:author="Daniel Noble" w:date="2020-05-22T16:10:00Z">
+        <w:r>
+          <w:tab/>
+        </w:r>
+      </w:ins>
+      <w:r>
+        <w:t xml:space="preserve">Using these 8,438 loci we derived a </w:t>
+      </w:r>
+      <w:r>
+        <w:t>GRM</w:t>
+      </w:r>
+      <w:r>
+        <w:t>, which</w:t>
+      </w:r>
+      <w:r>
+        <w:t xml:space="preserve"> describes the proportion of the genome that is identical </w:t>
+      </w:r>
+      <w:r>
+        <w:t>by descent</w:t>
+      </w:r>
+      <w:r>
+        <w:t xml:space="preserve"> </w:t>
+      </w:r>
+      <w:r>
+        <w:fldChar w:fldCharType="begin"/>
+      </w:r>
+      <w:r>
+        <w:instrText xml:space="preserve"> ADDIN ZOTERO_ITEM CSL_CITATION {"citationID":"cirVtST7","properties":{"formattedCitation":"(VanRaden, 2008)","plainCitation":"(VanRaden, 2008)","noteIndex":0},"citationItems":[{"id":3021,"uris":["http://zotero.org/users/1379426/items/PRAW7ZQ6"],"uri":["http://zotero.org/users/1379426/items/PRAW7ZQ6"],"itemData":{"id":3021,"type":"article-journal","abstract":"Efficient methods for processing genomic data were developed to increase reliability of estimated breeding values and to estimate thousands of marker effects simultaneously. Algorithms were derived and computer programs tested with simulated data for 2,967 bulls and 50,000 markers distributed randomly across 30 chromosomes. Estimation of genomic inbreeding coefficients required accurate estimates of allele frequencies in the base population. Linear model predictions of breeding values were computed by 3 equivalent methods: 1) iteration for individual allele effects followed by summation across loci to obtain estimated breeding values, 2) selection index including a genomic relationship matrix, and 3) mixed model equations including the inverse of genomic relationships. A blend of first- and second-order Jacobi iteration using 2 separate relaxation factors converged well for allele frequencies and effects. Reliability of predicted net merit for young bulls was 63% compared with 32% using the traditional relationship matrix. Nonlinear predictions were also computed using iteration on data and nonlinear regression on marker deviations; an additional (about 3%) gain in reliability for young bulls increased average reliability to 66%. Computing times increased linearly with number of genotypes. Estimation of allele frequencies required 2 processor days, and genomic predictions required &lt;1 d per trait, and traits were processed in parallel. Information from genotyping was equivalent to about 20 daughters with phenotypic records. Actual gains may differ because the simulation did not account for linkage disequilibrium in the base population or selection in subsequent generations.","container-title":"Journal of Dairy Science","DOI":"10.3168/jds.2007-0980","ISSN":"0022-0302","issue":"11","journalAbbreviation":"Journal of Dairy Science","language":"en","page":"4414-4423","source":"ScienceDirect","title":"Efficient Methods to Compute Genomic Predictions","volume":"91","author":[{"family":"VanRaden","given":"P. M."}],"issued":{"date-parts":[["2008",11,1]]}}}],"schema":"https://github.com/citation-style-language/schema/raw/master/csl-citation.json"} </w:instrText>
+      </w:r>
+      <w:r>
+        <w:fldChar w:fldCharType="separate"/>
+      </w:r>
+      <w:r>
+        <w:rPr>
+          <w:noProof/>
+        </w:rPr>
+        <w:t>(VanRaden, 2008)</w:t>
+      </w:r>
+      <w:r>
+        <w:fldChar w:fldCharType="end"/>
+      </w:r>
+      <w:r>
+        <w:t xml:space="preserve">. </w:t>
+      </w:r>
+      <w:r>
+        <w:t xml:space="preserve">We calculated a GRM for all hatchlings using the </w:t>
       </w:r>
       <w:proofErr w:type="spellStart"/>
       <w:r>
-        <w:t>Equilibruim</w:t>
+        <w:rPr>
+          <w:i/>
+          <w:iCs/>
+        </w:rPr>
+        <w:t>snp</w:t>
+      </w:r>
+      <w:r>
+        <w:rPr>
+          <w:i/>
+          <w:iCs/>
+        </w:rPr>
+        <w:t>R</w:t>
+      </w:r>
+      <w:r>
+        <w:rPr>
+          <w:i/>
+          <w:iCs/>
+        </w:rPr>
+        <w:t>eady</w:t>
       </w:r>
       <w:proofErr w:type="spellEnd"/>
       <w:r>
-        <w:t xml:space="preserve"> and linkage disequilibrium. For details on the filtering thresholds, see provided code. </w:t>
-      </w:r>
-      <w:r>
-        <w:t xml:space="preserve">This clean-up process resulted in a </w:t>
-      </w:r>
-      <w:r>
-        <w:t xml:space="preserve">dataset </w:t>
-      </w:r>
-      <w:r>
-        <w:t xml:space="preserve">of </w:t>
-      </w:r>
-      <w:r>
-        <w:t xml:space="preserve">8438 </w:t>
-      </w:r>
-      <w:r>
-        <w:t>loci</w:t>
-      </w:r>
-      <w:r>
-        <w:t xml:space="preserve"> with an average call rate of </w:t>
-      </w:r>
-      <w:r>
-        <w:t>98.5% (see ESM and provided code).</w:t>
-      </w:r>
-    </w:p>
-    <w:p/>
-    <w:p>
-      <w:r>
-        <w:t>The genomic related matrix</w:t>
-      </w:r>
-      <w:r>
-        <w:t xml:space="preserve"> (GRM)</w:t>
-      </w:r>
-      <w:r>
-        <w:t xml:space="preserve"> describes the proportion of the genome that is identical </w:t>
-      </w:r>
-      <w:r>
-        <w:t>by descent</w:t>
-      </w:r>
-      <w:r>
-        <w:t xml:space="preserve"> </w:t>
+        <w:t xml:space="preserve"> </w:t>
+      </w:r>
+      <w:r>
+        <w:t xml:space="preserve">R package </w:t>
       </w:r>
       <w:r>
         <w:fldChar w:fldCharType="begin"/>
       </w:r>
       <w:r>
-        <w:instrText xml:space="preserve"> ADDIN ZOTERO_ITEM CSL_CITATION {"citationID":"cirVtST7","properties":{"formattedCitation":"(VanRaden, 2008)","plainCitation":"(VanRaden, 2008)","noteIndex":0},"citationItems":[{"id":3021,"uris":["http://zotero.org/users/1379426/items/PRAW7ZQ6"],"uri":["http://zotero.org/users/1379426/items/PRAW7ZQ6"],"itemData":{"id":3021,"type":"article-journal","abstract":"Efficient methods for processing genomic data were developed to increase reliability of estimated breeding values and to estimate thousands of marker effects simultaneously. Algorithms were derived and computer programs tested with simulated data for 2,967 bulls and 50,000 markers distributed randomly across 30 chromosomes. Estimation of genomic inbreeding coefficients required accurate estimates of allele frequencies in the base population. Linear model predictions of breeding values were computed by 3 equivalent methods: 1) iteration for individual allele effects followed by summation across loci to obtain estimated breeding values, 2) selection index including a genomic relationship matrix, and 3) mixed model equations including the inverse of genomic relationships. A blend of first- and second-order Jacobi iteration using 2 separate relaxation factors converged well for allele frequencies and effects. Reliability of predicted net merit for young bulls was 63% compared with 32% using the traditional relationship matrix. Nonlinear predictions were also computed using iteration on data and nonlinear regression on marker deviations; an additional (about 3%) gain in reliability for young bulls increased average reliability to 66%. Computing times increased linearly with number of genotypes. Estimation of allele frequencies required 2 processor days, and genomic predictions required &lt;1 d per trait, and traits were processed in parallel. Information from genotyping was equivalent to about 20 daughters with phenotypic records. Actual gains may differ because the simulation did not account for linkage disequilibrium in the base population or selection in subsequent generations.","container-title":"Journal of Dairy Science","DOI":"10.3168/jds.2007-0980","ISSN":"0022-0302","issue":"11","journalAbbreviation":"Journal of Dairy Science","language":"en","page":"4414-4423","source":"ScienceDirect","title":"Efficient Methods to Compute Genomic Predictions","volume":"91","author":[{"family":"VanRaden","given":"P. M."}],"issued":{"date-parts":[["2008",11,1]]}}}],"schema":"https://github.com/citation-style-language/schema/raw/master/csl-citation.json"} </w:instrText>
+        <w:instrText xml:space="preserve"> ADDIN ZOTERO_ITEM CSL_CITATION {"citationID":"h9icevIy","properties":{"formattedCitation":"(Granato et al., 2018)","plainCitation":"(Granato et al., 2018)","noteIndex":0},"citationItems":[{"id":3026,"uris":["http://zotero.org/users/1379426/items/JIWH9MSU"],"uri":["http://zotero.org/users/1379426/items/JIWH9MSU"],"itemData":{"id":3026,"type":"article-journal","abstract":"The snpReady R package is a new instrument developed to help breeders in genomic projects such as genomic prediction and association studies. This package offers three different methods to build the genomic relationship matrix, a new imputation method for missing markers based on Wright’s theory, and a population genetic overview. Therefore, we implemented three functions (raw.data, G.matrix, and popgen). Hence, this tool allows the raw data to be transformed from different genotyping platforms to numeric matrices and performs quality control (missing data and allele frequency). Moreover, the package generates and exports four different relationship matrices (proposed by Yang et al. (N 569:565–569, 2010), VanRaden (JDS 91:4414–23, 2008), and the Gaussian kernel) depending on the purpose and software to be used in further analysis. Finally, based on the genotypic matrix, the package estimates the genetic variability, effective population size, and endogamy, among other population genetic parameters. Empirical comparisons between the method of imputation proposed and other well-known approaches have shown a lower accuracy of imputation, however, with no significant impact on the genome prediction accuracies when a lower amount of missing data is allowed. The functions and arguments were designed to carry out the preparation of genomic datasets in a straightforward, fast, and more computationally efficient way.","container-title":"Molecular Breeding","DOI":"10.1007/s11032-018-0844-8","ISSN":"1572-9788","issue":"8","journalAbbreviation":"Mol Breeding","language":"en","page":"102","source":"Springer Link","title":"snpReady: a tool to assist breeders in genomic analysis","title-short":"snpReady","volume":"38","author":[{"family":"Granato","given":"Italo S. C."},{"family":"Galli","given":"Giovanni"},{"family":"Oliveira Couto","given":"Evellyn Giselly","non-dropping-particle":"de"},{"family":"Souza","given":"Massaine Bandeira","non-dropping-particle":"e"},{"family":"Mendonça","given":"Leandro Freitas"},{"family":"Fritsche-Neto","given":"Roberto"}],"issued":{"date-parts":[["2018",7,23]]}}}],"schema":"https://github.com/citation-style-language/schema/raw/master/csl-citation.json"} </w:instrText>
       </w:r>
       <w:r>
         <w:fldChar w:fldCharType="separate"/>
@@ -2175,45 +2332,16 @@
         <w:rPr>
           <w:noProof/>
         </w:rPr>
-        <w:t>(VanRaden, 2008)</w:t>
+        <w:t>(Granato et al., 2018)</w:t>
       </w:r>
       <w:r>
         <w:fldChar w:fldCharType="end"/>
       </w:r>
       <w:r>
-        <w:t xml:space="preserve">. </w:t>
-      </w:r>
-      <w:r>
-        <w:t>We calculated a GRM for all hatchlings using the ‘</w:t>
-      </w:r>
-      <w:proofErr w:type="spellStart"/>
-      <w:r>
-        <w:t>snpready</w:t>
-      </w:r>
-      <w:proofErr w:type="spellEnd"/>
-      <w:r>
-        <w:t xml:space="preserve">’ </w:t>
-      </w:r>
-      <w:r>
-        <w:fldChar w:fldCharType="begin"/>
-      </w:r>
-      <w:r>
-        <w:instrText xml:space="preserve"> ADDIN ZOTERO_ITEM CSL_CITATION {"citationID":"h9icevIy","properties":{"formattedCitation":"(Granato et al., 2018)","plainCitation":"(Granato et al., 2018)","noteIndex":0},"citationItems":[{"id":3026,"uris":["http://zotero.org/users/1379426/items/JIWH9MSU"],"uri":["http://zotero.org/users/1379426/items/JIWH9MSU"],"itemData":{"id":3026,"type":"article-journal","abstract":"The snpReady R package is a new instrument developed to help breeders in genomic projects such as genomic prediction and association studies. This package offers three different methods to build the genomic relationship matrix, a new imputation method for missing markers based on Wright’s theory, and a population genetic overview. Therefore, we implemented three functions (raw.data, G.matrix, and popgen). Hence, this tool allows the raw data to be transformed from different genotyping platforms to numeric matrices and performs quality control (missing data and allele frequency). Moreover, the package generates and exports four different relationship matrices (proposed by Yang et al. (N 569:565–569, 2010), VanRaden (JDS 91:4414–23, 2008), and the Gaussian kernel) depending on the purpose and software to be used in further analysis. Finally, based on the genotypic matrix, the package estimates the genetic variability, effective population size, and endogamy, among other population genetic parameters. Empirical comparisons between the method of imputation proposed and other well-known approaches have shown a lower accuracy of imputation, however, with no significant impact on the genome prediction accuracies when a lower amount of missing data is allowed. The functions and arguments were designed to carry out the preparation of genomic datasets in a straightforward, fast, and more computationally efficient way.","container-title":"Molecular Breeding","DOI":"10.1007/s11032-018-0844-8","ISSN":"1572-9788","issue":"8","journalAbbreviation":"Mol Breeding","language":"en","page":"102","source":"Springer Link","title":"snpReady: a tool to assist breeders in genomic analysis","title-short":"snpReady","volume":"38","author":[{"family":"Granato","given":"Italo S. C."},{"family":"Galli","given":"Giovanni"},{"family":"Oliveira Couto","given":"Evellyn Giselly","non-dropping-particle":"de"},{"family":"Souza","given":"Massaine Bandeira","non-dropping-particle":"e"},{"family":"Mendonça","given":"Leandro Freitas"},{"family":"Fritsche-Neto","given":"Roberto"}],"issued":{"date-parts":[["2018",7,23]]}}}],"schema":"https://github.com/citation-style-language/schema/raw/master/csl-citation.json"} </w:instrText>
-      </w:r>
-      <w:r>
-        <w:fldChar w:fldCharType="separate"/>
-      </w:r>
-      <w:r>
-        <w:rPr>
-          <w:noProof/>
-        </w:rPr>
-        <w:t>(Granato et al., 2018)</w:t>
-      </w:r>
-      <w:r>
-        <w:fldChar w:fldCharType="end"/>
-      </w:r>
-      <w:r>
         <w:t xml:space="preserve"> following </w:t>
+      </w:r>
+      <w:r>
+        <w:t xml:space="preserve">methods described by </w:t>
       </w:r>
       <w:proofErr w:type="spellStart"/>
       <w:r>
@@ -2232,7 +2360,6 @@
             <w:rPr>
               <w:rFonts w:ascii="Cambria Math" w:hAnsi="Cambria Math"/>
             </w:rPr>
-            <w:lastRenderedPageBreak/>
             <m:t>GRM=</m:t>
           </m:r>
           <m:f>
@@ -2374,6 +2501,7 @@
     <w:p/>
     <w:p>
       <w:r>
+        <w:lastRenderedPageBreak/>
         <w:t xml:space="preserve">where </w:t>
       </w:r>
       <w:r>
@@ -2468,7 +2596,9 @@
         <w:t>Statistical Analyses</w:t>
       </w:r>
     </w:p>
-    <w:p/>
+    <w:p>
+      <w:commentRangeStart w:id="12"/>
+    </w:p>
     <w:p>
       <w:r>
         <w:t xml:space="preserve">All analyses were performed using ‘R’ </w:t>
@@ -2672,7 +2802,15 @@
         <w:t xml:space="preserve">. We reported represent posterior means and 95% credible intervals. </w:t>
       </w:r>
     </w:p>
-    <w:p/>
+    <w:commentRangeEnd w:id="12"/>
+    <w:p>
+      <w:r>
+        <w:rPr>
+          <w:rStyle w:val="CommentReference"/>
+        </w:rPr>
+        <w:commentReference w:id="12"/>
+      </w:r>
+    </w:p>
     <w:p>
       <w:pPr>
         <w:pStyle w:val="Heading1"/>
@@ -2720,7 +2858,6 @@
           <w:rFonts w:cs="Times New Roman"/>
           <w:lang w:val="en-AU"/>
         </w:rPr>
-        <w:lastRenderedPageBreak/>
         <w:t>Data accessibility</w:t>
       </w:r>
     </w:p>
@@ -2781,6 +2918,7 @@
           <w:rFonts w:cs="Times New Roman"/>
           <w:lang w:val="en-AU"/>
         </w:rPr>
+        <w:lastRenderedPageBreak/>
         <w:t>Acknowledgements</w:t>
       </w:r>
     </w:p>
@@ -2797,7 +2935,7 @@
 
 <file path=word/comments.xml><?xml version="1.0" encoding="utf-8"?>
 <w:comments xmlns:wpc="http://schemas.microsoft.com/office/word/2010/wordprocessingCanvas" xmlns:cx="http://schemas.microsoft.com/office/drawing/2014/chartex" xmlns:cx1="http://schemas.microsoft.com/office/drawing/2015/9/8/chartex" xmlns:cx2="http://schemas.microsoft.com/office/drawing/2015/10/21/chartex" xmlns:cx3="http://schemas.microsoft.com/office/drawing/2016/5/9/chartex" xmlns:cx4="http://schemas.microsoft.com/office/drawing/2016/5/10/chartex" xmlns:cx5="http://schemas.microsoft.com/office/drawing/2016/5/11/chartex" xmlns:cx6="http://schemas.microsoft.com/office/drawing/2016/5/12/chartex" xmlns:cx7="http://schemas.microsoft.com/office/drawing/2016/5/13/chartex" xmlns:cx8="http://schemas.microsoft.com/office/drawing/2016/5/14/chartex" xmlns:mc="http://schemas.openxmlformats.org/markup-compatibility/2006" xmlns:aink="http://schemas.microsoft.com/office/drawing/2016/ink" xmlns:am3d="http://schemas.microsoft.com/office/drawing/2017/model3d" xmlns:o="urn:schemas-microsoft-com:office:office" xmlns:r="http://schemas.openxmlformats.org/officeDocument/2006/relationships" xmlns:m="http://schemas.openxmlformats.org/officeDocument/2006/math" xmlns:v="urn:schemas-microsoft-com:vml" xmlns:wp14="http://schemas.microsoft.com/office/word/2010/wordprocessingDrawing" xmlns:wp="http://schemas.openxmlformats.org/drawingml/2006/wordprocessingDrawing" xmlns:w10="urn:schemas-microsoft-com:office:word" xmlns:w="http://schemas.openxmlformats.org/wordprocessingml/2006/main" xmlns:w14="http://schemas.microsoft.com/office/word/2010/wordml" xmlns:w15="http://schemas.microsoft.com/office/word/2012/wordml" xmlns:w16cex="http://schemas.microsoft.com/office/word/2018/wordml/cex" xmlns:w16cid="http://schemas.microsoft.com/office/word/2016/wordml/cid" xmlns:w16="http://schemas.microsoft.com/office/word/2018/wordml" xmlns:w16se="http://schemas.microsoft.com/office/word/2015/wordml/symex" xmlns:wpg="http://schemas.microsoft.com/office/word/2010/wordprocessingGroup" xmlns:wpi="http://schemas.microsoft.com/office/word/2010/wordprocessingInk" xmlns:wne="http://schemas.microsoft.com/office/word/2006/wordml" xmlns:wps="http://schemas.microsoft.com/office/word/2010/wordprocessingShape" mc:Ignorable="w14 w15 w16se w16cid w16 w16cex wp14">
-  <w:comment w:id="0" w:author="fonti.kar@gmail.com" w:date="2020-05-22T14:55:00Z" w:initials="f">
+  <w:comment w:id="0" w:author="Daniel Noble" w:date="2020-05-22T15:43:00Z" w:initials="DN">
     <w:p>
       <w:pPr>
         <w:pStyle w:val="CommentText"/>
@@ -2809,16 +2947,11 @@
         <w:annotationRef/>
       </w:r>
       <w:r>
-        <w:t xml:space="preserve">Pending, need to run the sex loci pipeline from </w:t>
-      </w:r>
-      <w:proofErr w:type="spellStart"/>
-      <w:r>
-        <w:t>dartR</w:t>
-      </w:r>
-      <w:proofErr w:type="spellEnd"/>
+        <w:t>Just integrate the number of females collected in subsequent years here and just say 2015-2017 or something.</w:t>
+      </w:r>
     </w:p>
   </w:comment>
-  <w:comment w:id="1" w:author="fonti.kar@gmail.com" w:date="2020-05-20T10:39:00Z" w:initials="f">
+  <w:comment w:id="1" w:author="Daniel Noble" w:date="2020-05-22T15:44:00Z" w:initials="DN">
     <w:p>
       <w:pPr>
         <w:pStyle w:val="CommentText"/>
@@ -2830,11 +2963,11 @@
         <w:annotationRef/>
       </w:r>
       <w:r>
-        <w:t>Check with DART if all of this was sued for the HDM</w:t>
+        <w:t>Soil most of the time given egg laying</w:t>
       </w:r>
     </w:p>
   </w:comment>
-  <w:comment w:id="2" w:author="fonti.kar@gmail.com" w:date="2020-05-20T17:13:00Z" w:initials="f">
+  <w:comment w:id="2" w:author="Daniel Noble" w:date="2020-05-22T15:44:00Z" w:initials="DN">
     <w:p>
       <w:pPr>
         <w:pStyle w:val="CommentText"/>
@@ -2846,7 +2979,159 @@
         <w:annotationRef/>
       </w:r>
       <w:r>
-        <w:t>Can also put in ESM given that it didn’t work out</w:t>
+        <w:t>I think more than this per individual, no? Seems quite low.</w:t>
+      </w:r>
+    </w:p>
+  </w:comment>
+  <w:comment w:id="3" w:author="fonti.kar@gmail.com" w:date="2020-05-25T13:31:00Z" w:initials="f">
+    <w:p>
+      <w:pPr>
+        <w:pStyle w:val="CommentText"/>
+      </w:pPr>
+      <w:r>
+        <w:rPr>
+          <w:rStyle w:val="CommentReference"/>
+        </w:rPr>
+        <w:annotationRef/>
+      </w:r>
+      <w:r>
+        <w:t xml:space="preserve">Yeah per individual but ad lib is fine! </w:t>
+      </w:r>
+    </w:p>
+  </w:comment>
+  <w:comment w:id="4" w:author="Daniel Noble" w:date="2020-05-22T15:47:00Z" w:initials="DN">
+    <w:p>
+      <w:pPr>
+        <w:pStyle w:val="CommentText"/>
+      </w:pPr>
+      <w:r>
+        <w:rPr>
+          <w:rStyle w:val="CommentReference"/>
+        </w:rPr>
+        <w:annotationRef/>
+      </w:r>
+      <w:r>
+        <w:t xml:space="preserve">You probably actually don’t need to say how many. Ad libitum is </w:t>
+      </w:r>
+      <w:proofErr w:type="gramStart"/>
+      <w:r>
+        <w:t>enough</w:t>
+      </w:r>
+      <w:proofErr w:type="gramEnd"/>
+      <w:r>
+        <w:t xml:space="preserve"> I guess. The more important feeding regime is for the babies, not adults</w:t>
+      </w:r>
+      <w:r>
+        <w:t>. Here you’re talking about adults.</w:t>
+      </w:r>
+    </w:p>
+  </w:comment>
+  <w:comment w:id="6" w:author="Daniel Noble" w:date="2020-05-22T15:56:00Z" w:initials="DN">
+    <w:p>
+      <w:pPr>
+        <w:pStyle w:val="CommentText"/>
+      </w:pPr>
+      <w:r>
+        <w:rPr>
+          <w:rStyle w:val="CommentReference"/>
+        </w:rPr>
+        <w:annotationRef/>
+      </w:r>
+      <w:r>
+        <w:t xml:space="preserve">Probably remove this if you don’t have sex, but even </w:t>
+      </w:r>
+      <w:proofErr w:type="spellStart"/>
+      <w:r>
+        <w:t>stlll</w:t>
+      </w:r>
+      <w:proofErr w:type="spellEnd"/>
+      <w:r>
+        <w:t xml:space="preserve"> I would just remove. They are not sexually mature quite when you do this so not likely to be a major problem so long as densities and size ranges are the same. </w:t>
+      </w:r>
+    </w:p>
+  </w:comment>
+  <w:comment w:id="7" w:author="fonti.kar@gmail.com" w:date="2020-05-22T14:55:00Z" w:initials="f">
+    <w:p>
+      <w:pPr>
+        <w:pStyle w:val="CommentText"/>
+      </w:pPr>
+      <w:r>
+        <w:rPr>
+          <w:rStyle w:val="CommentReference"/>
+        </w:rPr>
+        <w:annotationRef/>
+      </w:r>
+      <w:r>
+        <w:t xml:space="preserve">Pending, need to run the sex loci pipeline from </w:t>
+      </w:r>
+      <w:proofErr w:type="spellStart"/>
+      <w:r>
+        <w:t>dartR</w:t>
+      </w:r>
+      <w:proofErr w:type="spellEnd"/>
+    </w:p>
+  </w:comment>
+  <w:comment w:id="8" w:author="fonti.kar@gmail.com" w:date="2020-05-20T10:39:00Z" w:initials="f">
+    <w:p>
+      <w:pPr>
+        <w:pStyle w:val="CommentText"/>
+      </w:pPr>
+      <w:r>
+        <w:rPr>
+          <w:rStyle w:val="CommentReference"/>
+        </w:rPr>
+        <w:annotationRef/>
+      </w:r>
+      <w:r>
+        <w:t>Check with DART if all of this was sued for the HDM</w:t>
+      </w:r>
+    </w:p>
+  </w:comment>
+  <w:comment w:id="9" w:author="Daniel Noble" w:date="2020-05-22T16:10:00Z" w:initials="DN">
+    <w:p>
+      <w:pPr>
+        <w:pStyle w:val="CommentText"/>
+      </w:pPr>
+      <w:r>
+        <w:rPr>
+          <w:rStyle w:val="CommentReference"/>
+        </w:rPr>
+        <w:annotationRef/>
+      </w:r>
+      <w:r>
+        <w:t xml:space="preserve">Right, but you need to give the actual numbers here that met these probably, also what minor allele frequency </w:t>
+      </w:r>
+      <w:proofErr w:type="spellStart"/>
+      <w:r>
+        <w:t>cutoff</w:t>
+      </w:r>
+      <w:proofErr w:type="spellEnd"/>
+      <w:r>
+        <w:t xml:space="preserve"> did </w:t>
+      </w:r>
+      <w:proofErr w:type="spellStart"/>
+      <w:r>
+        <w:t>ou</w:t>
+      </w:r>
+      <w:proofErr w:type="spellEnd"/>
+      <w:r>
+        <w:t xml:space="preserve"> use?</w:t>
+      </w:r>
+    </w:p>
+  </w:comment>
+  <w:comment w:id="12" w:author="Daniel Noble" w:date="2020-05-22T16:12:00Z" w:initials="DN">
+    <w:p>
+      <w:pPr>
+        <w:pStyle w:val="CommentText"/>
+      </w:pPr>
+      <w:r>
+        <w:rPr>
+          <w:rStyle w:val="CommentReference"/>
+        </w:rPr>
+        <w:annotationRef/>
+      </w:r>
+      <w:r>
+        <w:t xml:space="preserve">I’ll wait on this until the stats section details are finalised a bit more. </w:t>
       </w:r>
     </w:p>
   </w:comment>
@@ -2855,30 +3140,54 @@
 
 <file path=word/commentsExtended.xml><?xml version="1.0" encoding="utf-8"?>
 <w15:commentsEx xmlns:wpc="http://schemas.microsoft.com/office/word/2010/wordprocessingCanvas" xmlns:cx="http://schemas.microsoft.com/office/drawing/2014/chartex" xmlns:cx1="http://schemas.microsoft.com/office/drawing/2015/9/8/chartex" xmlns:cx2="http://schemas.microsoft.com/office/drawing/2015/10/21/chartex" xmlns:cx3="http://schemas.microsoft.com/office/drawing/2016/5/9/chartex" xmlns:cx4="http://schemas.microsoft.com/office/drawing/2016/5/10/chartex" xmlns:cx5="http://schemas.microsoft.com/office/drawing/2016/5/11/chartex" xmlns:cx6="http://schemas.microsoft.com/office/drawing/2016/5/12/chartex" xmlns:cx7="http://schemas.microsoft.com/office/drawing/2016/5/13/chartex" xmlns:cx8="http://schemas.microsoft.com/office/drawing/2016/5/14/chartex" xmlns:mc="http://schemas.openxmlformats.org/markup-compatibility/2006" xmlns:aink="http://schemas.microsoft.com/office/drawing/2016/ink" xmlns:am3d="http://schemas.microsoft.com/office/drawing/2017/model3d" xmlns:o="urn:schemas-microsoft-com:office:office" xmlns:r="http://schemas.openxmlformats.org/officeDocument/2006/relationships" xmlns:m="http://schemas.openxmlformats.org/officeDocument/2006/math" xmlns:v="urn:schemas-microsoft-com:vml" xmlns:wp14="http://schemas.microsoft.com/office/word/2010/wordprocessingDrawing" xmlns:wp="http://schemas.openxmlformats.org/drawingml/2006/wordprocessingDrawing" xmlns:w10="urn:schemas-microsoft-com:office:word" xmlns:w="http://schemas.openxmlformats.org/wordprocessingml/2006/main" xmlns:w14="http://schemas.microsoft.com/office/word/2010/wordml" xmlns:w15="http://schemas.microsoft.com/office/word/2012/wordml" xmlns:w16cex="http://schemas.microsoft.com/office/word/2018/wordml/cex" xmlns:w16cid="http://schemas.microsoft.com/office/word/2016/wordml/cid" xmlns:w16="http://schemas.microsoft.com/office/word/2018/wordml" xmlns:w16se="http://schemas.microsoft.com/office/word/2015/wordml/symex" xmlns:wpg="http://schemas.microsoft.com/office/word/2010/wordprocessingGroup" xmlns:wpi="http://schemas.microsoft.com/office/word/2010/wordprocessingInk" xmlns:wne="http://schemas.microsoft.com/office/word/2006/wordml" xmlns:wps="http://schemas.microsoft.com/office/word/2010/wordprocessingShape" mc:Ignorable="w14 w15 w16se w16cid w16 w16cex wp14">
+  <w15:commentEx w15:paraId="33FB656A" w15:done="1"/>
+  <w15:commentEx w15:paraId="38FDE24E" w15:done="1"/>
+  <w15:commentEx w15:paraId="7F25E8AC" w15:done="1"/>
+  <w15:commentEx w15:paraId="3DF34AB7" w15:paraIdParent="7F25E8AC" w15:done="1"/>
+  <w15:commentEx w15:paraId="511057E1" w15:done="1"/>
+  <w15:commentEx w15:paraId="4DD5586B" w15:done="0"/>
   <w15:commentEx w15:paraId="15164A98" w15:done="0"/>
   <w15:commentEx w15:paraId="3C193660" w15:done="0"/>
-  <w15:commentEx w15:paraId="7B7DB83B" w15:done="0"/>
+  <w15:commentEx w15:paraId="558096AE" w15:done="1"/>
+  <w15:commentEx w15:paraId="09E7628B" w15:done="0"/>
 </w15:commentsEx>
 </file>
 
 <file path=word/commentsExtensible.xml><?xml version="1.0" encoding="utf-8"?>
 <w16cex:commentsExtensible xmlns:wpc="http://schemas.microsoft.com/office/word/2010/wordprocessingCanvas" xmlns:cx="http://schemas.microsoft.com/office/drawing/2014/chartex" xmlns:cx1="http://schemas.microsoft.com/office/drawing/2015/9/8/chartex" xmlns:cx2="http://schemas.microsoft.com/office/drawing/2015/10/21/chartex" xmlns:cx3="http://schemas.microsoft.com/office/drawing/2016/5/9/chartex" xmlns:cx4="http://schemas.microsoft.com/office/drawing/2016/5/10/chartex" xmlns:cx5="http://schemas.microsoft.com/office/drawing/2016/5/11/chartex" xmlns:cx6="http://schemas.microsoft.com/office/drawing/2016/5/12/chartex" xmlns:cx7="http://schemas.microsoft.com/office/drawing/2016/5/13/chartex" xmlns:cx8="http://schemas.microsoft.com/office/drawing/2016/5/14/chartex" xmlns:mc="http://schemas.openxmlformats.org/markup-compatibility/2006" xmlns:aink="http://schemas.microsoft.com/office/drawing/2016/ink" xmlns:am3d="http://schemas.microsoft.com/office/drawing/2017/model3d" xmlns:o="urn:schemas-microsoft-com:office:office" xmlns:r="http://schemas.openxmlformats.org/officeDocument/2006/relationships" xmlns:m="http://schemas.openxmlformats.org/officeDocument/2006/math" xmlns:v="urn:schemas-microsoft-com:vml" xmlns:wp14="http://schemas.microsoft.com/office/word/2010/wordprocessingDrawing" xmlns:wp="http://schemas.openxmlformats.org/drawingml/2006/wordprocessingDrawing" xmlns:w10="urn:schemas-microsoft-com:office:word" xmlns:w="http://schemas.openxmlformats.org/wordprocessingml/2006/main" xmlns:w14="http://schemas.microsoft.com/office/word/2010/wordml" xmlns:w15="http://schemas.microsoft.com/office/word/2012/wordml" xmlns:w16cex="http://schemas.microsoft.com/office/word/2018/wordml/cex" xmlns:w16cid="http://schemas.microsoft.com/office/word/2016/wordml/cid" xmlns:w16="http://schemas.microsoft.com/office/word/2018/wordml" xmlns:w16se="http://schemas.microsoft.com/office/word/2015/wordml/symex" xmlns:wpg="http://schemas.microsoft.com/office/word/2010/wordprocessingGroup" xmlns:wpi="http://schemas.microsoft.com/office/word/2010/wordprocessingInk" xmlns:wne="http://schemas.microsoft.com/office/word/2006/wordml" xmlns:wps="http://schemas.microsoft.com/office/word/2010/wordprocessingShape" mc:Ignorable="w14 w15 w16se w16cid w16 w16cex wp14">
+  <w16cex:commentExtensible w16cex:durableId="22727194" w16cex:dateUtc="2020-05-22T05:43:00Z"/>
+  <w16cex:commentExtensible w16cex:durableId="227271C5" w16cex:dateUtc="2020-05-22T05:44:00Z"/>
+  <w16cex:commentExtensible w16cex:durableId="227271D9" w16cex:dateUtc="2020-05-22T05:44:00Z"/>
+  <w16cex:commentExtensible w16cex:durableId="2276474B" w16cex:dateUtc="2020-05-25T03:31:00Z"/>
+  <w16cex:commentExtensible w16cex:durableId="227272A9" w16cex:dateUtc="2020-05-22T05:47:00Z"/>
+  <w16cex:commentExtensible w16cex:durableId="227274B7" w16cex:dateUtc="2020-05-22T05:56:00Z"/>
   <w16cex:commentExtensible w16cex:durableId="22726658" w16cex:dateUtc="2020-05-22T04:55:00Z"/>
   <w16cex:commentExtensible w16cex:durableId="226FC2B6" w16cex:dateUtc="2020-05-20T00:39:00Z"/>
-  <w16cex:commentExtensible w16cex:durableId="226FE3D1" w16cex:dateUtc="2020-05-20T07:13:00Z"/>
+  <w16cex:commentExtensible w16cex:durableId="227277E0" w16cex:dateUtc="2020-05-22T06:10:00Z"/>
+  <w16cex:commentExtensible w16cex:durableId="2272786B" w16cex:dateUtc="2020-05-22T06:12:00Z"/>
 </w16cex:commentsExtensible>
 </file>
 
 <file path=word/commentsIds.xml><?xml version="1.0" encoding="utf-8"?>
 <w16cid:commentsIds xmlns:wpc="http://schemas.microsoft.com/office/word/2010/wordprocessingCanvas" xmlns:cx="http://schemas.microsoft.com/office/drawing/2014/chartex" xmlns:cx1="http://schemas.microsoft.com/office/drawing/2015/9/8/chartex" xmlns:cx2="http://schemas.microsoft.com/office/drawing/2015/10/21/chartex" xmlns:cx3="http://schemas.microsoft.com/office/drawing/2016/5/9/chartex" xmlns:cx4="http://schemas.microsoft.com/office/drawing/2016/5/10/chartex" xmlns:cx5="http://schemas.microsoft.com/office/drawing/2016/5/11/chartex" xmlns:cx6="http://schemas.microsoft.com/office/drawing/2016/5/12/chartex" xmlns:cx7="http://schemas.microsoft.com/office/drawing/2016/5/13/chartex" xmlns:cx8="http://schemas.microsoft.com/office/drawing/2016/5/14/chartex" xmlns:mc="http://schemas.openxmlformats.org/markup-compatibility/2006" xmlns:aink="http://schemas.microsoft.com/office/drawing/2016/ink" xmlns:am3d="http://schemas.microsoft.com/office/drawing/2017/model3d" xmlns:o="urn:schemas-microsoft-com:office:office" xmlns:r="http://schemas.openxmlformats.org/officeDocument/2006/relationships" xmlns:m="http://schemas.openxmlformats.org/officeDocument/2006/math" xmlns:v="urn:schemas-microsoft-com:vml" xmlns:wp14="http://schemas.microsoft.com/office/word/2010/wordprocessingDrawing" xmlns:wp="http://schemas.openxmlformats.org/drawingml/2006/wordprocessingDrawing" xmlns:w10="urn:schemas-microsoft-com:office:word" xmlns:w="http://schemas.openxmlformats.org/wordprocessingml/2006/main" xmlns:w14="http://schemas.microsoft.com/office/word/2010/wordml" xmlns:w15="http://schemas.microsoft.com/office/word/2012/wordml" xmlns:w16cex="http://schemas.microsoft.com/office/word/2018/wordml/cex" xmlns:w16cid="http://schemas.microsoft.com/office/word/2016/wordml/cid" xmlns:w16="http://schemas.microsoft.com/office/word/2018/wordml" xmlns:w16se="http://schemas.microsoft.com/office/word/2015/wordml/symex" xmlns:wpg="http://schemas.microsoft.com/office/word/2010/wordprocessingGroup" xmlns:wpi="http://schemas.microsoft.com/office/word/2010/wordprocessingInk" xmlns:wne="http://schemas.microsoft.com/office/word/2006/wordml" xmlns:wps="http://schemas.microsoft.com/office/word/2010/wordprocessingShape" mc:Ignorable="w14 w15 w16se w16cid w16 w16cex wp14">
+  <w16cid:commentId w16cid:paraId="33FB656A" w16cid:durableId="22727194"/>
+  <w16cid:commentId w16cid:paraId="38FDE24E" w16cid:durableId="227271C5"/>
+  <w16cid:commentId w16cid:paraId="7F25E8AC" w16cid:durableId="227271D9"/>
+  <w16cid:commentId w16cid:paraId="3DF34AB7" w16cid:durableId="2276474B"/>
+  <w16cid:commentId w16cid:paraId="511057E1" w16cid:durableId="227272A9"/>
+  <w16cid:commentId w16cid:paraId="4DD5586B" w16cid:durableId="227274B7"/>
   <w16cid:commentId w16cid:paraId="15164A98" w16cid:durableId="22726658"/>
   <w16cid:commentId w16cid:paraId="3C193660" w16cid:durableId="226FC2B6"/>
-  <w16cid:commentId w16cid:paraId="7B7DB83B" w16cid:durableId="226FE3D1"/>
+  <w16cid:commentId w16cid:paraId="558096AE" w16cid:durableId="227277E0"/>
+  <w16cid:commentId w16cid:paraId="09E7628B" w16cid:durableId="2272786B"/>
 </w16cid:commentsIds>
 </file>
 
 <file path=word/people.xml><?xml version="1.0" encoding="utf-8"?>
 <w15:people xmlns:wpc="http://schemas.microsoft.com/office/word/2010/wordprocessingCanvas" xmlns:cx="http://schemas.microsoft.com/office/drawing/2014/chartex" xmlns:cx1="http://schemas.microsoft.com/office/drawing/2015/9/8/chartex" xmlns:cx2="http://schemas.microsoft.com/office/drawing/2015/10/21/chartex" xmlns:cx3="http://schemas.microsoft.com/office/drawing/2016/5/9/chartex" xmlns:cx4="http://schemas.microsoft.com/office/drawing/2016/5/10/chartex" xmlns:cx5="http://schemas.microsoft.com/office/drawing/2016/5/11/chartex" xmlns:cx6="http://schemas.microsoft.com/office/drawing/2016/5/12/chartex" xmlns:cx7="http://schemas.microsoft.com/office/drawing/2016/5/13/chartex" xmlns:cx8="http://schemas.microsoft.com/office/drawing/2016/5/14/chartex" xmlns:mc="http://schemas.openxmlformats.org/markup-compatibility/2006" xmlns:aink="http://schemas.microsoft.com/office/drawing/2016/ink" xmlns:am3d="http://schemas.microsoft.com/office/drawing/2017/model3d" xmlns:o="urn:schemas-microsoft-com:office:office" xmlns:r="http://schemas.openxmlformats.org/officeDocument/2006/relationships" xmlns:m="http://schemas.openxmlformats.org/officeDocument/2006/math" xmlns:v="urn:schemas-microsoft-com:vml" xmlns:wp14="http://schemas.microsoft.com/office/word/2010/wordprocessingDrawing" xmlns:wp="http://schemas.openxmlformats.org/drawingml/2006/wordprocessingDrawing" xmlns:w10="urn:schemas-microsoft-com:office:word" xmlns:w="http://schemas.openxmlformats.org/wordprocessingml/2006/main" xmlns:w14="http://schemas.microsoft.com/office/word/2010/wordml" xmlns:w15="http://schemas.microsoft.com/office/word/2012/wordml" xmlns:w16cex="http://schemas.microsoft.com/office/word/2018/wordml/cex" xmlns:w16cid="http://schemas.microsoft.com/office/word/2016/wordml/cid" xmlns:w16="http://schemas.microsoft.com/office/word/2018/wordml" xmlns:w16se="http://schemas.microsoft.com/office/word/2015/wordml/symex" xmlns:wpg="http://schemas.microsoft.com/office/word/2010/wordprocessingGroup" xmlns:wpi="http://schemas.microsoft.com/office/word/2010/wordprocessingInk" xmlns:wne="http://schemas.microsoft.com/office/word/2006/wordml" xmlns:wps="http://schemas.microsoft.com/office/word/2010/wordprocessingShape" mc:Ignorable="w14 w15 w16se w16cid w16 w16cex wp14">
+  <w15:person w15:author="Daniel Noble">
+    <w15:presenceInfo w15:providerId="AD" w15:userId="S::u5062688@anu.edu.au::cd1442c4-8911-414d-88db-662b5685b55e"/>
+  </w15:person>
   <w15:person w15:author="fonti.kar@gmail.com">
     <w15:presenceInfo w15:providerId="Windows Live" w15:userId="dbbeb0b389d7d1b8"/>
   </w15:person>
@@ -3824,7 +4133,7 @@
 </file>
 
 <file path=customXml/itemProps1.xml><?xml version="1.0" encoding="utf-8"?>
-<ds:datastoreItem xmlns:ds="http://schemas.openxmlformats.org/officeDocument/2006/customXml" ds:itemID="{A013C447-F973-CA4B-AF36-5333C68DE19E}">
+<ds:datastoreItem xmlns:ds="http://schemas.openxmlformats.org/officeDocument/2006/customXml" ds:itemID="{6EBE3584-BC78-AA40-83D4-CA2A66F13793}">
   <ds:schemaRefs>
     <ds:schemaRef ds:uri="http://schemas.openxmlformats.org/officeDocument/2006/bibliography"/>
   </ds:schemaRefs>

</xml_diff>

<commit_message>
Updated with arms results
</commit_message>
<xml_diff>
--- a/doc/ldeli_growth_ms.docx
+++ b/doc/ldeli_growth_ms.docx
@@ -99,21 +99,7 @@
         <w:rPr>
           <w:i/>
         </w:rPr>
-        <w:t xml:space="preserve">Diabetes and Metabolism Division, </w:t>
-      </w:r>
-      <w:proofErr w:type="spellStart"/>
-      <w:r>
-        <w:rPr>
-          <w:i/>
-        </w:rPr>
-        <w:t>Garvan</w:t>
-      </w:r>
-      <w:proofErr w:type="spellEnd"/>
-      <w:r>
-        <w:rPr>
-          <w:i/>
-        </w:rPr>
-        <w:t xml:space="preserve"> Institute of Medical Research, 384 Victoria Street, Darlinghurst, Sydney, NSW 2010, Australia</w:t>
+        <w:t>Diabetes and Metabolism Division, Garvan Institute of Medical Research, 384 Victoria Street, Darlinghurst, Sydney, NSW 2010, Australia</w:t>
       </w:r>
     </w:p>
     <w:p>
@@ -221,6 +207,27 @@
     <w:p/>
     <w:p>
       <w:pPr>
+        <w:rPr>
+          <w:rFonts w:eastAsia="Times New Roman" w:cs="Times New Roman"/>
+          <w:lang w:val="en-HK" w:eastAsia="en-GB"/>
+        </w:rPr>
+      </w:pPr>
+      <w:r>
+        <w:rPr>
+          <w:rFonts w:ascii="Helvetica Neue" w:eastAsia="Times New Roman" w:hAnsi="Helvetica Neue" w:cs="Times New Roman"/>
+          <w:color w:val="373737"/>
+          <w:sz w:val="23"/>
+          <w:szCs w:val="23"/>
+          <w:shd w:val="clear" w:color="auto" w:fill="FFFFFF"/>
+          <w:lang w:val="en-HK" w:eastAsia="en-GB"/>
+        </w:rPr>
+        <w:t> One or two sentences on the question (e.g. one that is general matching paragraph #1 and one that is specific matching #2). Probably just one or two sentences summarizing methods and giving key facts (anybody who reads your abstract should know what types of organisms, where studied, for how long studied and how big the sample size). The main results MUST be in the abstract. Don’t bury your results. As I said this is probably the most common mistake – if you don’t have exciting results in your abstract, only a handful of devotees are going to read further! And abstracts should be about biological results and conclusions, not statistical. And your punchy conclusion and novelty statement should be the last sentence. In short getting paragraphs #2, #3, and #4 into your abstract are the most important goals, but generally writing a 5-8 sentence version of your whole paper is a good approach. Just make sure it is clear what you accomplished. Think about somebody who is only going to read your abstract; you want them to walk away knowing what your main conclusion is, so don’t be coy and tease your results and conclusion – punch them hard in your abstract.</w:t>
+      </w:r>
+    </w:p>
+    <w:p/>
+    <w:p/>
+    <w:p>
+      <w:pPr>
         <w:pStyle w:val="Heading1"/>
       </w:pPr>
       <w:r>
@@ -308,7 +315,11 @@
         <w:fldChar w:fldCharType="end"/>
       </w:r>
       <w:r>
-        <w:t xml:space="preserve">. Over longer terms, populations can either migrate to more favourable habitats or evolve genetic adaptations in response to environmental change </w:t>
+        <w:t xml:space="preserve">. Over longer terms, populations can either migrate to more favourable habitats or evolve genetic </w:t>
+      </w:r>
+      <w:r>
+        <w:lastRenderedPageBreak/>
+        <w:t xml:space="preserve">adaptations in response to environmental change </w:t>
       </w:r>
       <w:r>
         <w:fldChar w:fldCharType="begin"/>
@@ -439,17 +450,315 @@
         <w:commentReference w:id="0"/>
       </w:r>
       <w:r>
-        <w:t xml:space="preserve"> and the breakdown of buffering mechanisms that releases of cryptic genetic variation are expected to increase </w:t>
-      </w:r>
-      <w:r>
+        <w:t xml:space="preserve"> and the breakdown of buffering mechanisms that releases of cryptic genetic variation are expected to increase genetic variation under novel, stressful environments </w:t>
+      </w:r>
+      <w:r>
+        <w:fldChar w:fldCharType="begin"/>
+      </w:r>
+      <w:r>
+        <w:instrText xml:space="preserve"> ADDIN ZOTERO_ITEM CSL_CITATION {"citationID":"8InbjA87","properties":{"formattedCitation":"(Paaby &amp; Rockman, 2014)","plainCitation":"(Paaby &amp; Rockman, 2014)","noteIndex":0},"citationItems":[{"id":"xGFm1aJS/zULfiqYP","uris":["http://zotero.org/users/1379426/items/L8RKS7SG"],"uri":["http://zotero.org/users/1379426/items/L8RKS7SG"],"itemData":{"id":3197,"type":"article-journal","abstract":"Cryptic genetic variation (CGV) is genetic variation that normally has little or no effect on phenotype but that, under atypical conditions that were rare in the history of a population, generates heritable phenotypic variation. Cryptic variants are little exposed to selection and may thus accumulate neutrally.CGV has long provided a theoretical explanation for the presence of standing genetic variation in wild populations that is available to fuel adaptation to new conditions. Early work in Drosophila melanogaster, starting with Waddington's classic experiments, showed that such variation exists and can be 'captured' by selection in a process called genetic assimilation.The mechanisms that conceal CGV are ordinary, familiar genetic phenomena, including dominance, epistasis and gene-by-environment interactions. The ubiquity of these phenomena indicates that CGV is a common feature of populations.CGV is closely related to concepts of robustness and canalization. However, although canalization will promote accumulation of CGV, such variation can accumulate under neutral conditions, and its presence is not necessarily evidence of canalization or robustness.Experimental settings that reveal CGV include production of aberrant phenotypes following inhibition of Hsp90 activity in many different systems; genetic background effects for specific mutations; epistasis in quantitative trait locus mapping populations; genetic modifiers of Mendelian diseases in humans; and increases in additive genetic variance when populations are exposed to novel environments.In principle, CGV can strongly influence the ability of natural populations to adapt to new conditions. Recent experiments have hinted at this potential, and this research field is poised for major advances in the near future.CGV may be playing an important part in the emergence of complex human diseases, but there is currently limited empirical evidence for this hypothesis.","container-title":"Nature Reviews Genetics","DOI":"10.1038/nrg3688","ISSN":"1471-0064","issue":"4","language":"en","note":"number: 4\npublisher: Nature Publishing Group","page":"247-258","source":"www.nature.com","title":"Cryptic genetic variation: evolution's hidden substrate","title-short":"Cryptic genetic variation","volume":"15","author":[{"family":"Paaby","given":"Annalise B."},{"family":"Rockman","given":"Matthew V."}],"issued":{"date-parts":[["2014",4]]}}}],"schema":"https://github.com/citation-style-language/schema/raw/master/csl-citation.json"} </w:instrText>
+      </w:r>
+      <w:r>
+        <w:fldChar w:fldCharType="separate"/>
+      </w:r>
+      <w:r>
+        <w:rPr>
+          <w:noProof/>
+        </w:rPr>
+        <w:t>(Paaby &amp; Rockman, 2014)</w:t>
+      </w:r>
+      <w:r>
+        <w:fldChar w:fldCharType="end"/>
+      </w:r>
+      <w:r>
+        <w:t xml:space="preserve">. On the other hand, genetic variation can also decrease under stressful environments if gene expression is condition-dependent </w:t>
+      </w:r>
+      <w:r>
+        <w:fldChar w:fldCharType="begin"/>
+      </w:r>
+      <w:r>
+        <w:instrText xml:space="preserve"> ADDIN ZOTERO_ITEM CSL_CITATION {"citationID":"uoLOTlWC","properties":{"formattedCitation":"(Coltman et al., 2001)","plainCitation":"(Coltman et al., 2001)","noteIndex":0},"citationItems":[{"id":3481,"uris":["http://zotero.org/users/1379426/items/HJIJWUN8"],"uri":["http://zotero.org/users/1379426/items/HJIJWUN8"],"itemData":{"id":3481,"type":"article-journal","abstract":"Parasite resistance and body size are subject to directional natural selection in a population of feral Soay sheep (Ovis aries) on the island of St. Kilda, Scotland. Classical evolutionary theory predicts that directional selection should erode additive genetic variation and favor the maintenance of alleles that have negative pleiotropic effects on other traits associated with fitness. Contrary to these predictions, in this study we show that there is considerable additive genetic variation for both parasite resistance, measured as fecal egg count (FEC), and body size, measured as weight and hindleg length, and that there are positive genetic correlations between parasite resistance and body size in both sexes. Body size traits had higher heritabilities than parasite resistance. This was not due to low levels of additive genetic variation for parasite resistance, but was a consequence of high levels of residual variance in FEC. Measured as coefficients of variation, levels of additive genetic variation for FEC were actually higher than for weight or hindleg length. High levels of additive genetic variation for parasite resistance may be maintained by a number of mechanisms including high mutational input, balancing selection, antagonistic pleiotropy, and host-parasite coevolution. The positive genetic correlation between parasite resistance and body size, a trait also subject to sexual selection in males, suggests that parasite resistance and growth are not traded off in Soay sheep, but rather that genetically resistant individuals also experience superior growth.","container-title":"Evolution","DOI":"10.1111/j.0014-3820.2001.tb01326.x","ISSN":"1558-5646","issue":"10","language":"en","note":"_eprint: https://onlinelibrary.wiley.com/doi/pdf/10.1111/j.0014-3820.2001.tb01326.x","page":"2116-2125","source":"Wiley Online Library","title":"Positive Genetic Correlation Between Parasite Resistance and Body Size in a Free-Living Ungulate Population","volume":"55","author":[{"family":"Coltman","given":"D. W."},{"family":"Pilkington","given":"J."},{"family":"Kruuk","given":"L. E. B."},{"family":"Wilson","given":"K."},{"family":"Pemberton","given":"J. M."}],"issued":{"date-parts":[["2001"]]}}}],"schema":"https://github.com/citation-style-language/schema/raw/master/csl-citation.json"} </w:instrText>
+      </w:r>
+      <w:r>
+        <w:fldChar w:fldCharType="separate"/>
+      </w:r>
+      <w:r>
+        <w:rPr>
+          <w:noProof/>
+        </w:rPr>
+        <w:t>(Coltman et al., 2001)</w:t>
+      </w:r>
+      <w:r>
+        <w:fldChar w:fldCharType="end"/>
+      </w:r>
+      <w:r>
+        <w:t xml:space="preserve"> or under strong selection </w:t>
+      </w:r>
+      <w:r>
+        <w:fldChar w:fldCharType="begin"/>
+      </w:r>
+      <w:r>
+        <w:instrText xml:space="preserve"> ADDIN ZOTERO_ITEM CSL_CITATION {"citationID":"rWPLYRtH","properties":{"formattedCitation":"(Hunt et al., 2007)","plainCitation":"(Hunt et al., 2007)","noteIndex":0},"citationItems":[{"id":3484,"uris":["http://zotero.org/users/1379426/items/6IJ2LTM4"],"uri":["http://zotero.org/users/1379426/items/6IJ2LTM4"],"itemData":{"id":3484,"type":"article-journal","abstract":"Genetic variation in single traits, including those closely related to fitness, is pervasive and generally high. By contrast, theory predicts that several forms of selection, including stabilizing selection, will eliminate genetic variation. Stabilizing selection in natural populations tends to be stronger than that assumed in theoretical models of the maintenance of genetic variation. The widespread presence of genetic variation in the presence of strong stabilizing selection is a persistent problem in evolutionary genetics that currently has no compelling explanation. The recent insight that stabilizing selection often acts most strongly on trait combinations via correlational selection may reconcile this problem. Here we show that for a set of male call properties in the cricket Teleogryllus commodus, the pattern of multivariate stabilizing sexual selection is closely associated with the degree of additive genetic variance. The multivariate trait combinations experiencing the strongest stabilizing selection harbored very little genetic variation while combinations under weak selection contained most of the genetic variation. Our experiment provides empirical support for the prediction that a small number of trait combinations experiencing strong stabilizing selection will have reduced genetic variance and that genetically independent trait combinations experiencing weak selection can simultaneously harbor much higher levels of genetic variance.","container-title":"Genetics","DOI":"10.1534/genetics.107.077057","ISSN":"0016-6731, 1943-2631","issue":"2","language":"en","note":"publisher: Genetics\nsection: Investigations\nPMID: 17660544","page":"875-880","source":"www.genetics.org","title":"Reconciling Strong Stabilizing Selection with the Maintenance of Genetic Variation in a Natural Population of Black Field Crickets (Teleogryllus commodus)","volume":"177","author":[{"family":"Hunt","given":"John"},{"family":"Blows","given":"Mark W."},{"family":"Zajitschek","given":"Felix"},{"family":"Jennions","given":"Michael D."},{"family":"Brooks","given":"Robert"}],"issued":{"date-parts":[["2007",10,1]]}}}],"schema":"https://github.com/citation-style-language/schema/raw/master/csl-citation.json"} </w:instrText>
+      </w:r>
+      <w:r>
+        <w:fldChar w:fldCharType="separate"/>
+      </w:r>
+      <w:r>
+        <w:rPr>
+          <w:noProof/>
+        </w:rPr>
+        <w:t>(Hunt et al., 2007)</w:t>
+      </w:r>
+      <w:r>
+        <w:fldChar w:fldCharType="end"/>
+      </w:r>
+      <w:r>
+        <w:t>.</w:t>
+      </w:r>
+    </w:p>
+    <w:p/>
+    <w:p>
+      <w:pPr>
+        <w:ind w:firstLine="720"/>
+      </w:pPr>
+      <w:r>
+        <w:t xml:space="preserve">Comparative studies have shown that the influence of developmental stress on genetic variance is not straightforward </w:t>
+      </w:r>
+      <w:r>
+        <w:fldChar w:fldCharType="begin"/>
+      </w:r>
+      <w:r>
+        <w:instrText xml:space="preserve"> ADDIN ZOTERO_ITEM CSL_CITATION {"citationID":"JyL0gbiq","properties":{"formattedCitation":"(Charmantier &amp; Garant, 2005; Hoffmann &amp; Meril\\uc0\\u228{}, 1999; Rowi\\uc0\\u324{}ski &amp; Rogell, 2017)","plainCitation":"(Charmantier &amp; Garant, 2005; Hoffmann &amp; Merilä, 1999; Rowiński &amp; Rogell, 2017)","noteIndex":0},"citationItems":[{"id":3188,"uris":["http://zotero.org/users/1379426/items/6PT3FWH7"],"uri":["http://zotero.org/users/1379426/items/6PT3FWH7"],"itemData":{"id":3188,"type":"article-journal","abstract":"An essential requirement to determine a population's potential for evolutionary change is to quantify the amount of genetic variability expressed for traits under selection. Early investigations in laboratory conditions showed that the magnitude of the genetic and environmental components of phenotypic variation can change with environmental conditions. However, there is no consensus as to how the expression of genetic variation is sensitive to different environmental conditions. Recently, the study of quantitative genetics in the wild has been revitalized by new pedigree analyses based on restricted maximum likelihood, resulting in a number of studies investigating these questions in wild populations. Experimental manipulation of environmental quality in the wild, as well as the use of naturally occurring favourable or stressful environments, has broadened the treatment of different taxa and traits. Here, we conduct a meta-analysis on recent studies comparing heritability in favourable versus unfavourable conditions in non-domestic and non-laboratory animals. The results provide evidence for increased heritability in more favourable conditions, significantly so for morphometric traits but not for traits more closely related to fitness. We discuss how these results are explained by underlying changes in variance components, and how they represent a major step in our understanding of evolutionary processes in wild populations. We also show how these trends contrast with the prevailing view resulting mainly from laboratory experiments on Drosophila. Finally, we underline the importance of taking into account the environmental variation in models predicting quantitative trait evolution.","container-title":"Proceedings of the Royal Society B: Biological Sciences","DOI":"10.1098/rspb.2005.3117","issue":"1571","journalAbbreviation":"Proceedings of the Royal Society B: Biological Sciences","note":"publisher: Royal Society","page":"1415-1425","source":"royalsocietypublishing.org (Atypon)","title":"Environmental quality and evolutionary potential: lessons from wild populations","title-short":"Environmental quality and evolutionary potential","volume":"272","author":[{"family":"Charmantier","given":"Anne"},{"family":"Garant","given":"Dany"}],"issued":{"date-parts":[["2005",7,22]]}}},{"id":3185,"uris":["http://zotero.org/users/1379426/items/HYCVSXN7"],"uri":["http://zotero.org/users/1379426/items/HYCVSXN7"],"itemData":{"id":3185,"type":"article-journal","abstract":"Genetic variability in quantitative traits can change as a direct response to the environmental conditions in which they are expressed. Consequently, similar selection in different environments might not be equally effective in leading to adaptation. Several hypotheses, including recent ones that focus on the historical impact of selection on populations, predict that the expression of genetic variation will increase in unfavourable conditions. However, other hypotheses lead to the opposite prediction. Although a consensus is unlikely, recent Drosophila and bird studies suggest consistent trends for morphological traits under particular conditions.","container-title":"Trends in Ecology &amp; Evolution","DOI":"10.1016/S0169-5347(99)01595-5","ISSN":"0169-5347","issue":"3","journalAbbreviation":"Trends in Ecology &amp; Evolution","language":"en","page":"96-101","source":"ScienceDirect","title":"Heritable variation and evolution under favourable and unfavourable conditions","volume":"14","author":[{"family":"Hoffmann","given":"Ary A."},{"family":"Merilä","given":"Juha"}],"issued":{"date-parts":[["1999",3,1]]}}},{"id":3243,"uris":["http://zotero.org/users/1379426/items/55CE9ZYM"],"uri":["http://zotero.org/users/1379426/items/55CE9ZYM"],"itemData":{"id":3243,"type":"article-journal","abstract":"Adaptive evolutionary responses are determined by the strength of selection and amount of genetic variation within traits, however, both are known to vary across environmental conditions. As selection is generally expected to be strongest under stressful conditions, understanding how the expression of genetic variation changes across stressful and benign environmental conditions is crucial for predicting the rate of adaptive change. Although theory generally predicts increased genetic variation under stress, previous syntheses of the field have found limited support for this notion. These studies have focused on heritability, which is dependent on other environmentally sensitive, but nongenetic, sources of variation. Here, we aim to complement these studies with a meta-analysis in which we examine changes in coefficient of variation (CV) in maternal, genetic, and residual variances across stressful and benign conditions. Confirming previous analyses, we did not find any clear direction in how heritability changes across stressful and benign conditions. However, when analyzing CV, we found higher genetic and residual variance under highly stressful conditions in life-history traits but not in morphological traits. Our findings are of broad significance to contemporary evolution suggesting that rapid evolutionary adaptive response may be mediated by increased evolutionary potential in stressed populations.","container-title":"Evolution","DOI":"10.1111/evo.13201","ISSN":"1558-5646","issue":"5","language":"en","note":"_eprint: https://onlinelibrary.wiley.com/doi/pdf/10.1111/evo.13201","page":"1339-1351","source":"Wiley Online Library","title":"Environmental stress correlates with increases in both genetic and residual variances: A meta-analysis of animal studies","title-short":"Environmental stress correlates with increases in both genetic and residual variances","volume":"71","author":[{"family":"Rowiński","given":"Piotr K."},{"family":"Rogell","given":"Björn"}],"issued":{"date-parts":[["2017"]]}}}],"schema":"https://github.com/citation-style-language/schema/raw/master/csl-citation.json"} </w:instrText>
+      </w:r>
+      <w:r>
+        <w:fldChar w:fldCharType="separate"/>
+      </w:r>
+      <w:r>
+        <w:rPr>
+          <w:rFonts w:cs="Times New Roman"/>
+        </w:rPr>
+        <w:t>(Charmantier &amp; Garant, 2005; Hoffmann &amp; Merilä, 1999; Rowiński &amp; Rogell, 2017)</w:t>
+      </w:r>
+      <w:r>
+        <w:fldChar w:fldCharType="end"/>
+      </w:r>
+      <w:r>
+        <w:t xml:space="preserve">. In lab studies, high developmental stress have been shown to increase the heritability of morphological traits </w:t>
+      </w:r>
+      <w:r>
+        <w:fldChar w:fldCharType="begin"/>
+      </w:r>
+      <w:r>
+        <w:instrText xml:space="preserve"> ADDIN ZOTERO_ITEM CSL_CITATION {"citationID":"WKaoktqW","properties":{"formattedCitation":"(Hoffmann &amp; Meril\\uc0\\u228{}, 1999)","plainCitation":"(Hoffmann &amp; Merilä, 1999)","noteIndex":0},"citationItems":[{"id":3185,"uris":["http://zotero.org/users/1379426/items/HYCVSXN7"],"uri":["http://zotero.org/users/1379426/items/HYCVSXN7"],"itemData":{"id":3185,"type":"article-journal","abstract":"Genetic variability in quantitative traits can change as a direct response to the environmental conditions in which they are expressed. Consequently, similar selection in different environments might not be equally effective in leading to adaptation. Several hypotheses, including recent ones that focus on the historical impact of selection on populations, predict that the expression of genetic variation will increase in unfavourable conditions. However, other hypotheses lead to the opposite prediction. Although a consensus is unlikely, recent Drosophila and bird studies suggest consistent trends for morphological traits under particular conditions.","container-title":"Trends in Ecology &amp; Evolution","DOI":"10.1016/S0169-5347(99)01595-5","ISSN":"0169-5347","issue":"3","journalAbbreviation":"Trends in Ecology &amp; Evolution","language":"en","page":"96-101","source":"ScienceDirect","title":"Heritable variation and evolution under favourable and unfavourable conditions","volume":"14","author":[{"family":"Hoffmann","given":"Ary A."},{"family":"Merilä","given":"Juha"}],"issued":{"date-parts":[["1999",3,1]]}}}],"schema":"https://github.com/citation-style-language/schema/raw/master/csl-citation.json"} </w:instrText>
+      </w:r>
+      <w:r>
+        <w:fldChar w:fldCharType="separate"/>
+      </w:r>
+      <w:r>
+        <w:rPr>
+          <w:rFonts w:cs="Times New Roman"/>
+        </w:rPr>
+        <w:t>(Hoffmann &amp; Merilä, 1999)</w:t>
+      </w:r>
+      <w:r>
+        <w:fldChar w:fldCharType="end"/>
+      </w:r>
+      <w:r>
+        <w:t>,</w:t>
+      </w:r>
+      <w:r>
+        <w:t xml:space="preserve"> </w:t>
+      </w:r>
+      <w:r>
+        <w:t xml:space="preserve">whereas wild, non-domestic populations tend to have higher heritability in favourable environments </w:t>
+      </w:r>
+      <w:r>
+        <w:fldChar w:fldCharType="begin"/>
+      </w:r>
+      <w:r>
+        <w:instrText xml:space="preserve"> ADDIN ZOTERO_ITEM CSL_CITATION {"citationID":"DwchPj4P","properties":{"formattedCitation":"(Charmantier &amp; Garant, 2005)","plainCitation":"(Charmantier &amp; Garant, 2005)","noteIndex":0},"citationItems":[{"id":3188,"uris":["http://zotero.org/users/1379426/items/6PT3FWH7"],"uri":["http://zotero.org/users/1379426/items/6PT3FWH7"],"itemData":{"id":3188,"type":"article-journal","abstract":"An essential requirement to determine a population's potential for evolutionary change is to quantify the amount of genetic variability expressed for traits under selection. Early investigations in laboratory conditions showed that the magnitude of the genetic and environmental components of phenotypic variation can change with environmental conditions. However, there is no consensus as to how the expression of genetic variation is sensitive to different environmental conditions. Recently, the study of quantitative genetics in the wild has been revitalized by new pedigree analyses based on restricted maximum likelihood, resulting in a number of studies investigating these questions in wild populations. Experimental manipulation of environmental quality in the wild, as well as the use of naturally occurring favourable or stressful environments, has broadened the treatment of different taxa and traits. Here, we conduct a meta-analysis on recent studies comparing heritability in favourable versus unfavourable conditions in non-domestic and non-laboratory animals. The results provide evidence for increased heritability in more favourable conditions, significantly so for morphometric traits but not for traits more closely related to fitness. We discuss how these results are explained by underlying changes in variance components, and how they represent a major step in our understanding of evolutionary processes in wild populations. We also show how these trends contrast with the prevailing view resulting mainly from laboratory experiments on Drosophila. Finally, we underline the importance of taking into account the environmental variation in models predicting quantitative trait evolution.","container-title":"Proceedings of the Royal Society B: Biological Sciences","DOI":"10.1098/rspb.2005.3117","issue":"1571","journalAbbreviation":"Proceedings of the Royal Society B: Biological Sciences","note":"publisher: Royal Society","page":"1415-1425","source":"royalsocietypublishing.org (Atypon)","title":"Environmental quality and evolutionary potential: lessons from wild populations","title-short":"Environmental quality and evolutionary potential","volume":"272","author":[{"family":"Charmantier","given":"Anne"},{"family":"Garant","given":"Dany"}],"issued":{"date-parts":[["2005",7,22]]}}}],"schema":"https://github.com/citation-style-language/schema/raw/master/csl-citation.json"} </w:instrText>
+      </w:r>
+      <w:r>
+        <w:fldChar w:fldCharType="separate"/>
+      </w:r>
+      <w:r>
+        <w:rPr>
+          <w:noProof/>
+        </w:rPr>
+        <w:t>(Charmantier &amp; Garant, 2005)</w:t>
+      </w:r>
+      <w:r>
+        <w:fldChar w:fldCharType="end"/>
+      </w:r>
+      <w:r>
+        <w:t xml:space="preserve">. Lack of consensus may be related to lab and wild conditions, with the latter being more variable and therefore more difficult to detect environmental patterns. The nature of environmental stressor under investigation (e.g. heat shock vs. habitat quality) could also yield variable patterns of gene expression if they are not strongly genetically correlated , making comparisons more heterogenous </w:t>
+      </w:r>
+      <w:r>
+        <w:fldChar w:fldCharType="begin"/>
+      </w:r>
+      <w:r>
+        <w:instrText xml:space="preserve"> ADDIN ZOTERO_ITEM CSL_CITATION {"citationID":"3DdFIq1W","properties":{"formattedCitation":"(Charmantier &amp; Garant, 2005; Dahlgaard &amp; Hoffmann, 2000)","plainCitation":"(Charmantier &amp; Garant, 2005; Dahlgaard &amp; Hoffmann, 2000)","noteIndex":0},"citationItems":[{"id":3188,"uris":["http://zotero.org/users/1379426/items/6PT3FWH7"],"uri":["http://zotero.org/users/1379426/items/6PT3FWH7"],"itemData":{"id":3188,"type":"article-journal","abstract":"An essential requirement to determine a population's potential for evolutionary change is to quantify the amount of genetic variability expressed for traits under selection. Early investigations in laboratory conditions showed that the magnitude of the genetic and environmental components of phenotypic variation can change with environmental conditions. However, there is no consensus as to how the expression of genetic variation is sensitive to different environmental conditions. Recently, the study of quantitative genetics in the wild has been revitalized by new pedigree analyses based on restricted maximum likelihood, resulting in a number of studies investigating these questions in wild populations. Experimental manipulation of environmental quality in the wild, as well as the use of naturally occurring favourable or stressful environments, has broadened the treatment of different taxa and traits. Here, we conduct a meta-analysis on recent studies comparing heritability in favourable versus unfavourable conditions in non-domestic and non-laboratory animals. The results provide evidence for increased heritability in more favourable conditions, significantly so for morphometric traits but not for traits more closely related to fitness. We discuss how these results are explained by underlying changes in variance components, and how they represent a major step in our understanding of evolutionary processes in wild populations. We also show how these trends contrast with the prevailing view resulting mainly from laboratory experiments on Drosophila. Finally, we underline the importance of taking into account the environmental variation in models predicting quantitative trait evolution.","container-title":"Proceedings of the Royal Society B: Biological Sciences","DOI":"10.1098/rspb.2005.3117","issue":"1571","journalAbbreviation":"Proceedings of the Royal Society B: Biological Sciences","note":"publisher: Royal Society","page":"1415-1425","source":"royalsocietypublishing.org (Atypon)","title":"Environmental quality and evolutionary potential: lessons from wild populations","title-short":"Environmental quality and evolutionary potential","volume":"272","author":[{"family":"Charmantier","given":"Anne"},{"family":"Garant","given":"Dany"}],"issued":{"date-parts":[["2005",7,22]]}}},{"id":3488,"uris":["http://zotero.org/users/1379426/items/7U86HWJA"],"uri":["http://zotero.org/users/1379426/items/7U86HWJA"],"itemData":{"id":3488,"type":"article-journal","abstract":"Abstract: Both inbreeding and environmental stress can have adverse effects on fitness that affect the conservation of endangered species. Two important issues are whether stress and inbreeding effects are independent as opposed to synergistic, and whether inbreeding effects are general across stresses as opposed to stress-specific. We found that inbreeding reduced resistance to acetone and desiccation in adult Drosophila melanogaster, whereas resistance to knockdown heat stress was not affected. Inbred flies, however, experienced a greater proportional decrease in productivity than outbreds following heat stress. Correlations using line means indicated that all resistance traits were uncorrelated in the inbred as well as in the outbred flies. Recessive, deleterious alleles therefore did not appear to have any general deleterious effects on stress resistance. Inbreeding within a specific environment and selection for resistant genotypes may therefore purge a population of deleterious genes specific to only one environmental stress.","container-title":"Conservation Biology","DOI":"10.1046/j.1523-1739.2000.99206.x","ISSN":"1523-1739","issue":"4","language":"en","note":"_eprint: https://conbio.onlinelibrary.wiley.com/doi/pdf/10.1046/j.1523-1739.2000.99206.x","page":"1187-1192","source":"Wiley Online Library","title":"Stress Resistance and Environmental Dependency of Inbreeding Depression in Drosophila melanogaster","volume":"14","author":[{"family":"Dahlgaard","given":"Jesper"},{"family":"Hoffmann","given":"Ary A."}],"issued":{"date-parts":[["2000"]]}}}],"schema":"https://github.com/citation-style-language/schema/raw/master/csl-citation.json"} </w:instrText>
+      </w:r>
+      <w:r>
+        <w:fldChar w:fldCharType="separate"/>
+      </w:r>
+      <w:r>
+        <w:rPr>
+          <w:noProof/>
+        </w:rPr>
+        <w:t>(Charmantier &amp; Garant, 2005; Dahlgaard &amp; Hoffmann, 2000)</w:t>
+      </w:r>
+      <w:r>
+        <w:fldChar w:fldCharType="end"/>
+      </w:r>
+      <w:r>
+        <w:t>. Environmental comparisons of heritability have been criticised as estimates may show no changes, but the relative contributions of non-genetic variance actually differ.</w:t>
+      </w:r>
+      <w:r>
+        <w:t xml:space="preserve"> </w:t>
+      </w:r>
+      <w:r>
+        <w:t>Indeed, additive genetic and environmental variance of life history traits which is supposedly more important to fitness components were found to increase under high stress conditions. The opposite holds true for morphological traits, where the same variance components decreased in high stress environments. Interestingly, h</w:t>
+      </w:r>
+      <w:r>
+        <w:rPr>
+          <w:vertAlign w:val="superscript"/>
+        </w:rPr>
+        <w:t>2</w:t>
+      </w:r>
+      <w:r>
+        <w:t xml:space="preserve"> showed no differences among environments which suggests that the capacity to evolve is contingent on non-genetic sources of variance as well as the trait of interest </w:t>
+      </w:r>
+      <w:r>
+        <w:fldChar w:fldCharType="begin"/>
+      </w:r>
+      <w:r>
+        <w:instrText xml:space="preserve"> ADDIN ZOTERO_ITEM CSL_CITATION {"citationID":"44YX0ise","properties":{"formattedCitation":"(Rowi\\uc0\\u324{}ski &amp; Rogell, 2017)","plainCitation":"(Rowiński &amp; Rogell, 2017)","noteIndex":0},"citationItems":[{"id":3243,"uris":["http://zotero.org/users/1379426/items/55CE9ZYM"],"uri":["http://zotero.org/users/1379426/items/55CE9ZYM"],"itemData":{"id":3243,"type":"article-journal","abstract":"Adaptive evolutionary responses are determined by the strength of selection and amount of genetic variation within traits, however, both are known to vary across environmental conditions. As selection is generally expected to be strongest under stressful conditions, understanding how the expression of genetic variation changes across stressful and benign environmental conditions is crucial for predicting the rate of adaptive change. Although theory generally predicts increased genetic variation under stress, previous syntheses of the field have found limited support for this notion. These studies have focused on heritability, which is dependent on other environmentally sensitive, but nongenetic, sources of variation. Here, we aim to complement these studies with a meta-analysis in which we examine changes in coefficient of variation (CV) in maternal, genetic, and residual variances across stressful and benign conditions. Confirming previous analyses, we did not find any clear direction in how heritability changes across stressful and benign conditions. However, when analyzing CV, we found higher genetic and residual variance under highly stressful conditions in life-history traits but not in morphological traits. Our findings are of broad significance to contemporary evolution suggesting that rapid evolutionary adaptive response may be mediated by increased evolutionary potential in stressed populations.","container-title":"Evolution","DOI":"10.1111/evo.13201","ISSN":"1558-5646","issue":"5","language":"en","note":"_eprint: https://onlinelibrary.wiley.com/doi/pdf/10.1111/evo.13201","page":"1339-1351","source":"Wiley Online Library","title":"Environmental stress correlates with increases in both genetic and residual variances: A meta-analysis of animal studies","title-short":"Environmental stress correlates with increases in both genetic and residual variances","volume":"71","author":[{"family":"Rowiński","given":"Piotr K."},{"family":"Rogell","given":"Björn"}],"issued":{"date-parts":[["2017"]]}}}],"schema":"https://github.com/citation-style-language/schema/raw/master/csl-citation.json"} </w:instrText>
+      </w:r>
+      <w:r>
+        <w:fldChar w:fldCharType="separate"/>
+      </w:r>
+      <w:r>
+        <w:rPr>
+          <w:rFonts w:cs="Times New Roman"/>
+        </w:rPr>
+        <w:t>(Rowiński &amp; Rogell, 2017)</w:t>
+      </w:r>
+      <w:r>
+        <w:fldChar w:fldCharType="end"/>
+      </w:r>
+      <w:r>
+        <w:t>.</w:t>
+      </w:r>
+    </w:p>
+    <w:p/>
+    <w:p>
+      <w:pPr>
+        <w:ind w:firstLine="720"/>
+      </w:pPr>
+      <w:r>
+        <w:t xml:space="preserve">Body size is a heritable, fitness related trait and is strongly affected by a number of factors. Developmental environments such as temperature and nutrition play pivotal roles on variation in body size, </w:t>
+      </w:r>
+      <w:commentRangeStart w:id="1"/>
+      <w:r>
+        <w:t xml:space="preserve">largely through shifts in </w:t>
+      </w:r>
+      <w:commentRangeStart w:id="2"/>
+      <w:r>
+        <w:t>how organisms grow and develop</w:t>
+      </w:r>
+      <w:commentRangeEnd w:id="2"/>
+      <w:r>
+        <w:rPr>
+          <w:rStyle w:val="CommentReference"/>
+        </w:rPr>
+        <w:commentReference w:id="2"/>
+      </w:r>
+      <w:r>
+        <w:t xml:space="preserve"> </w:t>
+      </w:r>
+      <w:commentRangeEnd w:id="1"/>
+      <w:r>
+        <w:rPr>
+          <w:rStyle w:val="CommentReference"/>
+        </w:rPr>
+        <w:commentReference w:id="1"/>
+      </w:r>
+      <w:r>
+        <w:fldChar w:fldCharType="begin"/>
+      </w:r>
+      <w:r>
+        <w:instrText xml:space="preserve"> ADDIN ZOTERO_ITEM CSL_CITATION {"citationID":"8Gi3sJZA","properties":{"formattedCitation":"(Eyck et al., 2019; Noble et al., 2017)","plainCitation":"(Eyck et al., 2019; Noble et al., 2017)","noteIndex":0},"citationItems":[{"id":3446,"uris":["http://zotero.org/users/1379426/items/GNPGYLVI"],"uri":["http://zotero.org/users/1379426/items/GNPGYLVI"],"itemData":{"id":3446,"type":"article-journal","abstract":"Developmental stressors are increasingly recognised for their pervasive influence on the ecology and evolution of animals. In particular, many studies have focused on how developmental stress can give rise to variation in adult behaviour, physiology, and performance. However, there remains a poor understanding of whether general patterns exist in the effects and magnitude of phenotypic responses across taxonomic groups. Furthermore, given the extensive phenotypic variation that arises from developmental stressors, it remains important to ascertain how multiple processes may explain these responses. We compiled data from 111 studies to examine and quantify the effect of developmental stress on animal phenotype and performance from juveniles to adulthood, including studies from birds, reptiles, fish, mammals, insects, arachnids, and amphibians. Using meta-analytic approaches, we show that across all studies there is, on average, a moderate to large negative effect of developmental stress exposure (posterior mean effect: |d| = −0.51) on animal phenotype or performance. Additionally, we demonstrate that interactive effects of timing of stressor onset and the duration of exposure to stressors best explained variation in developmental stress responses. Animals exposed to stressors earlier in development had more-positive responses than those with later onset, whereas longer duration of exposure to a stressor caused responses to be stronger in magnitude. However, the high amount of heterogeneity in our results, and the low degree of variance explained by fixed effects in both the meta-analysis (R2 = 0.034) and top-ranked meta-regression model (R2 = 0.02), indicate that phenotypic responses to developmental stressors are likely highly idiosyncratic in nature and difficult to predict. Despite this, our analyses address a critical knowledge gap in understanding what effect developmental stress has on phenotypic variation in animals. Additionally, our results highlight important environmental and proximate factors that may influence phenotypic responses to developmental stressors.","container-title":"Biological Reviews","DOI":"10.1111/brv.12496","ISSN":"1469-185X","issue":"3","language":"en","note":"_eprint: https://onlinelibrary.wiley.com/doi/pdf/10.1111/brv.12496","page":"1143-1160","source":"Wiley Online Library","title":"Effects of developmental stress on animal phenotype and performance: a quantitative review","title-short":"Effects of developmental stress on animal phenotype and performance","volume":"94","author":[{"family":"Eyck","given":"Harrison J. F."},{"family":"Buchanan","given":"Katherine L."},{"family":"Crino","given":"Ondi L."},{"family":"Jessop","given":"Tim S."}],"issued":{"date-parts":[["2019"]]}}},{"id":1087,"uris":["http://zotero.org/users/1379426/items/AFG7IXHS"],"uri":["http://zotero.org/users/1379426/items/AFG7IXHS"],"itemData":{"id":1087,"type":"article-journal","container-title":"Biological Reviews","DOI":"10.1111/brv.12333","issue":"1","language":"English","page":"72–97","title":"Developmental temperatures and phenotypic plasticity in reptiles: a systematic review and meta-analysis","volume":"93","author":[{"family":"Noble","given":"Daniel W A"},{"family":"Stenhouse","given":"Vaughn"},{"family":"Schwanz","given":"Lisa E"}],"issued":{"date-parts":[["2017",5]]}}}],"schema":"https://github.com/citation-style-language/schema/raw/master/csl-citation.json"} </w:instrText>
+      </w:r>
+      <w:r>
+        <w:fldChar w:fldCharType="separate"/>
+      </w:r>
+      <w:r>
+        <w:rPr>
+          <w:noProof/>
+        </w:rPr>
+        <w:t>(Eyck et al., 2019; Noble et al., 2017)</w:t>
+      </w:r>
+      <w:r>
+        <w:fldChar w:fldCharType="end"/>
+      </w:r>
+      <w:r>
+        <w:t xml:space="preserve">. Naturally, maternal contributions on offspring development environments such as in egg size, nest site selection or timing of birth can also promote variation in body size and growth. Selection on body size is therefore likely to vary across ontogeny. For example, high juvenile mortality has favoured high maternal investment to larger birth weights in Soay sheep </w:t>
+      </w:r>
+      <w:r>
+        <w:fldChar w:fldCharType="begin"/>
+      </w:r>
+      <w:r>
+        <w:instrText xml:space="preserve"> ADDIN ZOTERO_ITEM CSL_CITATION {"citationID":"6QLUjgrh","properties":{"formattedCitation":"(Wilson, Coltman, et al., 2005)","plainCitation":"(Wilson, Coltman, et al., 2005)","noteIndex":0},"citationItems":[{"id":3277,"uris":["http://zotero.org/users/1379426/items/U37Y4GPP"],"uri":["http://zotero.org/users/1379426/items/U37Y4GPP"],"itemData":{"id":3277,"type":"article-journal","abstract":"Heritable maternal effects have important consequences for the evolutionary dynamics of phenotypic traits under selection, but have only rarely been tested for or quantified in evolutionary studies. Here we estimate maternal effects on early-life traits in a feral population of Soay sheep (Ovis aries) from St Kilda, Scotland. We then partition the maternal effects into genetic and environmental components to obtain the first direct estimates of maternal genetic effects in a free-living population, and furthermore test for covariance between direct and maternal genetic effects. Using an animal model approach, direct heritabilities (h2) were low but maternal genetic effects (m2) represented a relatively large proportion of the total phenotypic variance for each trait (birth weight m2 = 0.119, birth date m2 = 0.197, natal litter size m2 = 0.211). A negative correlation between direct and maternal genetic effects was estimated for each trait, but was only statistically significant for natal litter size (ram = −0.714). Total heritabilities (incorporating variance from heritable maternal effects and the direct-maternal genetic covariance) were significant for birth weight and birth date but not for natal litter size. Inadequately specified models greatly overestimated additive genetic variance and hence direct h2 (by a factor of up to 6.45 in the case of birth date). We conclude that failure to model heritable maternal variance can result in over- or under-estimation of the potential for traits to respond to selection, and advocate an increased effort to explicitly measure maternal genetic effects in evolutionary studies.","container-title":"Journal of Evolutionary Biology","DOI":"10.1111/j.1420-9101.2004.00824.x","ISSN":"1420-9101","issue":"2","language":"en","note":"_eprint: https://onlinelibrary.wiley.com/doi/pdf/10.1111/j.1420-9101.2004.00824.x","page":"405-414","source":"Wiley Online Library","title":"Maternal genetic effects set the potential for evolution in a free-living vertebrate population","volume":"18","author":[{"family":"Wilson","given":"Alastair J."},{"family":"Coltman","given":"D. W."},{"family":"Pemberton","given":"J. M."},{"family":"Overall","given":"A. D. J."},{"family":"Byrne","given":"K. A."},{"family":"Kruuk","given":"L. E. B."}],"issued":{"date-parts":[["2005"]]}}}],"schema":"https://github.com/citation-style-language/schema/raw/master/csl-citation.json"} </w:instrText>
+      </w:r>
+      <w:r>
+        <w:fldChar w:fldCharType="separate"/>
+      </w:r>
+      <w:r>
+        <w:rPr>
+          <w:noProof/>
+        </w:rPr>
+        <w:t>(Wilson, Coltman, et al., 2005)</w:t>
+      </w:r>
+      <w:r>
+        <w:fldChar w:fldCharType="end"/>
+      </w:r>
+      <w:r>
+        <w:t xml:space="preserve">. Accordingly, maternal contributions are expected to dissipate with age presumably because mothers cannot continue to influence her offspring’s phenotype post-weaning </w:t>
+      </w:r>
+      <w:r>
+        <w:fldChar w:fldCharType="begin"/>
+      </w:r>
+      <w:r>
+        <w:instrText xml:space="preserve"> ADDIN ZOTERO_ITEM CSL_CITATION {"citationID":"KBiSt4dK","properties":{"formattedCitation":"(Krist, 2010; Wilson, Kruuk, et al., 2005)","plainCitation":"(Krist, 2010; Wilson, Kruuk, et al., 2005)","noteIndex":0},"citationItems":[{"id":1317,"uris":["http://zotero.org/users/1379426/items/G4VHWH92"],"uri":["http://zotero.org/users/1379426/items/G4VHWH92"],"itemData":{"id":1317,"type":"article-journal","abstract":"Parents affect offspring fitness by propagule size and quality, selection of oviposition site, quality of incubation, feeding of dependent young, and their defence against predators and parasites. Despite many case studies on each of these topics, this knowledge has not been rigorously integrated into individual parental care traits for any taxon. Consequently, we lack a comprehensive, quantitative assessment of how parental care modifies offspring phenotypes. This meta-analysis of 283 studies with 1805 correlations between egg size and offspring quality in birds is intended to fill this gap. The large sample size enabled testing of how the magnitude of the relationship between egg size and offspring quality depends on a number of variables. Egg size was positively related to nearly all studied offspring traits across all stages of the offspring life cycle. Not surprisingly, the relationship was strongest at hatching but persisted until the post-fledging stage. Morphological traits were the most closely related to egg size but significant relationships were also found with hatching success, chick survival, and growth rate. Non-significant effect sizes were found for egg fertility, chick immunity, behaviour, and life-history or sexual traits. Effect size did not depend on whether chicks were raised by their natural parents or were cross-fostered to other territories. Effect size did not depend on species-specific traits such as developmental mode, clutch size, and relative size of the egg, but was larger if tested in captive compared to wild populations and between rather than within broods. In sum, published studies support the view that egg size affects juvenile survival. There are very few studies that tested the relationship between egg size and the fecundity component of offspring fitness, and no studies on offspring survival as adults or on global fitness. More data are also needed for the relationships between egg size and offspring behavioural and physiological traits. It remains to be established whether the relationship between egg size and offspring performance depends on the quality of the offspring environment. Positive effect sizes found in this study are likely to be driven by a causal effect of egg size on offspring quality. However, more studies that control for potential confounding effects of parental post-hatching care, genes, and egg composition are needed to establish firmly this causal link.","container-title":"Biological Reviews","DOI":"10.1111/j.1469-185X.2010.00166.x","issue":"3","language":"English","note":"PMID: 21070586","page":"692–716","title":"Egg size and offspring quality: a meta-analysis in birds","volume":"86","author":[{"family":"Krist","given":"Miloš"}],"issued":{"date-parts":[["2010",11]]}}},{"id":3286,"uris":["http://zotero.org/users/1379426/items/5UNHP3XA"],"uri":["http://zotero.org/users/1379426/items/5UNHP3XA"],"itemData":{"id":3286,"type":"article-journal","abstract":"Body size is an important determinant of fitness in many organisms. While size will typically change over the lifetime of an individual, heritable components of phenotypic variance may also show ontogenetic variation. We estimated genetic (additive and maternal) and environmental covariance structures for a size trait (June weight) measured over the first 5 years of life in a natural population of bighorn sheep Ovis canadensis. We also assessed the utility of random regression models for estimating these structures. Additive genetic variance was found for June weight, with heritability increasing over ontogeny because of declining environmental variance. This pattern, mirrored at the phenotypic level, likely reflects viability selection acting on early size traits. Maternal genetic effects were significant at ages 0 and 1, having important evolutionary implications for early weight, but declined with age being negligible by age 2. Strong positive genetic correlations between age‐specific traits suggest that selection on June weight at any age will likely induce positively correlated responses across ontogeny. Random regression modeling yielded similar results to traditional methods. However, by facilitating more efficient data use where phenotypic sampling is incomplete, random regression should allow better estimation of genetic (co)variances for size and growth traits in natural populations.","container-title":"The American Naturalist","DOI":"10.1086/497441","ISSN":"0003-0147","issue":"6","journalAbbreviation":"The American Naturalist","note":"publisher: The University of Chicago Press","page":"E177-E192","source":"journals.uchicago.edu (Atypon)","title":"Ontogenetic Patterns in Heritable Variation for Body Size: Using Random Regression Models in a Wild Ungulate Population.","title-short":"Ontogenetic Patterns in Heritable Variation for Body Size","volume":"166","author":[{"family":"Wilson","given":"Alastair J."},{"family":"Kruuk","given":"L. E. B."},{"family":"Coltman","given":"David W."}],"issued":{"date-parts":[["2005",12,1]]}}}],"schema":"https://github.com/citation-style-language/schema/raw/master/csl-citation.json"} </w:instrText>
+      </w:r>
+      <w:r>
+        <w:fldChar w:fldCharType="separate"/>
+      </w:r>
+      <w:r>
+        <w:rPr>
+          <w:noProof/>
+        </w:rPr>
+        <w:t xml:space="preserve">(Krist, 2010; Wilson, Kruuk, et al., </w:t>
+      </w:r>
+      <w:r>
+        <w:rPr>
+          <w:noProof/>
+        </w:rPr>
         <w:lastRenderedPageBreak/>
-        <w:t xml:space="preserve">genetic variation under novel, stressful environments </w:t>
+        <w:t>2005)</w:t>
+      </w:r>
+      <w:r>
+        <w:fldChar w:fldCharType="end"/>
+      </w:r>
+      <w:r>
+        <w:t xml:space="preserve">. Moreover, body size at sexual maturity is likely a major target of selection as it strongly predicts reproductive success and survival </w:t>
       </w:r>
       <w:r>
         <w:fldChar w:fldCharType="begin"/>
       </w:r>
       <w:r>
-        <w:instrText xml:space="preserve"> ADDIN ZOTERO_ITEM CSL_CITATION {"citationID":"8InbjA87","properties":{"formattedCitation":"(Paaby &amp; Rockman, 2014)","plainCitation":"(Paaby &amp; Rockman, 2014)","noteIndex":0},"citationItems":[{"id":"xGFm1aJS/zULfiqYP","uris":["http://zotero.org/users/1379426/items/L8RKS7SG"],"uri":["http://zotero.org/users/1379426/items/L8RKS7SG"],"itemData":{"id":3197,"type":"article-journal","abstract":"Cryptic genetic variation (CGV) is genetic variation that normally has little or no effect on phenotype but that, under atypical conditions that were rare in the history of a population, generates heritable phenotypic variation. Cryptic variants are little exposed to selection and may thus accumulate neutrally.CGV has long provided a theoretical explanation for the presence of standing genetic variation in wild populations that is available to fuel adaptation to new conditions. Early work in Drosophila melanogaster, starting with Waddington's classic experiments, showed that such variation exists and can be 'captured' by selection in a process called genetic assimilation.The mechanisms that conceal CGV are ordinary, familiar genetic phenomena, including dominance, epistasis and gene-by-environment interactions. The ubiquity of these phenomena indicates that CGV is a common feature of populations.CGV is closely related to concepts of robustness and canalization. However, although canalization will promote accumulation of CGV, such variation can accumulate under neutral conditions, and its presence is not necessarily evidence of canalization or robustness.Experimental settings that reveal CGV include production of aberrant phenotypes following inhibition of Hsp90 activity in many different systems; genetic background effects for specific mutations; epistasis in quantitative trait locus mapping populations; genetic modifiers of Mendelian diseases in humans; and increases in additive genetic variance when populations are exposed to novel environments.In principle, CGV can strongly influence the ability of natural populations to adapt to new conditions. Recent experiments have hinted at this potential, and this research field is poised for major advances in the near future.CGV may be playing an important part in the emergence of complex human diseases, but there is currently limited empirical evidence for this hypothesis.","container-title":"Nature Reviews Genetics","DOI":"10.1038/nrg3688","ISSN":"1471-0064","issue":"4","language":"en","note":"number: 4\npublisher: Nature Publishing Group","page":"247-258","source":"www.nature.com","title":"Cryptic genetic variation: evolution's hidden substrate","title-short":"Cryptic genetic variation","volume":"15","author":[{"family":"Paaby","given":"Annalise B."},{"family":"Rockman","given":"Matthew V."}],"issued":{"date-parts":[["2014",4]]}}}],"schema":"https://github.com/citation-style-language/schema/raw/master/csl-citation.json"} </w:instrText>
+        <w:instrText xml:space="preserve"> ADDIN ZOTERO_ITEM CSL_CITATION {"citationID":"MNMMq6gP","properties":{"formattedCitation":"(Bartheld et al., 2015; Calsbeek &amp; Sinervo, 2002)","plainCitation":"(Bartheld et al., 2015; Calsbeek &amp; Sinervo, 2002)","noteIndex":0},"citationItems":[{"id":78,"uris":["http://zotero.org/users/1379426/items/HB7654AK"],"uri":["http://zotero.org/users/1379426/items/HB7654AK"],"itemData":{"id":78,"type":"article-journal","abstract":"© 2015 The Authors. One of the central questions in evolutionary ecology is how different functional capacities impact fitness, and how it varies across populations. For instance, do phenotypic attributes influence fitness similarly across geographic gradients? Which traits (physiological, morphological and life history) are most likely to be targets of natural selection? Do particular combinations of traits maximize fitness? In a semi-natural experiment, we analysed introduced populations of an invasive species, the garden snail (Cornu aspersum) in Chile, which show low levels of genetic differentiation in spite of the distance. Specifically, we addressed whether the magnitude, sign and form of selection in snail populations could explain the differentiation (or its absence) among populations. A common garden/reciprocal transplant experiment was performed in three populations (La Serena, Constitución and Valdivia) that span a 1300-km latitudinal gradient and differ markedly in climate (semi-arid north to humid south). We released c. 450 individuals per population (two generations after field-captured snails) in replicated enclosures at the range extremes (La Serena and Valdivia). Morphological (size and shell darkness), physiological (standard metabolic rate and digestive efficiency) and life-history [growth rate (GR)] traits were measured in all snails before the release. Survival was recorded monthly during 1 year. Survival was significantly higher in snails from La Serena than in snails from Constitución and Valdivia, when raised at La Serena. However, at Valdivia, survival was not different among source populations. Interestingly, we found negative correlational selection in M B and SMR R at La Serena, whereas at Valdivia we only found directional selection on GR and M B , and stabilizing selection on SMR R . These results suggest that selection on physiological traits related with energy allocation is pervasive, irrespective of climate and distance.","container-title":"Functional Ecology","DOI":"10.1111/1365-2435.12451","issue":"11","language":"English","page":"1463–1474","title":"Energy expenditure and body size are targets of natural selection across a wide geographic range, in a terrestrial invertebrate","volume":"29","author":[{"family":"Bartheld","given":"José Luis"},{"family":"Gaitán-Espitia","given":"Juan Diego"},{"family":"Artacho","given":"Paulina"},{"family":"Salgado-Luarte","given":"Cristian"},{"family":"Gianoli","given":"Ernesto"},{"family":"Nespolo","given":"Roberto F"}],"issued":{"date-parts":[["2015",1]]}}},{"id":3370,"uris":["http://zotero.org/users/1379426/items/3MLF3TNV"],"uri":["http://zotero.org/users/1379426/items/3MLF3TNV"],"itemData":{"id":3370,"type":"article-journal","container-title":"Oecologia","DOI":"10.1007/s00442-002-0975-8","ISSN":"0029-8549, 1432-1939","issue":"3","journalAbbreviation":"Oecologia","language":"en","page":"468-477","source":"DOI.org (Crossref)","title":"The ontogeny of territoriality during maturation","volume":"132","author":[{"family":"Calsbeek","given":"Ryan"},{"family":"Sinervo","given":"Barry"}],"issued":{"date-parts":[["2002",8]]}}}],"schema":"https://github.com/citation-style-language/schema/raw/master/csl-citation.json"} </w:instrText>
       </w:r>
       <w:r>
         <w:fldChar w:fldCharType="separate"/>
@@ -458,19 +767,19 @@
         <w:rPr>
           <w:noProof/>
         </w:rPr>
-        <w:t>(Paaby &amp; Rockman, 2014)</w:t>
+        <w:t>(Bartheld et al., 2015; Calsbeek &amp; Sinervo, 2002)</w:t>
       </w:r>
       <w:r>
         <w:fldChar w:fldCharType="end"/>
       </w:r>
       <w:r>
-        <w:t xml:space="preserve">. On the other hand, genetic variation can also decrease under stressful environments if gene expression is condition-dependent </w:t>
+        <w:t xml:space="preserve"> and may have favoured the evolution of compensatory growth strategies which offsets body size variance at later stages </w:t>
       </w:r>
       <w:r>
         <w:fldChar w:fldCharType="begin"/>
       </w:r>
       <w:r>
-        <w:instrText xml:space="preserve"> ADDIN ZOTERO_ITEM CSL_CITATION {"citationID":"uoLOTlWC","properties":{"formattedCitation":"(Coltman et al., 2001)","plainCitation":"(Coltman et al., 2001)","noteIndex":0},"citationItems":[{"id":3481,"uris":["http://zotero.org/users/1379426/items/HJIJWUN8"],"uri":["http://zotero.org/users/1379426/items/HJIJWUN8"],"itemData":{"id":3481,"type":"article-journal","abstract":"Parasite resistance and body size are subject to directional natural selection in a population of feral Soay sheep (Ovis aries) on the island of St. Kilda, Scotland. Classical evolutionary theory predicts that directional selection should erode additive genetic variation and favor the maintenance of alleles that have negative pleiotropic effects on other traits associated with fitness. Contrary to these predictions, in this study we show that there is considerable additive genetic variation for both parasite resistance, measured as fecal egg count (FEC), and body size, measured as weight and hindleg length, and that there are positive genetic correlations between parasite resistance and body size in both sexes. Body size traits had higher heritabilities than parasite resistance. This was not due to low levels of additive genetic variation for parasite resistance, but was a consequence of high levels of residual variance in FEC. Measured as coefficients of variation, levels of additive genetic variation for FEC were actually higher than for weight or hindleg length. High levels of additive genetic variation for parasite resistance may be maintained by a number of mechanisms including high mutational input, balancing selection, antagonistic pleiotropy, and host-parasite coevolution. The positive genetic correlation between parasite resistance and body size, a trait also subject to sexual selection in males, suggests that parasite resistance and growth are not traded off in Soay sheep, but rather that genetically resistant individuals also experience superior growth.","container-title":"Evolution","DOI":"10.1111/j.0014-3820.2001.tb01326.x","ISSN":"1558-5646","issue":"10","language":"en","note":"_eprint: https://onlinelibrary.wiley.com/doi/pdf/10.1111/j.0014-3820.2001.tb01326.x","page":"2116-2125","source":"Wiley Online Library","title":"Positive Genetic Correlation Between Parasite Resistance and Body Size in a Free-Living Ungulate Population","volume":"55","author":[{"family":"Coltman","given":"D. W."},{"family":"Pilkington","given":"J."},{"family":"Kruuk","given":"L. E. B."},{"family":"Wilson","given":"K."},{"family":"Pemberton","given":"J. M."}],"issued":{"date-parts":[["2001"]]}}}],"schema":"https://github.com/citation-style-language/schema/raw/master/csl-citation.json"} </w:instrText>
+        <w:instrText xml:space="preserve"> ADDIN ZOTERO_ITEM CSL_CITATION {"citationID":"OIfnGTKc","properties":{"formattedCitation":"(Hector &amp; Nakagawa, 2012)","plainCitation":"(Hector &amp; Nakagawa, 2012)","noteIndex":0},"citationItems":[{"id":3382,"uris":["http://zotero.org/users/1379426/items/MEMUA924"],"uri":["http://zotero.org/users/1379426/items/MEMUA924"],"itemData":{"id":3382,"type":"article-journal","abstract":"1. ‘Compensatory growth’ and ‘catch-up growth’ are often used interchangeably to describe the faster than optimal growth that occurs following a period of dietary restriction in the development of many animals. Concerns about the statistical analysis of these studies have drawn attention to the risk of false detection in reports of compensatory and catch-up growth. 2. This study aims to quantify the degree to which these compensatory responses occur across the animal kingdom. In addition, this study distinguishes the two terms, ‘compensatory growth’ and ‘catch-up growth’, to clarify the fitness consequences of rapid growth. Compensatory growth refers to a faster than usual growth rate, while catch-up growth implies attainment of control size. 3. Eight meta-analyses and meta-regression analyses were conducted on data extracted from 88 papers, including 11 taxonomic classes. The results confirmed that both growth tactics (i.e. compensatory and catch-up growth) occur across a wide range of taxa and result in decreased direct fitness components. 4. Importantly, the meta-analytic methods used made it possible to identify the specific experimental techniques that most successfully promoted rapid growth after restriction and key differences in the responses of the four major groups (mammals, birds, fish and arthropods) to dietary restriction. Endotherms are more likely to show a compensatory growth response because of their determinate growth; in contrast, the indeterminate and saltatory growth tactics of fish and arthropods reduce the pressure to rapidly achieve a large size. 5. Among the first meta-analyses to be conducted in this field, this study provides valuable support for the premises of compensatory and catch-up growth and also discusses weaknesses in experimental design, and possible solutions, in compensatory growth research. For example, we recommend conducting the experiment within the most linear phase of an animal’s growth to avoid analytical complications arising from size-dependent growth, and our results indicate that dietary dilution more closely resembles quantitative restriction than clutch size and intermittent feeding restriction methods when normal quantitative restriction is not possible.","container-title":"Journal of Animal Ecology","DOI":"10.1111/j.1365-2656.2011.01942.x","ISSN":"1365-2656","issue":"3","language":"en","note":"_eprint: https://besjournals.onlinelibrary.wiley.com/doi/pdf/10.1111/j.1365-2656.2011.01942.x","page":"583-593","source":"Wiley Online Library","title":"Quantitative analysis of compensatory and catch-up growth in diverse taxa","volume":"81","author":[{"family":"Hector","given":"Katie L."},{"family":"Nakagawa","given":"Shinichi"}],"issued":{"date-parts":[["2012"]]}}}],"schema":"https://github.com/citation-style-language/schema/raw/master/csl-citation.json"} </w:instrText>
       </w:r>
       <w:r>
         <w:fldChar w:fldCharType="separate"/>
@@ -479,34 +788,13 @@
         <w:rPr>
           <w:noProof/>
         </w:rPr>
-        <w:t>(Coltman et al., 2001)</w:t>
+        <w:t>(Hector &amp; Nakagawa, 2012)</w:t>
       </w:r>
       <w:r>
         <w:fldChar w:fldCharType="end"/>
       </w:r>
       <w:r>
-        <w:t xml:space="preserve"> or under strong selection </w:t>
-      </w:r>
-      <w:r>
-        <w:fldChar w:fldCharType="begin"/>
-      </w:r>
-      <w:r>
-        <w:instrText xml:space="preserve"> ADDIN ZOTERO_ITEM CSL_CITATION {"citationID":"rWPLYRtH","properties":{"formattedCitation":"(Hunt et al., 2007)","plainCitation":"(Hunt et al., 2007)","noteIndex":0},"citationItems":[{"id":3484,"uris":["http://zotero.org/users/1379426/items/6IJ2LTM4"],"uri":["http://zotero.org/users/1379426/items/6IJ2LTM4"],"itemData":{"id":3484,"type":"article-journal","abstract":"Genetic variation in single traits, including those closely related to fitness, is pervasive and generally high. By contrast, theory predicts that several forms of selection, including stabilizing selection, will eliminate genetic variation. Stabilizing selection in natural populations tends to be stronger than that assumed in theoretical models of the maintenance of genetic variation. The widespread presence of genetic variation in the presence of strong stabilizing selection is a persistent problem in evolutionary genetics that currently has no compelling explanation. The recent insight that stabilizing selection often acts most strongly on trait combinations via correlational selection may reconcile this problem. Here we show that for a set of male call properties in the cricket Teleogryllus commodus, the pattern of multivariate stabilizing sexual selection is closely associated with the degree of additive genetic variance. The multivariate trait combinations experiencing the strongest stabilizing selection harbored very little genetic variation while combinations under weak selection contained most of the genetic variation. Our experiment provides empirical support for the prediction that a small number of trait combinations experiencing strong stabilizing selection will have reduced genetic variance and that genetically independent trait combinations experiencing weak selection can simultaneously harbor much higher levels of genetic variance.","container-title":"Genetics","DOI":"10.1534/genetics.107.077057","ISSN":"0016-6731, 1943-2631","issue":"2","language":"en","note":"publisher: Genetics\nsection: Investigations\nPMID: 17660544","page":"875-880","source":"www.genetics.org","title":"Reconciling Strong Stabilizing Selection with the Maintenance of Genetic Variation in a Natural Population of Black Field Crickets (Teleogryllus commodus)","volume":"177","author":[{"family":"Hunt","given":"John"},{"family":"Blows","given":"Mark W."},{"family":"Zajitschek","given":"Felix"},{"family":"Jennions","given":"Michael D."},{"family":"Brooks","given":"Robert"}],"issued":{"date-parts":[["2007",10,1]]}}}],"schema":"https://github.com/citation-style-language/schema/raw/master/csl-citation.json"} </w:instrText>
-      </w:r>
-      <w:r>
-        <w:fldChar w:fldCharType="separate"/>
-      </w:r>
-      <w:r>
-        <w:rPr>
-          <w:noProof/>
-        </w:rPr>
-        <w:t>(Hunt et al., 2007)</w:t>
-      </w:r>
-      <w:r>
-        <w:fldChar w:fldCharType="end"/>
-      </w:r>
-      <w:r>
-        <w:t>.</w:t>
+        <w:t xml:space="preserve">. Given that selection operates on body size at certain life stages, it is reasonable to expect that its genetic and non-genetic variance to change across ontogeny. A more temporal approach is needed in order to evaluate when evolutionary potential of body size is great. </w:t>
       </w:r>
     </w:p>
     <w:p/>
@@ -515,491 +803,135 @@
         <w:ind w:firstLine="720"/>
       </w:pPr>
       <w:r>
-        <w:t xml:space="preserve">Comparative studies have shown that the influence of developmental stress on genetic variance is not straightforward </w:t>
-      </w:r>
-      <w:r>
-        <w:fldChar w:fldCharType="begin"/>
-      </w:r>
-      <w:r>
-        <w:instrText xml:space="preserve"> ADDIN ZOTERO_ITEM CSL_CITATION {"citationID":"JyL0gbiq","properties":{"formattedCitation":"(Charmantier &amp; Garant, 2005; Hoffmann &amp; Meril\\uc0\\u228{}, 1999; Rowi\\uc0\\u324{}ski &amp; Rogell, 2017)","plainCitation":"(Charmantier &amp; Garant, 2005; Hoffmann &amp; Merilä, 1999; Rowiński &amp; Rogell, 2017)","noteIndex":0},"citationItems":[{"id":3188,"uris":["http://zotero.org/users/1379426/items/6PT3FWH7"],"uri":["http://zotero.org/users/1379426/items/6PT3FWH7"],"itemData":{"id":3188,"type":"article-journal","abstract":"An essential requirement to determine a population's potential for evolutionary change is to quantify the amount of genetic variability expressed for traits under selection. Early investigations in laboratory conditions showed that the magnitude of the genetic and environmental components of phenotypic variation can change with environmental conditions. However, there is no consensus as to how the expression of genetic variation is sensitive to different environmental conditions. Recently, the study of quantitative genetics in the wild has been revitalized by new pedigree analyses based on restricted maximum likelihood, resulting in a number of studies investigating these questions in wild populations. Experimental manipulation of environmental quality in the wild, as well as the use of naturally occurring favourable or stressful environments, has broadened the treatment of different taxa and traits. Here, we conduct a meta-analysis on recent studies comparing heritability in favourable versus unfavourable conditions in non-domestic and non-laboratory animals. The results provide evidence for increased heritability in more favourable conditions, significantly so for morphometric traits but not for traits more closely related to fitness. We discuss how these results are explained by underlying changes in variance components, and how they represent a major step in our understanding of evolutionary processes in wild populations. We also show how these trends contrast with the prevailing view resulting mainly from laboratory experiments on Drosophila. Finally, we underline the importance of taking into account the environmental variation in models predicting quantitative trait evolution.","container-title":"Proceedings of the Royal Society B: Biological Sciences","DOI":"10.1098/rspb.2005.3117","issue":"1571","journalAbbreviation":"Proceedings of the Royal Society B: Biological Sciences","note":"publisher: Royal Society","page":"1415-1425","source":"royalsocietypublishing.org (Atypon)","title":"Environmental quality and evolutionary potential: lessons from wild populations","title-short":"Environmental quality and evolutionary potential","volume":"272","author":[{"family":"Charmantier","given":"Anne"},{"family":"Garant","given":"Dany"}],"issued":{"date-parts":[["2005",7,22]]}}},{"id":3185,"uris":["http://zotero.org/users/1379426/items/HYCVSXN7"],"uri":["http://zotero.org/users/1379426/items/HYCVSXN7"],"itemData":{"id":3185,"type":"article-journal","abstract":"Genetic variability in quantitative traits can change as a direct response to the environmental conditions in which they are expressed. Consequently, similar selection in different environments might not be equally effective in leading to adaptation. Several hypotheses, including recent ones that focus on the historical impact of selection on populations, predict that the expression of genetic variation will increase in unfavourable conditions. However, other hypotheses lead to the opposite prediction. Although a consensus is unlikely, recent Drosophila and bird studies suggest consistent trends for morphological traits under particular conditions.","container-title":"Trends in Ecology &amp; Evolution","DOI":"10.1016/S0169-5347(99)01595-5","ISSN":"0169-5347","issue":"3","journalAbbreviation":"Trends in Ecology &amp; Evolution","language":"en","page":"96-101","source":"ScienceDirect","title":"Heritable variation and evolution under favourable and unfavourable conditions","volume":"14","author":[{"family":"Hoffmann","given":"Ary A."},{"family":"Merilä","given":"Juha"}],"issued":{"date-parts":[["1999",3,1]]}}},{"id":3243,"uris":["http://zotero.org/users/1379426/items/55CE9ZYM"],"uri":["http://zotero.org/users/1379426/items/55CE9ZYM"],"itemData":{"id":3243,"type":"article-journal","abstract":"Adaptive evolutionary responses are determined by the strength of selection and amount of genetic variation within traits, however, both are known to vary across environmental conditions. As selection is generally expected to be strongest under stressful conditions, understanding how the expression of genetic variation changes across stressful and benign environmental conditions is crucial for predicting the rate of adaptive change. Although theory generally predicts increased genetic variation under stress, previous syntheses of the field have found limited support for this notion. These studies have focused on heritability, which is dependent on other environmentally sensitive, but nongenetic, sources of variation. Here, we aim to complement these studies with a meta-analysis in which we examine changes in coefficient of variation (CV) in maternal, genetic, and residual variances across stressful and benign conditions. Confirming previous analyses, we did not find any clear direction in how heritability changes across stressful and benign conditions. However, when analyzing CV, we found higher genetic and residual variance under highly stressful conditions in life-history traits but not in morphological traits. Our findings are of broad significance to contemporary evolution suggesting that rapid evolutionary adaptive response may be mediated by increased evolutionary potential in stressed populations.","container-title":"Evolution","DOI":"10.1111/evo.13201","ISSN":"1558-5646","issue":"5","language":"en","note":"_eprint: https://onlinelibrary.wiley.com/doi/pdf/10.1111/evo.13201","page":"1339-1351","source":"Wiley Online Library","title":"Environmental stress correlates with increases in both genetic and residual variances: A meta-analysis of animal studies","title-short":"Environmental stress correlates with increases in both genetic and residual variances","volume":"71","author":[{"family":"Rowiński","given":"Piotr K."},{"family":"Rogell","given":"Björn"}],"issued":{"date-parts":[["2017"]]}}}],"schema":"https://github.com/citation-style-language/schema/raw/master/csl-citation.json"} </w:instrText>
-      </w:r>
-      <w:r>
-        <w:fldChar w:fldCharType="separate"/>
-      </w:r>
-      <w:r>
-        <w:rPr>
-          <w:rFonts w:cs="Times New Roman"/>
-        </w:rPr>
-        <w:t>(Charmantier &amp; Garant, 2005; Hoffmann &amp; Merilä, 1999; Rowiński &amp; Rogell, 2017)</w:t>
-      </w:r>
-      <w:r>
-        <w:fldChar w:fldCharType="end"/>
-      </w:r>
-      <w:r>
-        <w:t xml:space="preserve">. In lab studies, high developmental stress have been shown to increase the heritability of morphological traits </w:t>
-      </w:r>
-      <w:r>
-        <w:fldChar w:fldCharType="begin"/>
-      </w:r>
-      <w:r>
-        <w:instrText xml:space="preserve"> ADDIN ZOTERO_ITEM CSL_CITATION {"citationID":"WKaoktqW","properties":{"formattedCitation":"(Hoffmann &amp; Meril\\uc0\\u228{}, 1999)","plainCitation":"(Hoffmann &amp; Merilä, 1999)","noteIndex":0},"citationItems":[{"id":3185,"uris":["http://zotero.org/users/1379426/items/HYCVSXN7"],"uri":["http://zotero.org/users/1379426/items/HYCVSXN7"],"itemData":{"id":3185,"type":"article-journal","abstract":"Genetic variability in quantitative traits can change as a direct response to the environmental conditions in which they are expressed. Consequently, similar selection in different environments might not be equally effective in leading to adaptation. Several hypotheses, including recent ones that focus on the historical impact of selection on populations, predict that the expression of genetic variation will increase in unfavourable conditions. However, other hypotheses lead to the opposite prediction. Although a consensus is unlikely, recent Drosophila and bird studies suggest consistent trends for morphological traits under particular conditions.","container-title":"Trends in Ecology &amp; Evolution","DOI":"10.1016/S0169-5347(99)01595-5","ISSN":"0169-5347","issue":"3","journalAbbreviation":"Trends in Ecology &amp; Evolution","language":"en","page":"96-101","source":"ScienceDirect","title":"Heritable variation and evolution under favourable and unfavourable conditions","volume":"14","author":[{"family":"Hoffmann","given":"Ary A."},{"family":"Merilä","given":"Juha"}],"issued":{"date-parts":[["1999",3,1]]}}}],"schema":"https://github.com/citation-style-language/schema/raw/master/csl-citation.json"} </w:instrText>
-      </w:r>
-      <w:r>
-        <w:fldChar w:fldCharType="separate"/>
-      </w:r>
-      <w:r>
-        <w:rPr>
-          <w:rFonts w:cs="Times New Roman"/>
-        </w:rPr>
-        <w:t>(Hoffmann &amp; Merilä, 1999)</w:t>
-      </w:r>
-      <w:r>
-        <w:fldChar w:fldCharType="end"/>
-      </w:r>
-      <w:r>
-        <w:t>,</w:t>
-      </w:r>
-      <w:r>
-        <w:t xml:space="preserve"> </w:t>
-      </w:r>
-      <w:r>
-        <w:t xml:space="preserve">whereas wild, non-domestic populations tend to have higher heritability in favourable environments </w:t>
-      </w:r>
-      <w:r>
-        <w:fldChar w:fldCharType="begin"/>
-      </w:r>
-      <w:r>
-        <w:instrText xml:space="preserve"> ADDIN ZOTERO_ITEM CSL_CITATION {"citationID":"DwchPj4P","properties":{"formattedCitation":"(Charmantier &amp; Garant, 2005)","plainCitation":"(Charmantier &amp; Garant, 2005)","noteIndex":0},"citationItems":[{"id":3188,"uris":["http://zotero.org/users/1379426/items/6PT3FWH7"],"uri":["http://zotero.org/users/1379426/items/6PT3FWH7"],"itemData":{"id":3188,"type":"article-journal","abstract":"An essential requirement to determine a population's potential for evolutionary change is to quantify the amount of genetic variability expressed for traits under selection. Early investigations in laboratory conditions showed that the magnitude of the genetic and environmental components of phenotypic variation can change with environmental conditions. However, there is no consensus as to how the expression of genetic variation is sensitive to different environmental conditions. Recently, the study of quantitative genetics in the wild has been revitalized by new pedigree analyses based on restricted maximum likelihood, resulting in a number of studies investigating these questions in wild populations. Experimental manipulation of environmental quality in the wild, as well as the use of naturally occurring favourable or stressful environments, has broadened the treatment of different taxa and traits. Here, we conduct a meta-analysis on recent studies comparing heritability in favourable versus unfavourable conditions in non-domestic and non-laboratory animals. The results provide evidence for increased heritability in more favourable conditions, significantly so for morphometric traits but not for traits more closely related to fitness. We discuss how these results are explained by underlying changes in variance components, and how they represent a major step in our understanding of evolutionary processes in wild populations. We also show how these trends contrast with the prevailing view resulting mainly from laboratory experiments on Drosophila. Finally, we underline the importance of taking into account the environmental variation in models predicting quantitative trait evolution.","container-title":"Proceedings of the Royal Society B: Biological Sciences","DOI":"10.1098/rspb.2005.3117","issue":"1571","journalAbbreviation":"Proceedings of the Royal Society B: Biological Sciences","note":"publisher: Royal Society","page":"1415-1425","source":"royalsocietypublishing.org (Atypon)","title":"Environmental quality and evolutionary potential: lessons from wild populations","title-short":"Environmental quality and evolutionary potential","volume":"272","author":[{"family":"Charmantier","given":"Anne"},{"family":"Garant","given":"Dany"}],"issued":{"date-parts":[["2005",7,22]]}}}],"schema":"https://github.com/citation-style-language/schema/raw/master/csl-citation.json"} </w:instrText>
-      </w:r>
-      <w:r>
-        <w:fldChar w:fldCharType="separate"/>
-      </w:r>
-      <w:r>
-        <w:rPr>
-          <w:noProof/>
-        </w:rPr>
-        <w:t>(Charmantier &amp; Garant, 2005)</w:t>
-      </w:r>
-      <w:r>
-        <w:fldChar w:fldCharType="end"/>
-      </w:r>
-      <w:r>
-        <w:t xml:space="preserve">. Lack of consensus may be related to lab and wild conditions, with the latter being more variable and therefore more difficult to detect environmental patterns. The nature of environmental stressor under investigation (e.g. heat shock vs. habitat quality) could also yield variable patterns of gene expression if they are not strongly genetically correlated , making comparisons more heterogenous </w:t>
-      </w:r>
-      <w:r>
-        <w:fldChar w:fldCharType="begin"/>
-      </w:r>
-      <w:r>
-        <w:instrText xml:space="preserve"> ADDIN ZOTERO_ITEM CSL_CITATION {"citationID":"3DdFIq1W","properties":{"formattedCitation":"(Charmantier &amp; Garant, 2005; Dahlgaard &amp; Hoffmann, 2000)","plainCitation":"(Charmantier &amp; Garant, 2005; Dahlgaard &amp; Hoffmann, 2000)","noteIndex":0},"citationItems":[{"id":3188,"uris":["http://zotero.org/users/1379426/items/6PT3FWH7"],"uri":["http://zotero.org/users/1379426/items/6PT3FWH7"],"itemData":{"id":3188,"type":"article-journal","abstract":"An essential requirement to determine a population's potential for evolutionary change is to quantify the amount of genetic variability expressed for traits under selection. Early investigations in laboratory conditions showed that the magnitude of the genetic and environmental components of phenotypic variation can change with environmental conditions. However, there is no consensus as to how the expression of genetic variation is sensitive to different environmental conditions. Recently, the study of quantitative genetics in the wild has been revitalized by new pedigree analyses based on restricted maximum likelihood, resulting in a number of studies investigating these questions in wild populations. Experimental manipulation of environmental quality in the wild, as well as the use of naturally occurring favourable or stressful environments, has broadened the treatment of different taxa and traits. Here, we conduct a meta-analysis on recent studies comparing heritability in favourable versus unfavourable conditions in non-domestic and non-laboratory animals. The results provide evidence for increased heritability in more favourable conditions, significantly so for morphometric traits but not for traits more closely related to fitness. We discuss how these results are explained by underlying changes in variance components, and how they represent a major step in our understanding of evolutionary processes in wild populations. We also show how these trends contrast with the prevailing view resulting mainly from laboratory experiments on Drosophila. Finally, we underline the importance of taking into account the environmental variation in models predicting quantitative trait evolution.","container-title":"Proceedings of the Royal Society B: Biological Sciences","DOI":"10.1098/rspb.2005.3117","issue":"1571","journalAbbreviation":"Proceedings of the Royal Society B: Biological Sciences","note":"publisher: Royal Society","page":"1415-1425","source":"royalsocietypublishing.org (Atypon)","title":"Environmental quality and evolutionary potential: lessons from wild populations","title-short":"Environmental quality and evolutionary potential","volume":"272","author":[{"family":"Charmantier","given":"Anne"},{"family":"Garant","given":"Dany"}],"issued":{"date-parts":[["2005",7,22]]}}},{"id":3488,"uris":["http://zotero.org/users/1379426/items/7U86HWJA"],"uri":["http://zotero.org/users/1379426/items/7U86HWJA"],"itemData":{"id":3488,"type":"article-journal","abstract":"Abstract: Both inbreeding and environmental stress can have adverse effects on fitness that affect the conservation of endangered species. Two important issues are whether stress and inbreeding effects are independent as opposed to synergistic, and whether inbreeding effects are general across stresses as opposed to stress-specific. We found that inbreeding reduced resistance to acetone and desiccation in adult Drosophila melanogaster, whereas resistance to knockdown heat stress was not affected. Inbred flies, however, experienced a greater proportional decrease in productivity than outbreds following heat stress. Correlations using line means indicated that all resistance traits were uncorrelated in the inbred as well as in the outbred flies. Recessive, deleterious alleles therefore did not appear to have any general deleterious effects on stress resistance. Inbreeding within a specific environment and selection for resistant genotypes may therefore purge a population of deleterious genes specific to only one environmental stress.","container-title":"Conservation Biology","DOI":"10.1046/j.1523-1739.2000.99206.x","ISSN":"1523-1739","issue":"4","language":"en","note":"_eprint: https://conbio.onlinelibrary.wiley.com/doi/pdf/10.1046/j.1523-1739.2000.99206.x","page":"1187-1192","source":"Wiley Online Library","title":"Stress Resistance and Environmental Dependency of Inbreeding Depression in Drosophila melanogaster","volume":"14","author":[{"family":"Dahlgaard","given":"Jesper"},{"family":"Hoffmann","given":"Ary A."}],"issued":{"date-parts":[["2000"]]}}}],"schema":"https://github.com/citation-style-language/schema/raw/master/csl-citation.json"} </w:instrText>
-      </w:r>
-      <w:r>
-        <w:fldChar w:fldCharType="separate"/>
-      </w:r>
-      <w:r>
-        <w:rPr>
-          <w:noProof/>
-        </w:rPr>
-        <w:t>(Charmantier &amp; Garant, 2005; Dahlgaard &amp; Hoffmann, 2000)</w:t>
-      </w:r>
-      <w:r>
-        <w:fldChar w:fldCharType="end"/>
-      </w:r>
-      <w:r>
-        <w:t>. Environmental comparisons of heritability have been criticised as estimates may show no changes, but the relative contributions of non-genetic variance actually differ.</w:t>
-      </w:r>
-      <w:r>
-        <w:t xml:space="preserve"> </w:t>
-      </w:r>
-      <w:r>
-        <w:t>Indeed, additive genetic and environmental variance of life history traits which is supposedly more important to fitness components were found to increase under high stress conditions. The opposite holds true for morphological traits, where the same variance components decreased in high stress environments. Interestingly, h</w:t>
-      </w:r>
-      <w:r>
-        <w:rPr>
-          <w:vertAlign w:val="superscript"/>
-        </w:rPr>
-        <w:t>2</w:t>
-      </w:r>
-      <w:r>
-        <w:t xml:space="preserve"> showed no differences among environments which suggests that the capacity to evolve is contingent on non-genetic sources of variance as well as the trait of interest </w:t>
-      </w:r>
-      <w:r>
-        <w:fldChar w:fldCharType="begin"/>
-      </w:r>
-      <w:r>
-        <w:instrText xml:space="preserve"> ADDIN ZOTERO_ITEM CSL_CITATION {"citationID":"44YX0ise","properties":{"formattedCitation":"(Rowi\\uc0\\u324{}ski &amp; Rogell, 2017)","plainCitation":"(Rowiński &amp; Rogell, 2017)","noteIndex":0},"citationItems":[{"id":3243,"uris":["http://zotero.org/users/1379426/items/55CE9ZYM"],"uri":["http://zotero.org/users/1379426/items/55CE9ZYM"],"itemData":{"id":3243,"type":"article-journal","abstract":"Adaptive evolutionary responses are determined by the strength of selection and amount of genetic variation within traits, however, both are known to vary across environmental conditions. As selection is generally expected to be strongest under stressful conditions, understanding how the expression of genetic variation changes across stressful and benign environmental conditions is crucial for predicting the rate of adaptive change. Although theory generally predicts increased genetic variation under stress, previous syntheses of the field have found limited support for this notion. These studies have focused on heritability, which is dependent on other environmentally sensitive, but nongenetic, sources of variation. Here, we aim to complement these studies with a meta-analysis in which we examine changes in coefficient of variation (CV) in maternal, genetic, and residual variances across stressful and benign conditions. Confirming previous analyses, we did not find any clear direction in how heritability changes across stressful and benign conditions. However, when analyzing CV, we found higher genetic and residual variance under highly stressful conditions in life-history traits but not in morphological traits. Our findings are of broad significance to contemporary evolution suggesting that rapid evolutionary adaptive response may be mediated by increased evolutionary potential in stressed populations.","container-title":"Evolution","DOI":"10.1111/evo.13201","ISSN":"1558-5646","issue":"5","language":"en","note":"_eprint: https://onlinelibrary.wiley.com/doi/pdf/10.1111/evo.13201","page":"1339-1351","source":"Wiley Online Library","title":"Environmental stress correlates with increases in both genetic and residual variances: A meta-analysis of animal studies","title-short":"Environmental stress correlates with increases in both genetic and residual variances","volume":"71","author":[{"family":"Rowiński","given":"Piotr K."},{"family":"Rogell","given":"Björn"}],"issued":{"date-parts":[["2017"]]}}}],"schema":"https://github.com/citation-style-language/schema/raw/master/csl-citation.json"} </w:instrText>
-      </w:r>
-      <w:r>
-        <w:fldChar w:fldCharType="separate"/>
-      </w:r>
-      <w:r>
-        <w:rPr>
-          <w:rFonts w:cs="Times New Roman"/>
-        </w:rPr>
-        <w:t>(Rowiński &amp; Rogell, 2017)</w:t>
-      </w:r>
-      <w:r>
-        <w:fldChar w:fldCharType="end"/>
-      </w:r>
-      <w:r>
-        <w:t>.</w:t>
-      </w:r>
-    </w:p>
-    <w:p/>
-    <w:p>
-      <w:pPr>
-        <w:ind w:firstLine="720"/>
-      </w:pPr>
-      <w:r>
-        <w:t xml:space="preserve">Body size is a heritable, fitness related trait and is strongly affected by a number of factors. Developmental environments such as temperature and nutrition play pivotal roles on variation in body size, </w:t>
-      </w:r>
-      <w:commentRangeStart w:id="1"/>
-      <w:r>
-        <w:t xml:space="preserve">largely through shifts in </w:t>
-      </w:r>
-      <w:commentRangeStart w:id="2"/>
-      <w:r>
-        <w:t>how organisms grow and develop</w:t>
-      </w:r>
-      <w:commentRangeEnd w:id="2"/>
-      <w:r>
-        <w:rPr>
-          <w:rStyle w:val="CommentReference"/>
-        </w:rPr>
-        <w:commentReference w:id="2"/>
-      </w:r>
-      <w:r>
-        <w:t xml:space="preserve"> </w:t>
-      </w:r>
-      <w:commentRangeEnd w:id="1"/>
-      <w:r>
-        <w:rPr>
-          <w:rStyle w:val="CommentReference"/>
-        </w:rPr>
-        <w:commentReference w:id="1"/>
-      </w:r>
-      <w:r>
-        <w:fldChar w:fldCharType="begin"/>
-      </w:r>
-      <w:r>
-        <w:instrText xml:space="preserve"> ADDIN ZOTERO_ITEM CSL_CITATION {"citationID":"8Gi3sJZA","properties":{"formattedCitation":"(Eyck et al., 2019; Noble et al., 2017)","plainCitation":"(Eyck et al., 2019; Noble et al., 2017)","noteIndex":0},"citationItems":[{"id":3446,"uris":["http://zotero.org/users/1379426/items/GNPGYLVI"],"uri":["http://zotero.org/users/1379426/items/GNPGYLVI"],"itemData":{"id":3446,"type":"article-journal","abstract":"Developmental stressors are increasingly recognised for their pervasive influence on the ecology and evolution of animals. In particular, many studies have focused on how developmental stress can give rise to variation in adult behaviour, physiology, and performance. However, there remains a poor understanding of whether general patterns exist in the effects and magnitude of phenotypic responses across taxonomic groups. Furthermore, given the extensive phenotypic variation that arises from developmental stressors, it remains important to ascertain how multiple processes may explain these responses. We compiled data from 111 studies to examine and quantify the effect of developmental stress on animal phenotype and performance from juveniles to adulthood, including studies from birds, reptiles, fish, mammals, insects, arachnids, and amphibians. Using meta-analytic approaches, we show that across all studies there is, on average, a moderate to large negative effect of developmental stress exposure (posterior mean effect: |d| = −0.51) on animal phenotype or performance. Additionally, we demonstrate that interactive effects of timing of stressor onset and the duration of exposure to stressors best explained variation in developmental stress responses. Animals exposed to stressors earlier in development had more-positive responses than those with later onset, whereas longer duration of exposure to a stressor caused responses to be stronger in magnitude. However, the high amount of heterogeneity in our results, and the low degree of variance explained by fixed effects in both the meta-analysis (R2 = 0.034) and top-ranked meta-regression model (R2 = 0.02), indicate that phenotypic responses to developmental stressors are likely highly idiosyncratic in nature and difficult to predict. Despite this, our analyses address a critical knowledge gap in understanding what effect developmental stress has on phenotypic variation in animals. Additionally, our results highlight important environmental and proximate factors that may influence phenotypic responses to developmental stressors.","container-title":"Biological Reviews","DOI":"10.1111/brv.12496","ISSN":"1469-185X","issue":"3","language":"en","note":"_eprint: https://onlinelibrary.wiley.com/doi/pdf/10.1111/brv.12496","page":"1143-1160","source":"Wiley Online Library","title":"Effects of developmental stress on animal phenotype and performance: a quantitative review","title-short":"Effects of developmental stress on animal phenotype and performance","volume":"94","author":[{"family":"Eyck","given":"Harrison J. F."},{"family":"Buchanan","given":"Katherine L."},{"family":"Crino","given":"Ondi L."},{"family":"Jessop","given":"Tim S."}],"issued":{"date-parts":[["2019"]]}}},{"id":1087,"uris":["http://zotero.org/users/1379426/items/AFG7IXHS"],"uri":["http://zotero.org/users/1379426/items/AFG7IXHS"],"itemData":{"id":1087,"type":"article-journal","container-title":"Biological Reviews","DOI":"10.1111/brv.12333","issue":"1","language":"English","page":"72–97","title":"Developmental temperatures and phenotypic plasticity in reptiles: a systematic review and meta-analysis","volume":"93","author":[{"family":"Noble","given":"Daniel W A"},{"family":"Stenhouse","given":"Vaughn"},{"family":"Schwanz","given":"Lisa E"}],"issued":{"date-parts":[["2017",5]]}}}],"schema":"https://github.com/citation-style-language/schema/raw/master/csl-citation.json"} </w:instrText>
-      </w:r>
-      <w:r>
-        <w:fldChar w:fldCharType="separate"/>
-      </w:r>
-      <w:r>
-        <w:rPr>
-          <w:noProof/>
-        </w:rPr>
-        <w:t>(Eyck et al., 2019; Noble et al., 2017)</w:t>
-      </w:r>
-      <w:r>
-        <w:fldChar w:fldCharType="end"/>
-      </w:r>
-      <w:r>
-        <w:t xml:space="preserve">. Naturally, maternal contributions on offspring development environments such as in egg size, nest site selection or timing of birth can also promote variation in body size and growth. Selection on body size is therefore likely to vary across ontogeny. For example, high juvenile mortality has favoured high maternal investment to larger birth weights in </w:t>
-      </w:r>
-      <w:proofErr w:type="spellStart"/>
-      <w:r>
-        <w:t>Soay</w:t>
-      </w:r>
-      <w:proofErr w:type="spellEnd"/>
-      <w:r>
-        <w:t xml:space="preserve"> sheep </w:t>
-      </w:r>
-      <w:r>
-        <w:fldChar w:fldCharType="begin"/>
-      </w:r>
-      <w:r>
-        <w:instrText xml:space="preserve"> ADDIN ZOTERO_ITEM CSL_CITATION {"citationID":"6QLUjgrh","properties":{"formattedCitation":"(Wilson, Coltman, et al., 2005)","plainCitation":"(Wilson, Coltman, et al., 2005)","noteIndex":0},"citationItems":[{"id":3277,"uris":["http://zotero.org/users/1379426/items/U37Y4GPP"],"uri":["http://zotero.org/users/1379426/items/U37Y4GPP"],"itemData":{"id":3277,"type":"article-journal","abstract":"Heritable maternal effects have important consequences for the evolutionary dynamics of phenotypic traits under selection, but have only rarely been tested for or quantified in evolutionary studies. Here we estimate maternal effects on early-life traits in a feral population of Soay sheep (Ovis aries) from St Kilda, Scotland. We then partition the maternal effects into genetic and environmental components to obtain the first direct estimates of maternal genetic effects in a free-living population, and furthermore test for covariance between direct and maternal genetic effects. Using an animal model approach, direct heritabilities (h2) were low but maternal genetic effects (m2) represented a relatively large proportion of the total phenotypic variance for each trait (birth weight m2 = 0.119, birth date m2 = 0.197, natal litter size m2 = 0.211). A negative correlation between direct and maternal genetic effects was estimated for each trait, but was only statistically significant for natal litter size (ram = −0.714). Total heritabilities (incorporating variance from heritable maternal effects and the direct-maternal genetic covariance) were significant for birth weight and birth date but not for natal litter size. Inadequately specified models greatly overestimated additive genetic variance and hence direct h2 (by a factor of up to 6.45 in the case of birth date). We conclude that failure to model heritable maternal variance can result in over- or under-estimation of the potential for traits to respond to selection, and advocate an increased effort to explicitly measure maternal genetic effects in evolutionary studies.","container-title":"Journal of Evolutionary Biology","DOI":"10.1111/j.1420-9101.2004.00824.x","ISSN":"1420-9101","issue":"2","language":"en","note":"_eprint: https://onlinelibrary.wiley.com/doi/pdf/10.1111/j.1420-9101.2004.00824.x","page":"405-414","source":"Wiley Online Library","title":"Maternal genetic effects set the potential for evolution in a free-living vertebrate population","volume":"18","author":[{"family":"Wilson","given":"Alastair J."},{"family":"Coltman","given":"D. W."},{"family":"Pemberton","given":"J. M."},{"family":"Overall","given":"A. D. J."},{"family":"Byrne","given":"K. A."},{"family":"Kruuk","given":"L. E. B."}],"issued":{"date-parts":[["2005"]]}}}],"schema":"https://github.com/citation-style-language/schema/raw/master/csl-citation.json"} </w:instrText>
-      </w:r>
-      <w:r>
-        <w:fldChar w:fldCharType="separate"/>
-      </w:r>
-      <w:r>
-        <w:rPr>
-          <w:noProof/>
-        </w:rPr>
-        <w:t>(Wilson, Coltman, et al., 2005)</w:t>
-      </w:r>
-      <w:r>
-        <w:fldChar w:fldCharType="end"/>
-      </w:r>
-      <w:r>
-        <w:t xml:space="preserve">. Accordingly, maternal contributions are expected to dissipate with age presumably because mothers cannot continue to influence her offspring’s phenotype post-weaning </w:t>
-      </w:r>
-      <w:r>
-        <w:fldChar w:fldCharType="begin"/>
-      </w:r>
-      <w:r>
-        <w:instrText xml:space="preserve"> ADDIN ZOTERO_ITEM CSL_CITATION {"citationID":"KBiSt4dK","properties":{"formattedCitation":"(Krist, 2010; Wilson, Kruuk, et al., 2005)","plainCitation":"(Krist, 2010; Wilson, Kruuk, et al., 2005)","noteIndex":0},"citationItems":[{"id":1317,"uris":["http://zotero.org/users/1379426/items/G4VHWH92"],"uri":["http://zotero.org/users/1379426/items/G4VHWH92"],"itemData":{"id":1317,"type":"article-journal","abstract":"Parents affect offspring fitness by propagule size and quality, selection of oviposition site, quality of incubation, feeding of dependent young, and their defence against predators and parasites. Despite many case studies on each of these topics, this knowledge has not been rigorously integrated into individual parental care traits for any taxon. Consequently, we lack a comprehensive, quantitative assessment of how parental care modifies offspring phenotypes. This meta-analysis of 283 studies with 1805 correlations between egg size and offspring quality in birds is intended to fill this gap. The large sample size enabled testing of how the magnitude of the relationship between egg size and offspring quality depends on a number of variables. Egg size was positively related to nearly all studied offspring traits across all stages of the offspring life cycle. Not surprisingly, the relationship was strongest at hatching but persisted until the post-fledging stage. Morphological traits were the most closely related to egg size but significant relationships were also found with hatching success, chick survival, and growth rate. Non-significant effect sizes were found for egg fertility, chick immunity, behaviour, and life-history or sexual traits. Effect size did not depend on whether chicks were raised by their natural parents or were cross-fostered to other territories. Effect size did not depend on species-specific traits such as developmental mode, clutch size, and relative size of the egg, but was larger if tested in captive compared to wild populations and between rather than within broods. In sum, published studies support the view that egg size affects juvenile survival. There are very few studies that tested the relationship between egg size and the fecundity component of offspring fitness, and no studies on offspring survival as adults or on global fitness. More data are also needed for the relationships between egg size and offspring behavioural and physiological traits. It remains to be established whether the relationship between egg size and offspring performance depends on the quality of the offspring environment. Positive effect sizes found in this study are likely to be driven by a causal effect of egg size on offspring quality. However, more studies that control for potential confounding effects of parental post-hatching care, genes, and egg composition are needed to establish firmly this causal link.","container-title":"Biological Reviews","DOI":"10.1111/j.1469-185X.2010.00166.x","issue":"3","language":"English","note":"PMID: 21070586","page":"692–716","title":"Egg size and offspring quality: a meta-analysis in birds","volume":"86","author":[{"family":"Krist","given":"Miloš"}],"issued":{"date-parts":[["2010",11]]}}},{"id":3286,"uris":["http://zotero.org/users/1379426/items/5UNHP3XA"],"uri":["http://zotero.org/users/1379426/items/5UNHP3XA"],"itemData":{"id":3286,"type":"article-journal","abstract":"Body size is an important determinant of fitness in many organisms. While size will typically change over the lifetime of an individual, heritable components of phenotypic variance may also show ontogenetic variation. We estimated genetic (additive and maternal) and environmental covariance structures for a size trait (June weight) measured over the first 5 years of life in a natural population of bighorn sheep Ovis canadensis. We also assessed the utility of random regression models for estimating these structures. Additive genetic variance was found for June weight, with heritability increasing over ontogeny because of declining environmental variance. This pattern, mirrored at the phenotypic level, likely reflects viability selection acting on early size traits. Maternal genetic effects were significant at ages 0 and 1, having important evolutionary implications for early weight, but declined with age being negligible by age 2. Strong positive genetic correlations between age‐specific traits suggest that selection on June weight at any age will likely induce positively correlated responses across ontogeny. Random regression modeling yielded similar results to traditional methods. However, by facilitating more efficient data use where phenotypic sampling is incomplete, random regression should allow better estimation of genetic (co)variances for size and growth traits in natural populations.","container-title":"The American Naturalist","DOI":"10.1086/497441","ISSN":"0003-0147","issue":"6","journalAbbreviation":"The American Naturalist","note":"publisher: The University of Chicago Press","page":"E177-E192","source":"journals.uchicago.edu (Atypon)","title":"Ontogenetic Patterns in Heritable Variation for Body Size: Using Random Regression Models in a Wild Ungulate Population.","title-short":"Ontogenetic Patterns in Heritable Variation for Body Size","volume":"166","author":[{"family":"Wilson","given":"Alastair J."},{"family":"Kruuk","given":"L. E. B."},{"family":"Coltman","given":"David W."}],"issued":{"date-parts":[["2005",12,1]]}}}],"schema":"https://github.com/citation-style-language/schema/raw/master/csl-citation.json"} </w:instrText>
-      </w:r>
-      <w:r>
-        <w:fldChar w:fldCharType="separate"/>
-      </w:r>
-      <w:r>
-        <w:rPr>
-          <w:noProof/>
-        </w:rPr>
-        <w:t>(Krist, 2010; Wilson, Kruuk, et al., 2005)</w:t>
-      </w:r>
-      <w:r>
-        <w:fldChar w:fldCharType="end"/>
-      </w:r>
-      <w:r>
-        <w:t xml:space="preserve">. Moreover, body size at sexual maturity is likely a major target of selection as it strongly predicts reproductive success and survival </w:t>
-      </w:r>
-      <w:r>
-        <w:fldChar w:fldCharType="begin"/>
-      </w:r>
-      <w:r>
-        <w:instrText xml:space="preserve"> ADDIN ZOTERO_ITEM CSL_CITATION {"citationID":"MNMMq6gP","properties":{"formattedCitation":"(Bartheld et al., 2015; Calsbeek &amp; Sinervo, 2002)","plainCitation":"(Bartheld et al., 2015; Calsbeek &amp; Sinervo, 2002)","noteIndex":0},"citationItems":[{"id":78,"uris":["http://zotero.org/users/1379426/items/HB7654AK"],"uri":["http://zotero.org/users/1379426/items/HB7654AK"],"itemData":{"id":78,"type":"article-journal","abstract":"© 2015 The Authors. One of the central questions in evolutionary ecology is how different functional capacities impact fitness, and how it varies across populations. For instance, do phenotypic attributes influence fitness similarly across geographic gradients? Which traits (physiological, morphological and life history) are most likely to be targets of natural selection? Do particular combinations of traits maximize fitness? In a semi-natural experiment, we analysed introduced populations of an invasive species, the garden snail (Cornu aspersum) in Chile, which show low levels of genetic differentiation in spite of the distance. Specifically, we addressed whether the magnitude, sign and form of selection in snail populations could explain the differentiation (or its absence) among populations. A common garden/reciprocal transplant experiment was performed in three populations (La Serena, Constitución and Valdivia) that span a 1300-km latitudinal gradient and differ markedly in climate (semi-arid north to humid south). We released c. 450 individuals per population (two generations after field-captured snails) in replicated enclosures at the range extremes (La Serena and Valdivia). Morphological (size and shell darkness), physiological (standard metabolic rate and digestive efficiency) and life-history [growth rate (GR)] traits were measured in all snails before the release. Survival was recorded monthly during 1 year. Survival was significantly higher in snails from La Serena than in snails from Constitución and Valdivia, when raised at La Serena. However, at Valdivia, survival was not different among source populations. Interestingly, we found negative correlational selection in M B and SMR R at La Serena, whereas at Valdivia we only found directional selection on GR and M B , and stabilizing selection on SMR R . These results suggest that selection on physiological traits related with energy allocation is pervasive, irrespective of climate and distance.","container-title":"Functional Ecology","DOI":"10.1111/1365-2435.12451","issue":"11","language":"English","page":"1463–1474","title":"Energy expenditure and body size are targets of natural selection across a wide geographic range, in a terrestrial invertebrate","volume":"29","author":[{"family":"Bartheld","given":"José Luis"},{"family":"Gaitán-Espitia","given":"Juan Diego"},{"family":"Artacho","given":"Paulina"},{"family":"Salgado-Luarte","given":"Cristian"},{"family":"Gianoli","given":"Ernesto"},{"family":"Nespolo","given":"Roberto F"}],"issued":{"date-parts":[["2015",1]]}}},{"id":3370,"uris":["http://zotero.org/users/1379426/items/3MLF3TNV"],"uri":["http://zotero.org/users/1379426/items/3MLF3TNV"],"itemData":{"id":3370,"type":"article-journal","container-title":"Oecologia","DOI":"10.1007/s00442-002-0975-8","ISSN":"0029-8549, 1432-1939","issue":"3","journalAbbreviation":"Oecologia","language":"en","page":"468-477","source":"DOI.org (Crossref)","title":"The ontogeny of territoriality during maturation","volume":"132","author":[{"family":"Calsbeek","given":"Ryan"},{"family":"Sinervo","given":"Barry"}],"issued":{"date-parts":[["2002",8]]}}}],"schema":"https://github.com/citation-style-language/schema/raw/master/csl-citation.json"} </w:instrText>
-      </w:r>
-      <w:r>
-        <w:fldChar w:fldCharType="separate"/>
-      </w:r>
-      <w:r>
-        <w:rPr>
-          <w:noProof/>
-        </w:rPr>
-        <w:t>(Bartheld et al., 2015; Calsbeek &amp; Sinervo, 2002)</w:t>
-      </w:r>
-      <w:r>
-        <w:fldChar w:fldCharType="end"/>
-      </w:r>
-      <w:r>
-        <w:t xml:space="preserve"> and may have favoured the evolution of compensatory growth strategies which offsets body size variance at later stages </w:t>
-      </w:r>
-      <w:r>
-        <w:fldChar w:fldCharType="begin"/>
-      </w:r>
-      <w:r>
-        <w:instrText xml:space="preserve"> ADDIN ZOTERO_ITEM CSL_CITATION {"citationID":"OIfnGTKc","properties":{"formattedCitation":"(Hector &amp; Nakagawa, 2012)","plainCitation":"(Hector &amp; Nakagawa, 2012)","noteIndex":0},"citationItems":[{"id":3382,"uris":["http://zotero.org/users/1379426/items/MEMUA924"],"uri":["http://zotero.org/users/1379426/items/MEMUA924"],"itemData":{"id":3382,"type":"article-journal","abstract":"1. ‘Compensatory growth’ and ‘catch-up growth’ are often used interchangeably to describe the faster than optimal growth that occurs following a period of dietary restriction in the development of many animals. Concerns about the statistical analysis of these studies have drawn attention to the risk of false detection in reports of compensatory and catch-up growth. 2. This study aims to quantify the degree to which these compensatory responses occur across the animal kingdom. In addition, this study distinguishes the two terms, ‘compensatory growth’ and ‘catch-up growth’, to clarify the fitness consequences of rapid growth. Compensatory growth refers to a faster than usual growth rate, while catch-up growth implies attainment of control size. 3. Eight meta-analyses and meta-regression analyses were conducted on data extracted from 88 papers, including 11 taxonomic classes. The results confirmed that both growth tactics (i.e. compensatory and catch-up growth) occur across a wide range of taxa and result in decreased direct fitness components. 4. Importantly, the meta-analytic methods used made it possible to identify the specific experimental techniques that most successfully promoted rapid growth after restriction and key differences in the responses of the four major groups (mammals, birds, fish and arthropods) to dietary restriction. Endotherms are more likely to show a compensatory growth response because of their determinate growth; in contrast, the indeterminate and saltatory growth tactics of fish and arthropods reduce the pressure to rapidly achieve a large size. 5. Among the first meta-analyses to be conducted in this field, this study provides valuable support for the premises of compensatory and catch-up growth and also discusses weaknesses in experimental design, and possible solutions, in compensatory growth research. For example, we recommend conducting the experiment within the most linear phase of an animal’s growth to avoid analytical complications arising from size-dependent growth, and our results indicate that dietary dilution more closely resembles quantitative restriction than clutch size and intermittent feeding restriction methods when normal quantitative restriction is not possible.","container-title":"Journal of Animal Ecology","DOI":"10.1111/j.1365-2656.2011.01942.x","ISSN":"1365-2656","issue":"3","language":"en","note":"_eprint: https://besjournals.onlinelibrary.wiley.com/doi/pdf/10.1111/j.1365-2656.2011.01942.x","page":"583-593","source":"Wiley Online Library","title":"Quantitative analysis of compensatory and catch-up growth in diverse taxa","volume":"81","author":[{"family":"Hector","given":"Katie L."},{"family":"Nakagawa","given":"Shinichi"}],"issued":{"date-parts":[["2012"]]}}}],"schema":"https://github.com/citation-style-language/schema/raw/master/csl-citation.json"} </w:instrText>
-      </w:r>
-      <w:r>
-        <w:fldChar w:fldCharType="separate"/>
-      </w:r>
-      <w:r>
-        <w:rPr>
-          <w:noProof/>
-        </w:rPr>
-        <w:t>(Hector &amp; Nakagawa, 2012)</w:t>
-      </w:r>
-      <w:r>
-        <w:fldChar w:fldCharType="end"/>
-      </w:r>
-      <w:r>
-        <w:t xml:space="preserve">. Given that selection operates on body size at certain life stages, it is reasonable to expect that its genetic and non-genetic variance to change across ontogeny. A more temporal approach is needed in order to evaluate when evolutionary potential of body size is great. </w:t>
-      </w:r>
-    </w:p>
-    <w:p/>
-    <w:p>
-      <w:pPr>
-        <w:ind w:firstLine="720"/>
-      </w:pPr>
-      <w:r>
         <w:t>Here we investigated the impact of developmental temperature on growth and mass in an oviparous skink (</w:t>
       </w:r>
-      <w:proofErr w:type="spellStart"/>
       <w:r>
         <w:rPr>
           <w:i/>
           <w:iCs/>
         </w:rPr>
-        <w:t>Lampropholis</w:t>
-      </w:r>
-      <w:proofErr w:type="spellEnd"/>
+        <w:t>Lampropholis delicata</w:t>
+      </w:r>
+      <w:r>
+        <w:t xml:space="preserve">) and how developmental environments affect evolutionary potential in these traits. </w:t>
+      </w:r>
+      <w:r>
+        <w:t>We quantified growth trajectories (n</w:t>
+      </w:r>
+      <w:r>
+        <w:rPr>
+          <w:vertAlign w:val="subscript"/>
+        </w:rPr>
+        <w:t>observations</w:t>
+      </w:r>
+      <w:r>
+        <w:t xml:space="preserve"> = 3002) for lizards that hatched from two incubation treatments (n</w:t>
+      </w:r>
+      <w:r>
+        <w:rPr>
+          <w:vertAlign w:val="subscript"/>
+        </w:rPr>
+        <w:t xml:space="preserve">hot </w:t>
+      </w:r>
+      <w:r>
+        <w:t>= 126, n</w:t>
+      </w:r>
+      <w:r>
+        <w:rPr>
+          <w:vertAlign w:val="subscript"/>
+        </w:rPr>
+        <w:t>cold</w:t>
+      </w:r>
+      <w:r>
+        <w:t xml:space="preserve"> = 136</w:t>
+      </w:r>
+      <w:r>
+        <w:t>)</w:t>
+      </w:r>
+      <w:r>
+        <w:t xml:space="preserve">, </w:t>
+      </w:r>
+      <w:r>
+        <w:t xml:space="preserve">Using 8,433 SNP markers, we derived a genomic relatedness matrix to estimate quantitative genetics parameters to address the following key questions: 1) How does developmental temperature affect the shape of growth trajectories (initial mass, growth rate and curvature of growth trajectory)?; 2) Do differences in growth result in variation in age at maximum mass?; 3) How does developmental temperature affect genetic and non-genetic variance components as well as heritability overall and across age? Based on the temperature-size rule, we expect lizards that experienced cold developmental temperatures to have larger initial masses, slower growth rates and would reach maximum size at a later age compared to lizards that experienced hot developmental temperatures </w:t>
+      </w:r>
+      <w:r>
+        <w:fldChar w:fldCharType="begin"/>
+      </w:r>
+      <w:r>
+        <w:instrText xml:space="preserve"> ADDIN ZOTERO_ITEM CSL_CITATION {"citationID":"xQDByipm","properties":{"formattedCitation":"(Angilletta Jr et al., 2017)","plainCitation":"(Angilletta Jr et al., 2017)","noteIndex":0},"citationItems":[{"id":1455,"uris":["http://zotero.org/users/1379426/items/TP4TWUTV"],"uri":["http://zotero.org/users/1379426/items/TP4TWUTV"],"itemData":{"id":1455,"type":"article-journal","abstract":"The majority of ectotherms grow slower but mature at a larger body size in colder environments. This phenomenon has puzzled biologists because classic theories of life-history evolution predict smaller sizes at maturity in environments that retard growth. During the last decade, intensive theoretical and empirical research has generated some plausible explanations based on nonadaptive or adaptive plasticity. Nonadaptive plasticity of body size is hypothesized to result from thermal constraints on cellular growth that cause smaller cells at higher temperatures, but the generality of this theory is poorly supported. Adaptive plasticity is hypothesized to result from greater benefits or lesser costs of delayed maturation in colder environments. These theories seem to apply well to some species but not others. Thus, no single theory has been able to explain the generality of temperature-size relationships in ectotherms. We recommend a multivariate theory that focuses on the coevolution of thermal reaction norms for growth rate and size at maturity. Such a theory should incorporate functional constraints on thermal reaction norms, as well as the natural covari- ation between temperature and other environmental variables.","container-title":"Integrative and comparative biology","page":"1–12","title":"Temperature, Growth Rate, and Body Size in Ectotherms: Fitting Pieces of a Life-History Puzzle","author":[{"family":"Angilletta Jr","given":"Michael J"},{"family":"Steury","given":"Todd D"},{"family":"Sears","given":"Michael W"}],"issued":{"date-parts":[["2017",1]]}}}],"schema":"https://github.com/citation-style-language/schema/raw/master/csl-citation.json"} </w:instrText>
+      </w:r>
+      <w:r>
+        <w:fldChar w:fldCharType="separate"/>
+      </w:r>
+      <w:r>
+        <w:rPr>
+          <w:noProof/>
+        </w:rPr>
+        <w:t>(Angilletta Jr et al., 2017)</w:t>
+      </w:r>
+      <w:r>
+        <w:fldChar w:fldCharType="end"/>
+      </w:r>
+      <w:r>
+        <w:t xml:space="preserve">. We expect genetic and non-genetic to differ among treatments, and predict that additive genetic </w:t>
+      </w:r>
+      <w:r>
+        <w:t xml:space="preserve">to increase under higher thermal stress. We expect maternal effects and permanent environmental effects to </w:t>
+      </w:r>
+      <w:r>
+        <w:t>decline</w:t>
+      </w:r>
+      <w:r>
+        <w:t xml:space="preserve"> as lizards mature.</w:t>
+      </w:r>
+    </w:p>
+    <w:p>
+      <w:pPr>
+        <w:pStyle w:val="Heading1"/>
+      </w:pPr>
+      <w:r>
+        <w:t>Materials and Methods</w:t>
+      </w:r>
+    </w:p>
+    <w:p>
+      <w:pPr>
+        <w:pStyle w:val="Heading2"/>
+      </w:pPr>
+      <w:r>
+        <w:t>Lizard collection and husbandry</w:t>
+      </w:r>
+    </w:p>
+    <w:p>
+      <w:pPr>
+        <w:ind w:firstLine="720"/>
+      </w:pPr>
+      <w:r>
+        <w:t xml:space="preserve">From 2015 – 2017, we established a breeding colony of adult </w:t>
+      </w:r>
       <w:r>
         <w:rPr>
           <w:i/>
-          <w:iCs/>
-        </w:rPr>
-        <w:t xml:space="preserve"> </w:t>
-      </w:r>
-      <w:proofErr w:type="spellStart"/>
-      <w:r>
-        <w:rPr>
-          <w:i/>
-          <w:iCs/>
-        </w:rPr>
-        <w:t>delicata</w:t>
-      </w:r>
-      <w:proofErr w:type="spellEnd"/>
-      <w:r>
-        <w:t xml:space="preserve">) and how developmental environments affect evolutionary potential in these traits. </w:t>
-      </w:r>
-      <w:r>
-        <w:t>We quantified growth trajectories (</w:t>
-      </w:r>
-      <w:proofErr w:type="spellStart"/>
-      <w:r>
-        <w:t>n</w:t>
+        </w:rPr>
+        <w:t>L. delicata</w:t>
+      </w:r>
+      <w:r>
+        <w:t xml:space="preserve"> (n</w:t>
       </w:r>
       <w:r>
         <w:rPr>
           <w:vertAlign w:val="subscript"/>
         </w:rPr>
-        <w:t>observations</w:t>
-      </w:r>
-      <w:proofErr w:type="spellEnd"/>
-      <w:r>
-        <w:t xml:space="preserve"> = 3002) for lizards that hatched from two incubation treatments (</w:t>
-      </w:r>
-      <w:proofErr w:type="spellStart"/>
-      <w:r>
-        <w:t>n</w:t>
+        <w:t>females</w:t>
+      </w:r>
+      <w:r>
+        <w:t xml:space="preserve"> = 144,  n</w:t>
       </w:r>
       <w:r>
         <w:rPr>
           <w:vertAlign w:val="subscript"/>
         </w:rPr>
-        <w:t>hot</w:t>
-      </w:r>
-      <w:proofErr w:type="spellEnd"/>
-      <w:r>
-        <w:rPr>
-          <w:vertAlign w:val="subscript"/>
-        </w:rPr>
-        <w:t xml:space="preserve"> </w:t>
-      </w:r>
-      <w:r>
-        <w:t xml:space="preserve">= 126, </w:t>
-      </w:r>
-      <w:proofErr w:type="spellStart"/>
-      <w:r>
-        <w:t>n</w:t>
-      </w:r>
-      <w:r>
-        <w:rPr>
-          <w:vertAlign w:val="subscript"/>
-        </w:rPr>
-        <w:t>cold</w:t>
-      </w:r>
-      <w:proofErr w:type="spellEnd"/>
-      <w:r>
-        <w:t xml:space="preserve"> = 136</w:t>
-      </w:r>
-      <w:r>
-        <w:t>)</w:t>
-      </w:r>
-      <w:r>
-        <w:t xml:space="preserve">, </w:t>
-      </w:r>
-      <w:r>
-        <w:t xml:space="preserve">Using 8,433 SNP markers, we derived a genomic relatedness matrix to estimate quantitative genetics parameters to address the following key questions: 1) How does developmental temperature affect the shape of growth trajectories (initial mass, growth rate and curvature of growth trajectory)?; 2) Do differences in growth result in variation in age at maximum mass?; 3) </w:t>
-      </w:r>
-      <w:r>
-        <w:lastRenderedPageBreak/>
-        <w:t xml:space="preserve">How does developmental temperature affect genetic and non-genetic variance components as well as heritability overall and across age? Based on the temperature-size rule, we expect lizards that experienced cold developmental temperatures to have larger initial masses, slower growth rates and would reach maximum size at a later age compared to lizards that experienced hot developmental temperatures </w:t>
-      </w:r>
-      <w:r>
-        <w:fldChar w:fldCharType="begin"/>
-      </w:r>
-      <w:r>
-        <w:instrText xml:space="preserve"> ADDIN ZOTERO_ITEM CSL_CITATION {"citationID":"xQDByipm","properties":{"formattedCitation":"(Angilletta Jr et al., 2017)","plainCitation":"(Angilletta Jr et al., 2017)","noteIndex":0},"citationItems":[{"id":1455,"uris":["http://zotero.org/users/1379426/items/TP4TWUTV"],"uri":["http://zotero.org/users/1379426/items/TP4TWUTV"],"itemData":{"id":1455,"type":"article-journal","abstract":"The majority of ectotherms grow slower but mature at a larger body size in colder environments. This phenomenon has puzzled biologists because classic theories of life-history evolution predict smaller sizes at maturity in environments that retard growth. During the last decade, intensive theoretical and empirical research has generated some plausible explanations based on nonadaptive or adaptive plasticity. Nonadaptive plasticity of body size is hypothesized to result from thermal constraints on cellular growth that cause smaller cells at higher temperatures, but the generality of this theory is poorly supported. Adaptive plasticity is hypothesized to result from greater benefits or lesser costs of delayed maturation in colder environments. These theories seem to apply well to some species but not others. Thus, no single theory has been able to explain the generality of temperature-size relationships in ectotherms. We recommend a multivariate theory that focuses on the coevolution of thermal reaction norms for growth rate and size at maturity. Such a theory should incorporate functional constraints on thermal reaction norms, as well as the natural covari- ation between temperature and other environmental variables.","container-title":"Integrative and comparative biology","page":"1–12","title":"Temperature, Growth Rate, and Body Size in Ectotherms: Fitting Pieces of a Life-History Puzzle","author":[{"family":"Angilletta Jr","given":"Michael J"},{"family":"Steury","given":"Todd D"},{"family":"Sears","given":"Michael W"}],"issued":{"date-parts":[["2017",1]]}}}],"schema":"https://github.com/citation-style-language/schema/raw/master/csl-citation.json"} </w:instrText>
-      </w:r>
-      <w:r>
-        <w:fldChar w:fldCharType="separate"/>
-      </w:r>
-      <w:r>
-        <w:rPr>
-          <w:noProof/>
-        </w:rPr>
-        <w:t>(Angilletta Jr et al., 2017)</w:t>
-      </w:r>
-      <w:r>
-        <w:fldChar w:fldCharType="end"/>
-      </w:r>
-      <w:r>
-        <w:t xml:space="preserve">. We expect genetic and non-genetic to differ among </w:t>
-      </w:r>
-      <w:proofErr w:type="gramStart"/>
-      <w:r>
-        <w:t>treatments, and</w:t>
-      </w:r>
-      <w:proofErr w:type="gramEnd"/>
-      <w:r>
-        <w:t xml:space="preserve"> predict that additive genetic </w:t>
-      </w:r>
-      <w:r>
-        <w:t xml:space="preserve">to increase under higher thermal stress. We expect maternal effects and permanent environmental effects to </w:t>
-      </w:r>
-      <w:r>
-        <w:t>decline</w:t>
-      </w:r>
-      <w:r>
-        <w:t xml:space="preserve"> as lizards mature.</w:t>
-      </w:r>
-    </w:p>
-    <w:p>
-      <w:pPr>
-        <w:pStyle w:val="Heading1"/>
-      </w:pPr>
-      <w:r>
-        <w:t>Materials and Methods</w:t>
-      </w:r>
-    </w:p>
-    <w:p>
-      <w:pPr>
-        <w:pStyle w:val="Heading2"/>
-      </w:pPr>
-      <w:r>
-        <w:t>Lizard collection and husbandry</w:t>
-      </w:r>
-    </w:p>
-    <w:p>
-      <w:pPr>
-        <w:ind w:firstLine="720"/>
-      </w:pPr>
-      <w:r>
-        <w:t xml:space="preserve">From 2015 – 2017, we established a breeding colony of adult </w:t>
-      </w:r>
-      <w:r>
-        <w:rPr>
-          <w:i/>
-        </w:rPr>
-        <w:t xml:space="preserve">L. </w:t>
-      </w:r>
-      <w:proofErr w:type="spellStart"/>
-      <w:r>
-        <w:rPr>
-          <w:i/>
-        </w:rPr>
-        <w:t>delicata</w:t>
-      </w:r>
-      <w:proofErr w:type="spellEnd"/>
-      <w:r>
-        <w:t xml:space="preserve"> (</w:t>
-      </w:r>
-      <w:proofErr w:type="spellStart"/>
-      <w:r>
-        <w:t>n</w:t>
-      </w:r>
-      <w:r>
-        <w:rPr>
-          <w:vertAlign w:val="subscript"/>
-        </w:rPr>
-        <w:t>females</w:t>
-      </w:r>
-      <w:proofErr w:type="spellEnd"/>
-      <w:r>
-        <w:t xml:space="preserve"> = </w:t>
-      </w:r>
-      <w:proofErr w:type="gramStart"/>
-      <w:r>
-        <w:t xml:space="preserve">144,  </w:t>
-      </w:r>
-      <w:proofErr w:type="spellStart"/>
-      <w:r>
-        <w:t>n</w:t>
-      </w:r>
-      <w:r>
-        <w:rPr>
-          <w:vertAlign w:val="subscript"/>
-        </w:rPr>
         <w:t>males</w:t>
       </w:r>
-      <w:proofErr w:type="spellEnd"/>
-      <w:proofErr w:type="gramEnd"/>
       <w:r>
         <w:t xml:space="preserve"> = 50) using wild individuals collected across five sites throughout the Sydney region between 28 August and 8 September 2015. </w:t>
       </w:r>
@@ -1007,15 +939,7 @@
         <w:t>Using</w:t>
       </w:r>
       <w:r>
-        <w:t xml:space="preserve"> a half-sib breeding </w:t>
-      </w:r>
-      <w:proofErr w:type="gramStart"/>
-      <w:r>
-        <w:t>design</w:t>
-      </w:r>
-      <w:proofErr w:type="gramEnd"/>
-      <w:r>
-        <w:t xml:space="preserve"> </w:t>
+        <w:t xml:space="preserve"> a half-sib breeding design </w:t>
       </w:r>
       <w:r>
         <w:t xml:space="preserve">we paired </w:t>
@@ -1071,16 +995,11 @@
         </m:r>
       </m:oMath>
       <w:r>
-        <w:t xml:space="preserve"> H). Enclosures were kept under UV lights (12L:12D) in a </w:t>
-      </w:r>
-      <w:proofErr w:type="gramStart"/>
-      <w:r>
-        <w:t>temperature control</w:t>
+        <w:t xml:space="preserve"> H). Enclosures were kept under UV lights (12L:12D) in a temperature control</w:t>
       </w:r>
       <w:r>
         <w:t>led</w:t>
       </w:r>
-      <w:proofErr w:type="gramEnd"/>
       <w:r>
         <w:t xml:space="preserve"> room set </w:t>
       </w:r>
@@ -1126,15 +1045,7 @@
         <w:t>Acheta domestica</w:t>
       </w:r>
       <w:r>
-        <w:t xml:space="preserve">) dusted with calcium powder and multi-vitamin every two days. From the beginning of egg laying seasons (October of each year), we replaced </w:t>
-      </w:r>
-      <w:proofErr w:type="spellStart"/>
-      <w:r>
-        <w:t>newpaper</w:t>
-      </w:r>
-      <w:proofErr w:type="spellEnd"/>
-      <w:r>
-        <w:t xml:space="preserve"> lining with garden potting mix and placed an opaque plastic box (12 cm </w:t>
+        <w:t xml:space="preserve">) dusted with calcium powder and multi-vitamin every two days. From the beginning of egg laying seasons (October of each year), we replaced newpaper lining with garden potting mix and placed an opaque plastic box (12 cm </w:t>
       </w:r>
       <m:oMath>
         <m:r>
@@ -1205,6 +1116,7 @@
         <w:pStyle w:val="Heading2"/>
       </w:pPr>
       <w:r>
+        <w:lastRenderedPageBreak/>
         <w:t xml:space="preserve">Developmental Temperature </w:t>
       </w:r>
       <w:r>
@@ -1252,53 +1164,29 @@
         <w:rPr>
           <w:rFonts w:cs="Times New Roman"/>
         </w:rPr>
-        <w:t>(</w:t>
-      </w:r>
-      <w:proofErr w:type="spellStart"/>
+        <w:t>(LabWit, ZXSD-R1090)</w:t>
+      </w:r>
       <w:r>
         <w:rPr>
           <w:rFonts w:cs="Times New Roman"/>
         </w:rPr>
-        <w:t>LabWit</w:t>
-      </w:r>
-      <w:proofErr w:type="spellEnd"/>
+        <w:t>.</w:t>
+      </w:r>
       <w:r>
         <w:rPr>
           <w:rFonts w:cs="Times New Roman"/>
         </w:rPr>
-        <w:t>, ZXSD-R1090)</w:t>
-      </w:r>
-      <w:r>
-        <w:rPr>
-          <w:rFonts w:cs="Times New Roman"/>
-        </w:rPr>
-        <w:t>.</w:t>
-      </w:r>
-      <w:r>
-        <w:rPr>
-          <w:rFonts w:cs="Times New Roman"/>
-        </w:rPr>
         <w:t xml:space="preserve"> </w:t>
       </w:r>
       <w:r>
-        <w:t>The ‘hot’ treatment was exposed to a mean temperature of 29ºC whereas the ‘cold’ treatment was exposed to a mean temperature of 23ºC. However, both incubators fluctuated +/- 3º</w:t>
-      </w:r>
-      <w:proofErr w:type="spellStart"/>
-      <w:r>
-        <w:t>C over</w:t>
-      </w:r>
-      <w:proofErr w:type="spellEnd"/>
-      <w:r>
-        <w:t xml:space="preserve"> </w:t>
+        <w:t xml:space="preserve">The ‘hot’ treatment was exposed to a mean temperature of 29ºC whereas the ‘cold’ treatment was exposed to a mean temperature of 23ºC. However, both incubators fluctuated +/- 3ºC over </w:t>
       </w:r>
       <w:r>
         <w:t xml:space="preserve">a </w:t>
       </w:r>
-      <w:proofErr w:type="gramStart"/>
       <w:r>
         <w:t>24 hour</w:t>
       </w:r>
-      <w:proofErr w:type="gramEnd"/>
       <w:r>
         <w:t xml:space="preserve"> period</w:t>
       </w:r>
@@ -1310,17 +1198,8 @@
           <w:i/>
           <w:iCs/>
         </w:rPr>
-        <w:t xml:space="preserve">L. </w:t>
-      </w:r>
-      <w:proofErr w:type="spellStart"/>
-      <w:r>
-        <w:rPr>
-          <w:i/>
-          <w:iCs/>
-        </w:rPr>
-        <w:t>delicata</w:t>
-      </w:r>
-      <w:proofErr w:type="spellEnd"/>
+        <w:t>L. delicata</w:t>
+      </w:r>
       <w:r>
         <w:t xml:space="preserve"> </w:t>
       </w:r>
@@ -1352,11 +1231,7 @@
         <w:t xml:space="preserve"> rotated within each incubator weekly to avoid uneven heat circulation within incubators. Incubators</w:t>
       </w:r>
       <w:r>
-        <w:t xml:space="preserve"> were also checked daily for hatchlings. On </w:t>
-      </w:r>
-      <w:r>
-        <w:lastRenderedPageBreak/>
-        <w:t>average, the incubation period for the ‘hot’ treatment was 29.36 days (SD = 2.17, range = 15 - 49) days and 48.48 days (SD = 4.18, range = 25 - 56) for the ‘cold’ treatment.</w:t>
+        <w:t xml:space="preserve"> were also checked daily for hatchlings. On average, the incubation period for the ‘hot’ treatment was 29.36 days (SD = 2.17, range = 15 - 49) days and 48.48 days (SD = 4.18, range = 25 - 56) for the ‘cold’ treatment.</w:t>
       </w:r>
       <w:r>
         <w:t xml:space="preserve"> </w:t>
@@ -1379,15 +1254,7 @@
         <w:t xml:space="preserve">Newly emerged hatchlings were weighed to the nearest 0.01g and a small tail tip clipping (~2mm) was taken for genetic analyses (see below). Ventral photographs were taken for digital measurement (Nikon Coolpix A900). For the first two months, photographs of hatchlings were taken approximately every 14 days. After which, hatchlings were photographed at approximately a 35-day interval. From approximately six months onwards, we manually measured hatchling SVL using a clear </w:t>
       </w:r>
       <w:r>
-        <w:t xml:space="preserve">ruler. Growth measurements continued until we had approximately 16 measures per individual (mean = </w:t>
-      </w:r>
-      <w:proofErr w:type="gramStart"/>
-      <w:r>
-        <w:t>11.5 ,</w:t>
-      </w:r>
-      <w:proofErr w:type="gramEnd"/>
-      <w:r>
-        <w:t xml:space="preserve"> range = 1 - 18).</w:t>
+        <w:t>ruler. Growth measurements continued until we had approximately 16 measures per individual (mean = 11.5 , range = 1 - 18).</w:t>
       </w:r>
       <w:r>
         <w:t xml:space="preserve"> From the photographs, we extracted snout-vent-length </w:t>
@@ -1573,7 +1440,6 @@
         </w:rPr>
         <w:t xml:space="preserve">132 putative parents; </w:t>
       </w:r>
-      <w:proofErr w:type="spellStart"/>
       <w:r>
         <w:t>n</w:t>
       </w:r>
@@ -1583,7 +1449,6 @@
         </w:rPr>
         <w:t>females</w:t>
       </w:r>
-      <w:proofErr w:type="spellEnd"/>
       <w:r>
         <w:t xml:space="preserve"> = </w:t>
       </w:r>
@@ -1591,11 +1456,7 @@
         <w:t>69</w:t>
       </w:r>
       <w:r>
-        <w:t xml:space="preserve">, </w:t>
-      </w:r>
-      <w:proofErr w:type="spellStart"/>
-      <w:r>
-        <w:t>n</w:t>
+        <w:t>, n</w:t>
       </w:r>
       <w:r>
         <w:rPr>
@@ -1603,7 +1464,6 @@
         </w:rPr>
         <w:t>males</w:t>
       </w:r>
-      <w:proofErr w:type="spellEnd"/>
       <w:r>
         <w:t xml:space="preserve"> = </w:t>
       </w:r>
@@ -1664,47 +1524,32 @@
         <w:rPr>
           <w:rFonts w:cs="Times New Roman"/>
         </w:rPr>
-        <w:t xml:space="preserve">Single nucleotide polymorphism libraries were designed and animals genotyped using </w:t>
-      </w:r>
-      <w:proofErr w:type="spellStart"/>
+        <w:t xml:space="preserve">Single nucleotide polymorphism libraries were </w:t>
+      </w:r>
       <w:r>
         <w:rPr>
           <w:rFonts w:cs="Times New Roman"/>
         </w:rPr>
-        <w:t>DArTseq</w:t>
-      </w:r>
-      <w:proofErr w:type="spellEnd"/>
+        <w:lastRenderedPageBreak/>
+        <w:t xml:space="preserve">designed and animals genotyped using </w:t>
+      </w:r>
       <w:r>
         <w:rPr>
           <w:rFonts w:cs="Times New Roman"/>
         </w:rPr>
-        <w:t>™</w:t>
+        <w:t>DArTseq™</w:t>
       </w:r>
       <w:r>
         <w:rPr>
           <w:rFonts w:cs="Times New Roman"/>
         </w:rPr>
-        <w:t xml:space="preserve"> </w:t>
-      </w:r>
-      <w:proofErr w:type="gramStart"/>
+        <w:t xml:space="preserve"> (</w:t>
+      </w:r>
       <w:r>
         <w:rPr>
           <w:rFonts w:cs="Times New Roman"/>
         </w:rPr>
-        <w:t>(</w:t>
-      </w:r>
-      <w:r>
-        <w:rPr>
-          <w:rFonts w:cs="Times New Roman"/>
-        </w:rPr>
-        <w:t xml:space="preserve"> Diversity</w:t>
-      </w:r>
-      <w:proofErr w:type="gramEnd"/>
-      <w:r>
-        <w:rPr>
-          <w:rFonts w:cs="Times New Roman"/>
-        </w:rPr>
-        <w:t xml:space="preserve"> Arrays</w:t>
+        <w:t xml:space="preserve"> Diversity Arrays</w:t>
       </w:r>
       <w:r>
         <w:rPr>
@@ -1742,7 +1587,6 @@
       <w:r>
         <w:t xml:space="preserve">R package </w:t>
       </w:r>
-      <w:proofErr w:type="spellStart"/>
       <w:r>
         <w:rPr>
           <w:i/>
@@ -1750,7 +1594,6 @@
         </w:rPr>
         <w:t>dartR</w:t>
       </w:r>
-      <w:proofErr w:type="spellEnd"/>
       <w:r>
         <w:t xml:space="preserve"> </w:t>
       </w:r>
@@ -1814,7 +1657,6 @@
       <w:r>
         <w:t xml:space="preserve">. We calculated a GRM for all hatchlings using the </w:t>
       </w:r>
-      <w:proofErr w:type="spellStart"/>
       <w:r>
         <w:rPr>
           <w:i/>
@@ -1822,7 +1664,6 @@
         </w:rPr>
         <w:t>snpReady</w:t>
       </w:r>
-      <w:proofErr w:type="spellEnd"/>
       <w:r>
         <w:t xml:space="preserve"> R package </w:t>
       </w:r>
@@ -1845,15 +1686,7 @@
         <w:fldChar w:fldCharType="end"/>
       </w:r>
       <w:r>
-        <w:t xml:space="preserve"> following methods described by </w:t>
-      </w:r>
-      <w:proofErr w:type="spellStart"/>
-      <w:r>
-        <w:t>VanRaden</w:t>
-      </w:r>
-      <w:proofErr w:type="spellEnd"/>
-      <w:r>
-        <w:t xml:space="preserve">, 2008: </w:t>
+        <w:t xml:space="preserve"> following methods described by VanRaden, 2008: </w:t>
       </w:r>
     </w:p>
     <w:p/>
@@ -2005,7 +1838,6 @@
     <w:p/>
     <w:p>
       <w:r>
-        <w:lastRenderedPageBreak/>
         <w:t xml:space="preserve">where </w:t>
       </w:r>
       <w:r>
@@ -2016,15 +1848,7 @@
         <w:t>Z</w:t>
       </w:r>
       <w:r>
-        <w:t xml:space="preserve"> is the </w:t>
-      </w:r>
-      <w:proofErr w:type="spellStart"/>
-      <w:r>
-        <w:t>centered</w:t>
-      </w:r>
-      <w:proofErr w:type="spellEnd"/>
-      <w:r>
-        <w:t xml:space="preserve"> matrix of SNP genotypes of all individuals. This is calculated from a matrix of SNP genotypes coded as -1, 0, 1 for homozygote for the reference allele, heterozygote and homozygote for the SNP allele. </w:t>
+        <w:t xml:space="preserve"> is the centered matrix of SNP genotypes of all individuals. This is calculated from a matrix of SNP genotypes coded as -1, 0, 1 for homozygote for the reference allele, heterozygote and homozygote for the SNP allele. </w:t>
       </w:r>
       <w:r>
         <w:rPr>
@@ -2050,7 +1874,6 @@
       <w:r>
         <w:t xml:space="preserve">is the frequency of the second locus at position locus </w:t>
       </w:r>
-      <w:proofErr w:type="spellStart"/>
       <w:r>
         <w:rPr>
           <w:i/>
@@ -2058,7 +1881,6 @@
         </w:rPr>
         <w:t>i</w:t>
       </w:r>
-      <w:proofErr w:type="spellEnd"/>
       <w:r>
         <w:rPr>
           <w:i/>
@@ -2150,23 +1972,7 @@
           <w:rFonts w:cs="Times New Roman"/>
           <w:lang w:val="en-GB"/>
         </w:rPr>
-        <w:t>(</w:t>
-      </w:r>
-      <w:proofErr w:type="spellStart"/>
-      <w:r>
-        <w:rPr>
-          <w:rFonts w:cs="Times New Roman"/>
-          <w:lang w:val="en-GB"/>
-        </w:rPr>
-        <w:t>Bürkner</w:t>
-      </w:r>
-      <w:proofErr w:type="spellEnd"/>
-      <w:r>
-        <w:rPr>
-          <w:rFonts w:cs="Times New Roman"/>
-          <w:lang w:val="en-GB"/>
-        </w:rPr>
-        <w:t>, 2017)</w:t>
+        <w:t>(Bürkner, 2017)</w:t>
       </w:r>
       <w:r>
         <w:rPr>
@@ -2692,7 +2498,11 @@
         <w:t xml:space="preserve">AIC </w:t>
       </w:r>
       <w:r>
-        <w:t xml:space="preserve">values (Table S1). We fitted random intercepts and random slopes by including either a linear age term or both linear and quadratic age terms to partition variance across age. </w:t>
+        <w:t xml:space="preserve">values (Table S1). We fitted random intercepts and random slopes by including either a linear age term or both </w:t>
+      </w:r>
+      <w:r>
+        <w:lastRenderedPageBreak/>
+        <w:t xml:space="preserve">linear and quadratic age terms to partition variance across age. </w:t>
       </w:r>
       <w:r>
         <w:t>Two m</w:t>
@@ -2864,7 +2674,6 @@
         <w:ind w:firstLine="720"/>
       </w:pPr>
       <w:r>
-        <w:lastRenderedPageBreak/>
         <w:t>For each treatment group, w</w:t>
       </w:r>
       <w:r>
@@ -4134,15 +3943,7 @@
         </m:r>
       </m:oMath>
       <w:r>
-        <w:t xml:space="preserve"> is a specific </w:t>
-      </w:r>
-      <w:proofErr w:type="gramStart"/>
-      <w:r>
-        <w:t>age.</w:t>
-      </w:r>
-      <w:proofErr w:type="gramEnd"/>
-      <w:r>
-        <w:t xml:space="preserve"> Age-specific maternal effect </w:t>
+        <w:t xml:space="preserve"> is a specific age. Age-specific maternal effect </w:t>
       </w:r>
       <m:oMath>
         <m:sSub>
@@ -4518,7 +4319,11 @@
         <w:t xml:space="preserve">mean mass at a given age. </w:t>
       </w:r>
       <w:r>
-        <w:t>Interpretations using CV estimates did not change our overall conclusions</w:t>
+        <w:t xml:space="preserve">Interpretations using CV estimates did not change our overall </w:t>
+      </w:r>
+      <w:r>
+        <w:lastRenderedPageBreak/>
+        <w:t>conclusions</w:t>
       </w:r>
       <w:r>
         <w:t xml:space="preserve"> for </w:t>
@@ -4611,11 +4416,7 @@
         <w:t xml:space="preserve"> </w:t>
       </w:r>
       <w:r>
-        <w:t xml:space="preserve">(Table 2, S3). We then compared DIC values to select the best model for our </w:t>
-      </w:r>
-      <w:r>
-        <w:lastRenderedPageBreak/>
-        <w:t xml:space="preserve">data that explained changes in mass across age between the two developmental temperature treatments (Table 1). </w:t>
+        <w:t xml:space="preserve">(Table 2, S3). We then compared DIC values to select the best model for our data that explained changes in mass across age between the two developmental temperature treatments (Table 1). </w:t>
       </w:r>
     </w:p>
     <w:p>
@@ -4632,6 +4433,9 @@
         <w:ind w:firstLine="720"/>
       </w:pPr>
       <w:r>
+        <w:rPr>
+          <w:noProof/>
+        </w:rPr>
         <w:drawing>
           <wp:anchor distT="0" distB="0" distL="114300" distR="114300" simplePos="0" relativeHeight="251661312" behindDoc="0" locked="0" layoutInCell="1" allowOverlap="1" wp14:anchorId="58CC9D89" wp14:editId="5F570044">
             <wp:simplePos x="0" y="0"/>
@@ -4805,23 +4609,10 @@
           <w:b/>
           <w:bCs/>
         </w:rPr>
-        <w:t xml:space="preserve">Figure </w:t>
-      </w:r>
-      <w:r>
-        <w:rPr>
-          <w:b/>
-          <w:bCs/>
-        </w:rPr>
-        <w:t>1</w:t>
-      </w:r>
-      <w:r>
-        <w:t xml:space="preserve"> Pie charts depicting the overall relative contributions of mass variance for the hot (n = 126) and cold (n =136) developmental treatment group irrespective of age. Point estimates and 95% credible intervals are presented in Table S</w:t>
-      </w:r>
-      <w:r>
-        <w:t>3</w:t>
-      </w:r>
-      <w:r>
-        <w:t>. There were no significant differences in variance components between developmental temperature treatments.</w:t>
+        <w:t>Figure 1</w:t>
+      </w:r>
+      <w:r>
+        <w:t xml:space="preserve"> Pie charts depicting the overall relative contributions of mass variance for the hot (n = 126) and cold (n =136) developmental treatment group irrespective of age. Point estimates and 95% credible intervals are presented in Table S3. There were no significant differences in variance components between developmental temperature treatments.</w:t>
       </w:r>
       <w:r>
         <w:rPr>
@@ -4835,7 +4626,11 @@
         <w:pStyle w:val="FirstParagraph"/>
       </w:pPr>
       <w:r>
-        <w:t xml:space="preserve">Overall, additive genetic variance, permanent environmental variance and heritability of growth appears to be higher in the hot developmental temperature treatment (Fig. 1). However, there were no significant differences among treatment groups (Table S3). Treatment groups did not differ in how the relative contributions of </w:t>
+        <w:t xml:space="preserve">Overall, additive genetic variance, permanent environmental variance and heritability of growth appears to be higher in the hot developmental temperature treatment (Fig. 1). However, there were no significant differences among treatment groups (Table S3). </w:t>
+      </w:r>
+      <w:r>
+        <w:lastRenderedPageBreak/>
+        <w:t xml:space="preserve">Treatment groups did not differ in how the relative contributions of </w:t>
       </w:r>
       <m:oMath>
         <m:r>
@@ -4857,15 +4652,7 @@
         </m:r>
       </m:oMath>
       <w:r>
-        <w:t xml:space="preserve"> cha</w:t>
-      </w:r>
-      <w:proofErr w:type="spellStart"/>
-      <w:r>
-        <w:t>nged</w:t>
-      </w:r>
-      <w:proofErr w:type="spellEnd"/>
-      <w:r>
-        <w:t xml:space="preserve"> with age as their 95% credible intervals overlapped (Fig. S1). Additive genetic variance remained relatively low and constant upon emergence until approximately nine months of age, after which it increased rapidly (Fig. S1). Maternal effects decreasing sharply upon hatching and dropped to the minimum at approximately six months before it increased (Fig. S1). There were some differences among developmental treatments in how residual variance changed with age (Fig. S1). Residual variance in cold incubated lizards showed a reasonably shallow increase whereas it increased more steeply in hot incubated lizard (Fig. S1). </w:t>
+        <w:t xml:space="preserve"> changed with age as their 95% credible intervals overlapped (Fig. S1). Additive genetic variance remained relatively low and constant upon emergence until approximately nine months of age, after which it increased rapidly (Fig. S1). Maternal effects decreasing sharply upon hatching and dropped to the minimum at approximately six months before it increased (Fig. S1). There were some differences among developmental treatments in how residual variance changed with age (Fig. S1). Residual variance in cold incubated lizards showed a reasonably shallow increase whereas it increased more steeply in hot incubated lizard (Fig. S1). </w:t>
       </w:r>
       <w:r>
         <w:t xml:space="preserve">We investigated whether increases in mass mean over time would result in scale effects that can bias variance estimates. We found that CV of </w:t>
@@ -4967,23 +4754,10 @@
           <w:i/>
           <w:iCs/>
         </w:rPr>
-        <w:t xml:space="preserve">L. </w:t>
-      </w:r>
-      <w:proofErr w:type="spellStart"/>
-      <w:r>
-        <w:rPr>
-          <w:i/>
-          <w:iCs/>
-        </w:rPr>
-        <w:t>delicata</w:t>
-      </w:r>
-      <w:proofErr w:type="spellEnd"/>
-      <w:r>
-        <w:t xml:space="preserve"> and only began increasing at one year of age (Fig. </w:t>
-      </w:r>
-      <w:r>
-        <w:lastRenderedPageBreak/>
-        <w:t xml:space="preserve">2). As predicted </w:t>
+        <w:t>L. delicata</w:t>
+      </w:r>
+      <w:r>
+        <w:t xml:space="preserve"> and only began increasing at one year of age (Fig. 2). As predicted </w:t>
       </w:r>
       <m:oMath>
         <m:sSup>
@@ -5043,6 +4817,9 @@
         <w:pStyle w:val="BodyText"/>
       </w:pPr>
       <w:r>
+        <w:rPr>
+          <w:noProof/>
+        </w:rPr>
         <w:drawing>
           <wp:anchor distT="0" distB="0" distL="114300" distR="114300" simplePos="0" relativeHeight="251662336" behindDoc="0" locked="0" layoutInCell="1" allowOverlap="1" wp14:anchorId="201228E9" wp14:editId="7336AAEC">
             <wp:simplePos x="0" y="0"/>
@@ -5201,21 +4978,12 @@
         <w:t>2</w:t>
       </w:r>
       <w:r>
-        <w:t xml:space="preserve"> </w:t>
-      </w:r>
-      <w:r>
-        <w:t>Graph</w:t>
-      </w:r>
-      <w:r>
-        <w:t xml:space="preserve"> showing the </w:t>
+        <w:t xml:space="preserve"> Graph showing the </w:t>
       </w:r>
       <w:commentRangeStart w:id="6"/>
       <w:commentRangeStart w:id="7"/>
       <w:r>
-        <w:t>relationship of</w:t>
-      </w:r>
-      <w:r>
-        <w:t xml:space="preserve"> between</w:t>
+        <w:t>relationship of between</w:t>
       </w:r>
       <w:r>
         <w:t xml:space="preserve"> </w:t>
@@ -5313,15 +5081,7 @@
         <w:t xml:space="preserve">the </w:t>
       </w:r>
       <w:r>
-        <w:t xml:space="preserve">model containing </w:t>
-      </w:r>
-      <w:proofErr w:type="gramStart"/>
-      <w:r>
-        <w:t>an</w:t>
-      </w:r>
-      <w:proofErr w:type="gramEnd"/>
-      <w:r>
-        <w:t xml:space="preserve"> </w:t>
+        <w:t xml:space="preserve">model containing an </w:t>
       </w:r>
       <w:r>
         <w:t xml:space="preserve">full </w:t>
@@ -5330,10 +5090,7 @@
         <w:t>interaction between treatment and linear and quadratic</w:t>
       </w:r>
       <w:r>
-        <w:t xml:space="preserve"> </w:t>
-      </w:r>
-      <w:r>
-        <w:t>age</w:t>
+        <w:t xml:space="preserve"> age</w:t>
       </w:r>
       <w:r>
         <w:t xml:space="preserve"> was best supported</w:t>
@@ -5345,10 +5102,7 @@
         <w:t>the improvement was marginal</w:t>
       </w:r>
       <w:r>
-        <w:t xml:space="preserve"> </w:t>
-      </w:r>
-      <w:r>
-        <w:t>(Table 1)</w:t>
+        <w:t xml:space="preserve"> (Table 1)</w:t>
       </w:r>
       <w:r>
         <w:t>.</w:t>
@@ -5523,7 +5277,6 @@
           <w:b/>
           <w:bCs/>
         </w:rPr>
-        <w:lastRenderedPageBreak/>
         <w:t>Table 1</w:t>
       </w:r>
       <w:r>
@@ -5695,6 +5448,9 @@
             </w:r>
             <m:oMath>
               <m:r>
+                <m:rPr>
+                  <m:sty m:val="p"/>
+                </m:rPr>
                 <w:rPr>
                   <w:rFonts w:ascii="Cambria Math" w:hAnsi="Cambria Math"/>
                 </w:rPr>
@@ -6259,11 +6015,7 @@
         <w:t>increased</w:t>
       </w:r>
       <w:r>
-        <w:t xml:space="preserve"> again at </w:t>
-      </w:r>
-      <w:r>
-        <w:lastRenderedPageBreak/>
-        <w:t>approximately six months</w:t>
+        <w:t xml:space="preserve"> again at approximately six months</w:t>
       </w:r>
       <w:r>
         <w:t xml:space="preserve"> and continued to remain high</w:t>
@@ -6563,8 +6315,6 @@
       <w:r>
         <w:t xml:space="preserve">. Our incubation temperatures were selected based on temperature extremes of naturally occurring nests of </w:t>
       </w:r>
-      <w:proofErr w:type="spellStart"/>
-      <w:proofErr w:type="gramStart"/>
       <w:r>
         <w:rPr>
           <w:i/>
@@ -6572,8 +6322,6 @@
         </w:rPr>
         <w:t>L.delicata</w:t>
       </w:r>
-      <w:proofErr w:type="spellEnd"/>
-      <w:proofErr w:type="gramEnd"/>
       <w:r>
         <w:t xml:space="preserve"> and may not be stressful </w:t>
       </w:r>
@@ -6845,11 +6593,7 @@
         <w:t>critical</w:t>
       </w:r>
       <w:r>
-        <w:t xml:space="preserve"> life </w:t>
-      </w:r>
-      <w:r>
-        <w:lastRenderedPageBreak/>
-        <w:t>stages such as at birth or at sexual maturation</w:t>
+        <w:t xml:space="preserve"> life stages such as at birth or at sexual maturation</w:t>
       </w:r>
       <w:r>
         <w:t xml:space="preserve"> thereby reducing genetic variance</w:t>
@@ -7221,28 +6965,12 @@
     </w:p>
     <w:p>
       <w:r>
-        <w:t xml:space="preserve">Relative contributions of body mass variance </w:t>
-      </w:r>
-      <w:proofErr w:type="gramStart"/>
-      <w:r>
-        <w:t>is</w:t>
-      </w:r>
-      <w:proofErr w:type="gramEnd"/>
-      <w:r>
-        <w:t xml:space="preserve"> not static and changes over time -&gt; evo potential is highest at certain life stages, implications on the timing of selection on body mass. Call for long term studies?</w:t>
-      </w:r>
-    </w:p>
-    <w:p>
-      <w:r>
-        <w:t xml:space="preserve">Mothers effects on offspring phenotype is common but known to weaken over time. We provide some evidence of other forms of maternally </w:t>
-      </w:r>
-      <w:proofErr w:type="spellStart"/>
-      <w:r>
-        <w:t>inhiertance</w:t>
-      </w:r>
-      <w:proofErr w:type="spellEnd"/>
-      <w:r>
-        <w:t xml:space="preserve"> that may promote body size variance and influence its evolution.</w:t>
+        <w:t>Relative contributions of body mass variance is not static and changes over time -&gt; evo potential is highest at certain life stages, implications on the timing of selection on body mass. Call for long term studies?</w:t>
+      </w:r>
+    </w:p>
+    <w:p>
+      <w:r>
+        <w:t>Mothers effects on offspring phenotype is common but known to weaken over time. We provide some evidence of other forms of maternally inhiertance that may promote body size variance and influence its evolution.</w:t>
       </w:r>
     </w:p>
     <w:p>
@@ -7349,24 +7077,11 @@
         <w:t>ua</w:t>
       </w:r>
       <w:r>
-        <w:t xml:space="preserve"> Cunningham, Victor </w:t>
-      </w:r>
-      <w:proofErr w:type="spellStart"/>
-      <w:r>
-        <w:t>Frichot</w:t>
-      </w:r>
-      <w:proofErr w:type="spellEnd"/>
-      <w:r>
-        <w:t xml:space="preserve"> and </w:t>
-      </w:r>
-      <w:r>
-        <w:t xml:space="preserve">Matthieu </w:t>
-      </w:r>
-      <w:proofErr w:type="spellStart"/>
-      <w:r>
-        <w:t>Monserand</w:t>
-      </w:r>
-      <w:proofErr w:type="spellEnd"/>
+        <w:t xml:space="preserve"> Cunningham, Victor Frichot and </w:t>
+      </w:r>
+      <w:r>
+        <w:t>Matthieu Monserand</w:t>
+      </w:r>
       <w:r>
         <w:t>. Scott Keogh</w:t>
       </w:r>
@@ -7528,15 +7243,7 @@
         <w:annotationRef/>
       </w:r>
       <w:r>
-        <w:t xml:space="preserve">I guess I mean there is high residual variance in mass, don’t people say that its therefore mostly determined by the environment?? If its high residual variance…is it G x E? Additive genetic variance is </w:t>
-      </w:r>
-      <w:proofErr w:type="gramStart"/>
-      <w:r>
-        <w:t>low</w:t>
-      </w:r>
-      <w:proofErr w:type="gramEnd"/>
-      <w:r>
-        <w:t xml:space="preserve"> so I don’t know</w:t>
+        <w:t>I guess I mean there is high residual variance in mass, don’t people say that its therefore mostly determined by the environment?? If its high residual variance…is it G x E? Additive genetic variance is low so I don’t know</w:t>
       </w:r>
     </w:p>
   </w:comment>

</xml_diff>

<commit_message>
Added abstract and conclusion!
</commit_message>
<xml_diff>
--- a/doc/ldeli_growth_ms.docx
+++ b/doc/ldeli_growth_ms.docx
@@ -191,95 +191,509 @@
     </w:p>
     <w:p>
       <w:r>
-        <w:t xml:space="preserve">Developmental plasticity is a power source of phenotypic variation </w:t>
-      </w:r>
-    </w:p>
-    <w:p>
-      <w:r>
-        <w:t xml:space="preserve">Growth is an important trait and a major target of selection. </w:t>
-      </w:r>
-    </w:p>
-    <w:p>
-      <w:r>
-        <w:t>Select acts on phenotypic variation however the evolutionary potential of growth relies on heritable variation.</w:t>
+        <w:t xml:space="preserve">Selective processes act on phenotypic variation however the evolutionary potential of any given trait relies on </w:t>
+      </w:r>
+      <w:r>
+        <w:t xml:space="preserve">the underlying </w:t>
+      </w:r>
+      <w:r>
+        <w:t xml:space="preserve">heritable variation. </w:t>
+      </w:r>
+      <w:r>
+        <w:t xml:space="preserve">Developmental plasticity </w:t>
+      </w:r>
+      <w:r>
+        <w:t xml:space="preserve">is an important driver of phenotypic variation and can also </w:t>
+      </w:r>
+      <w:r>
+        <w:t>promote changes in</w:t>
+      </w:r>
+      <w:r>
+        <w:t xml:space="preserve"> genetic </w:t>
+      </w:r>
+      <w:r>
+        <w:t>variation</w:t>
+      </w:r>
+      <w:r>
+        <w:t xml:space="preserve">, yet we have a limited understanding on how </w:t>
+      </w:r>
+      <w:r>
+        <w:t xml:space="preserve">they are </w:t>
+      </w:r>
+      <w:r>
+        <w:t xml:space="preserve">both </w:t>
+      </w:r>
+      <w:r>
+        <w:t>impacted</w:t>
+      </w:r>
+      <w:r>
+        <w:t xml:space="preserve">. Here, we quantified the influence of </w:t>
+      </w:r>
+      <w:r>
+        <w:t xml:space="preserve">developmental temperature on the growth trajectory </w:t>
+      </w:r>
+      <w:r>
+        <w:t>in delicate skinks (</w:t>
+      </w:r>
+      <w:r>
+        <w:rPr>
+          <w:i/>
+          <w:iCs/>
+        </w:rPr>
+        <w:t>Lampropholis delicata</w:t>
+      </w:r>
+      <w:r>
+        <w:t xml:space="preserve">) </w:t>
+      </w:r>
+      <w:r>
+        <w:t>and partitioned the total variance using an animal model fitted with a genomic relatedness matrix</w:t>
+      </w:r>
+      <w:r>
+        <w:t>. We measured mass for 262 individuals (n</w:t>
+      </w:r>
+      <w:r>
+        <w:rPr>
+          <w:vertAlign w:val="subscript"/>
+        </w:rPr>
+        <w:t xml:space="preserve">hot </w:t>
+      </w:r>
+      <w:r>
+        <w:t>= 126, n</w:t>
+      </w:r>
+      <w:r>
+        <w:rPr>
+          <w:vertAlign w:val="subscript"/>
+        </w:rPr>
+        <w:t>cold</w:t>
+      </w:r>
+      <w:r>
+        <w:t xml:space="preserve"> = 136) </w:t>
+      </w:r>
+      <w:r>
+        <w:t>over 16 months (n</w:t>
+      </w:r>
+      <w:r>
+        <w:rPr>
+          <w:vertAlign w:val="subscript"/>
+        </w:rPr>
+        <w:t>observations</w:t>
+      </w:r>
+      <w:r>
+        <w:t xml:space="preserve"> = 3002) and estimated heritability and maternal effects over time. Our results show that developmental temperature did not impact the shape of growth trajectories but rather mass at hatching. Lizards born in cold developmental temperatures had a higher hatching mass compared to lizards from the hot developmental temperatures. </w:t>
+      </w:r>
+      <w:r>
+        <w:t>On average, additive genetic variance</w:t>
+      </w:r>
+      <w:r>
+        <w:t xml:space="preserve">, </w:t>
+      </w:r>
+      <w:r>
+        <w:t xml:space="preserve">maternal effects </w:t>
+      </w:r>
+      <w:r>
+        <w:t xml:space="preserve">and heritability </w:t>
+      </w:r>
+      <w:r>
+        <w:t xml:space="preserve">were higher in hot developmental temperature treatment, however these differences were not statistically significant. </w:t>
+      </w:r>
+      <w:r>
+        <w:t xml:space="preserve">All variance components changed dynamically over time. Heritability increased with age, whereas maternal effects decreased upon hatching but increased again at a later age. Our work suggests that evolutionary potential of growth is </w:t>
+      </w:r>
+      <w:r>
+        <w:t xml:space="preserve">complex, </w:t>
+      </w:r>
+      <w:r>
+        <w:t>age dependent and not overt</w:t>
+      </w:r>
+      <w:r>
+        <w:t>ly affected by natural</w:t>
+      </w:r>
+      <w:r>
+        <w:t xml:space="preserve"> </w:t>
+      </w:r>
+      <w:r>
+        <w:t>developmental temperature</w:t>
+      </w:r>
+      <w:r>
+        <w:t>s.</w:t>
+      </w:r>
+      <w:r>
+        <w:t xml:space="preserve"> </w:t>
       </w:r>
     </w:p>
     <w:p/>
     <w:p>
       <w:pPr>
-        <w:rPr>
-          <w:rFonts w:eastAsia="Times New Roman" w:cs="Times New Roman"/>
-          <w:lang w:val="en-HK" w:eastAsia="en-GB"/>
-        </w:rPr>
-      </w:pPr>
-      <w:r>
-        <w:rPr>
-          <w:rFonts w:ascii="Helvetica Neue" w:eastAsia="Times New Roman" w:hAnsi="Helvetica Neue" w:cs="Times New Roman"/>
-          <w:color w:val="373737"/>
-          <w:sz w:val="23"/>
-          <w:szCs w:val="23"/>
-          <w:shd w:val="clear" w:color="auto" w:fill="FFFFFF"/>
-          <w:lang w:val="en-HK" w:eastAsia="en-GB"/>
-        </w:rPr>
-        <w:t> One or two sentences on the question (e.g. one that is general matching paragraph #1 and one that is specific matching #2). Probably just one or two sentences summarizing methods and giving key facts (anybody who reads your abstract should know what types of organisms, where studied, for how long studied and how big the sample size). The main results MUST be in the abstract. Don’t bury your results. As I said this is probably the most common mistake – if you don’t have exciting results in your abstract, only a handful of devotees are going to read further! And abstracts should be about biological results and conclusions, not statistical. And your punchy conclusion and novelty statement should be the last sentence. In short getting paragraphs #2, #3, and #4 into your abstract are the most important goals, but generally writing a 5-8 sentence version of your whole paper is a good approach. Just make sure it is clear what you accomplished. Think about somebody who is only going to read your abstract; you want them to walk away knowing what your main conclusion is, so don’t be coy and tease your results and conclusion – punch them hard in your abstract.</w:t>
+        <w:pStyle w:val="Heading1"/>
+      </w:pPr>
+      <w:r>
+        <w:t>Keywords</w:t>
+      </w:r>
+    </w:p>
+    <w:p>
+      <w:r>
+        <w:t>Body mass, growth rate, additive genetic variance, incubation temperature, maternal effects</w:t>
+      </w:r>
+    </w:p>
+    <w:p>
+      <w:pPr>
+        <w:pStyle w:val="Heading1"/>
+      </w:pPr>
+      <w:r>
+        <w:t>Introduction</w:t>
+      </w:r>
+    </w:p>
+    <w:p>
+      <w:pPr>
+        <w:ind w:firstLine="720"/>
+      </w:pPr>
+      <w:r>
+        <w:t xml:space="preserve">Developmental plasticity plays a key role in generating phenotypic variation. Environmentally-induced changes may result in a better match between adult phenotype and the selective environment if developmental cues predict later-life conditions </w:t>
+      </w:r>
+      <w:r>
+        <w:fldChar w:fldCharType="begin"/>
+      </w:r>
+      <w:r>
+        <w:instrText xml:space="preserve"> ADDIN ZOTERO_ITEM CSL_CITATION {"citationID":"t50pE0HO","properties":{"formattedCitation":"(Beldade et al., 2011)","plainCitation":"(Beldade et al., 2011)","noteIndex":0},"citationItems":[{"id":3452,"uris":["http://zotero.org/users/1379426/items/SSZZ3NFI"],"uri":["http://zotero.org/users/1379426/items/SSZZ3NFI"],"itemData":{"id":3452,"type":"article-journal","abstract":"Aside from its selective role in filtering inter-individual variation during evolution by natural selection, the environment also plays an instructive role in producing variation during development. External environmental cues can influence developmental rates and/or trajectories and lead to the production of distinct phenotypes from the same genotype. This can result in a better match between adult phenotype and selective environment and thus represents a potential solution to problems posed by environmental fluctuation. The phenomenon is called adaptive developmental plasticity. The study of developmental plasticity integrates different disciplines (notably ecology and developmental biology) and analyses at all levels of biological organization, from the molecular regulation of changes in organismal development to variation in phenotypes and fitness in natural populations. Here, we focus on recent advances and examples from morphological traits in animals to provide a broad overview covering (i) the evolution of developmental plasticity, as well as its relevance to adaptive evolution, (ii) the ecological significance of alternative environmentally induced phenotypes, and the way the external environment can affect development to produce them, (iii) the molecular mechanisms underlying developmental plasticity, with emphasis on the contribution of genetic, physiological and epigenetic factors, and (iv) current challenges and trends, including the relevance of the environmental sensitivity of development to studies in ecological developmental biology, biomedicine and conservation biology.","container-title":"Molecular Ecology","DOI":"10.1111/j.1365-294X.2011.05016.x","ISSN":"1365-294X","issue":"7","language":"en","note":"_eprint: https://onlinelibrary.wiley.com/doi/pdf/10.1111/j.1365-294X.2011.05016.x","page":"1347-1363","source":"Wiley Online Library","title":"Evolution and molecular mechanisms of adaptive developmental plasticity","volume":"20","author":[{"family":"Beldade","given":"Patrícia"},{"family":"Mateus","given":"Ana Rita A."},{"family":"Keller","given":"Roberto A."}],"issued":{"date-parts":[["2011"]]}}}],"schema":"https://github.com/citation-style-language/schema/raw/master/csl-citation.json"} </w:instrText>
+      </w:r>
+      <w:r>
+        <w:fldChar w:fldCharType="separate"/>
+      </w:r>
+      <w:r>
+        <w:rPr>
+          <w:noProof/>
+        </w:rPr>
+        <w:t>(Beldade et al., 2011)</w:t>
+      </w:r>
+      <w:r>
+        <w:fldChar w:fldCharType="end"/>
+      </w:r>
+      <w:r>
+        <w:t xml:space="preserve">, however in some cases maladaptive phenotypes can arise </w:t>
+      </w:r>
+      <w:r>
+        <w:fldChar w:fldCharType="begin"/>
+      </w:r>
+      <w:r>
+        <w:instrText xml:space="preserve"> ADDIN ZOTERO_ITEM CSL_CITATION {"citationID":"OWjGjZFk","properties":{"formattedCitation":"(Ghalambor et al., 2007)","plainCitation":"(Ghalambor et al., 2007)","noteIndex":0},"citationItems":[{"id":2141,"uris":["http://zotero.org/users/1379426/items/PQEWFCLV"],"uri":["http://zotero.org/users/1379426/items/PQEWFCLV"],"itemData":{"id":2141,"type":"article-journal","abstract":"... 1a). In such cases, the new population will be subjected to directional selection on extreme phenotypes and the ... Non-adaptive reaction norms : environmental heterogeneity and stress. ... In such cases, the slope of the reaction norm is such that the optimal phenotype in the new ...","container-title":"Functional Ecology","DOI":"10.1111/j.1365-2435.2007.01283.x","issue":"3","language":"English","page":"394–407","title":"Adaptive versus non-adaptive phenotypic plasticity and the potential for contemporary adaptation in new environments","volume":"21","author":[{"family":"Ghalambor","given":"C K"},{"family":"McKay","given":"J K"},{"family":"Carroll","given":"S P"},{"family":"REZNICK","given":"D N"}],"issued":{"date-parts":[["2007",6]]}}}],"schema":"https://github.com/citation-style-language/schema/raw/master/csl-citation.json"} </w:instrText>
+      </w:r>
+      <w:r>
+        <w:fldChar w:fldCharType="separate"/>
+      </w:r>
+      <w:r>
+        <w:rPr>
+          <w:noProof/>
+        </w:rPr>
+        <w:t>(Ghalambor et al., 2007)</w:t>
+      </w:r>
+      <w:r>
+        <w:fldChar w:fldCharType="end"/>
+      </w:r>
+      <w:r>
+        <w:t xml:space="preserve">. As such, developmental plasticity is considered as a promising immediate solution for populations to adjust to environmental fluctuations </w:t>
+      </w:r>
+      <w:r>
+        <w:fldChar w:fldCharType="begin"/>
+      </w:r>
+      <w:r>
+        <w:instrText xml:space="preserve"> ADDIN ZOTERO_ITEM CSL_CITATION {"citationID":"3jlRyJ4z","properties":{"formattedCitation":"(West-Eberhard, 2003)","plainCitation":"(West-Eberhard, 2003)","noteIndex":0},"citationItems":[{"id":3230,"uris":["http://zotero.org/users/1379426/items/HFLMSJY7"],"uri":["http://zotero.org/users/1379426/items/HFLMSJY7"],"itemData":{"id":3230,"type":"book","abstract":"The first comprehensive synthesis on development and evolution: it applies to all aspects of development, at all levels of organization and in all organisms, taking advantage of modern findings on behavior, genetics, endocrinology, molecular biology, evolutionary theory and phylogenetics to show the connections between developmental mechanisms and evolutionary change. This book solves key problems that have impeded a definitive synthesis in the past. It uses new concepts and specific examples to show how to relate environmentally sensitive development to the genetic theory of adaptive evolution and to explain major patterns of change. In this book development includes not only embryology and the ontogeny of morphology, sometimes portrayed inadequately as governed by \"regulatory genes,\" but also behavioral development and physiological adaptation, where plasticity is mediated by genetically complex mechanisms like hormones and learning. The book shows how the universal qualities of phenotypes--modular organization and plasticity--facilitate both integration and change. Here you will learn why it is wrong to describe organisms as genetically programmed; why environmental induction is likely to be more important in evolution than random mutation; and why it is crucial to consider both selection and developmental mechanism in explanations of adaptive evolution. This book satisfies the need for a truly general book on development, plasticity and evolution that applies to living organisms in all of their life stages and environments. Using an immense compendium of examples on many kinds of organisms, from viruses and bacteria to higher plants and animals, it shows how the phenotype is reorganized during evolution to produce novelties, and how alternative phenotypes occupy a pivotal role as a phase of evolution that fosters diversification and speeds change. The arguments of this book call for a new view of the major themes of evolutionary biology, as shown in chapters on gradualism, homology, environmental induction, speciation, radiation, macroevolution, punctuation, and the maintenance of sex. No other treatment of development and evolution since Darwin's offers such a comprehensive and critical discussion of the relevant issues. Developmental Plasticity and Evolution is designed for biologists interested in the development and evolution of behavior, life-history patterns, ecology, physiology, morphology and speciation. It will also appeal to evolutionary paleontologists, anthropologists, psychologists, and teachers of general biology.","ISBN":"978-0-19-802856-7","language":"en","note":"Google-Books-ID: 7DQNTPYaHlYC","number-of-pages":"815","publisher":"Oxford University Press","source":"Google Books","title":"Developmental Plasticity and Evolution","author":[{"family":"West-Eberhard","given":"Mary Jane"}],"issued":{"date-parts":[["2003",3,13]]}}}],"schema":"https://github.com/citation-style-language/schema/raw/master/csl-citation.json"} </w:instrText>
+      </w:r>
+      <w:r>
+        <w:fldChar w:fldCharType="separate"/>
+      </w:r>
+      <w:r>
+        <w:rPr>
+          <w:noProof/>
+        </w:rPr>
+        <w:t>(West-Eberhard, 2003)</w:t>
+      </w:r>
+      <w:r>
+        <w:fldChar w:fldCharType="end"/>
+      </w:r>
+      <w:r>
+        <w:t xml:space="preserve">. Over longer terms, populations can either migrate to more favourable habitats or evolve genetic adaptations in response to environmental change </w:t>
+      </w:r>
+      <w:r>
+        <w:fldChar w:fldCharType="begin"/>
+      </w:r>
+      <w:r>
+        <w:instrText xml:space="preserve"> ADDIN ZOTERO_ITEM CSL_CITATION {"citationID":"0OyCyRne","properties":{"formattedCitation":"(Sgr\\uc0\\u242{} &amp; Hoffmann, 2004)","plainCitation":"(Sgrò &amp; Hoffmann, 2004)","noteIndex":0},"citationItems":[{"id":3219,"uris":["http://zotero.org/users/1379426/items/8SUNWFSB"],"uri":["http://zotero.org/users/1379426/items/8SUNWFSB"],"itemData":{"id":3219,"type":"article-journal","abstract":"Negative genetic correlations among traits are often used as evidence for tradeoffs that can influence evolutionary trajectories in populations. While there may be evidence for negative correlations within a particular environment, genetic correlations can shift when populations encounter different environmental conditions. Here we review the evidence for these shifts by focusing on experiments that have examined genetic correlations in more than one environment. In many studies, there are significant changes in correlations and these can even switch sign across environments. This raises questions about the validity of deducing genetic constraints from studies in one environment and suggests that the interaction between environmental conditions and the expression of genetic covariation is an important avenue for future work.","container-title":"Heredity","DOI":"10.1038/sj.hdy.6800532","ISSN":"1365-2540","issue":"3","language":"en","note":"number: 3\npublisher: Nature Publishing Group","page":"241-248","source":"www.nature.com","title":"Genetic correlations, tradeoffs and environmental variation","volume":"93","author":[{"family":"Sgrò","given":"C. M."},{"family":"Hoffmann","given":"A. A."}],"issued":{"date-parts":[["2004",9]]}}}],"schema":"https://github.com/citation-style-language/schema/raw/master/csl-citation.json"} </w:instrText>
+      </w:r>
+      <w:r>
+        <w:fldChar w:fldCharType="separate"/>
+      </w:r>
+      <w:r>
+        <w:rPr>
+          <w:rFonts w:cs="Times New Roman"/>
+        </w:rPr>
+        <w:t>(Sgrò &amp; Hoffmann, 2004)</w:t>
+      </w:r>
+      <w:r>
+        <w:fldChar w:fldCharType="end"/>
+      </w:r>
+      <w:r>
+        <w:t xml:space="preserve">. However, the capacity to evolve may be dependent on developmental environments because environmental cues experienced during development can also affect the underlying standing genetic </w:t>
+      </w:r>
+      <w:r>
+        <w:lastRenderedPageBreak/>
+        <w:t>variation which select acts on. Understanding how phenotypic and genotypic variation respond to developmental environments is necessary in order to predict population persistence.</w:t>
       </w:r>
     </w:p>
     <w:p/>
+    <w:p>
+      <w:pPr>
+        <w:ind w:firstLine="720"/>
+      </w:pPr>
+      <w:r>
+        <w:t xml:space="preserve">Environmental dependence of genetic variation implies that evolutionary change may speed up or slow down under certain contexts. Such implications has sparked researchers to describe the conditions under which genetic variation may change </w:t>
+      </w:r>
+      <w:r>
+        <w:fldChar w:fldCharType="begin"/>
+      </w:r>
+      <w:r>
+        <w:instrText xml:space="preserve"> ADDIN ZOTERO_ITEM CSL_CITATION {"citationID":"mnYJlbs0","properties":{"formattedCitation":"(Charmantier &amp; Garant, 2005; Hoffmann &amp; Meril\\uc0\\u228{}, 1999; Rowi\\uc0\\u324{}ski &amp; Rogell, 2017)","plainCitation":"(Charmantier &amp; Garant, 2005; Hoffmann &amp; Merilä, 1999; Rowiński &amp; Rogell, 2017)","noteIndex":0},"citationItems":[{"id":3188,"uris":["http://zotero.org/users/1379426/items/6PT3FWH7"],"uri":["http://zotero.org/users/1379426/items/6PT3FWH7"],"itemData":{"id":3188,"type":"article-journal","abstract":"An essential requirement to determine a population's potential for evolutionary change is to quantify the amount of genetic variability expressed for traits under selection. Early investigations in laboratory conditions showed that the magnitude of the genetic and environmental components of phenotypic variation can change with environmental conditions. However, there is no consensus as to how the expression of genetic variation is sensitive to different environmental conditions. Recently, the study of quantitative genetics in the wild has been revitalized by new pedigree analyses based on restricted maximum likelihood, resulting in a number of studies investigating these questions in wild populations. Experimental manipulation of environmental quality in the wild, as well as the use of naturally occurring favourable or stressful environments, has broadened the treatment of different taxa and traits. Here, we conduct a meta-analysis on recent studies comparing heritability in favourable versus unfavourable conditions in non-domestic and non-laboratory animals. The results provide evidence for increased heritability in more favourable conditions, significantly so for morphometric traits but not for traits more closely related to fitness. We discuss how these results are explained by underlying changes in variance components, and how they represent a major step in our understanding of evolutionary processes in wild populations. We also show how these trends contrast with the prevailing view resulting mainly from laboratory experiments on Drosophila. Finally, we underline the importance of taking into account the environmental variation in models predicting quantitative trait evolution.","container-title":"Proceedings of the Royal Society B: Biological Sciences","DOI":"10.1098/rspb.2005.3117","issue":"1571","journalAbbreviation":"Proceedings of the Royal Society B: Biological Sciences","note":"publisher: Royal Society","page":"1415-1425","source":"royalsocietypublishing.org (Atypon)","title":"Environmental quality and evolutionary potential: lessons from wild populations","title-short":"Environmental quality and evolutionary potential","volume":"272","author":[{"family":"Charmantier","given":"Anne"},{"family":"Garant","given":"Dany"}],"issued":{"date-parts":[["2005",7,22]]}}},{"id":3185,"uris":["http://zotero.org/users/1379426/items/HYCVSXN7"],"uri":["http://zotero.org/users/1379426/items/HYCVSXN7"],"itemData":{"id":3185,"type":"article-journal","abstract":"Genetic variability in quantitative traits can change as a direct response to the environmental conditions in which they are expressed. Consequently, similar selection in different environments might not be equally effective in leading to adaptation. Several hypotheses, including recent ones that focus on the historical impact of selection on populations, predict that the expression of genetic variation will increase in unfavourable conditions. However, other hypotheses lead to the opposite prediction. Although a consensus is unlikely, recent Drosophila and bird studies suggest consistent trends for morphological traits under particular conditions.","container-title":"Trends in Ecology &amp; Evolution","DOI":"10.1016/S0169-5347(99)01595-5","ISSN":"0169-5347","issue":"3","journalAbbreviation":"Trends in Ecology &amp; Evolution","language":"en","page":"96-101","source":"ScienceDirect","title":"Heritable variation and evolution under favourable and unfavourable conditions","volume":"14","author":[{"family":"Hoffmann","given":"Ary A."},{"family":"Merilä","given":"Juha"}],"issued":{"date-parts":[["1999",3,1]]}}},{"id":3243,"uris":["http://zotero.org/users/1379426/items/55CE9ZYM"],"uri":["http://zotero.org/users/1379426/items/55CE9ZYM"],"itemData":{"id":3243,"type":"article-journal","abstract":"Adaptive evolutionary responses are determined by the strength of selection and amount of genetic variation within traits, however, both are known to vary across environmental conditions. As selection is generally expected to be strongest under stressful conditions, understanding how the expression of genetic variation changes across stressful and benign environmental conditions is crucial for predicting the rate of adaptive change. Although theory generally predicts increased genetic variation under stress, previous syntheses of the field have found limited support for this notion. These studies have focused on heritability, which is dependent on other environmentally sensitive, but nongenetic, sources of variation. Here, we aim to complement these studies with a meta-analysis in which we examine changes in coefficient of variation (CV) in maternal, genetic, and residual variances across stressful and benign conditions. Confirming previous analyses, we did not find any clear direction in how heritability changes across stressful and benign conditions. However, when analyzing CV, we found higher genetic and residual variance under highly stressful conditions in life-history traits but not in morphological traits. Our findings are of broad significance to contemporary evolution suggesting that rapid evolutionary adaptive response may be mediated by increased evolutionary potential in stressed populations.","container-title":"Evolution","DOI":"10.1111/evo.13201","ISSN":"1558-5646","issue":"5","language":"en","note":"_eprint: https://onlinelibrary.wiley.com/doi/pdf/10.1111/evo.13201","page":"1339-1351","source":"Wiley Online Library","title":"Environmental stress correlates with increases in both genetic and residual variances: A meta-analysis of animal studies","title-short":"Environmental stress correlates with increases in both genetic and residual variances","volume":"71","author":[{"family":"Rowiński","given":"Piotr K."},{"family":"Rogell","given":"Björn"}],"issued":{"date-parts":[["2017"]]}}}],"schema":"https://github.com/citation-style-language/schema/raw/master/csl-citation.json"} </w:instrText>
+      </w:r>
+      <w:r>
+        <w:fldChar w:fldCharType="separate"/>
+      </w:r>
+      <w:r>
+        <w:rPr>
+          <w:rFonts w:cs="Times New Roman"/>
+        </w:rPr>
+        <w:t>(Charmantier &amp; Garant, 2005; Hoffmann &amp; Merilä, 1999; Rowiński &amp; Rogell, 2017)</w:t>
+      </w:r>
+      <w:r>
+        <w:fldChar w:fldCharType="end"/>
+      </w:r>
+      <w:r>
+        <w:t>.</w:t>
+      </w:r>
+      <w:r>
+        <w:t xml:space="preserve"> </w:t>
+      </w:r>
+      <w:r>
+        <w:t xml:space="preserve">Several hypotheses have been proposed to explain environmentally-induced changes in genetic variance </w:t>
+      </w:r>
+      <w:r>
+        <w:fldChar w:fldCharType="begin"/>
+      </w:r>
+      <w:r>
+        <w:instrText xml:space="preserve"> ADDIN ZOTERO_ITEM CSL_CITATION {"citationID":"zAd4I2No","properties":{"formattedCitation":"(Charmantier &amp; Garant, 2005; Hoffmann &amp; Meril\\uc0\\u228{}, 1999; Rowi\\uc0\\u324{}ski &amp; Rogell, 2017)","plainCitation":"(Charmantier &amp; Garant, 2005; Hoffmann &amp; Merilä, 1999; Rowiński &amp; Rogell, 2017)","noteIndex":0},"citationItems":[{"id":3188,"uris":["http://zotero.org/users/1379426/items/6PT3FWH7"],"uri":["http://zotero.org/users/1379426/items/6PT3FWH7"],"itemData":{"id":3188,"type":"article-journal","abstract":"An essential requirement to determine a population's potential for evolutionary change is to quantify the amount of genetic variability expressed for traits under selection. Early investigations in laboratory conditions showed that the magnitude of the genetic and environmental components of phenotypic variation can change with environmental conditions. However, there is no consensus as to how the expression of genetic variation is sensitive to different environmental conditions. Recently, the study of quantitative genetics in the wild has been revitalized by new pedigree analyses based on restricted maximum likelihood, resulting in a number of studies investigating these questions in wild populations. Experimental manipulation of environmental quality in the wild, as well as the use of naturally occurring favourable or stressful environments, has broadened the treatment of different taxa and traits. Here, we conduct a meta-analysis on recent studies comparing heritability in favourable versus unfavourable conditions in non-domestic and non-laboratory animals. The results provide evidence for increased heritability in more favourable conditions, significantly so for morphometric traits but not for traits more closely related to fitness. We discuss how these results are explained by underlying changes in variance components, and how they represent a major step in our understanding of evolutionary processes in wild populations. We also show how these trends contrast with the prevailing view resulting mainly from laboratory experiments on Drosophila. Finally, we underline the importance of taking into account the environmental variation in models predicting quantitative trait evolution.","container-title":"Proceedings of the Royal Society B: Biological Sciences","DOI":"10.1098/rspb.2005.3117","issue":"1571","journalAbbreviation":"Proceedings of the Royal Society B: Biological Sciences","note":"publisher: Royal Society","page":"1415-1425","source":"royalsocietypublishing.org (Atypon)","title":"Environmental quality and evolutionary potential: lessons from wild populations","title-short":"Environmental quality and evolutionary potential","volume":"272","author":[{"family":"Charmantier","given":"Anne"},{"family":"Garant","given":"Dany"}],"issued":{"date-parts":[["2005",7,22]]}}},{"id":3185,"uris":["http://zotero.org/users/1379426/items/HYCVSXN7"],"uri":["http://zotero.org/users/1379426/items/HYCVSXN7"],"itemData":{"id":3185,"type":"article-journal","abstract":"Genetic variability in quantitative traits can change as a direct response to the environmental conditions in which they are expressed. Consequently, similar selection in different environments might not be equally effective in leading to adaptation. Several hypotheses, including recent ones that focus on the historical impact of selection on populations, predict that the expression of genetic variation will increase in unfavourable conditions. However, other hypotheses lead to the opposite prediction. Although a consensus is unlikely, recent Drosophila and bird studies suggest consistent trends for morphological traits under particular conditions.","container-title":"Trends in Ecology &amp; Evolution","DOI":"10.1016/S0169-5347(99)01595-5","ISSN":"0169-5347","issue":"3","journalAbbreviation":"Trends in Ecology &amp; Evolution","language":"en","page":"96-101","source":"ScienceDirect","title":"Heritable variation and evolution under favourable and unfavourable conditions","volume":"14","author":[{"family":"Hoffmann","given":"Ary A."},{"family":"Merilä","given":"Juha"}],"issued":{"date-parts":[["1999",3,1]]}}},{"id":3243,"uris":["http://zotero.org/users/1379426/items/55CE9ZYM"],"uri":["http://zotero.org/users/1379426/items/55CE9ZYM"],"itemData":{"id":3243,"type":"article-journal","abstract":"Adaptive evolutionary responses are determined by the strength of selection and amount of genetic variation within traits, however, both are known to vary across environmental conditions. As selection is generally expected to be strongest under stressful conditions, understanding how the expression of genetic variation changes across stressful and benign environmental conditions is crucial for predicting the rate of adaptive change. Although theory generally predicts increased genetic variation under stress, previous syntheses of the field have found limited support for this notion. These studies have focused on heritability, which is dependent on other environmentally sensitive, but nongenetic, sources of variation. Here, we aim to complement these studies with a meta-analysis in which we examine changes in coefficient of variation (CV) in maternal, genetic, and residual variances across stressful and benign conditions. Confirming previous analyses, we did not find any clear direction in how heritability changes across stressful and benign conditions. However, when analyzing CV, we found higher genetic and residual variance under highly stressful conditions in life-history traits but not in morphological traits. Our findings are of broad significance to contemporary evolution suggesting that rapid evolutionary adaptive response may be mediated by increased evolutionary potential in stressed populations.","container-title":"Evolution","DOI":"10.1111/evo.13201","ISSN":"1558-5646","issue":"5","language":"en","note":"_eprint: https://onlinelibrary.wiley.com/doi/pdf/10.1111/evo.13201","page":"1339-1351","source":"Wiley Online Library","title":"Environmental stress correlates with increases in both genetic and residual variances: A meta-analysis of animal studies","title-short":"Environmental stress correlates with increases in both genetic and residual variances","volume":"71","author":[{"family":"Rowiński","given":"Piotr K."},{"family":"Rogell","given":"Björn"}],"issued":{"date-parts":[["2017"]]}}}],"schema":"https://github.com/citation-style-language/schema/raw/master/csl-citation.json"} </w:instrText>
+      </w:r>
+      <w:r>
+        <w:fldChar w:fldCharType="separate"/>
+      </w:r>
+      <w:r>
+        <w:rPr>
+          <w:rFonts w:cs="Times New Roman"/>
+        </w:rPr>
+        <w:t>(Charmantier &amp; Garant, 2005; Hoffmann &amp; Merilä, 1999; Rowiński &amp; Rogell, 2017)</w:t>
+      </w:r>
+      <w:r>
+        <w:fldChar w:fldCharType="end"/>
+      </w:r>
+      <w:r>
+        <w:t xml:space="preserve">. Notably, higher mutation rates </w:t>
+      </w:r>
+      <w:r>
+        <w:fldChar w:fldCharType="begin"/>
+      </w:r>
+      <w:r>
+        <w:instrText xml:space="preserve"> ADDIN ZOTERO_ITEM CSL_CITATION {"citationID":"AsXG1ia0","properties":{"formattedCitation":"(Hoffman &amp; Parsons, 1991)","plainCitation":"(Hoffman &amp; Parsons, 1991)","noteIndex":0},"citationItems":[{"id":3470,"uris":["http://zotero.org/users/1379426/items/DU3GMDEE"],"uri":["http://zotero.org/users/1379426/items/DU3GMDEE"],"itemData":{"id":3470,"type":"book","event-place":"Oxford","publisher":"Oxford University Press","publisher-place":"Oxford","title":"Evolutionary genetics and evolutionary stress","author":[{"family":"Hoffman","given":"A A"},{"family":"Parsons","given":"P A"}],"issued":{"date-parts":[["1991"]]}}}],"schema":"https://github.com/citation-style-language/schema/raw/master/csl-citation.json"} </w:instrText>
+      </w:r>
+      <w:r>
+        <w:fldChar w:fldCharType="separate"/>
+      </w:r>
+      <w:r>
+        <w:rPr>
+          <w:noProof/>
+        </w:rPr>
+        <w:t>(Hoffman &amp; Parsons, 1991)</w:t>
+      </w:r>
+      <w:r>
+        <w:fldChar w:fldCharType="end"/>
+      </w:r>
+      <w:r>
+        <w:t xml:space="preserve">; </w:t>
+      </w:r>
+      <w:commentRangeStart w:id="0"/>
+      <w:r>
+        <w:t xml:space="preserve">reduced selection pressures which allows for the accumulation of genetic variation </w:t>
+      </w:r>
+      <w:r>
+        <w:fldChar w:fldCharType="begin"/>
+      </w:r>
+      <w:r>
+        <w:instrText xml:space="preserve"> ADDIN ZOTERO_ITEM CSL_CITATION {"citationID":"fMJ7VaDF","properties":{"formattedCitation":"(Hoffmann &amp; Meril\\uc0\\u228{}, 1999)","plainCitation":"(Hoffmann &amp; Merilä, 1999)","noteIndex":0},"citationItems":[{"id":3185,"uris":["http://zotero.org/users/1379426/items/HYCVSXN7"],"uri":["http://zotero.org/users/1379426/items/HYCVSXN7"],"itemData":{"id":3185,"type":"article-journal","abstract":"Genetic variability in quantitative traits can change as a direct response to the environmental conditions in which they are expressed. Consequently, similar selection in different environments might not be equally effective in leading to adaptation. Several hypotheses, including recent ones that focus on the historical impact of selection on populations, predict that the expression of genetic variation will increase in unfavourable conditions. However, other hypotheses lead to the opposite prediction. Although a consensus is unlikely, recent Drosophila and bird studies suggest consistent trends for morphological traits under particular conditions.","container-title":"Trends in Ecology &amp; Evolution","DOI":"10.1016/S0169-5347(99)01595-5","ISSN":"0169-5347","issue":"3","journalAbbreviation":"Trends in Ecology &amp; Evolution","language":"en","page":"96-101","source":"ScienceDirect","title":"Heritable variation and evolution under favourable and unfavourable conditions","volume":"14","author":[{"family":"Hoffmann","given":"Ary A."},{"family":"Merilä","given":"Juha"}],"issued":{"date-parts":[["1999",3,1]]}}}],"schema":"https://github.com/citation-style-language/schema/raw/master/csl-citation.json"} </w:instrText>
+      </w:r>
+      <w:r>
+        <w:fldChar w:fldCharType="separate"/>
+      </w:r>
+      <w:r>
+        <w:rPr>
+          <w:rFonts w:cs="Times New Roman"/>
+        </w:rPr>
+        <w:t>(Hoffmann &amp; Merilä, 1999)</w:t>
+      </w:r>
+      <w:r>
+        <w:fldChar w:fldCharType="end"/>
+      </w:r>
+      <w:commentRangeEnd w:id="0"/>
+      <w:r>
+        <w:rPr>
+          <w:rStyle w:val="CommentReference"/>
+        </w:rPr>
+        <w:commentReference w:id="0"/>
+      </w:r>
+      <w:r>
+        <w:t xml:space="preserve"> and the breakdown of buffering mechanisms that releases of cryptic genetic variation are expected to increase genetic variation under novel, stressful environments </w:t>
+      </w:r>
+      <w:r>
+        <w:fldChar w:fldCharType="begin"/>
+      </w:r>
+      <w:r>
+        <w:instrText xml:space="preserve"> ADDIN ZOTERO_ITEM CSL_CITATION {"citationID":"8InbjA87","properties":{"formattedCitation":"(Paaby &amp; Rockman, 2014)","plainCitation":"(Paaby &amp; Rockman, 2014)","noteIndex":0},"citationItems":[{"id":"xGFm1aJS/zULfiqYP","uris":["http://zotero.org/users/1379426/items/L8RKS7SG"],"uri":["http://zotero.org/users/1379426/items/L8RKS7SG"],"itemData":{"id":3197,"type":"article-journal","abstract":"Cryptic genetic variation (CGV) is genetic variation that normally has little or no effect on phenotype but that, under atypical conditions that were rare in the history of a population, generates heritable phenotypic variation. Cryptic variants are little exposed to selection and may thus accumulate neutrally.CGV has long provided a theoretical explanation for the presence of standing genetic variation in wild populations that is available to fuel adaptation to new conditions. Early work in Drosophila melanogaster, starting with Waddington's classic experiments, showed that such variation exists and can be 'captured' by selection in a process called genetic assimilation.The mechanisms that conceal CGV are ordinary, familiar genetic phenomena, including dominance, epistasis and gene-by-environment interactions. The ubiquity of these phenomena indicates that CGV is a common feature of populations.CGV is closely related to concepts of robustness and canalization. However, although canalization will promote accumulation of CGV, such variation can accumulate under neutral conditions, and its presence is not necessarily evidence of canalization or robustness.Experimental settings that reveal CGV include production of aberrant phenotypes following inhibition of Hsp90 activity in many different systems; genetic background effects for specific mutations; epistasis in quantitative trait locus mapping populations; genetic modifiers of Mendelian diseases in humans; and increases in additive genetic variance when populations are exposed to novel environments.In principle, CGV can strongly influence the ability of natural populations to adapt to new conditions. Recent experiments have hinted at this potential, and this research field is poised for major advances in the near future.CGV may be playing an important part in the emergence of complex human diseases, but there is currently limited empirical evidence for this hypothesis.","container-title":"Nature Reviews Genetics","DOI":"10.1038/nrg3688","ISSN":"1471-0064","issue":"4","language":"en","note":"number: 4\npublisher: Nature Publishing Group","page":"247-258","source":"www.nature.com","title":"Cryptic genetic variation: evolution's hidden substrate","title-short":"Cryptic genetic variation","volume":"15","author":[{"family":"Paaby","given":"Annalise B."},{"family":"Rockman","given":"Matthew V."}],"issued":{"date-parts":[["2014",4]]}}}],"schema":"https://github.com/citation-style-language/schema/raw/master/csl-citation.json"} </w:instrText>
+      </w:r>
+      <w:r>
+        <w:fldChar w:fldCharType="separate"/>
+      </w:r>
+      <w:r>
+        <w:rPr>
+          <w:noProof/>
+        </w:rPr>
+        <w:t>(Paaby &amp; Rockman, 2014)</w:t>
+      </w:r>
+      <w:r>
+        <w:fldChar w:fldCharType="end"/>
+      </w:r>
+      <w:r>
+        <w:t xml:space="preserve">. On the other hand, genetic variation can also decrease under stressful environments if gene expression is condition-dependent </w:t>
+      </w:r>
+      <w:r>
+        <w:fldChar w:fldCharType="begin"/>
+      </w:r>
+      <w:r>
+        <w:instrText xml:space="preserve"> ADDIN ZOTERO_ITEM CSL_CITATION {"citationID":"uoLOTlWC","properties":{"formattedCitation":"(Coltman et al., 2001)","plainCitation":"(Coltman et al., 2001)","noteIndex":0},"citationItems":[{"id":3481,"uris":["http://zotero.org/users/1379426/items/HJIJWUN8"],"uri":["http://zotero.org/users/1379426/items/HJIJWUN8"],"itemData":{"id":3481,"type":"article-journal","abstract":"Parasite resistance and body size are subject to directional natural selection in a population of feral Soay sheep (Ovis aries) on the island of St. Kilda, Scotland. Classical evolutionary theory predicts that directional selection should erode additive genetic variation and favor the maintenance of alleles that have negative pleiotropic effects on other traits associated with fitness. Contrary to these predictions, in this study we show that there is considerable additive genetic variation for both parasite resistance, measured as fecal egg count (FEC), and body size, measured as weight and hindleg length, and that there are positive genetic correlations between parasite resistance and body size in both sexes. Body size traits had higher heritabilities than parasite resistance. This was not due to low levels of additive genetic variation for parasite resistance, but was a consequence of high levels of residual variance in FEC. Measured as coefficients of variation, levels of additive genetic variation for FEC were actually higher than for weight or hindleg length. High levels of additive genetic variation for parasite resistance may be maintained by a number of mechanisms including high mutational input, balancing selection, antagonistic pleiotropy, and host-parasite coevolution. The positive genetic correlation between parasite resistance and body size, a trait also subject to sexual selection in males, suggests that parasite resistance and growth are not traded off in Soay sheep, but rather that genetically resistant individuals also experience superior growth.","container-title":"Evolution","DOI":"10.1111/j.0014-3820.2001.tb01326.x","ISSN":"1558-5646","issue":"10","language":"en","note":"_eprint: https://onlinelibrary.wiley.com/doi/pdf/10.1111/j.0014-3820.2001.tb01326.x","page":"2116-2125","source":"Wiley Online Library","title":"Positive Genetic Correlation Between Parasite Resistance and Body Size in a Free-Living Ungulate Population","volume":"55","author":[{"family":"Coltman","given":"D. W."},{"family":"Pilkington","given":"J."},{"family":"Kruuk","given":"L. E. B."},{"family":"Wilson","given":"K."},{"family":"Pemberton","given":"J. M."}],"issued":{"date-parts":[["2001"]]}}}],"schema":"https://github.com/citation-style-language/schema/raw/master/csl-citation.json"} </w:instrText>
+      </w:r>
+      <w:r>
+        <w:fldChar w:fldCharType="separate"/>
+      </w:r>
+      <w:r>
+        <w:rPr>
+          <w:noProof/>
+        </w:rPr>
+        <w:t>(Coltman et al., 2001)</w:t>
+      </w:r>
+      <w:r>
+        <w:fldChar w:fldCharType="end"/>
+      </w:r>
+      <w:r>
+        <w:t xml:space="preserve"> or under strong selection </w:t>
+      </w:r>
+      <w:r>
+        <w:fldChar w:fldCharType="begin"/>
+      </w:r>
+      <w:r>
+        <w:instrText xml:space="preserve"> ADDIN ZOTERO_ITEM CSL_CITATION {"citationID":"rWPLYRtH","properties":{"formattedCitation":"(Hunt et al., 2007)","plainCitation":"(Hunt et al., 2007)","noteIndex":0},"citationItems":[{"id":3484,"uris":["http://zotero.org/users/1379426/items/6IJ2LTM4"],"uri":["http://zotero.org/users/1379426/items/6IJ2LTM4"],"itemData":{"id":3484,"type":"article-journal","abstract":"Genetic variation in single traits, including those closely related to fitness, is pervasive and generally high. By contrast, theory predicts that several forms of selection, including stabilizing selection, will eliminate genetic variation. Stabilizing selection in natural populations tends to be stronger than that assumed in theoretical models of the maintenance of genetic variation. The widespread presence of genetic variation in the presence of strong stabilizing selection is a persistent problem in evolutionary genetics that currently has no compelling explanation. The recent insight that stabilizing selection often acts most strongly on trait combinations via correlational selection may reconcile this problem. Here we show that for a set of male call properties in the cricket Teleogryllus commodus, the pattern of multivariate stabilizing sexual selection is closely associated with the degree of additive genetic variance. The multivariate trait combinations experiencing the strongest stabilizing selection harbored very little genetic variation while combinations under weak selection contained most of the genetic variation. Our experiment provides empirical support for the prediction that a small number of trait combinations experiencing strong stabilizing selection will have reduced genetic variance and that genetically independent trait combinations experiencing weak selection can simultaneously harbor much higher levels of genetic variance.","container-title":"Genetics","DOI":"10.1534/genetics.107.077057","ISSN":"0016-6731, 1943-2631","issue":"2","language":"en","note":"publisher: Genetics\nsection: Investigations\nPMID: 17660544","page":"875-880","source":"www.genetics.org","title":"Reconciling Strong Stabilizing Selection with the Maintenance of Genetic Variation in a Natural Population of Black Field Crickets (Teleogryllus commodus)","volume":"177","author":[{"family":"Hunt","given":"John"},{"family":"Blows","given":"Mark W."},{"family":"Zajitschek","given":"Felix"},{"family":"Jennions","given":"Michael D."},{"family":"Brooks","given":"Robert"}],"issued":{"date-parts":[["2007",10,1]]}}}],"schema":"https://github.com/citation-style-language/schema/raw/master/csl-citation.json"} </w:instrText>
+      </w:r>
+      <w:r>
+        <w:fldChar w:fldCharType="separate"/>
+      </w:r>
+      <w:r>
+        <w:rPr>
+          <w:noProof/>
+        </w:rPr>
+        <w:t>(Hunt et al., 2007)</w:t>
+      </w:r>
+      <w:r>
+        <w:fldChar w:fldCharType="end"/>
+      </w:r>
+      <w:r>
+        <w:t>.</w:t>
+      </w:r>
+    </w:p>
     <w:p/>
     <w:p>
       <w:pPr>
-        <w:pStyle w:val="Heading1"/>
-      </w:pPr>
-      <w:r>
-        <w:t>Keywords</w:t>
-      </w:r>
-    </w:p>
-    <w:p>
-      <w:r>
-        <w:t>Body mass, growth rate, additive genetic variance, incubation temperature, maternal effects</w:t>
-      </w:r>
-    </w:p>
-    <w:p>
-      <w:pPr>
-        <w:pStyle w:val="Heading1"/>
-      </w:pPr>
-      <w:r>
-        <w:t>Introduction</w:t>
-      </w:r>
-    </w:p>
-    <w:p>
-      <w:pPr>
         <w:ind w:firstLine="720"/>
       </w:pPr>
       <w:r>
-        <w:t xml:space="preserve">Developmental plasticity plays a key role in generating phenotypic variation. Environmentally-induced changes may result in a better match between adult phenotype and the selective environment if developmental cues predict later-life conditions </w:t>
+        <w:t xml:space="preserve">Comparative studies have shown that the influence of developmental stress on genetic variance is not straightforward </w:t>
       </w:r>
       <w:r>
         <w:fldChar w:fldCharType="begin"/>
       </w:r>
       <w:r>
-        <w:instrText xml:space="preserve"> ADDIN ZOTERO_ITEM CSL_CITATION {"citationID":"t50pE0HO","properties":{"formattedCitation":"(Beldade et al., 2011)","plainCitation":"(Beldade et al., 2011)","noteIndex":0},"citationItems":[{"id":3452,"uris":["http://zotero.org/users/1379426/items/SSZZ3NFI"],"uri":["http://zotero.org/users/1379426/items/SSZZ3NFI"],"itemData":{"id":3452,"type":"article-journal","abstract":"Aside from its selective role in filtering inter-individual variation during evolution by natural selection, the environment also plays an instructive role in producing variation during development. External environmental cues can influence developmental rates and/or trajectories and lead to the production of distinct phenotypes from the same genotype. This can result in a better match between adult phenotype and selective environment and thus represents a potential solution to problems posed by environmental fluctuation. The phenomenon is called adaptive developmental plasticity. The study of developmental plasticity integrates different disciplines (notably ecology and developmental biology) and analyses at all levels of biological organization, from the molecular regulation of changes in organismal development to variation in phenotypes and fitness in natural populations. Here, we focus on recent advances and examples from morphological traits in animals to provide a broad overview covering (i) the evolution of developmental plasticity, as well as its relevance to adaptive evolution, (ii) the ecological significance of alternative environmentally induced phenotypes, and the way the external environment can affect development to produce them, (iii) the molecular mechanisms underlying developmental plasticity, with emphasis on the contribution of genetic, physiological and epigenetic factors, and (iv) current challenges and trends, including the relevance of the environmental sensitivity of development to studies in ecological developmental biology, biomedicine and conservation biology.","container-title":"Molecular Ecology","DOI":"10.1111/j.1365-294X.2011.05016.x","ISSN":"1365-294X","issue":"7","language":"en","note":"_eprint: https://onlinelibrary.wiley.com/doi/pdf/10.1111/j.1365-294X.2011.05016.x","page":"1347-1363","source":"Wiley Online Library","title":"Evolution and molecular mechanisms of adaptive developmental plasticity","volume":"20","author":[{"family":"Beldade","given":"Patrícia"},{"family":"Mateus","given":"Ana Rita A."},{"family":"Keller","given":"Roberto A."}],"issued":{"date-parts":[["2011"]]}}}],"schema":"https://github.com/citation-style-language/schema/raw/master/csl-citation.json"} </w:instrText>
+        <w:instrText xml:space="preserve"> ADDIN ZOTERO_ITEM CSL_CITATION {"citationID":"JyL0gbiq","properties":{"formattedCitation":"(Charmantier &amp; Garant, 2005; Hoffmann &amp; Meril\\uc0\\u228{}, 1999; Rowi\\uc0\\u324{}ski &amp; Rogell, 2017)","plainCitation":"(Charmantier &amp; Garant, 2005; Hoffmann &amp; Merilä, 1999; Rowiński &amp; Rogell, 2017)","noteIndex":0},"citationItems":[{"id":3188,"uris":["http://zotero.org/users/1379426/items/6PT3FWH7"],"uri":["http://zotero.org/users/1379426/items/6PT3FWH7"],"itemData":{"id":3188,"type":"article-journal","abstract":"An essential requirement to determine a population's potential for evolutionary change is to quantify the amount of genetic variability expressed for traits under selection. Early investigations in laboratory conditions showed that the magnitude of the genetic and environmental components of phenotypic variation can change with environmental conditions. However, there is no consensus as to how the expression of genetic variation is sensitive to different environmental conditions. Recently, the study of quantitative genetics in the wild has been revitalized by new pedigree analyses based on restricted maximum likelihood, resulting in a number of studies investigating these questions in wild populations. Experimental manipulation of environmental quality in the wild, as well as the use of naturally occurring favourable or stressful environments, has broadened the treatment of different taxa and traits. Here, we conduct a meta-analysis on recent studies comparing heritability in favourable versus unfavourable conditions in non-domestic and non-laboratory animals. The results provide evidence for increased heritability in more favourable conditions, significantly so for morphometric traits but not for traits more closely related to fitness. We discuss how these results are explained by underlying changes in variance components, and how they represent a major step in our understanding of evolutionary processes in wild populations. We also show how these trends contrast with the prevailing view resulting mainly from laboratory experiments on Drosophila. Finally, we underline the importance of taking into account the environmental variation in models predicting quantitative trait evolution.","container-title":"Proceedings of the Royal Society B: Biological Sciences","DOI":"10.1098/rspb.2005.3117","issue":"1571","journalAbbreviation":"Proceedings of the Royal Society B: Biological Sciences","note":"publisher: Royal Society","page":"1415-1425","source":"royalsocietypublishing.org (Atypon)","title":"Environmental quality and evolutionary potential: lessons from wild populations","title-short":"Environmental quality and evolutionary potential","volume":"272","author":[{"family":"Charmantier","given":"Anne"},{"family":"Garant","given":"Dany"}],"issued":{"date-parts":[["2005",7,22]]}}},{"id":3185,"uris":["http://zotero.org/users/1379426/items/HYCVSXN7"],"uri":["http://zotero.org/users/1379426/items/HYCVSXN7"],"itemData":{"id":3185,"type":"article-journal","abstract":"Genetic variability in quantitative traits can change as a direct response to the environmental conditions in which they are expressed. Consequently, similar selection in different environments might not be equally effective in leading to adaptation. Several hypotheses, including recent ones that focus on the historical impact of selection on populations, predict that the expression of genetic variation will increase in unfavourable conditions. However, other hypotheses lead to the opposite prediction. Although a consensus is unlikely, recent Drosophila and bird studies suggest consistent trends for morphological traits under particular conditions.","container-title":"Trends in Ecology &amp; Evolution","DOI":"10.1016/S0169-5347(99)01595-5","ISSN":"0169-5347","issue":"3","journalAbbreviation":"Trends in Ecology &amp; Evolution","language":"en","page":"96-101","source":"ScienceDirect","title":"Heritable variation and evolution under favourable and unfavourable conditions","volume":"14","author":[{"family":"Hoffmann","given":"Ary A."},{"family":"Merilä","given":"Juha"}],"issued":{"date-parts":[["1999",3,1]]}}},{"id":3243,"uris":["http://zotero.org/users/1379426/items/55CE9ZYM"],"uri":["http://zotero.org/users/1379426/items/55CE9ZYM"],"itemData":{"id":3243,"type":"article-journal","abstract":"Adaptive evolutionary responses are determined by the strength of selection and amount of genetic variation within traits, however, both are known to vary across environmental conditions. As selection is generally expected to be strongest under stressful conditions, understanding how the expression of genetic variation changes across stressful and benign environmental conditions is crucial for predicting the rate of adaptive change. Although theory generally predicts increased genetic variation under stress, previous syntheses of the field have found limited support for this notion. These studies have focused on heritability, which is dependent on other environmentally sensitive, but nongenetic, sources of variation. Here, we aim to complement these studies with a meta-analysis in which we examine changes in coefficient of variation (CV) in maternal, genetic, and residual variances across stressful and benign conditions. Confirming previous analyses, we did not find any clear direction in how heritability changes across stressful and benign conditions. However, when analyzing CV, we found higher genetic and residual variance under highly stressful conditions in life-history traits but not in morphological traits. Our findings are of broad significance to contemporary evolution suggesting that rapid evolutionary adaptive response may be mediated by increased evolutionary potential in stressed populations.","container-title":"Evolution","DOI":"10.1111/evo.13201","ISSN":"1558-5646","issue":"5","language":"en","note":"_eprint: https://onlinelibrary.wiley.com/doi/pdf/10.1111/evo.13201","page":"1339-1351","source":"Wiley Online Library","title":"Environmental stress correlates with increases in both genetic and residual variances: A meta-analysis of animal studies","title-short":"Environmental stress correlates with increases in both genetic and residual variances","volume":"71","author":[{"family":"Rowiński","given":"Piotr K."},{"family":"Rogell","given":"Björn"}],"issued":{"date-parts":[["2017"]]}}}],"schema":"https://github.com/citation-style-language/schema/raw/master/csl-citation.json"} </w:instrText>
       </w:r>
       <w:r>
         <w:fldChar w:fldCharType="separate"/>
       </w:r>
       <w:r>
         <w:rPr>
+          <w:rFonts w:cs="Times New Roman"/>
+        </w:rPr>
+        <w:t>(Charmantier &amp; Garant, 2005; Hoffmann &amp; Merilä, 1999; Rowiński &amp; Rogell, 2017)</w:t>
+      </w:r>
+      <w:r>
+        <w:fldChar w:fldCharType="end"/>
+      </w:r>
+      <w:r>
+        <w:t xml:space="preserve">. In lab studies, high developmental stress have been shown to increase the heritability of morphological traits </w:t>
+      </w:r>
+      <w:r>
+        <w:fldChar w:fldCharType="begin"/>
+      </w:r>
+      <w:r>
+        <w:instrText xml:space="preserve"> ADDIN ZOTERO_ITEM CSL_CITATION {"citationID":"WKaoktqW","properties":{"formattedCitation":"(Hoffmann &amp; Meril\\uc0\\u228{}, 1999)","plainCitation":"(Hoffmann &amp; Merilä, 1999)","noteIndex":0},"citationItems":[{"id":3185,"uris":["http://zotero.org/users/1379426/items/HYCVSXN7"],"uri":["http://zotero.org/users/1379426/items/HYCVSXN7"],"itemData":{"id":3185,"type":"article-journal","abstract":"Genetic variability in quantitative traits can change as a direct response to the environmental conditions in which they are expressed. Consequently, similar selection in different environments might not be equally effective in leading to adaptation. Several hypotheses, including recent ones that focus on the historical impact of selection on populations, predict that the expression of genetic variation will increase in unfavourable conditions. However, other hypotheses lead to the opposite prediction. Although a consensus is unlikely, recent Drosophila and bird studies suggest consistent trends for morphological traits under particular conditions.","container-title":"Trends in Ecology &amp; Evolution","DOI":"10.1016/S0169-5347(99)01595-5","ISSN":"0169-5347","issue":"3","journalAbbreviation":"Trends in Ecology &amp; Evolution","language":"en","page":"96-101","source":"ScienceDirect","title":"Heritable variation and evolution under favourable and unfavourable conditions","volume":"14","author":[{"family":"Hoffmann","given":"Ary A."},{"family":"Merilä","given":"Juha"}],"issued":{"date-parts":[["1999",3,1]]}}}],"schema":"https://github.com/citation-style-language/schema/raw/master/csl-citation.json"} </w:instrText>
+      </w:r>
+      <w:r>
+        <w:fldChar w:fldCharType="separate"/>
+      </w:r>
+      <w:r>
+        <w:rPr>
+          <w:rFonts w:cs="Times New Roman"/>
+        </w:rPr>
+        <w:t>(Hoffmann &amp; Merilä, 1999)</w:t>
+      </w:r>
+      <w:r>
+        <w:fldChar w:fldCharType="end"/>
+      </w:r>
+      <w:r>
+        <w:t>,</w:t>
+      </w:r>
+      <w:r>
+        <w:t xml:space="preserve"> </w:t>
+      </w:r>
+      <w:r>
+        <w:t xml:space="preserve">whereas wild, non-domestic populations tend to have higher heritability in favourable environments </w:t>
+      </w:r>
+      <w:r>
+        <w:fldChar w:fldCharType="begin"/>
+      </w:r>
+      <w:r>
+        <w:instrText xml:space="preserve"> ADDIN ZOTERO_ITEM CSL_CITATION {"citationID":"DwchPj4P","properties":{"formattedCitation":"(Charmantier &amp; Garant, 2005)","plainCitation":"(Charmantier &amp; Garant, 2005)","noteIndex":0},"citationItems":[{"id":3188,"uris":["http://zotero.org/users/1379426/items/6PT3FWH7"],"uri":["http://zotero.org/users/1379426/items/6PT3FWH7"],"itemData":{"id":3188,"type":"article-journal","abstract":"An essential requirement to determine a population's potential for evolutionary change is to quantify the amount of genetic variability expressed for traits under selection. Early investigations in laboratory conditions showed that the magnitude of the genetic and environmental components of phenotypic variation can change with environmental conditions. However, there is no consensus as to how the expression of genetic variation is sensitive to different environmental conditions. Recently, the study of quantitative genetics in the wild has been revitalized by new pedigree analyses based on restricted maximum likelihood, resulting in a number of studies investigating these questions in wild populations. Experimental manipulation of environmental quality in the wild, as well as the use of naturally occurring favourable or stressful environments, has broadened the treatment of different taxa and traits. Here, we conduct a meta-analysis on recent studies comparing heritability in favourable versus unfavourable conditions in non-domestic and non-laboratory animals. The results provide evidence for increased heritability in more favourable conditions, significantly so for morphometric traits but not for traits more closely related to fitness. We discuss how these results are explained by underlying changes in variance components, and how they represent a major step in our understanding of evolutionary processes in wild populations. We also show how these trends contrast with the prevailing view resulting mainly from laboratory experiments on Drosophila. Finally, we underline the importance of taking into account the environmental variation in models predicting quantitative trait evolution.","container-title":"Proceedings of the Royal Society B: Biological Sciences","DOI":"10.1098/rspb.2005.3117","issue":"1571","journalAbbreviation":"Proceedings of the Royal Society B: Biological Sciences","note":"publisher: Royal Society","page":"1415-1425","source":"royalsocietypublishing.org (Atypon)","title":"Environmental quality and evolutionary potential: lessons from wild populations","title-short":"Environmental quality and evolutionary potential","volume":"272","author":[{"family":"Charmantier","given":"Anne"},{"family":"Garant","given":"Dany"}],"issued":{"date-parts":[["2005",7,22]]}}}],"schema":"https://github.com/citation-style-language/schema/raw/master/csl-citation.json"} </w:instrText>
+      </w:r>
+      <w:r>
+        <w:fldChar w:fldCharType="separate"/>
+      </w:r>
+      <w:r>
+        <w:rPr>
           <w:noProof/>
         </w:rPr>
-        <w:t>(Beldade et al., 2011)</w:t>
+        <w:t>(Charmantier &amp; Garant, 2005)</w:t>
       </w:r>
       <w:r>
         <w:fldChar w:fldCharType="end"/>
       </w:r>
       <w:r>
-        <w:t xml:space="preserve">, however in some cases maladaptive phenotypes can arise </w:t>
+        <w:t xml:space="preserve">. Lack of consensus may be related to lab and wild conditions, with the latter being more variable and therefore more difficult to detect environmental patterns. The nature of environmental stressor under investigation (e.g. heat shock vs. habitat quality) could also yield variable patterns of gene expression if they are not strongly genetically correlated , making comparisons more heterogenous </w:t>
       </w:r>
       <w:r>
         <w:fldChar w:fldCharType="begin"/>
       </w:r>
       <w:r>
-        <w:instrText xml:space="preserve"> ADDIN ZOTERO_ITEM CSL_CITATION {"citationID":"OWjGjZFk","properties":{"formattedCitation":"(Ghalambor et al., 2007)","plainCitation":"(Ghalambor et al., 2007)","noteIndex":0},"citationItems":[{"id":2141,"uris":["http://zotero.org/users/1379426/items/PQEWFCLV"],"uri":["http://zotero.org/users/1379426/items/PQEWFCLV"],"itemData":{"id":2141,"type":"article-journal","abstract":"... 1a). In such cases, the new population will be subjected to directional selection on extreme phenotypes and the ... Non-adaptive reaction norms : environmental heterogeneity and stress. ... In such cases, the slope of the reaction norm is such that the optimal phenotype in the new ...","container-title":"Functional Ecology","DOI":"10.1111/j.1365-2435.2007.01283.x","issue":"3","language":"English","page":"394–407","title":"Adaptive versus non-adaptive phenotypic plasticity and the potential for contemporary adaptation in new environments","volume":"21","author":[{"family":"Ghalambor","given":"C K"},{"family":"McKay","given":"J K"},{"family":"Carroll","given":"S P"},{"family":"REZNICK","given":"D N"}],"issued":{"date-parts":[["2007",6]]}}}],"schema":"https://github.com/citation-style-language/schema/raw/master/csl-citation.json"} </w:instrText>
+        <w:instrText xml:space="preserve"> ADDIN ZOTERO_ITEM CSL_CITATION {"citationID":"3DdFIq1W","properties":{"formattedCitation":"(Charmantier &amp; Garant, 2005; Dahlgaard &amp; Hoffmann, 2000)","plainCitation":"(Charmantier &amp; Garant, 2005; Dahlgaard &amp; Hoffmann, 2000)","noteIndex":0},"citationItems":[{"id":3188,"uris":["http://zotero.org/users/1379426/items/6PT3FWH7"],"uri":["http://zotero.org/users/1379426/items/6PT3FWH7"],"itemData":{"id":3188,"type":"article-journal","abstract":"An essential requirement to determine a population's potential for evolutionary change is to quantify the amount of genetic variability expressed for traits under selection. Early investigations in laboratory conditions showed that the magnitude of the genetic and environmental components of phenotypic variation can change with environmental conditions. However, there is no consensus as to how the expression of genetic variation is sensitive to different environmental conditions. Recently, the study of quantitative genetics in the wild has been revitalized by new pedigree analyses based on restricted maximum likelihood, resulting in a number of studies investigating these questions in wild populations. Experimental manipulation of environmental quality in the wild, as well as the use of naturally occurring favourable or stressful environments, has broadened the treatment of different taxa and traits. Here, we conduct a meta-analysis on recent studies comparing heritability in favourable versus unfavourable conditions in non-domestic and non-laboratory animals. The results provide evidence for increased heritability in more favourable conditions, significantly so for morphometric traits but not for traits more closely related to fitness. We discuss how these results are explained by underlying changes in variance components, and how they represent a major step in our understanding of evolutionary processes in wild populations. We also show how these trends contrast with the prevailing view resulting mainly from laboratory experiments on Drosophila. Finally, we underline the importance of taking into account the environmental variation in models predicting quantitative trait evolution.","container-title":"Proceedings of the Royal Society B: Biological Sciences","DOI":"10.1098/rspb.2005.3117","issue":"1571","journalAbbreviation":"Proceedings of the Royal Society B: Biological Sciences","note":"publisher: Royal Society","page":"1415-1425","source":"royalsocietypublishing.org (Atypon)","title":"Environmental quality and evolutionary potential: lessons from wild populations","title-short":"Environmental quality and evolutionary potential","volume":"272","author":[{"family":"Charmantier","given":"Anne"},{"family":"Garant","given":"Dany"}],"issued":{"date-parts":[["2005",7,22]]}}},{"id":3488,"uris":["http://zotero.org/users/1379426/items/7U86HWJA"],"uri":["http://zotero.org/users/1379426/items/7U86HWJA"],"itemData":{"id":3488,"type":"article-journal","abstract":"Abstract: Both inbreeding and environmental stress can have adverse effects on fitness that affect the conservation of endangered species. Two important issues are whether stress and inbreeding effects are independent as opposed to synergistic, and whether inbreeding effects are general across stresses as opposed to stress-specific. We found that inbreeding reduced resistance to acetone and desiccation in adult Drosophila melanogaster, whereas resistance to knockdown heat stress was not affected. Inbred flies, however, experienced a greater proportional decrease in productivity than outbreds following heat stress. Correlations using line means indicated that all resistance traits were uncorrelated in the inbred as well as in the outbred flies. Recessive, deleterious alleles therefore did not appear to have any general deleterious effects on stress resistance. Inbreeding within a specific environment and selection for resistant genotypes may therefore purge a population of deleterious genes specific to only one environmental stress.","container-title":"Conservation Biology","DOI":"10.1046/j.1523-1739.2000.99206.x","ISSN":"1523-1739","issue":"4","language":"en","note":"_eprint: https://conbio.onlinelibrary.wiley.com/doi/pdf/10.1046/j.1523-1739.2000.99206.x","page":"1187-1192","source":"Wiley Online Library","title":"Stress Resistance and Environmental Dependency of Inbreeding Depression in Drosophila melanogaster","volume":"14","author":[{"family":"Dahlgaard","given":"Jesper"},{"family":"Hoffmann","given":"Ary A."}],"issued":{"date-parts":[["2000"]]}}}],"schema":"https://github.com/citation-style-language/schema/raw/master/csl-citation.json"} </w:instrText>
       </w:r>
       <w:r>
         <w:fldChar w:fldCharType="separate"/>
@@ -288,492 +702,171 @@
         <w:rPr>
           <w:noProof/>
         </w:rPr>
-        <w:t>(Ghalambor et al., 2007)</w:t>
+        <w:t>(Charmantier &amp; Garant, 2005; Dahlgaard &amp; Hoffmann, 2000)</w:t>
       </w:r>
       <w:r>
         <w:fldChar w:fldCharType="end"/>
       </w:r>
       <w:r>
-        <w:t xml:space="preserve">. As such, developmental plasticity is considered as a promising immediate solution for populations to adjust to environmental fluctuations </w:t>
+        <w:t>. Environmental comparisons of heritability have been criticised as estimates may show no changes, but the relative contributions of non-genetic variance actually differ.</w:t>
+      </w:r>
+      <w:r>
+        <w:t xml:space="preserve"> </w:t>
+      </w:r>
+      <w:r>
+        <w:t>Indeed, additive genetic and environmental variance of life history traits which is supposedly more important to fitness components were found to increase under high stress conditions. The opposite holds true for morphological traits, where the same variance components decreased in high stress environments. Interestingly, h</w:t>
+      </w:r>
+      <w:r>
+        <w:rPr>
+          <w:vertAlign w:val="superscript"/>
+        </w:rPr>
+        <w:t>2</w:t>
+      </w:r>
+      <w:r>
+        <w:t xml:space="preserve"> showed no differences among environments which suggests that the capacity to evolve is contingent on non-genetic sources of variance as well as the trait of interest </w:t>
       </w:r>
       <w:r>
         <w:fldChar w:fldCharType="begin"/>
       </w:r>
       <w:r>
-        <w:instrText xml:space="preserve"> ADDIN ZOTERO_ITEM CSL_CITATION {"citationID":"3jlRyJ4z","properties":{"formattedCitation":"(West-Eberhard, 2003)","plainCitation":"(West-Eberhard, 2003)","noteIndex":0},"citationItems":[{"id":3230,"uris":["http://zotero.org/users/1379426/items/HFLMSJY7"],"uri":["http://zotero.org/users/1379426/items/HFLMSJY7"],"itemData":{"id":3230,"type":"book","abstract":"The first comprehensive synthesis on development and evolution: it applies to all aspects of development, at all levels of organization and in all organisms, taking advantage of modern findings on behavior, genetics, endocrinology, molecular biology, evolutionary theory and phylogenetics to show the connections between developmental mechanisms and evolutionary change. This book solves key problems that have impeded a definitive synthesis in the past. It uses new concepts and specific examples to show how to relate environmentally sensitive development to the genetic theory of adaptive evolution and to explain major patterns of change. In this book development includes not only embryology and the ontogeny of morphology, sometimes portrayed inadequately as governed by \"regulatory genes,\" but also behavioral development and physiological adaptation, where plasticity is mediated by genetically complex mechanisms like hormones and learning. The book shows how the universal qualities of phenotypes--modular organization and plasticity--facilitate both integration and change. Here you will learn why it is wrong to describe organisms as genetically programmed; why environmental induction is likely to be more important in evolution than random mutation; and why it is crucial to consider both selection and developmental mechanism in explanations of adaptive evolution. This book satisfies the need for a truly general book on development, plasticity and evolution that applies to living organisms in all of their life stages and environments. Using an immense compendium of examples on many kinds of organisms, from viruses and bacteria to higher plants and animals, it shows how the phenotype is reorganized during evolution to produce novelties, and how alternative phenotypes occupy a pivotal role as a phase of evolution that fosters diversification and speeds change. The arguments of this book call for a new view of the major themes of evolutionary biology, as shown in chapters on gradualism, homology, environmental induction, speciation, radiation, macroevolution, punctuation, and the maintenance of sex. No other treatment of development and evolution since Darwin's offers such a comprehensive and critical discussion of the relevant issues. Developmental Plasticity and Evolution is designed for biologists interested in the development and evolution of behavior, life-history patterns, ecology, physiology, morphology and speciation. It will also appeal to evolutionary paleontologists, anthropologists, psychologists, and teachers of general biology.","ISBN":"978-0-19-802856-7","language":"en","note":"Google-Books-ID: 7DQNTPYaHlYC","number-of-pages":"815","publisher":"Oxford University Press","source":"Google Books","title":"Developmental Plasticity and Evolution","author":[{"family":"West-Eberhard","given":"Mary Jane"}],"issued":{"date-parts":[["2003",3,13]]}}}],"schema":"https://github.com/citation-style-language/schema/raw/master/csl-citation.json"} </w:instrText>
+        <w:instrText xml:space="preserve"> ADDIN ZOTERO_ITEM CSL_CITATION {"citationID":"44YX0ise","properties":{"formattedCitation":"(Rowi\\uc0\\u324{}ski &amp; Rogell, 2017)","plainCitation":"(Rowiński &amp; Rogell, 2017)","noteIndex":0},"citationItems":[{"id":3243,"uris":["http://zotero.org/users/1379426/items/55CE9ZYM"],"uri":["http://zotero.org/users/1379426/items/55CE9ZYM"],"itemData":{"id":3243,"type":"article-journal","abstract":"Adaptive evolutionary responses are determined by the strength of selection and amount of genetic variation within traits, however, both are known to vary across environmental conditions. As selection is generally expected to be strongest under stressful conditions, understanding how the expression of genetic variation changes across stressful and benign environmental conditions is crucial for predicting the rate of adaptive change. Although theory generally predicts increased genetic variation under stress, previous syntheses of the field have found limited support for this notion. These studies have focused on heritability, which is dependent on other environmentally sensitive, but nongenetic, sources of variation. Here, we aim to complement these studies with a meta-analysis in which we examine changes in coefficient of variation (CV) in maternal, genetic, and residual variances across stressful and benign conditions. Confirming previous analyses, we did not find any clear direction in how heritability changes across stressful and benign conditions. However, when analyzing CV, we found higher genetic and residual variance under highly stressful conditions in life-history traits but not in morphological traits. Our findings are of broad significance to contemporary evolution suggesting that rapid evolutionary adaptive response may be mediated by increased evolutionary potential in stressed populations.","container-title":"Evolution","DOI":"10.1111/evo.13201","ISSN":"1558-5646","issue":"5","language":"en","note":"_eprint: https://onlinelibrary.wiley.com/doi/pdf/10.1111/evo.13201","page":"1339-1351","source":"Wiley Online Library","title":"Environmental stress correlates with increases in both genetic and residual variances: A meta-analysis of animal studies","title-short":"Environmental stress correlates with increases in both genetic and residual variances","volume":"71","author":[{"family":"Rowiński","given":"Piotr K."},{"family":"Rogell","given":"Björn"}],"issued":{"date-parts":[["2017"]]}}}],"schema":"https://github.com/citation-style-language/schema/raw/master/csl-citation.json"} </w:instrText>
       </w:r>
       <w:r>
         <w:fldChar w:fldCharType="separate"/>
       </w:r>
       <w:r>
         <w:rPr>
+          <w:rFonts w:cs="Times New Roman"/>
+        </w:rPr>
+        <w:t>(Rowiński &amp; Rogell, 2017)</w:t>
+      </w:r>
+      <w:r>
+        <w:fldChar w:fldCharType="end"/>
+      </w:r>
+      <w:r>
+        <w:t>.</w:t>
+      </w:r>
+    </w:p>
+    <w:p/>
+    <w:p>
+      <w:pPr>
+        <w:ind w:firstLine="720"/>
+      </w:pPr>
+      <w:r>
+        <w:t xml:space="preserve">Body size is a heritable, fitness related trait and is strongly affected by a number of factors. Developmental environments such as temperature and nutrition play pivotal roles on variation in body size, </w:t>
+      </w:r>
+      <w:commentRangeStart w:id="1"/>
+      <w:r>
+        <w:t xml:space="preserve">largely through shifts in </w:t>
+      </w:r>
+      <w:commentRangeStart w:id="2"/>
+      <w:r>
+        <w:t>how organisms grow and develop</w:t>
+      </w:r>
+      <w:commentRangeEnd w:id="2"/>
+      <w:r>
+        <w:rPr>
+          <w:rStyle w:val="CommentReference"/>
+        </w:rPr>
+        <w:commentReference w:id="2"/>
+      </w:r>
+      <w:r>
+        <w:t xml:space="preserve"> </w:t>
+      </w:r>
+      <w:commentRangeEnd w:id="1"/>
+      <w:r>
+        <w:rPr>
+          <w:rStyle w:val="CommentReference"/>
+        </w:rPr>
+        <w:commentReference w:id="1"/>
+      </w:r>
+      <w:r>
+        <w:fldChar w:fldCharType="begin"/>
+      </w:r>
+      <w:r>
+        <w:instrText xml:space="preserve"> ADDIN ZOTERO_ITEM CSL_CITATION {"citationID":"8Gi3sJZA","properties":{"formattedCitation":"(Eyck et al., 2019; Noble et al., 2017)","plainCitation":"(Eyck et al., 2019; Noble et al., 2017)","noteIndex":0},"citationItems":[{"id":3446,"uris":["http://zotero.org/users/1379426/items/GNPGYLVI"],"uri":["http://zotero.org/users/1379426/items/GNPGYLVI"],"itemData":{"id":3446,"type":"article-journal","abstract":"Developmental stressors are increasingly recognised for their pervasive influence on the ecology and evolution of animals. In particular, many studies have focused on how developmental stress can give rise to variation in adult behaviour, physiology, and performance. However, there remains a poor understanding of whether general patterns exist in the effects and magnitude of phenotypic responses across taxonomic groups. Furthermore, given the extensive phenotypic variation that arises from developmental stressors, it remains important to ascertain how multiple processes may explain these responses. We compiled data from 111 studies to examine and quantify the effect of developmental stress on animal phenotype and performance from juveniles to adulthood, including studies from birds, reptiles, fish, mammals, insects, arachnids, and amphibians. Using meta-analytic approaches, we show that across all studies there is, on average, a moderate to large negative effect of developmental stress exposure (posterior mean effect: |d| = −0.51) on animal phenotype or performance. Additionally, we demonstrate that interactive effects of timing of stressor onset and the duration of exposure to stressors best explained variation in developmental stress responses. Animals exposed to stressors earlier in development had more-positive responses than those with later onset, whereas longer duration of exposure to a stressor caused responses to be stronger in magnitude. However, the high amount of heterogeneity in our results, and the low degree of variance explained by fixed effects in both the meta-analysis (R2 = 0.034) and top-ranked meta-regression model (R2 = 0.02), indicate that phenotypic responses to developmental stressors are likely highly idiosyncratic in nature and difficult to predict. Despite this, our analyses address a critical knowledge gap in understanding what effect developmental stress has on phenotypic variation in animals. Additionally, our results highlight important environmental and proximate factors that may influence phenotypic responses to developmental stressors.","container-title":"Biological Reviews","DOI":"10.1111/brv.12496","ISSN":"1469-185X","issue":"3","language":"en","note":"_eprint: https://onlinelibrary.wiley.com/doi/pdf/10.1111/brv.12496","page":"1143-1160","source":"Wiley Online Library","title":"Effects of developmental stress on animal phenotype and performance: a quantitative review","title-short":"Effects of developmental stress on animal phenotype and performance","volume":"94","author":[{"family":"Eyck","given":"Harrison J. F."},{"family":"Buchanan","given":"Katherine L."},{"family":"Crino","given":"Ondi L."},{"family":"Jessop","given":"Tim S."}],"issued":{"date-parts":[["2019"]]}}},{"id":1087,"uris":["http://zotero.org/users/1379426/items/AFG7IXHS"],"uri":["http://zotero.org/users/1379426/items/AFG7IXHS"],"itemData":{"id":1087,"type":"article-journal","container-title":"Biological Reviews","DOI":"10.1111/brv.12333","issue":"1","language":"English","page":"72–97","title":"Developmental temperatures and phenotypic plasticity in reptiles: a systematic review and meta-analysis","volume":"93","author":[{"family":"Noble","given":"Daniel W A"},{"family":"Stenhouse","given":"Vaughn"},{"family":"Schwanz","given":"Lisa E"}],"issued":{"date-parts":[["2017",5]]}}}],"schema":"https://github.com/citation-style-language/schema/raw/master/csl-citation.json"} </w:instrText>
+      </w:r>
+      <w:r>
+        <w:fldChar w:fldCharType="separate"/>
+      </w:r>
+      <w:r>
+        <w:rPr>
           <w:noProof/>
         </w:rPr>
-        <w:t>(West-Eberhard, 2003)</w:t>
+        <w:t>(Eyck et al., 2019; Noble et al., 2017)</w:t>
       </w:r>
       <w:r>
         <w:fldChar w:fldCharType="end"/>
       </w:r>
       <w:r>
-        <w:t xml:space="preserve">. Over longer terms, populations can either migrate to more favourable habitats or evolve genetic </w:t>
+        <w:t xml:space="preserve">. Naturally, maternal contributions on offspring development environments such as in egg size, nest site selection or timing of birth can also promote variation in body size and growth. Selection on body size is therefore likely to vary across ontogeny. For example, high juvenile mortality has favoured high maternal investment to larger birth weights in Soay sheep </w:t>
+      </w:r>
+      <w:r>
+        <w:fldChar w:fldCharType="begin"/>
+      </w:r>
+      <w:r>
+        <w:instrText xml:space="preserve"> ADDIN ZOTERO_ITEM CSL_CITATION {"citationID":"6QLUjgrh","properties":{"formattedCitation":"(Wilson, Coltman, et al., 2005)","plainCitation":"(Wilson, Coltman, et al., 2005)","noteIndex":0},"citationItems":[{"id":3277,"uris":["http://zotero.org/users/1379426/items/U37Y4GPP"],"uri":["http://zotero.org/users/1379426/items/U37Y4GPP"],"itemData":{"id":3277,"type":"article-journal","abstract":"Heritable maternal effects have important consequences for the evolutionary dynamics of phenotypic traits under selection, but have only rarely been tested for or quantified in evolutionary studies. Here we estimate maternal effects on early-life traits in a feral population of Soay sheep (Ovis aries) from St Kilda, Scotland. We then partition the maternal effects into genetic and environmental components to obtain the first direct estimates of maternal genetic effects in a free-living population, and furthermore test for covariance between direct and maternal genetic effects. Using an animal model approach, direct heritabilities (h2) were low but maternal genetic effects (m2) represented a relatively large proportion of the total phenotypic variance for each trait (birth weight m2 = 0.119, birth date m2 = 0.197, natal litter size m2 = 0.211). A negative correlation between direct and maternal genetic effects was estimated for each trait, but was only statistically significant for natal litter size (ram = −0.714). Total heritabilities (incorporating variance from heritable maternal effects and the direct-maternal genetic covariance) were significant for birth weight and birth date but not for natal litter size. Inadequately specified models greatly overestimated additive genetic variance and hence direct h2 (by a factor of up to 6.45 in the case of birth date). We conclude that failure to model heritable maternal variance can result in over- or under-estimation of the potential for traits to respond to selection, and advocate an increased effort to explicitly measure maternal genetic effects in evolutionary studies.","container-title":"Journal of Evolutionary Biology","DOI":"10.1111/j.1420-9101.2004.00824.x","ISSN":"1420-9101","issue":"2","language":"en","note":"_eprint: https://onlinelibrary.wiley.com/doi/pdf/10.1111/j.1420-9101.2004.00824.x","page":"405-414","source":"Wiley Online Library","title":"Maternal genetic effects set the potential for evolution in a free-living vertebrate population","volume":"18","author":[{"family":"Wilson","given":"Alastair J."},{"family":"Coltman","given":"D. W."},{"family":"Pemberton","given":"J. M."},{"family":"Overall","given":"A. D. J."},{"family":"Byrne","given":"K. A."},{"family":"Kruuk","given":"L. E. B."}],"issued":{"date-parts":[["2005"]]}}}],"schema":"https://github.com/citation-style-language/schema/raw/master/csl-citation.json"} </w:instrText>
+      </w:r>
+      <w:r>
+        <w:fldChar w:fldCharType="separate"/>
+      </w:r>
+      <w:r>
+        <w:rPr>
+          <w:noProof/>
+        </w:rPr>
+        <w:t>(Wilson, Coltman, et al., 2005)</w:t>
+      </w:r>
+      <w:r>
+        <w:fldChar w:fldCharType="end"/>
+      </w:r>
+      <w:r>
+        <w:t xml:space="preserve">. Accordingly, maternal contributions are expected to dissipate with age presumably because mothers cannot continue to influence her offspring’s phenotype post-weaning </w:t>
+      </w:r>
+      <w:r>
+        <w:fldChar w:fldCharType="begin"/>
+      </w:r>
+      <w:r>
+        <w:instrText xml:space="preserve"> ADDIN ZOTERO_ITEM CSL_CITATION {"citationID":"KBiSt4dK","properties":{"formattedCitation":"(Krist, 2010; Wilson, Kruuk, et al., 2005)","plainCitation":"(Krist, 2010; Wilson, Kruuk, et al., 2005)","noteIndex":0},"citationItems":[{"id":1317,"uris":["http://zotero.org/users/1379426/items/G4VHWH92"],"uri":["http://zotero.org/users/1379426/items/G4VHWH92"],"itemData":{"id":1317,"type":"article-journal","abstract":"Parents affect offspring fitness by propagule size and quality, selection of oviposition site, quality of incubation, feeding of dependent young, and their defence against predators and parasites. Despite many case studies on each of these topics, this knowledge has not been rigorously integrated into individual parental care traits for any taxon. Consequently, we lack a comprehensive, quantitative assessment of how parental care modifies offspring phenotypes. This meta-analysis of 283 studies with 1805 correlations between egg size and offspring quality in birds is intended to fill this gap. The large sample size enabled testing of how the magnitude of the relationship between egg size and offspring quality depends on a number of variables. Egg size was positively related to nearly all studied offspring traits across all stages of the offspring life cycle. Not surprisingly, the relationship was strongest at hatching but persisted until the post-fledging stage. Morphological traits were the most closely related to egg size but significant relationships were also found with hatching success, chick survival, and growth rate. Non-significant effect sizes were found for egg fertility, chick immunity, behaviour, and life-history or sexual traits. Effect size did not depend on whether chicks were raised by their natural parents or were cross-fostered to other territories. Effect size did not depend on species-specific traits such as developmental mode, clutch size, and relative size of the egg, but was larger if tested in captive compared to wild populations and between rather than within broods. In sum, published studies support the view that egg size affects juvenile survival. There are very few studies that tested the relationship between egg size and the fecundity component of offspring fitness, and no studies on offspring survival as adults or on global fitness. More data are also needed for the relationships between egg size and offspring behavioural and physiological traits. It remains to be established whether the relationship between egg size and offspring performance depends on the quality of the offspring environment. Positive effect sizes found in this study are likely to be driven by a causal effect of egg size on offspring quality. However, more studies that control for potential confounding effects of parental post-hatching care, genes, and egg composition are needed to establish firmly this causal link.","container-title":"Biological Reviews","DOI":"10.1111/j.1469-185X.2010.00166.x","issue":"3","language":"English","note":"PMID: 21070586","page":"692–716","title":"Egg size and offspring quality: a meta-analysis in birds","volume":"86","author":[{"family":"Krist","given":"Miloš"}],"issued":{"date-parts":[["2010",11]]}}},{"id":3286,"uris":["http://zotero.org/users/1379426/items/5UNHP3XA"],"uri":["http://zotero.org/users/1379426/items/5UNHP3XA"],"itemData":{"id":3286,"type":"article-journal","abstract":"Body size is an important determinant of fitness in many organisms. While size will typically change over the lifetime of an individual, heritable components of phenotypic variance may also show ontogenetic variation. We estimated genetic (additive and maternal) and environmental covariance structures for a size trait (June weight) measured over the first 5 years of life in a natural population of bighorn sheep Ovis canadensis. We also assessed the utility of random regression models for estimating these structures. Additive genetic variance was found for June weight, with heritability increasing over ontogeny because of declining environmental variance. This pattern, mirrored at the phenotypic level, likely reflects viability selection acting on early size traits. Maternal genetic effects were significant at ages 0 and 1, having important evolutionary implications for early weight, but declined with age being negligible by age 2. Strong positive genetic correlations between age‐specific traits suggest that selection on June weight at any age will likely induce positively correlated responses across ontogeny. Random regression modeling yielded similar results to traditional methods. However, by facilitating more efficient data use where phenotypic sampling is incomplete, random regression should allow better estimation of genetic (co)variances for size and growth traits in natural populations.","container-title":"The American Naturalist","DOI":"10.1086/497441","ISSN":"0003-0147","issue":"6","journalAbbreviation":"The American Naturalist","note":"publisher: The University of Chicago Press","page":"E177-E192","source":"journals.uchicago.edu (Atypon)","title":"Ontogenetic Patterns in Heritable Variation for Body Size: Using Random Regression Models in a Wild Ungulate Population.","title-short":"Ontogenetic Patterns in Heritable Variation for Body Size","volume":"166","author":[{"family":"Wilson","given":"Alastair J."},{"family":"Kruuk","given":"L. E. B."},{"family":"Coltman","given":"David W."}],"issued":{"date-parts":[["2005",12,1]]}}}],"schema":"https://github.com/citation-style-language/schema/raw/master/csl-citation.json"} </w:instrText>
+      </w:r>
+      <w:r>
+        <w:fldChar w:fldCharType="separate"/>
+      </w:r>
+      <w:r>
+        <w:rPr>
+          <w:noProof/>
+        </w:rPr>
+        <w:t>(Krist, 2010; Wilson, Kruuk, et al., 2005)</w:t>
+      </w:r>
+      <w:r>
+        <w:fldChar w:fldCharType="end"/>
+      </w:r>
+      <w:r>
+        <w:t xml:space="preserve">. Moreover, body size at sexual maturity is likely a major target of selection as it strongly predicts reproductive success and survival </w:t>
+      </w:r>
+      <w:r>
+        <w:fldChar w:fldCharType="begin"/>
+      </w:r>
+      <w:r>
+        <w:instrText xml:space="preserve"> ADDIN ZOTERO_ITEM CSL_CITATION {"citationID":"MNMMq6gP","properties":{"formattedCitation":"(Bartheld et al., 2015; Calsbeek &amp; Sinervo, 2002)","plainCitation":"(Bartheld et al., 2015; Calsbeek &amp; Sinervo, 2002)","noteIndex":0},"citationItems":[{"id":78,"uris":["http://zotero.org/users/1379426/items/HB7654AK"],"uri":["http://zotero.org/users/1379426/items/HB7654AK"],"itemData":{"id":78,"type":"article-journal","abstract":"© 2015 The Authors. One of the central questions in evolutionary ecology is how different functional capacities impact fitness, and how it varies across populations. For instance, do phenotypic attributes influence fitness similarly across geographic gradients? Which traits (physiological, morphological and life history) are most likely to be targets of natural selection? Do particular combinations of traits maximize fitness? In a semi-natural experiment, we analysed introduced populations of an invasive species, the garden snail (Cornu aspersum) in Chile, which show low levels of genetic differentiation in spite of the distance. Specifically, we addressed whether the magnitude, sign and form of selection in snail populations could explain the differentiation (or its absence) among populations. A common garden/reciprocal transplant experiment was performed in three populations (La Serena, Constitución and Valdivia) that span a 1300-km latitudinal gradient and differ markedly in climate (semi-arid north to humid south). We released c. 450 individuals per population (two generations after field-captured snails) in replicated enclosures at the range extremes (La Serena and Valdivia). Morphological (size and shell darkness), physiological (standard metabolic rate and digestive efficiency) and life-history [growth rate (GR)] traits were measured in all snails before the release. Survival was recorded monthly during 1 year. Survival was significantly higher in snails from La Serena than in snails from Constitución and Valdivia, when raised at La Serena. However, at Valdivia, survival was not different among source populations. Interestingly, we found negative correlational selection in M B and SMR R at La Serena, whereas at Valdivia we only found directional selection on GR and M B , and stabilizing selection on SMR R . These results suggest that selection on physiological traits related with energy allocation is pervasive, irrespective of climate and distance.","container-title":"Functional Ecology","DOI":"10.1111/1365-2435.12451","issue":"11","language":"English","page":"1463–1474","title":"Energy expenditure and body size are targets of natural selection across a wide geographic range, in a terrestrial invertebrate","volume":"29","author":[{"family":"Bartheld","given":"José Luis"},{"family":"Gaitán-Espitia","given":"Juan Diego"},{"family":"Artacho","given":"Paulina"},{"family":"Salgado-Luarte","given":"Cristian"},{"family":"Gianoli","given":"Ernesto"},{"family":"Nespolo","given":"Roberto F"}],"issued":{"date-parts":[["2015",1]]}}},{"id":3370,"uris":["http://zotero.org/users/1379426/items/3MLF3TNV"],"uri":["http://zotero.org/users/1379426/items/3MLF3TNV"],"itemData":{"id":3370,"type":"article-journal","container-title":"Oecologia","DOI":"10.1007/s00442-002-0975-8","ISSN":"0029-8549, 1432-1939","issue":"3","journalAbbreviation":"Oecologia","language":"en","page":"468-477","source":"DOI.org (Crossref)","title":"The ontogeny of territoriality during maturation","volume":"132","author":[{"family":"Calsbeek","given":"Ryan"},{"family":"Sinervo","given":"Barry"}],"issued":{"date-parts":[["2002",8]]}}}],"schema":"https://github.com/citation-style-language/schema/raw/master/csl-citation.json"} </w:instrText>
+      </w:r>
+      <w:r>
+        <w:fldChar w:fldCharType="separate"/>
+      </w:r>
+      <w:r>
+        <w:rPr>
+          <w:noProof/>
+        </w:rPr>
+        <w:t>(Bartheld et al., 2015; Calsbeek &amp; Sinervo, 2002)</w:t>
+      </w:r>
+      <w:r>
+        <w:fldChar w:fldCharType="end"/>
+      </w:r>
+      <w:r>
+        <w:t xml:space="preserve"> and may have favoured the evolution of compensatory growth strategies </w:t>
       </w:r>
       <w:r>
         <w:lastRenderedPageBreak/>
-        <w:t xml:space="preserve">adaptations in response to environmental change </w:t>
-      </w:r>
-      <w:r>
-        <w:fldChar w:fldCharType="begin"/>
-      </w:r>
-      <w:r>
-        <w:instrText xml:space="preserve"> ADDIN ZOTERO_ITEM CSL_CITATION {"citationID":"0OyCyRne","properties":{"formattedCitation":"(Sgr\\uc0\\u242{} &amp; Hoffmann, 2004)","plainCitation":"(Sgrò &amp; Hoffmann, 2004)","noteIndex":0},"citationItems":[{"id":3219,"uris":["http://zotero.org/users/1379426/items/8SUNWFSB"],"uri":["http://zotero.org/users/1379426/items/8SUNWFSB"],"itemData":{"id":3219,"type":"article-journal","abstract":"Negative genetic correlations among traits are often used as evidence for tradeoffs that can influence evolutionary trajectories in populations. While there may be evidence for negative correlations within a particular environment, genetic correlations can shift when populations encounter different environmental conditions. Here we review the evidence for these shifts by focusing on experiments that have examined genetic correlations in more than one environment. In many studies, there are significant changes in correlations and these can even switch sign across environments. This raises questions about the validity of deducing genetic constraints from studies in one environment and suggests that the interaction between environmental conditions and the expression of genetic covariation is an important avenue for future work.","container-title":"Heredity","DOI":"10.1038/sj.hdy.6800532","ISSN":"1365-2540","issue":"3","language":"en","note":"number: 3\npublisher: Nature Publishing Group","page":"241-248","source":"www.nature.com","title":"Genetic correlations, tradeoffs and environmental variation","volume":"93","author":[{"family":"Sgrò","given":"C. M."},{"family":"Hoffmann","given":"A. A."}],"issued":{"date-parts":[["2004",9]]}}}],"schema":"https://github.com/citation-style-language/schema/raw/master/csl-citation.json"} </w:instrText>
-      </w:r>
-      <w:r>
-        <w:fldChar w:fldCharType="separate"/>
-      </w:r>
-      <w:r>
-        <w:rPr>
-          <w:rFonts w:cs="Times New Roman"/>
-        </w:rPr>
-        <w:t>(Sgrò &amp; Hoffmann, 2004)</w:t>
-      </w:r>
-      <w:r>
-        <w:fldChar w:fldCharType="end"/>
-      </w:r>
-      <w:r>
-        <w:t>. However, the capacity to evolve may be dependent on developmental environments because environmental cues experienced during development can also affect the underlying standing genetic variation which select acts on. Understanding how phenotypic and genotypic variation respond to developmental environments is necessary in order to predict population persistence.</w:t>
-      </w:r>
-    </w:p>
-    <w:p/>
-    <w:p>
-      <w:pPr>
-        <w:ind w:firstLine="720"/>
-      </w:pPr>
-      <w:r>
-        <w:t xml:space="preserve">Environmental dependence of genetic variation implies that evolutionary change may speed up or slow down under certain contexts. Such implications has sparked researchers to describe the conditions under which genetic variation may change </w:t>
-      </w:r>
-      <w:r>
-        <w:fldChar w:fldCharType="begin"/>
-      </w:r>
-      <w:r>
-        <w:instrText xml:space="preserve"> ADDIN ZOTERO_ITEM CSL_CITATION {"citationID":"mnYJlbs0","properties":{"formattedCitation":"(Charmantier &amp; Garant, 2005; Hoffmann &amp; Meril\\uc0\\u228{}, 1999; Rowi\\uc0\\u324{}ski &amp; Rogell, 2017)","plainCitation":"(Charmantier &amp; Garant, 2005; Hoffmann &amp; Merilä, 1999; Rowiński &amp; Rogell, 2017)","noteIndex":0},"citationItems":[{"id":3188,"uris":["http://zotero.org/users/1379426/items/6PT3FWH7"],"uri":["http://zotero.org/users/1379426/items/6PT3FWH7"],"itemData":{"id":3188,"type":"article-journal","abstract":"An essential requirement to determine a population's potential for evolutionary change is to quantify the amount of genetic variability expressed for traits under selection. Early investigations in laboratory conditions showed that the magnitude of the genetic and environmental components of phenotypic variation can change with environmental conditions. However, there is no consensus as to how the expression of genetic variation is sensitive to different environmental conditions. Recently, the study of quantitative genetics in the wild has been revitalized by new pedigree analyses based on restricted maximum likelihood, resulting in a number of studies investigating these questions in wild populations. Experimental manipulation of environmental quality in the wild, as well as the use of naturally occurring favourable or stressful environments, has broadened the treatment of different taxa and traits. Here, we conduct a meta-analysis on recent studies comparing heritability in favourable versus unfavourable conditions in non-domestic and non-laboratory animals. The results provide evidence for increased heritability in more favourable conditions, significantly so for morphometric traits but not for traits more closely related to fitness. We discuss how these results are explained by underlying changes in variance components, and how they represent a major step in our understanding of evolutionary processes in wild populations. We also show how these trends contrast with the prevailing view resulting mainly from laboratory experiments on Drosophila. Finally, we underline the importance of taking into account the environmental variation in models predicting quantitative trait evolution.","container-title":"Proceedings of the Royal Society B: Biological Sciences","DOI":"10.1098/rspb.2005.3117","issue":"1571","journalAbbreviation":"Proceedings of the Royal Society B: Biological Sciences","note":"publisher: Royal Society","page":"1415-1425","source":"royalsocietypublishing.org (Atypon)","title":"Environmental quality and evolutionary potential: lessons from wild populations","title-short":"Environmental quality and evolutionary potential","volume":"272","author":[{"family":"Charmantier","given":"Anne"},{"family":"Garant","given":"Dany"}],"issued":{"date-parts":[["2005",7,22]]}}},{"id":3185,"uris":["http://zotero.org/users/1379426/items/HYCVSXN7"],"uri":["http://zotero.org/users/1379426/items/HYCVSXN7"],"itemData":{"id":3185,"type":"article-journal","abstract":"Genetic variability in quantitative traits can change as a direct response to the environmental conditions in which they are expressed. Consequently, similar selection in different environments might not be equally effective in leading to adaptation. Several hypotheses, including recent ones that focus on the historical impact of selection on populations, predict that the expression of genetic variation will increase in unfavourable conditions. However, other hypotheses lead to the opposite prediction. Although a consensus is unlikely, recent Drosophila and bird studies suggest consistent trends for morphological traits under particular conditions.","container-title":"Trends in Ecology &amp; Evolution","DOI":"10.1016/S0169-5347(99)01595-5","ISSN":"0169-5347","issue":"3","journalAbbreviation":"Trends in Ecology &amp; Evolution","language":"en","page":"96-101","source":"ScienceDirect","title":"Heritable variation and evolution under favourable and unfavourable conditions","volume":"14","author":[{"family":"Hoffmann","given":"Ary A."},{"family":"Merilä","given":"Juha"}],"issued":{"date-parts":[["1999",3,1]]}}},{"id":3243,"uris":["http://zotero.org/users/1379426/items/55CE9ZYM"],"uri":["http://zotero.org/users/1379426/items/55CE9ZYM"],"itemData":{"id":3243,"type":"article-journal","abstract":"Adaptive evolutionary responses are determined by the strength of selection and amount of genetic variation within traits, however, both are known to vary across environmental conditions. As selection is generally expected to be strongest under stressful conditions, understanding how the expression of genetic variation changes across stressful and benign environmental conditions is crucial for predicting the rate of adaptive change. Although theory generally predicts increased genetic variation under stress, previous syntheses of the field have found limited support for this notion. These studies have focused on heritability, which is dependent on other environmentally sensitive, but nongenetic, sources of variation. Here, we aim to complement these studies with a meta-analysis in which we examine changes in coefficient of variation (CV) in maternal, genetic, and residual variances across stressful and benign conditions. Confirming previous analyses, we did not find any clear direction in how heritability changes across stressful and benign conditions. However, when analyzing CV, we found higher genetic and residual variance under highly stressful conditions in life-history traits but not in morphological traits. Our findings are of broad significance to contemporary evolution suggesting that rapid evolutionary adaptive response may be mediated by increased evolutionary potential in stressed populations.","container-title":"Evolution","DOI":"10.1111/evo.13201","ISSN":"1558-5646","issue":"5","language":"en","note":"_eprint: https://onlinelibrary.wiley.com/doi/pdf/10.1111/evo.13201","page":"1339-1351","source":"Wiley Online Library","title":"Environmental stress correlates with increases in both genetic and residual variances: A meta-analysis of animal studies","title-short":"Environmental stress correlates with increases in both genetic and residual variances","volume":"71","author":[{"family":"Rowiński","given":"Piotr K."},{"family":"Rogell","given":"Björn"}],"issued":{"date-parts":[["2017"]]}}}],"schema":"https://github.com/citation-style-language/schema/raw/master/csl-citation.json"} </w:instrText>
-      </w:r>
-      <w:r>
-        <w:fldChar w:fldCharType="separate"/>
-      </w:r>
-      <w:r>
-        <w:rPr>
-          <w:rFonts w:cs="Times New Roman"/>
-        </w:rPr>
-        <w:t>(Charmantier &amp; Garant, 2005; Hoffmann &amp; Merilä, 1999; Rowiński &amp; Rogell, 2017)</w:t>
-      </w:r>
-      <w:r>
-        <w:fldChar w:fldCharType="end"/>
-      </w:r>
-      <w:r>
-        <w:t>.</w:t>
-      </w:r>
-      <w:r>
-        <w:t xml:space="preserve"> </w:t>
-      </w:r>
-      <w:r>
-        <w:t xml:space="preserve">Several hypotheses have been proposed to explain environmentally-induced changes in genetic variance </w:t>
-      </w:r>
-      <w:r>
-        <w:fldChar w:fldCharType="begin"/>
-      </w:r>
-      <w:r>
-        <w:instrText xml:space="preserve"> ADDIN ZOTERO_ITEM CSL_CITATION {"citationID":"zAd4I2No","properties":{"formattedCitation":"(Charmantier &amp; Garant, 2005; Hoffmann &amp; Meril\\uc0\\u228{}, 1999; Rowi\\uc0\\u324{}ski &amp; Rogell, 2017)","plainCitation":"(Charmantier &amp; Garant, 2005; Hoffmann &amp; Merilä, 1999; Rowiński &amp; Rogell, 2017)","noteIndex":0},"citationItems":[{"id":3188,"uris":["http://zotero.org/users/1379426/items/6PT3FWH7"],"uri":["http://zotero.org/users/1379426/items/6PT3FWH7"],"itemData":{"id":3188,"type":"article-journal","abstract":"An essential requirement to determine a population's potential for evolutionary change is to quantify the amount of genetic variability expressed for traits under selection. Early investigations in laboratory conditions showed that the magnitude of the genetic and environmental components of phenotypic variation can change with environmental conditions. However, there is no consensus as to how the expression of genetic variation is sensitive to different environmental conditions. Recently, the study of quantitative genetics in the wild has been revitalized by new pedigree analyses based on restricted maximum likelihood, resulting in a number of studies investigating these questions in wild populations. Experimental manipulation of environmental quality in the wild, as well as the use of naturally occurring favourable or stressful environments, has broadened the treatment of different taxa and traits. Here, we conduct a meta-analysis on recent studies comparing heritability in favourable versus unfavourable conditions in non-domestic and non-laboratory animals. The results provide evidence for increased heritability in more favourable conditions, significantly so for morphometric traits but not for traits more closely related to fitness. We discuss how these results are explained by underlying changes in variance components, and how they represent a major step in our understanding of evolutionary processes in wild populations. We also show how these trends contrast with the prevailing view resulting mainly from laboratory experiments on Drosophila. Finally, we underline the importance of taking into account the environmental variation in models predicting quantitative trait evolution.","container-title":"Proceedings of the Royal Society B: Biological Sciences","DOI":"10.1098/rspb.2005.3117","issue":"1571","journalAbbreviation":"Proceedings of the Royal Society B: Biological Sciences","note":"publisher: Royal Society","page":"1415-1425","source":"royalsocietypublishing.org (Atypon)","title":"Environmental quality and evolutionary potential: lessons from wild populations","title-short":"Environmental quality and evolutionary potential","volume":"272","author":[{"family":"Charmantier","given":"Anne"},{"family":"Garant","given":"Dany"}],"issued":{"date-parts":[["2005",7,22]]}}},{"id":3185,"uris":["http://zotero.org/users/1379426/items/HYCVSXN7"],"uri":["http://zotero.org/users/1379426/items/HYCVSXN7"],"itemData":{"id":3185,"type":"article-journal","abstract":"Genetic variability in quantitative traits can change as a direct response to the environmental conditions in which they are expressed. Consequently, similar selection in different environments might not be equally effective in leading to adaptation. Several hypotheses, including recent ones that focus on the historical impact of selection on populations, predict that the expression of genetic variation will increase in unfavourable conditions. However, other hypotheses lead to the opposite prediction. Although a consensus is unlikely, recent Drosophila and bird studies suggest consistent trends for morphological traits under particular conditions.","container-title":"Trends in Ecology &amp; Evolution","DOI":"10.1016/S0169-5347(99)01595-5","ISSN":"0169-5347","issue":"3","journalAbbreviation":"Trends in Ecology &amp; Evolution","language":"en","page":"96-101","source":"ScienceDirect","title":"Heritable variation and evolution under favourable and unfavourable conditions","volume":"14","author":[{"family":"Hoffmann","given":"Ary A."},{"family":"Merilä","given":"Juha"}],"issued":{"date-parts":[["1999",3,1]]}}},{"id":3243,"uris":["http://zotero.org/users/1379426/items/55CE9ZYM"],"uri":["http://zotero.org/users/1379426/items/55CE9ZYM"],"itemData":{"id":3243,"type":"article-journal","abstract":"Adaptive evolutionary responses are determined by the strength of selection and amount of genetic variation within traits, however, both are known to vary across environmental conditions. As selection is generally expected to be strongest under stressful conditions, understanding how the expression of genetic variation changes across stressful and benign environmental conditions is crucial for predicting the rate of adaptive change. Although theory generally predicts increased genetic variation under stress, previous syntheses of the field have found limited support for this notion. These studies have focused on heritability, which is dependent on other environmentally sensitive, but nongenetic, sources of variation. Here, we aim to complement these studies with a meta-analysis in which we examine changes in coefficient of variation (CV) in maternal, genetic, and residual variances across stressful and benign conditions. Confirming previous analyses, we did not find any clear direction in how heritability changes across stressful and benign conditions. However, when analyzing CV, we found higher genetic and residual variance under highly stressful conditions in life-history traits but not in morphological traits. Our findings are of broad significance to contemporary evolution suggesting that rapid evolutionary adaptive response may be mediated by increased evolutionary potential in stressed populations.","container-title":"Evolution","DOI":"10.1111/evo.13201","ISSN":"1558-5646","issue":"5","language":"en","note":"_eprint: https://onlinelibrary.wiley.com/doi/pdf/10.1111/evo.13201","page":"1339-1351","source":"Wiley Online Library","title":"Environmental stress correlates with increases in both genetic and residual variances: A meta-analysis of animal studies","title-short":"Environmental stress correlates with increases in both genetic and residual variances","volume":"71","author":[{"family":"Rowiński","given":"Piotr K."},{"family":"Rogell","given":"Björn"}],"issued":{"date-parts":[["2017"]]}}}],"schema":"https://github.com/citation-style-language/schema/raw/master/csl-citation.json"} </w:instrText>
-      </w:r>
-      <w:r>
-        <w:fldChar w:fldCharType="separate"/>
-      </w:r>
-      <w:r>
-        <w:rPr>
-          <w:rFonts w:cs="Times New Roman"/>
-        </w:rPr>
-        <w:t>(Charmantier &amp; Garant, 2005; Hoffmann &amp; Merilä, 1999; Rowiński &amp; Rogell, 2017)</w:t>
-      </w:r>
-      <w:r>
-        <w:fldChar w:fldCharType="end"/>
-      </w:r>
-      <w:r>
-        <w:t xml:space="preserve">. Notably, higher mutation rates </w:t>
-      </w:r>
-      <w:r>
-        <w:fldChar w:fldCharType="begin"/>
-      </w:r>
-      <w:r>
-        <w:instrText xml:space="preserve"> ADDIN ZOTERO_ITEM CSL_CITATION {"citationID":"AsXG1ia0","properties":{"formattedCitation":"(Hoffman &amp; Parsons, 1991)","plainCitation":"(Hoffman &amp; Parsons, 1991)","noteIndex":0},"citationItems":[{"id":3470,"uris":["http://zotero.org/users/1379426/items/DU3GMDEE"],"uri":["http://zotero.org/users/1379426/items/DU3GMDEE"],"itemData":{"id":3470,"type":"book","event-place":"Oxford","publisher":"Oxford University Press","publisher-place":"Oxford","title":"Evolutionary genetics and evolutionary stress","author":[{"family":"Hoffman","given":"A A"},{"family":"Parsons","given":"P A"}],"issued":{"date-parts":[["1991"]]}}}],"schema":"https://github.com/citation-style-language/schema/raw/master/csl-citation.json"} </w:instrText>
-      </w:r>
-      <w:r>
-        <w:fldChar w:fldCharType="separate"/>
-      </w:r>
-      <w:r>
-        <w:rPr>
-          <w:noProof/>
-        </w:rPr>
-        <w:t>(Hoffman &amp; Parsons, 1991)</w:t>
-      </w:r>
-      <w:r>
-        <w:fldChar w:fldCharType="end"/>
-      </w:r>
-      <w:r>
-        <w:t xml:space="preserve">; </w:t>
-      </w:r>
-      <w:commentRangeStart w:id="0"/>
-      <w:r>
-        <w:t xml:space="preserve">reduced selection pressures which allows for the accumulation of genetic variation </w:t>
-      </w:r>
-      <w:r>
-        <w:fldChar w:fldCharType="begin"/>
-      </w:r>
-      <w:r>
-        <w:instrText xml:space="preserve"> ADDIN ZOTERO_ITEM CSL_CITATION {"citationID":"fMJ7VaDF","properties":{"formattedCitation":"(Hoffmann &amp; Meril\\uc0\\u228{}, 1999)","plainCitation":"(Hoffmann &amp; Merilä, 1999)","noteIndex":0},"citationItems":[{"id":3185,"uris":["http://zotero.org/users/1379426/items/HYCVSXN7"],"uri":["http://zotero.org/users/1379426/items/HYCVSXN7"],"itemData":{"id":3185,"type":"article-journal","abstract":"Genetic variability in quantitative traits can change as a direct response to the environmental conditions in which they are expressed. Consequently, similar selection in different environments might not be equally effective in leading to adaptation. Several hypotheses, including recent ones that focus on the historical impact of selection on populations, predict that the expression of genetic variation will increase in unfavourable conditions. However, other hypotheses lead to the opposite prediction. Although a consensus is unlikely, recent Drosophila and bird studies suggest consistent trends for morphological traits under particular conditions.","container-title":"Trends in Ecology &amp; Evolution","DOI":"10.1016/S0169-5347(99)01595-5","ISSN":"0169-5347","issue":"3","journalAbbreviation":"Trends in Ecology &amp; Evolution","language":"en","page":"96-101","source":"ScienceDirect","title":"Heritable variation and evolution under favourable and unfavourable conditions","volume":"14","author":[{"family":"Hoffmann","given":"Ary A."},{"family":"Merilä","given":"Juha"}],"issued":{"date-parts":[["1999",3,1]]}}}],"schema":"https://github.com/citation-style-language/schema/raw/master/csl-citation.json"} </w:instrText>
-      </w:r>
-      <w:r>
-        <w:fldChar w:fldCharType="separate"/>
-      </w:r>
-      <w:r>
-        <w:rPr>
-          <w:rFonts w:cs="Times New Roman"/>
-        </w:rPr>
-        <w:t>(Hoffmann &amp; Merilä, 1999)</w:t>
-      </w:r>
-      <w:r>
-        <w:fldChar w:fldCharType="end"/>
-      </w:r>
-      <w:commentRangeEnd w:id="0"/>
-      <w:r>
-        <w:rPr>
-          <w:rStyle w:val="CommentReference"/>
-        </w:rPr>
-        <w:commentReference w:id="0"/>
-      </w:r>
-      <w:r>
-        <w:t xml:space="preserve"> and the breakdown of buffering mechanisms that releases of cryptic genetic variation are expected to increase genetic variation under novel, stressful environments </w:t>
-      </w:r>
-      <w:r>
-        <w:fldChar w:fldCharType="begin"/>
-      </w:r>
-      <w:r>
-        <w:instrText xml:space="preserve"> ADDIN ZOTERO_ITEM CSL_CITATION {"citationID":"8InbjA87","properties":{"formattedCitation":"(Paaby &amp; Rockman, 2014)","plainCitation":"(Paaby &amp; Rockman, 2014)","noteIndex":0},"citationItems":[{"id":"xGFm1aJS/zULfiqYP","uris":["http://zotero.org/users/1379426/items/L8RKS7SG"],"uri":["http://zotero.org/users/1379426/items/L8RKS7SG"],"itemData":{"id":3197,"type":"article-journal","abstract":"Cryptic genetic variation (CGV) is genetic variation that normally has little or no effect on phenotype but that, under atypical conditions that were rare in the history of a population, generates heritable phenotypic variation. Cryptic variants are little exposed to selection and may thus accumulate neutrally.CGV has long provided a theoretical explanation for the presence of standing genetic variation in wild populations that is available to fuel adaptation to new conditions. Early work in Drosophila melanogaster, starting with Waddington's classic experiments, showed that such variation exists and can be 'captured' by selection in a process called genetic assimilation.The mechanisms that conceal CGV are ordinary, familiar genetic phenomena, including dominance, epistasis and gene-by-environment interactions. The ubiquity of these phenomena indicates that CGV is a common feature of populations.CGV is closely related to concepts of robustness and canalization. However, although canalization will promote accumulation of CGV, such variation can accumulate under neutral conditions, and its presence is not necessarily evidence of canalization or robustness.Experimental settings that reveal CGV include production of aberrant phenotypes following inhibition of Hsp90 activity in many different systems; genetic background effects for specific mutations; epistasis in quantitative trait locus mapping populations; genetic modifiers of Mendelian diseases in humans; and increases in additive genetic variance when populations are exposed to novel environments.In principle, CGV can strongly influence the ability of natural populations to adapt to new conditions. Recent experiments have hinted at this potential, and this research field is poised for major advances in the near future.CGV may be playing an important part in the emergence of complex human diseases, but there is currently limited empirical evidence for this hypothesis.","container-title":"Nature Reviews Genetics","DOI":"10.1038/nrg3688","ISSN":"1471-0064","issue":"4","language":"en","note":"number: 4\npublisher: Nature Publishing Group","page":"247-258","source":"www.nature.com","title":"Cryptic genetic variation: evolution's hidden substrate","title-short":"Cryptic genetic variation","volume":"15","author":[{"family":"Paaby","given":"Annalise B."},{"family":"Rockman","given":"Matthew V."}],"issued":{"date-parts":[["2014",4]]}}}],"schema":"https://github.com/citation-style-language/schema/raw/master/csl-citation.json"} </w:instrText>
-      </w:r>
-      <w:r>
-        <w:fldChar w:fldCharType="separate"/>
-      </w:r>
-      <w:r>
-        <w:rPr>
-          <w:noProof/>
-        </w:rPr>
-        <w:t>(Paaby &amp; Rockman, 2014)</w:t>
-      </w:r>
-      <w:r>
-        <w:fldChar w:fldCharType="end"/>
-      </w:r>
-      <w:r>
-        <w:t xml:space="preserve">. On the other hand, genetic variation can also decrease under stressful environments if gene expression is condition-dependent </w:t>
-      </w:r>
-      <w:r>
-        <w:fldChar w:fldCharType="begin"/>
-      </w:r>
-      <w:r>
-        <w:instrText xml:space="preserve"> ADDIN ZOTERO_ITEM CSL_CITATION {"citationID":"uoLOTlWC","properties":{"formattedCitation":"(Coltman et al., 2001)","plainCitation":"(Coltman et al., 2001)","noteIndex":0},"citationItems":[{"id":3481,"uris":["http://zotero.org/users/1379426/items/HJIJWUN8"],"uri":["http://zotero.org/users/1379426/items/HJIJWUN8"],"itemData":{"id":3481,"type":"article-journal","abstract":"Parasite resistance and body size are subject to directional natural selection in a population of feral Soay sheep (Ovis aries) on the island of St. Kilda, Scotland. Classical evolutionary theory predicts that directional selection should erode additive genetic variation and favor the maintenance of alleles that have negative pleiotropic effects on other traits associated with fitness. Contrary to these predictions, in this study we show that there is considerable additive genetic variation for both parasite resistance, measured as fecal egg count (FEC), and body size, measured as weight and hindleg length, and that there are positive genetic correlations between parasite resistance and body size in both sexes. Body size traits had higher heritabilities than parasite resistance. This was not due to low levels of additive genetic variation for parasite resistance, but was a consequence of high levels of residual variance in FEC. Measured as coefficients of variation, levels of additive genetic variation for FEC were actually higher than for weight or hindleg length. High levels of additive genetic variation for parasite resistance may be maintained by a number of mechanisms including high mutational input, balancing selection, antagonistic pleiotropy, and host-parasite coevolution. The positive genetic correlation between parasite resistance and body size, a trait also subject to sexual selection in males, suggests that parasite resistance and growth are not traded off in Soay sheep, but rather that genetically resistant individuals also experience superior growth.","container-title":"Evolution","DOI":"10.1111/j.0014-3820.2001.tb01326.x","ISSN":"1558-5646","issue":"10","language":"en","note":"_eprint: https://onlinelibrary.wiley.com/doi/pdf/10.1111/j.0014-3820.2001.tb01326.x","page":"2116-2125","source":"Wiley Online Library","title":"Positive Genetic Correlation Between Parasite Resistance and Body Size in a Free-Living Ungulate Population","volume":"55","author":[{"family":"Coltman","given":"D. W."},{"family":"Pilkington","given":"J."},{"family":"Kruuk","given":"L. E. B."},{"family":"Wilson","given":"K."},{"family":"Pemberton","given":"J. M."}],"issued":{"date-parts":[["2001"]]}}}],"schema":"https://github.com/citation-style-language/schema/raw/master/csl-citation.json"} </w:instrText>
-      </w:r>
-      <w:r>
-        <w:fldChar w:fldCharType="separate"/>
-      </w:r>
-      <w:r>
-        <w:rPr>
-          <w:noProof/>
-        </w:rPr>
-        <w:t>(Coltman et al., 2001)</w:t>
-      </w:r>
-      <w:r>
-        <w:fldChar w:fldCharType="end"/>
-      </w:r>
-      <w:r>
-        <w:t xml:space="preserve"> or under strong selection </w:t>
-      </w:r>
-      <w:r>
-        <w:fldChar w:fldCharType="begin"/>
-      </w:r>
-      <w:r>
-        <w:instrText xml:space="preserve"> ADDIN ZOTERO_ITEM CSL_CITATION {"citationID":"rWPLYRtH","properties":{"formattedCitation":"(Hunt et al., 2007)","plainCitation":"(Hunt et al., 2007)","noteIndex":0},"citationItems":[{"id":3484,"uris":["http://zotero.org/users/1379426/items/6IJ2LTM4"],"uri":["http://zotero.org/users/1379426/items/6IJ2LTM4"],"itemData":{"id":3484,"type":"article-journal","abstract":"Genetic variation in single traits, including those closely related to fitness, is pervasive and generally high. By contrast, theory predicts that several forms of selection, including stabilizing selection, will eliminate genetic variation. Stabilizing selection in natural populations tends to be stronger than that assumed in theoretical models of the maintenance of genetic variation. The widespread presence of genetic variation in the presence of strong stabilizing selection is a persistent problem in evolutionary genetics that currently has no compelling explanation. The recent insight that stabilizing selection often acts most strongly on trait combinations via correlational selection may reconcile this problem. Here we show that for a set of male call properties in the cricket Teleogryllus commodus, the pattern of multivariate stabilizing sexual selection is closely associated with the degree of additive genetic variance. The multivariate trait combinations experiencing the strongest stabilizing selection harbored very little genetic variation while combinations under weak selection contained most of the genetic variation. Our experiment provides empirical support for the prediction that a small number of trait combinations experiencing strong stabilizing selection will have reduced genetic variance and that genetically independent trait combinations experiencing weak selection can simultaneously harbor much higher levels of genetic variance.","container-title":"Genetics","DOI":"10.1534/genetics.107.077057","ISSN":"0016-6731, 1943-2631","issue":"2","language":"en","note":"publisher: Genetics\nsection: Investigations\nPMID: 17660544","page":"875-880","source":"www.genetics.org","title":"Reconciling Strong Stabilizing Selection with the Maintenance of Genetic Variation in a Natural Population of Black Field Crickets (Teleogryllus commodus)","volume":"177","author":[{"family":"Hunt","given":"John"},{"family":"Blows","given":"Mark W."},{"family":"Zajitschek","given":"Felix"},{"family":"Jennions","given":"Michael D."},{"family":"Brooks","given":"Robert"}],"issued":{"date-parts":[["2007",10,1]]}}}],"schema":"https://github.com/citation-style-language/schema/raw/master/csl-citation.json"} </w:instrText>
-      </w:r>
-      <w:r>
-        <w:fldChar w:fldCharType="separate"/>
-      </w:r>
-      <w:r>
-        <w:rPr>
-          <w:noProof/>
-        </w:rPr>
-        <w:t>(Hunt et al., 2007)</w:t>
-      </w:r>
-      <w:r>
-        <w:fldChar w:fldCharType="end"/>
-      </w:r>
-      <w:r>
-        <w:t>.</w:t>
-      </w:r>
-    </w:p>
-    <w:p/>
-    <w:p>
-      <w:pPr>
-        <w:ind w:firstLine="720"/>
-      </w:pPr>
-      <w:r>
-        <w:t xml:space="preserve">Comparative studies have shown that the influence of developmental stress on genetic variance is not straightforward </w:t>
-      </w:r>
-      <w:r>
-        <w:fldChar w:fldCharType="begin"/>
-      </w:r>
-      <w:r>
-        <w:instrText xml:space="preserve"> ADDIN ZOTERO_ITEM CSL_CITATION {"citationID":"JyL0gbiq","properties":{"formattedCitation":"(Charmantier &amp; Garant, 2005; Hoffmann &amp; Meril\\uc0\\u228{}, 1999; Rowi\\uc0\\u324{}ski &amp; Rogell, 2017)","plainCitation":"(Charmantier &amp; Garant, 2005; Hoffmann &amp; Merilä, 1999; Rowiński &amp; Rogell, 2017)","noteIndex":0},"citationItems":[{"id":3188,"uris":["http://zotero.org/users/1379426/items/6PT3FWH7"],"uri":["http://zotero.org/users/1379426/items/6PT3FWH7"],"itemData":{"id":3188,"type":"article-journal","abstract":"An essential requirement to determine a population's potential for evolutionary change is to quantify the amount of genetic variability expressed for traits under selection. Early investigations in laboratory conditions showed that the magnitude of the genetic and environmental components of phenotypic variation can change with environmental conditions. However, there is no consensus as to how the expression of genetic variation is sensitive to different environmental conditions. Recently, the study of quantitative genetics in the wild has been revitalized by new pedigree analyses based on restricted maximum likelihood, resulting in a number of studies investigating these questions in wild populations. Experimental manipulation of environmental quality in the wild, as well as the use of naturally occurring favourable or stressful environments, has broadened the treatment of different taxa and traits. Here, we conduct a meta-analysis on recent studies comparing heritability in favourable versus unfavourable conditions in non-domestic and non-laboratory animals. The results provide evidence for increased heritability in more favourable conditions, significantly so for morphometric traits but not for traits more closely related to fitness. We discuss how these results are explained by underlying changes in variance components, and how they represent a major step in our understanding of evolutionary processes in wild populations. We also show how these trends contrast with the prevailing view resulting mainly from laboratory experiments on Drosophila. Finally, we underline the importance of taking into account the environmental variation in models predicting quantitative trait evolution.","container-title":"Proceedings of the Royal Society B: Biological Sciences","DOI":"10.1098/rspb.2005.3117","issue":"1571","journalAbbreviation":"Proceedings of the Royal Society B: Biological Sciences","note":"publisher: Royal Society","page":"1415-1425","source":"royalsocietypublishing.org (Atypon)","title":"Environmental quality and evolutionary potential: lessons from wild populations","title-short":"Environmental quality and evolutionary potential","volume":"272","author":[{"family":"Charmantier","given":"Anne"},{"family":"Garant","given":"Dany"}],"issued":{"date-parts":[["2005",7,22]]}}},{"id":3185,"uris":["http://zotero.org/users/1379426/items/HYCVSXN7"],"uri":["http://zotero.org/users/1379426/items/HYCVSXN7"],"itemData":{"id":3185,"type":"article-journal","abstract":"Genetic variability in quantitative traits can change as a direct response to the environmental conditions in which they are expressed. Consequently, similar selection in different environments might not be equally effective in leading to adaptation. Several hypotheses, including recent ones that focus on the historical impact of selection on populations, predict that the expression of genetic variation will increase in unfavourable conditions. However, other hypotheses lead to the opposite prediction. Although a consensus is unlikely, recent Drosophila and bird studies suggest consistent trends for morphological traits under particular conditions.","container-title":"Trends in Ecology &amp; Evolution","DOI":"10.1016/S0169-5347(99)01595-5","ISSN":"0169-5347","issue":"3","journalAbbreviation":"Trends in Ecology &amp; Evolution","language":"en","page":"96-101","source":"ScienceDirect","title":"Heritable variation and evolution under favourable and unfavourable conditions","volume":"14","author":[{"family":"Hoffmann","given":"Ary A."},{"family":"Merilä","given":"Juha"}],"issued":{"date-parts":[["1999",3,1]]}}},{"id":3243,"uris":["http://zotero.org/users/1379426/items/55CE9ZYM"],"uri":["http://zotero.org/users/1379426/items/55CE9ZYM"],"itemData":{"id":3243,"type":"article-journal","abstract":"Adaptive evolutionary responses are determined by the strength of selection and amount of genetic variation within traits, however, both are known to vary across environmental conditions. As selection is generally expected to be strongest under stressful conditions, understanding how the expression of genetic variation changes across stressful and benign environmental conditions is crucial for predicting the rate of adaptive change. Although theory generally predicts increased genetic variation under stress, previous syntheses of the field have found limited support for this notion. These studies have focused on heritability, which is dependent on other environmentally sensitive, but nongenetic, sources of variation. Here, we aim to complement these studies with a meta-analysis in which we examine changes in coefficient of variation (CV) in maternal, genetic, and residual variances across stressful and benign conditions. Confirming previous analyses, we did not find any clear direction in how heritability changes across stressful and benign conditions. However, when analyzing CV, we found higher genetic and residual variance under highly stressful conditions in life-history traits but not in morphological traits. Our findings are of broad significance to contemporary evolution suggesting that rapid evolutionary adaptive response may be mediated by increased evolutionary potential in stressed populations.","container-title":"Evolution","DOI":"10.1111/evo.13201","ISSN":"1558-5646","issue":"5","language":"en","note":"_eprint: https://onlinelibrary.wiley.com/doi/pdf/10.1111/evo.13201","page":"1339-1351","source":"Wiley Online Library","title":"Environmental stress correlates with increases in both genetic and residual variances: A meta-analysis of animal studies","title-short":"Environmental stress correlates with increases in both genetic and residual variances","volume":"71","author":[{"family":"Rowiński","given":"Piotr K."},{"family":"Rogell","given":"Björn"}],"issued":{"date-parts":[["2017"]]}}}],"schema":"https://github.com/citation-style-language/schema/raw/master/csl-citation.json"} </w:instrText>
-      </w:r>
-      <w:r>
-        <w:fldChar w:fldCharType="separate"/>
-      </w:r>
-      <w:r>
-        <w:rPr>
-          <w:rFonts w:cs="Times New Roman"/>
-        </w:rPr>
-        <w:t>(Charmantier &amp; Garant, 2005; Hoffmann &amp; Merilä, 1999; Rowiński &amp; Rogell, 2017)</w:t>
-      </w:r>
-      <w:r>
-        <w:fldChar w:fldCharType="end"/>
-      </w:r>
-      <w:r>
-        <w:t xml:space="preserve">. In lab studies, high developmental stress have been shown to increase the heritability of morphological traits </w:t>
-      </w:r>
-      <w:r>
-        <w:fldChar w:fldCharType="begin"/>
-      </w:r>
-      <w:r>
-        <w:instrText xml:space="preserve"> ADDIN ZOTERO_ITEM CSL_CITATION {"citationID":"WKaoktqW","properties":{"formattedCitation":"(Hoffmann &amp; Meril\\uc0\\u228{}, 1999)","plainCitation":"(Hoffmann &amp; Merilä, 1999)","noteIndex":0},"citationItems":[{"id":3185,"uris":["http://zotero.org/users/1379426/items/HYCVSXN7"],"uri":["http://zotero.org/users/1379426/items/HYCVSXN7"],"itemData":{"id":3185,"type":"article-journal","abstract":"Genetic variability in quantitative traits can change as a direct response to the environmental conditions in which they are expressed. Consequently, similar selection in different environments might not be equally effective in leading to adaptation. Several hypotheses, including recent ones that focus on the historical impact of selection on populations, predict that the expression of genetic variation will increase in unfavourable conditions. However, other hypotheses lead to the opposite prediction. Although a consensus is unlikely, recent Drosophila and bird studies suggest consistent trends for morphological traits under particular conditions.","container-title":"Trends in Ecology &amp; Evolution","DOI":"10.1016/S0169-5347(99)01595-5","ISSN":"0169-5347","issue":"3","journalAbbreviation":"Trends in Ecology &amp; Evolution","language":"en","page":"96-101","source":"ScienceDirect","title":"Heritable variation and evolution under favourable and unfavourable conditions","volume":"14","author":[{"family":"Hoffmann","given":"Ary A."},{"family":"Merilä","given":"Juha"}],"issued":{"date-parts":[["1999",3,1]]}}}],"schema":"https://github.com/citation-style-language/schema/raw/master/csl-citation.json"} </w:instrText>
-      </w:r>
-      <w:r>
-        <w:fldChar w:fldCharType="separate"/>
-      </w:r>
-      <w:r>
-        <w:rPr>
-          <w:rFonts w:cs="Times New Roman"/>
-        </w:rPr>
-        <w:t>(Hoffmann &amp; Merilä, 1999)</w:t>
-      </w:r>
-      <w:r>
-        <w:fldChar w:fldCharType="end"/>
-      </w:r>
-      <w:r>
-        <w:t>,</w:t>
-      </w:r>
-      <w:r>
-        <w:t xml:space="preserve"> </w:t>
-      </w:r>
-      <w:r>
-        <w:t xml:space="preserve">whereas wild, non-domestic populations tend to have higher heritability in favourable environments </w:t>
-      </w:r>
-      <w:r>
-        <w:fldChar w:fldCharType="begin"/>
-      </w:r>
-      <w:r>
-        <w:instrText xml:space="preserve"> ADDIN ZOTERO_ITEM CSL_CITATION {"citationID":"DwchPj4P","properties":{"formattedCitation":"(Charmantier &amp; Garant, 2005)","plainCitation":"(Charmantier &amp; Garant, 2005)","noteIndex":0},"citationItems":[{"id":3188,"uris":["http://zotero.org/users/1379426/items/6PT3FWH7"],"uri":["http://zotero.org/users/1379426/items/6PT3FWH7"],"itemData":{"id":3188,"type":"article-journal","abstract":"An essential requirement to determine a population's potential for evolutionary change is to quantify the amount of genetic variability expressed for traits under selection. Early investigations in laboratory conditions showed that the magnitude of the genetic and environmental components of phenotypic variation can change with environmental conditions. However, there is no consensus as to how the expression of genetic variation is sensitive to different environmental conditions. Recently, the study of quantitative genetics in the wild has been revitalized by new pedigree analyses based on restricted maximum likelihood, resulting in a number of studies investigating these questions in wild populations. Experimental manipulation of environmental quality in the wild, as well as the use of naturally occurring favourable or stressful environments, has broadened the treatment of different taxa and traits. Here, we conduct a meta-analysis on recent studies comparing heritability in favourable versus unfavourable conditions in non-domestic and non-laboratory animals. The results provide evidence for increased heritability in more favourable conditions, significantly so for morphometric traits but not for traits more closely related to fitness. We discuss how these results are explained by underlying changes in variance components, and how they represent a major step in our understanding of evolutionary processes in wild populations. We also show how these trends contrast with the prevailing view resulting mainly from laboratory experiments on Drosophila. Finally, we underline the importance of taking into account the environmental variation in models predicting quantitative trait evolution.","container-title":"Proceedings of the Royal Society B: Biological Sciences","DOI":"10.1098/rspb.2005.3117","issue":"1571","journalAbbreviation":"Proceedings of the Royal Society B: Biological Sciences","note":"publisher: Royal Society","page":"1415-1425","source":"royalsocietypublishing.org (Atypon)","title":"Environmental quality and evolutionary potential: lessons from wild populations","title-short":"Environmental quality and evolutionary potential","volume":"272","author":[{"family":"Charmantier","given":"Anne"},{"family":"Garant","given":"Dany"}],"issued":{"date-parts":[["2005",7,22]]}}}],"schema":"https://github.com/citation-style-language/schema/raw/master/csl-citation.json"} </w:instrText>
-      </w:r>
-      <w:r>
-        <w:fldChar w:fldCharType="separate"/>
-      </w:r>
-      <w:r>
-        <w:rPr>
-          <w:noProof/>
-        </w:rPr>
-        <w:t>(Charmantier &amp; Garant, 2005)</w:t>
-      </w:r>
-      <w:r>
-        <w:fldChar w:fldCharType="end"/>
-      </w:r>
-      <w:r>
-        <w:t xml:space="preserve">. Lack of consensus may be related to lab and wild conditions, with the latter being more variable and therefore more difficult to detect environmental patterns. The nature of environmental stressor under investigation (e.g. heat shock vs. habitat quality) could also yield variable patterns of gene expression if they are not strongly genetically correlated , making comparisons more heterogenous </w:t>
-      </w:r>
-      <w:r>
-        <w:fldChar w:fldCharType="begin"/>
-      </w:r>
-      <w:r>
-        <w:instrText xml:space="preserve"> ADDIN ZOTERO_ITEM CSL_CITATION {"citationID":"3DdFIq1W","properties":{"formattedCitation":"(Charmantier &amp; Garant, 2005; Dahlgaard &amp; Hoffmann, 2000)","plainCitation":"(Charmantier &amp; Garant, 2005; Dahlgaard &amp; Hoffmann, 2000)","noteIndex":0},"citationItems":[{"id":3188,"uris":["http://zotero.org/users/1379426/items/6PT3FWH7"],"uri":["http://zotero.org/users/1379426/items/6PT3FWH7"],"itemData":{"id":3188,"type":"article-journal","abstract":"An essential requirement to determine a population's potential for evolutionary change is to quantify the amount of genetic variability expressed for traits under selection. Early investigations in laboratory conditions showed that the magnitude of the genetic and environmental components of phenotypic variation can change with environmental conditions. However, there is no consensus as to how the expression of genetic variation is sensitive to different environmental conditions. Recently, the study of quantitative genetics in the wild has been revitalized by new pedigree analyses based on restricted maximum likelihood, resulting in a number of studies investigating these questions in wild populations. Experimental manipulation of environmental quality in the wild, as well as the use of naturally occurring favourable or stressful environments, has broadened the treatment of different taxa and traits. Here, we conduct a meta-analysis on recent studies comparing heritability in favourable versus unfavourable conditions in non-domestic and non-laboratory animals. The results provide evidence for increased heritability in more favourable conditions, significantly so for morphometric traits but not for traits more closely related to fitness. We discuss how these results are explained by underlying changes in variance components, and how they represent a major step in our understanding of evolutionary processes in wild populations. We also show how these trends contrast with the prevailing view resulting mainly from laboratory experiments on Drosophila. Finally, we underline the importance of taking into account the environmental variation in models predicting quantitative trait evolution.","container-title":"Proceedings of the Royal Society B: Biological Sciences","DOI":"10.1098/rspb.2005.3117","issue":"1571","journalAbbreviation":"Proceedings of the Royal Society B: Biological Sciences","note":"publisher: Royal Society","page":"1415-1425","source":"royalsocietypublishing.org (Atypon)","title":"Environmental quality and evolutionary potential: lessons from wild populations","title-short":"Environmental quality and evolutionary potential","volume":"272","author":[{"family":"Charmantier","given":"Anne"},{"family":"Garant","given":"Dany"}],"issued":{"date-parts":[["2005",7,22]]}}},{"id":3488,"uris":["http://zotero.org/users/1379426/items/7U86HWJA"],"uri":["http://zotero.org/users/1379426/items/7U86HWJA"],"itemData":{"id":3488,"type":"article-journal","abstract":"Abstract: Both inbreeding and environmental stress can have adverse effects on fitness that affect the conservation of endangered species. Two important issues are whether stress and inbreeding effects are independent as opposed to synergistic, and whether inbreeding effects are general across stresses as opposed to stress-specific. We found that inbreeding reduced resistance to acetone and desiccation in adult Drosophila melanogaster, whereas resistance to knockdown heat stress was not affected. Inbred flies, however, experienced a greater proportional decrease in productivity than outbreds following heat stress. Correlations using line means indicated that all resistance traits were uncorrelated in the inbred as well as in the outbred flies. Recessive, deleterious alleles therefore did not appear to have any general deleterious effects on stress resistance. Inbreeding within a specific environment and selection for resistant genotypes may therefore purge a population of deleterious genes specific to only one environmental stress.","container-title":"Conservation Biology","DOI":"10.1046/j.1523-1739.2000.99206.x","ISSN":"1523-1739","issue":"4","language":"en","note":"_eprint: https://conbio.onlinelibrary.wiley.com/doi/pdf/10.1046/j.1523-1739.2000.99206.x","page":"1187-1192","source":"Wiley Online Library","title":"Stress Resistance and Environmental Dependency of Inbreeding Depression in Drosophila melanogaster","volume":"14","author":[{"family":"Dahlgaard","given":"Jesper"},{"family":"Hoffmann","given":"Ary A."}],"issued":{"date-parts":[["2000"]]}}}],"schema":"https://github.com/citation-style-language/schema/raw/master/csl-citation.json"} </w:instrText>
-      </w:r>
-      <w:r>
-        <w:fldChar w:fldCharType="separate"/>
-      </w:r>
-      <w:r>
-        <w:rPr>
-          <w:noProof/>
-        </w:rPr>
-        <w:t>(Charmantier &amp; Garant, 2005; Dahlgaard &amp; Hoffmann, 2000)</w:t>
-      </w:r>
-      <w:r>
-        <w:fldChar w:fldCharType="end"/>
-      </w:r>
-      <w:r>
-        <w:t>. Environmental comparisons of heritability have been criticised as estimates may show no changes, but the relative contributions of non-genetic variance actually differ.</w:t>
-      </w:r>
-      <w:r>
-        <w:t xml:space="preserve"> </w:t>
-      </w:r>
-      <w:r>
-        <w:t>Indeed, additive genetic and environmental variance of life history traits which is supposedly more important to fitness components were found to increase under high stress conditions. The opposite holds true for morphological traits, where the same variance components decreased in high stress environments. Interestingly, h</w:t>
-      </w:r>
-      <w:r>
-        <w:rPr>
-          <w:vertAlign w:val="superscript"/>
-        </w:rPr>
-        <w:t>2</w:t>
-      </w:r>
-      <w:r>
-        <w:t xml:space="preserve"> showed no differences among environments which suggests that the capacity to evolve is contingent on non-genetic sources of variance as well as the trait of interest </w:t>
-      </w:r>
-      <w:r>
-        <w:fldChar w:fldCharType="begin"/>
-      </w:r>
-      <w:r>
-        <w:instrText xml:space="preserve"> ADDIN ZOTERO_ITEM CSL_CITATION {"citationID":"44YX0ise","properties":{"formattedCitation":"(Rowi\\uc0\\u324{}ski &amp; Rogell, 2017)","plainCitation":"(Rowiński &amp; Rogell, 2017)","noteIndex":0},"citationItems":[{"id":3243,"uris":["http://zotero.org/users/1379426/items/55CE9ZYM"],"uri":["http://zotero.org/users/1379426/items/55CE9ZYM"],"itemData":{"id":3243,"type":"article-journal","abstract":"Adaptive evolutionary responses are determined by the strength of selection and amount of genetic variation within traits, however, both are known to vary across environmental conditions. As selection is generally expected to be strongest under stressful conditions, understanding how the expression of genetic variation changes across stressful and benign environmental conditions is crucial for predicting the rate of adaptive change. Although theory generally predicts increased genetic variation under stress, previous syntheses of the field have found limited support for this notion. These studies have focused on heritability, which is dependent on other environmentally sensitive, but nongenetic, sources of variation. Here, we aim to complement these studies with a meta-analysis in which we examine changes in coefficient of variation (CV) in maternal, genetic, and residual variances across stressful and benign conditions. Confirming previous analyses, we did not find any clear direction in how heritability changes across stressful and benign conditions. However, when analyzing CV, we found higher genetic and residual variance under highly stressful conditions in life-history traits but not in morphological traits. Our findings are of broad significance to contemporary evolution suggesting that rapid evolutionary adaptive response may be mediated by increased evolutionary potential in stressed populations.","container-title":"Evolution","DOI":"10.1111/evo.13201","ISSN":"1558-5646","issue":"5","language":"en","note":"_eprint: https://onlinelibrary.wiley.com/doi/pdf/10.1111/evo.13201","page":"1339-1351","source":"Wiley Online Library","title":"Environmental stress correlates with increases in both genetic and residual variances: A meta-analysis of animal studies","title-short":"Environmental stress correlates with increases in both genetic and residual variances","volume":"71","author":[{"family":"Rowiński","given":"Piotr K."},{"family":"Rogell","given":"Björn"}],"issued":{"date-parts":[["2017"]]}}}],"schema":"https://github.com/citation-style-language/schema/raw/master/csl-citation.json"} </w:instrText>
-      </w:r>
-      <w:r>
-        <w:fldChar w:fldCharType="separate"/>
-      </w:r>
-      <w:r>
-        <w:rPr>
-          <w:rFonts w:cs="Times New Roman"/>
-        </w:rPr>
-        <w:t>(Rowiński &amp; Rogell, 2017)</w:t>
-      </w:r>
-      <w:r>
-        <w:fldChar w:fldCharType="end"/>
-      </w:r>
-      <w:r>
-        <w:t>.</w:t>
-      </w:r>
-    </w:p>
-    <w:p/>
-    <w:p>
-      <w:pPr>
-        <w:ind w:firstLine="720"/>
-      </w:pPr>
-      <w:r>
-        <w:t xml:space="preserve">Body size is a heritable, fitness related trait and is strongly affected by a number of factors. Developmental environments such as temperature and nutrition play pivotal roles on variation in body size, </w:t>
-      </w:r>
-      <w:commentRangeStart w:id="1"/>
-      <w:r>
-        <w:t xml:space="preserve">largely through shifts in </w:t>
-      </w:r>
-      <w:commentRangeStart w:id="2"/>
-      <w:r>
-        <w:t>how organisms grow and develop</w:t>
-      </w:r>
-      <w:commentRangeEnd w:id="2"/>
-      <w:r>
-        <w:rPr>
-          <w:rStyle w:val="CommentReference"/>
-        </w:rPr>
-        <w:commentReference w:id="2"/>
-      </w:r>
-      <w:r>
-        <w:t xml:space="preserve"> </w:t>
-      </w:r>
-      <w:commentRangeEnd w:id="1"/>
-      <w:r>
-        <w:rPr>
-          <w:rStyle w:val="CommentReference"/>
-        </w:rPr>
-        <w:commentReference w:id="1"/>
-      </w:r>
-      <w:r>
-        <w:fldChar w:fldCharType="begin"/>
-      </w:r>
-      <w:r>
-        <w:instrText xml:space="preserve"> ADDIN ZOTERO_ITEM CSL_CITATION {"citationID":"8Gi3sJZA","properties":{"formattedCitation":"(Eyck et al., 2019; Noble et al., 2017)","plainCitation":"(Eyck et al., 2019; Noble et al., 2017)","noteIndex":0},"citationItems":[{"id":3446,"uris":["http://zotero.org/users/1379426/items/GNPGYLVI"],"uri":["http://zotero.org/users/1379426/items/GNPGYLVI"],"itemData":{"id":3446,"type":"article-journal","abstract":"Developmental stressors are increasingly recognised for their pervasive influence on the ecology and evolution of animals. In particular, many studies have focused on how developmental stress can give rise to variation in adult behaviour, physiology, and performance. However, there remains a poor understanding of whether general patterns exist in the effects and magnitude of phenotypic responses across taxonomic groups. Furthermore, given the extensive phenotypic variation that arises from developmental stressors, it remains important to ascertain how multiple processes may explain these responses. We compiled data from 111 studies to examine and quantify the effect of developmental stress on animal phenotype and performance from juveniles to adulthood, including studies from birds, reptiles, fish, mammals, insects, arachnids, and amphibians. Using meta-analytic approaches, we show that across all studies there is, on average, a moderate to large negative effect of developmental stress exposure (posterior mean effect: |d| = −0.51) on animal phenotype or performance. Additionally, we demonstrate that interactive effects of timing of stressor onset and the duration of exposure to stressors best explained variation in developmental stress responses. Animals exposed to stressors earlier in development had more-positive responses than those with later onset, whereas longer duration of exposure to a stressor caused responses to be stronger in magnitude. However, the high amount of heterogeneity in our results, and the low degree of variance explained by fixed effects in both the meta-analysis (R2 = 0.034) and top-ranked meta-regression model (R2 = 0.02), indicate that phenotypic responses to developmental stressors are likely highly idiosyncratic in nature and difficult to predict. Despite this, our analyses address a critical knowledge gap in understanding what effect developmental stress has on phenotypic variation in animals. Additionally, our results highlight important environmental and proximate factors that may influence phenotypic responses to developmental stressors.","container-title":"Biological Reviews","DOI":"10.1111/brv.12496","ISSN":"1469-185X","issue":"3","language":"en","note":"_eprint: https://onlinelibrary.wiley.com/doi/pdf/10.1111/brv.12496","page":"1143-1160","source":"Wiley Online Library","title":"Effects of developmental stress on animal phenotype and performance: a quantitative review","title-short":"Effects of developmental stress on animal phenotype and performance","volume":"94","author":[{"family":"Eyck","given":"Harrison J. F."},{"family":"Buchanan","given":"Katherine L."},{"family":"Crino","given":"Ondi L."},{"family":"Jessop","given":"Tim S."}],"issued":{"date-parts":[["2019"]]}}},{"id":1087,"uris":["http://zotero.org/users/1379426/items/AFG7IXHS"],"uri":["http://zotero.org/users/1379426/items/AFG7IXHS"],"itemData":{"id":1087,"type":"article-journal","container-title":"Biological Reviews","DOI":"10.1111/brv.12333","issue":"1","language":"English","page":"72–97","title":"Developmental temperatures and phenotypic plasticity in reptiles: a systematic review and meta-analysis","volume":"93","author":[{"family":"Noble","given":"Daniel W A"},{"family":"Stenhouse","given":"Vaughn"},{"family":"Schwanz","given":"Lisa E"}],"issued":{"date-parts":[["2017",5]]}}}],"schema":"https://github.com/citation-style-language/schema/raw/master/csl-citation.json"} </w:instrText>
-      </w:r>
-      <w:r>
-        <w:fldChar w:fldCharType="separate"/>
-      </w:r>
-      <w:r>
-        <w:rPr>
-          <w:noProof/>
-        </w:rPr>
-        <w:t>(Eyck et al., 2019; Noble et al., 2017)</w:t>
-      </w:r>
-      <w:r>
-        <w:fldChar w:fldCharType="end"/>
-      </w:r>
-      <w:r>
-        <w:t xml:space="preserve">. Naturally, maternal contributions on offspring development environments such as in egg size, nest site selection or timing of birth can also promote variation in body size and growth. Selection on body size is therefore likely to vary across ontogeny. For example, high juvenile mortality has favoured high maternal investment to larger birth weights in Soay sheep </w:t>
-      </w:r>
-      <w:r>
-        <w:fldChar w:fldCharType="begin"/>
-      </w:r>
-      <w:r>
-        <w:instrText xml:space="preserve"> ADDIN ZOTERO_ITEM CSL_CITATION {"citationID":"6QLUjgrh","properties":{"formattedCitation":"(Wilson, Coltman, et al., 2005)","plainCitation":"(Wilson, Coltman, et al., 2005)","noteIndex":0},"citationItems":[{"id":3277,"uris":["http://zotero.org/users/1379426/items/U37Y4GPP"],"uri":["http://zotero.org/users/1379426/items/U37Y4GPP"],"itemData":{"id":3277,"type":"article-journal","abstract":"Heritable maternal effects have important consequences for the evolutionary dynamics of phenotypic traits under selection, but have only rarely been tested for or quantified in evolutionary studies. Here we estimate maternal effects on early-life traits in a feral population of Soay sheep (Ovis aries) from St Kilda, Scotland. We then partition the maternal effects into genetic and environmental components to obtain the first direct estimates of maternal genetic effects in a free-living population, and furthermore test for covariance between direct and maternal genetic effects. Using an animal model approach, direct heritabilities (h2) were low but maternal genetic effects (m2) represented a relatively large proportion of the total phenotypic variance for each trait (birth weight m2 = 0.119, birth date m2 = 0.197, natal litter size m2 = 0.211). A negative correlation between direct and maternal genetic effects was estimated for each trait, but was only statistically significant for natal litter size (ram = −0.714). Total heritabilities (incorporating variance from heritable maternal effects and the direct-maternal genetic covariance) were significant for birth weight and birth date but not for natal litter size. Inadequately specified models greatly overestimated additive genetic variance and hence direct h2 (by a factor of up to 6.45 in the case of birth date). We conclude that failure to model heritable maternal variance can result in over- or under-estimation of the potential for traits to respond to selection, and advocate an increased effort to explicitly measure maternal genetic effects in evolutionary studies.","container-title":"Journal of Evolutionary Biology","DOI":"10.1111/j.1420-9101.2004.00824.x","ISSN":"1420-9101","issue":"2","language":"en","note":"_eprint: https://onlinelibrary.wiley.com/doi/pdf/10.1111/j.1420-9101.2004.00824.x","page":"405-414","source":"Wiley Online Library","title":"Maternal genetic effects set the potential for evolution in a free-living vertebrate population","volume":"18","author":[{"family":"Wilson","given":"Alastair J."},{"family":"Coltman","given":"D. W."},{"family":"Pemberton","given":"J. M."},{"family":"Overall","given":"A. D. J."},{"family":"Byrne","given":"K. A."},{"family":"Kruuk","given":"L. E. B."}],"issued":{"date-parts":[["2005"]]}}}],"schema":"https://github.com/citation-style-language/schema/raw/master/csl-citation.json"} </w:instrText>
-      </w:r>
-      <w:r>
-        <w:fldChar w:fldCharType="separate"/>
-      </w:r>
-      <w:r>
-        <w:rPr>
-          <w:noProof/>
-        </w:rPr>
-        <w:t>(Wilson, Coltman, et al., 2005)</w:t>
-      </w:r>
-      <w:r>
-        <w:fldChar w:fldCharType="end"/>
-      </w:r>
-      <w:r>
-        <w:t xml:space="preserve">. Accordingly, maternal contributions are expected to dissipate with age presumably because mothers cannot continue to influence her offspring’s phenotype post-weaning </w:t>
-      </w:r>
-      <w:r>
-        <w:fldChar w:fldCharType="begin"/>
-      </w:r>
-      <w:r>
-        <w:instrText xml:space="preserve"> ADDIN ZOTERO_ITEM CSL_CITATION {"citationID":"KBiSt4dK","properties":{"formattedCitation":"(Krist, 2010; Wilson, Kruuk, et al., 2005)","plainCitation":"(Krist, 2010; Wilson, Kruuk, et al., 2005)","noteIndex":0},"citationItems":[{"id":1317,"uris":["http://zotero.org/users/1379426/items/G4VHWH92"],"uri":["http://zotero.org/users/1379426/items/G4VHWH92"],"itemData":{"id":1317,"type":"article-journal","abstract":"Parents affect offspring fitness by propagule size and quality, selection of oviposition site, quality of incubation, feeding of dependent young, and their defence against predators and parasites. Despite many case studies on each of these topics, this knowledge has not been rigorously integrated into individual parental care traits for any taxon. Consequently, we lack a comprehensive, quantitative assessment of how parental care modifies offspring phenotypes. This meta-analysis of 283 studies with 1805 correlations between egg size and offspring quality in birds is intended to fill this gap. The large sample size enabled testing of how the magnitude of the relationship between egg size and offspring quality depends on a number of variables. Egg size was positively related to nearly all studied offspring traits across all stages of the offspring life cycle. Not surprisingly, the relationship was strongest at hatching but persisted until the post-fledging stage. Morphological traits were the most closely related to egg size but significant relationships were also found with hatching success, chick survival, and growth rate. Non-significant effect sizes were found for egg fertility, chick immunity, behaviour, and life-history or sexual traits. Effect size did not depend on whether chicks were raised by their natural parents or were cross-fostered to other territories. Effect size did not depend on species-specific traits such as developmental mode, clutch size, and relative size of the egg, but was larger if tested in captive compared to wild populations and between rather than within broods. In sum, published studies support the view that egg size affects juvenile survival. There are very few studies that tested the relationship between egg size and the fecundity component of offspring fitness, and no studies on offspring survival as adults or on global fitness. More data are also needed for the relationships between egg size and offspring behavioural and physiological traits. It remains to be established whether the relationship between egg size and offspring performance depends on the quality of the offspring environment. Positive effect sizes found in this study are likely to be driven by a causal effect of egg size on offspring quality. However, more studies that control for potential confounding effects of parental post-hatching care, genes, and egg composition are needed to establish firmly this causal link.","container-title":"Biological Reviews","DOI":"10.1111/j.1469-185X.2010.00166.x","issue":"3","language":"English","note":"PMID: 21070586","page":"692–716","title":"Egg size and offspring quality: a meta-analysis in birds","volume":"86","author":[{"family":"Krist","given":"Miloš"}],"issued":{"date-parts":[["2010",11]]}}},{"id":3286,"uris":["http://zotero.org/users/1379426/items/5UNHP3XA"],"uri":["http://zotero.org/users/1379426/items/5UNHP3XA"],"itemData":{"id":3286,"type":"article-journal","abstract":"Body size is an important determinant of fitness in many organisms. While size will typically change over the lifetime of an individual, heritable components of phenotypic variance may also show ontogenetic variation. We estimated genetic (additive and maternal) and environmental covariance structures for a size trait (June weight) measured over the first 5 years of life in a natural population of bighorn sheep Ovis canadensis. We also assessed the utility of random regression models for estimating these structures. Additive genetic variance was found for June weight, with heritability increasing over ontogeny because of declining environmental variance. This pattern, mirrored at the phenotypic level, likely reflects viability selection acting on early size traits. Maternal genetic effects were significant at ages 0 and 1, having important evolutionary implications for early weight, but declined with age being negligible by age 2. Strong positive genetic correlations between age‐specific traits suggest that selection on June weight at any age will likely induce positively correlated responses across ontogeny. Random regression modeling yielded similar results to traditional methods. However, by facilitating more efficient data use where phenotypic sampling is incomplete, random regression should allow better estimation of genetic (co)variances for size and growth traits in natural populations.","container-title":"The American Naturalist","DOI":"10.1086/497441","ISSN":"0003-0147","issue":"6","journalAbbreviation":"The American Naturalist","note":"publisher: The University of Chicago Press","page":"E177-E192","source":"journals.uchicago.edu (Atypon)","title":"Ontogenetic Patterns in Heritable Variation for Body Size: Using Random Regression Models in a Wild Ungulate Population.","title-short":"Ontogenetic Patterns in Heritable Variation for Body Size","volume":"166","author":[{"family":"Wilson","given":"Alastair J."},{"family":"Kruuk","given":"L. E. B."},{"family":"Coltman","given":"David W."}],"issued":{"date-parts":[["2005",12,1]]}}}],"schema":"https://github.com/citation-style-language/schema/raw/master/csl-citation.json"} </w:instrText>
-      </w:r>
-      <w:r>
-        <w:fldChar w:fldCharType="separate"/>
-      </w:r>
-      <w:r>
-        <w:rPr>
-          <w:noProof/>
-        </w:rPr>
-        <w:t xml:space="preserve">(Krist, 2010; Wilson, Kruuk, et al., </w:t>
-      </w:r>
-      <w:r>
-        <w:rPr>
-          <w:noProof/>
-        </w:rPr>
-        <w:lastRenderedPageBreak/>
-        <w:t>2005)</w:t>
-      </w:r>
-      <w:r>
-        <w:fldChar w:fldCharType="end"/>
-      </w:r>
-      <w:r>
-        <w:t xml:space="preserve">. Moreover, body size at sexual maturity is likely a major target of selection as it strongly predicts reproductive success and survival </w:t>
-      </w:r>
-      <w:r>
-        <w:fldChar w:fldCharType="begin"/>
-      </w:r>
-      <w:r>
-        <w:instrText xml:space="preserve"> ADDIN ZOTERO_ITEM CSL_CITATION {"citationID":"MNMMq6gP","properties":{"formattedCitation":"(Bartheld et al., 2015; Calsbeek &amp; Sinervo, 2002)","plainCitation":"(Bartheld et al., 2015; Calsbeek &amp; Sinervo, 2002)","noteIndex":0},"citationItems":[{"id":78,"uris":["http://zotero.org/users/1379426/items/HB7654AK"],"uri":["http://zotero.org/users/1379426/items/HB7654AK"],"itemData":{"id":78,"type":"article-journal","abstract":"© 2015 The Authors. One of the central questions in evolutionary ecology is how different functional capacities impact fitness, and how it varies across populations. For instance, do phenotypic attributes influence fitness similarly across geographic gradients? Which traits (physiological, morphological and life history) are most likely to be targets of natural selection? Do particular combinations of traits maximize fitness? In a semi-natural experiment, we analysed introduced populations of an invasive species, the garden snail (Cornu aspersum) in Chile, which show low levels of genetic differentiation in spite of the distance. Specifically, we addressed whether the magnitude, sign and form of selection in snail populations could explain the differentiation (or its absence) among populations. A common garden/reciprocal transplant experiment was performed in three populations (La Serena, Constitución and Valdivia) that span a 1300-km latitudinal gradient and differ markedly in climate (semi-arid north to humid south). We released c. 450 individuals per population (two generations after field-captured snails) in replicated enclosures at the range extremes (La Serena and Valdivia). Morphological (size and shell darkness), physiological (standard metabolic rate and digestive efficiency) and life-history [growth rate (GR)] traits were measured in all snails before the release. Survival was recorded monthly during 1 year. Survival was significantly higher in snails from La Serena than in snails from Constitución and Valdivia, when raised at La Serena. However, at Valdivia, survival was not different among source populations. Interestingly, we found negative correlational selection in M B and SMR R at La Serena, whereas at Valdivia we only found directional selection on GR and M B , and stabilizing selection on SMR R . These results suggest that selection on physiological traits related with energy allocation is pervasive, irrespective of climate and distance.","container-title":"Functional Ecology","DOI":"10.1111/1365-2435.12451","issue":"11","language":"English","page":"1463–1474","title":"Energy expenditure and body size are targets of natural selection across a wide geographic range, in a terrestrial invertebrate","volume":"29","author":[{"family":"Bartheld","given":"José Luis"},{"family":"Gaitán-Espitia","given":"Juan Diego"},{"family":"Artacho","given":"Paulina"},{"family":"Salgado-Luarte","given":"Cristian"},{"family":"Gianoli","given":"Ernesto"},{"family":"Nespolo","given":"Roberto F"}],"issued":{"date-parts":[["2015",1]]}}},{"id":3370,"uris":["http://zotero.org/users/1379426/items/3MLF3TNV"],"uri":["http://zotero.org/users/1379426/items/3MLF3TNV"],"itemData":{"id":3370,"type":"article-journal","container-title":"Oecologia","DOI":"10.1007/s00442-002-0975-8","ISSN":"0029-8549, 1432-1939","issue":"3","journalAbbreviation":"Oecologia","language":"en","page":"468-477","source":"DOI.org (Crossref)","title":"The ontogeny of territoriality during maturation","volume":"132","author":[{"family":"Calsbeek","given":"Ryan"},{"family":"Sinervo","given":"Barry"}],"issued":{"date-parts":[["2002",8]]}}}],"schema":"https://github.com/citation-style-language/schema/raw/master/csl-citation.json"} </w:instrText>
-      </w:r>
-      <w:r>
-        <w:fldChar w:fldCharType="separate"/>
-      </w:r>
-      <w:r>
-        <w:rPr>
-          <w:noProof/>
-        </w:rPr>
-        <w:t>(Bartheld et al., 2015; Calsbeek &amp; Sinervo, 2002)</w:t>
-      </w:r>
-      <w:r>
-        <w:fldChar w:fldCharType="end"/>
-      </w:r>
-      <w:r>
-        <w:t xml:space="preserve"> and may have favoured the evolution of compensatory growth strategies which offsets body size variance at later stages </w:t>
+        <w:t xml:space="preserve">which offsets body size variance at later stages </w:t>
       </w:r>
       <w:r>
         <w:fldChar w:fldCharType="begin"/>
@@ -1116,31 +1209,34 @@
         <w:pStyle w:val="Heading2"/>
       </w:pPr>
       <w:r>
+        <w:t xml:space="preserve">Developmental Temperature </w:t>
+      </w:r>
+      <w:r>
+        <w:t>Manipulations</w:t>
+      </w:r>
+    </w:p>
+    <w:p>
+      <w:pPr>
+        <w:ind w:firstLine="720"/>
+      </w:pPr>
+      <w:r>
+        <w:t>Eggs were collected over two years from 2016</w:t>
+      </w:r>
+      <w:r>
+        <w:t>–</w:t>
+      </w:r>
+      <w:r>
+        <w:t xml:space="preserve">2017 and were typically laid between October </w:t>
+      </w:r>
+      <w:r>
+        <w:t xml:space="preserve">to </w:t>
+      </w:r>
+      <w:r>
+        <w:t xml:space="preserve">March. As soon as eggs were found, they were weighed using a digital scale to the nearest 0.01g (Ohaus Scout SKX123). We also measured egg length (distance between the </w:t>
+      </w:r>
+      <w:r>
         <w:lastRenderedPageBreak/>
-        <w:t xml:space="preserve">Developmental Temperature </w:t>
-      </w:r>
-      <w:r>
-        <w:t>Manipulations</w:t>
-      </w:r>
-    </w:p>
-    <w:p>
-      <w:pPr>
-        <w:ind w:firstLine="720"/>
-      </w:pPr>
-      <w:r>
-        <w:t>Eggs were collected over two years from 2016</w:t>
-      </w:r>
-      <w:r>
-        <w:t>–</w:t>
-      </w:r>
-      <w:r>
-        <w:t xml:space="preserve">2017 and were typically laid between October </w:t>
-      </w:r>
-      <w:r>
-        <w:t xml:space="preserve">to </w:t>
-      </w:r>
-      <w:r>
-        <w:t>March. As soon as eggs were found, they were weighed using a digital scale to the nearest 0.01g (Ohaus Scout SKX123). We also measured egg length (distance between the furthest points along the longest axis of the egg) and egg width (distance between the widest points along the axis perpendicular to the longest axis of the egg) using digital callipers to the nearest 0.01mm. Following measurements, each egg was placed in a plastic cup (80ml) containing three grams of vermiculite and four grams of water.</w:t>
+        <w:t>furthest points along the longest axis of the egg) and egg width (distance between the widest points along the axis perpendicular to the longest axis of the egg) using digital callipers to the nearest 0.01mm. Following measurements, each egg was placed in a plastic cup (80ml) containing three grams of vermiculite and four grams of water.</w:t>
       </w:r>
       <w:r>
         <w:t xml:space="preserve"> </w:t>
@@ -1524,14 +1620,7 @@
         <w:rPr>
           <w:rFonts w:cs="Times New Roman"/>
         </w:rPr>
-        <w:t xml:space="preserve">Single nucleotide polymorphism libraries were </w:t>
-      </w:r>
-      <w:r>
-        <w:rPr>
-          <w:rFonts w:cs="Times New Roman"/>
-        </w:rPr>
-        <w:lastRenderedPageBreak/>
-        <w:t xml:space="preserve">designed and animals genotyped using </w:t>
+        <w:t xml:space="preserve">Single nucleotide polymorphism libraries were designed and animals genotyped using </w:t>
       </w:r>
       <w:r>
         <w:rPr>
@@ -1622,7 +1711,11 @@
         <w:t>W</w:t>
       </w:r>
       <w:r>
-        <w:t xml:space="preserve">e filtered loci based on various metrics in the following order: 1) read depth (8 – 40); reproducibility (&gt; 0.996); call rate by loci (&gt; 0.97) and then by individual (&gt; 0.80); monomorphic loci; minor allele frequencies (&gt; 0.02); Hamming Distance among loci (&gt; 0.25) and Hardy Weinberg Equilibrium. This clean-up process resulted in a dataset of </w:t>
+        <w:t xml:space="preserve">e filtered loci based on various metrics in the following order: 1) read depth (8 – </w:t>
+      </w:r>
+      <w:r>
+        <w:lastRenderedPageBreak/>
+        <w:t xml:space="preserve">40); reproducibility (&gt; 0.996); call rate by loci (&gt; 0.97) and then by individual (&gt; 0.80); monomorphic loci; minor allele frequencies (&gt; 0.02); Hamming Distance among loci (&gt; 0.25) and Hardy Weinberg Equilibrium. This clean-up process resulted in a dataset of </w:t>
       </w:r>
       <w:r>
         <w:t>8</w:t>
@@ -2498,11 +2591,7 @@
         <w:t xml:space="preserve">AIC </w:t>
       </w:r>
       <w:r>
-        <w:t xml:space="preserve">values (Table S1). We fitted random intercepts and random slopes by including either a linear age term or both </w:t>
-      </w:r>
-      <w:r>
-        <w:lastRenderedPageBreak/>
-        <w:t xml:space="preserve">linear and quadratic age terms to partition variance across age. </w:t>
+        <w:t xml:space="preserve">values (Table S1). We fitted random intercepts and random slopes by including either a linear age term or both linear and quadratic age terms to partition variance across age. </w:t>
       </w:r>
       <w:r>
         <w:t>Two m</w:t>
@@ -2606,7 +2695,11 @@
         <w:t>.</w:t>
       </w:r>
       <w:r>
-        <w:t xml:space="preserve"> To avoid overfitting, we selected the more parsimonious model and used this random effect structure for the remaining analysis</w:t>
+        <w:t xml:space="preserve"> To avoid overfitting, we selected the more </w:t>
+      </w:r>
+      <w:r>
+        <w:lastRenderedPageBreak/>
+        <w:t>parsimonious model and used this random effect structure for the remaining analysis</w:t>
       </w:r>
       <w:r>
         <w:t xml:space="preserve"> </w:t>
@@ -4319,11 +4412,7 @@
         <w:t xml:space="preserve">mean mass at a given age. </w:t>
       </w:r>
       <w:r>
-        <w:t xml:space="preserve">Interpretations using CV estimates did not change our overall </w:t>
-      </w:r>
-      <w:r>
-        <w:lastRenderedPageBreak/>
-        <w:t>conclusions</w:t>
+        <w:t>Interpretations using CV estimates did not change our overall conclusions</w:t>
       </w:r>
       <w:r>
         <w:t xml:space="preserve"> for </w:t>
@@ -4349,6 +4438,7 @@
         <w:pStyle w:val="Thesissubheading"/>
       </w:pPr>
       <w:r>
+        <w:lastRenderedPageBreak/>
         <w:t>The Influence of Developmental Temperature on</w:t>
       </w:r>
       <w:r>
@@ -4433,17 +4523,89 @@
         <w:ind w:firstLine="720"/>
       </w:pPr>
       <w:r>
+        <w:t>Over two years, we collected 3002 observations of mass data for a total of 261 individuals (</w:t>
+      </w:r>
+      <m:oMath>
+        <m:sSub>
+          <m:sSubPr>
+            <m:ctrlPr>
+              <w:rPr>
+                <w:rFonts w:ascii="Cambria Math" w:hAnsi="Cambria Math"/>
+              </w:rPr>
+            </m:ctrlPr>
+          </m:sSubPr>
+          <m:e>
+            <m:r>
+              <w:rPr>
+                <w:rFonts w:ascii="Cambria Math" w:hAnsi="Cambria Math"/>
+              </w:rPr>
+              <m:t>n</m:t>
+            </m:r>
+          </m:e>
+          <m:sub>
+            <m:r>
+              <w:rPr>
+                <w:rFonts w:ascii="Cambria Math" w:hAnsi="Cambria Math"/>
+              </w:rPr>
+              <m:t>hot</m:t>
+            </m:r>
+          </m:sub>
+        </m:sSub>
+      </m:oMath>
+      <w:r>
+        <w:t xml:space="preserve"> = 125, </w:t>
+      </w:r>
+      <m:oMath>
+        <m:sSub>
+          <m:sSubPr>
+            <m:ctrlPr>
+              <w:rPr>
+                <w:rFonts w:ascii="Cambria Math" w:hAnsi="Cambria Math"/>
+              </w:rPr>
+            </m:ctrlPr>
+          </m:sSubPr>
+          <m:e>
+            <m:r>
+              <w:rPr>
+                <w:rFonts w:ascii="Cambria Math" w:hAnsi="Cambria Math"/>
+              </w:rPr>
+              <m:t>n</m:t>
+            </m:r>
+          </m:e>
+          <m:sub>
+            <m:r>
+              <w:rPr>
+                <w:rFonts w:ascii="Cambria Math" w:hAnsi="Cambria Math"/>
+              </w:rPr>
+              <m:t>cold</m:t>
+            </m:r>
+          </m:sub>
+        </m:sSub>
+      </m:oMath>
+      <w:r>
+        <w:t xml:space="preserve"> = 136). The average age for hot incubated lizards was 335.82 (range: 0 – 711) and for cold incubated lizards it was 384.8 (range: 0 – 707). On average, a lizard had 11.5 measurements (SD = 4.71).</w:t>
+      </w:r>
+    </w:p>
+    <w:p>
+      <w:pPr>
+        <w:pStyle w:val="Heading2"/>
         <w:rPr>
           <w:noProof/>
         </w:rPr>
+      </w:pPr>
+      <w:bookmarkStart w:id="5" w:name="the-influence-of-developmental-temperatu"/>
+      <w:r>
+        <w:rPr>
+          <w:noProof/>
+        </w:rPr>
         <w:drawing>
-          <wp:anchor distT="0" distB="0" distL="114300" distR="114300" simplePos="0" relativeHeight="251661312" behindDoc="0" locked="0" layoutInCell="1" allowOverlap="1" wp14:anchorId="58CC9D89" wp14:editId="5F570044">
+          <wp:anchor distT="0" distB="0" distL="114300" distR="114300" simplePos="0" relativeHeight="251661312" behindDoc="0" locked="0" layoutInCell="1" allowOverlap="1" wp14:anchorId="58CC9D89" wp14:editId="355A5735">
             <wp:simplePos x="0" y="0"/>
             <wp:positionH relativeFrom="column">
-              <wp:posOffset>1413510</wp:posOffset>
+              <wp:posOffset>1424940</wp:posOffset>
             </wp:positionH>
             <wp:positionV relativeFrom="paragraph">
-              <wp:posOffset>329565</wp:posOffset>
+              <wp:posOffset>-652145</wp:posOffset>
             </wp:positionV>
             <wp:extent cx="2612390" cy="4928870"/>
             <wp:effectExtent l="0" t="2540" r="1270" b="1270"/>
@@ -4500,78 +4662,6 @@
         </w:drawing>
       </w:r>
       <w:r>
-        <w:t>Over two years, we collected 3002 observations of mass data for a total of 261 individuals (</w:t>
-      </w:r>
-      <m:oMath>
-        <m:sSub>
-          <m:sSubPr>
-            <m:ctrlPr>
-              <w:rPr>
-                <w:rFonts w:ascii="Cambria Math" w:hAnsi="Cambria Math"/>
-              </w:rPr>
-            </m:ctrlPr>
-          </m:sSubPr>
-          <m:e>
-            <m:r>
-              <w:rPr>
-                <w:rFonts w:ascii="Cambria Math" w:hAnsi="Cambria Math"/>
-              </w:rPr>
-              <m:t>n</m:t>
-            </m:r>
-          </m:e>
-          <m:sub>
-            <m:r>
-              <w:rPr>
-                <w:rFonts w:ascii="Cambria Math" w:hAnsi="Cambria Math"/>
-              </w:rPr>
-              <m:t>hot</m:t>
-            </m:r>
-          </m:sub>
-        </m:sSub>
-      </m:oMath>
-      <w:r>
-        <w:t xml:space="preserve"> = 125, </w:t>
-      </w:r>
-      <m:oMath>
-        <m:sSub>
-          <m:sSubPr>
-            <m:ctrlPr>
-              <w:rPr>
-                <w:rFonts w:ascii="Cambria Math" w:hAnsi="Cambria Math"/>
-              </w:rPr>
-            </m:ctrlPr>
-          </m:sSubPr>
-          <m:e>
-            <m:r>
-              <w:rPr>
-                <w:rFonts w:ascii="Cambria Math" w:hAnsi="Cambria Math"/>
-              </w:rPr>
-              <m:t>n</m:t>
-            </m:r>
-          </m:e>
-          <m:sub>
-            <m:r>
-              <w:rPr>
-                <w:rFonts w:ascii="Cambria Math" w:hAnsi="Cambria Math"/>
-              </w:rPr>
-              <m:t>cold</m:t>
-            </m:r>
-          </m:sub>
-        </m:sSub>
-      </m:oMath>
-      <w:r>
-        <w:t xml:space="preserve"> = 136). The average age for hot incubated lizards was 335.82 (range: 0 – 711) and for cold incubated lizards it was 384.8 (range: 0 – 707). On average, a lizard had 11.5 measurements (SD = 4.71).</w:t>
-      </w:r>
-    </w:p>
-    <w:p>
-      <w:pPr>
-        <w:pStyle w:val="Heading2"/>
-        <w:rPr>
-          <w:noProof/>
-        </w:rPr>
-      </w:pPr>
-      <w:bookmarkStart w:id="5" w:name="the-influence-of-developmental-temperatu"/>
-      <w:r>
         <w:t>The influence of developmental temperature on additive genetic variance and maternal effects across age</w:t>
       </w:r>
       <w:bookmarkEnd w:id="5"/>
@@ -4626,11 +4716,7 @@
         <w:pStyle w:val="FirstParagraph"/>
       </w:pPr>
       <w:r>
-        <w:t xml:space="preserve">Overall, additive genetic variance, permanent environmental variance and heritability of growth appears to be higher in the hot developmental temperature treatment (Fig. 1). However, there were no significant differences among treatment groups (Table S3). </w:t>
-      </w:r>
-      <w:r>
-        <w:lastRenderedPageBreak/>
-        <w:t xml:space="preserve">Treatment groups did not differ in how the relative contributions of </w:t>
+        <w:t xml:space="preserve">Overall, additive genetic variance, permanent environmental variance and heritability of growth appears to be higher in the hot developmental temperature treatment (Fig. 1). However, there were no significant differences among treatment groups (Table S3). Treatment groups did not differ in how the relative contributions of </w:t>
       </w:r>
       <m:oMath>
         <m:r>
@@ -4652,7 +4738,11 @@
         </m:r>
       </m:oMath>
       <w:r>
-        <w:t xml:space="preserve"> changed with age as their 95% credible intervals overlapped (Fig. S1). Additive genetic variance remained relatively low and constant upon emergence until approximately nine months of age, after which it increased rapidly (Fig. S1). Maternal effects decreasing sharply upon hatching and dropped to the minimum at approximately six months before it increased (Fig. S1). There were some differences among developmental treatments in how residual variance changed with age (Fig. S1). Residual variance in cold incubated lizards showed a reasonably shallow increase whereas it increased more steeply in hot incubated lizard (Fig. S1). </w:t>
+        <w:t xml:space="preserve"> changed with age as their 95% credible intervals overlapped (Fig. S1). Additive genetic variance remained relatively low and constant upon emergence until approximately nine months of age, after which it increased rapidly (Fig. S1). Maternal effects decreasing sharply upon hatching and </w:t>
+      </w:r>
+      <w:r>
+        <w:lastRenderedPageBreak/>
+        <w:t xml:space="preserve">dropped to the minimum at approximately six months before it increased (Fig. S1). There were some differences among developmental treatments in how residual variance changed with age (Fig. S1). Residual variance in cold incubated lizards showed a reasonably shallow increase whereas it increased more steeply in hot incubated lizard (Fig. S1). </w:t>
       </w:r>
       <w:r>
         <w:t xml:space="preserve">We investigated whether increases in mass mean over time would result in scale effects that can bias variance estimates. We found that CV of </w:t>
@@ -4978,12 +5068,7 @@
         <w:t>2</w:t>
       </w:r>
       <w:r>
-        <w:t xml:space="preserve"> Graph showing the </w:t>
-      </w:r>
-      <w:commentRangeStart w:id="6"/>
-      <w:commentRangeStart w:id="7"/>
-      <w:r>
-        <w:t>relationship of between</w:t>
+        <w:t xml:space="preserve"> Graph showing the relationship of between</w:t>
       </w:r>
       <w:r>
         <w:t xml:space="preserve"> </w:t>
@@ -5006,22 +5091,6 @@
         </w:rPr>
         <w:t>2</w:t>
       </w:r>
-      <w:commentRangeEnd w:id="6"/>
-      <w:r>
-        <w:rPr>
-          <w:rStyle w:val="CommentReference"/>
-          <w:lang w:val="en-GB"/>
-        </w:rPr>
-        <w:commentReference w:id="6"/>
-      </w:r>
-      <w:commentRangeEnd w:id="7"/>
-      <w:r>
-        <w:rPr>
-          <w:rStyle w:val="CommentReference"/>
-          <w:lang w:val="en-GB"/>
-        </w:rPr>
-        <w:commentReference w:id="7"/>
-      </w:r>
       <w:r>
         <w:rPr>
           <w:i/>
@@ -5132,7 +5201,11 @@
         <w:t xml:space="preserve">) </w:t>
       </w:r>
       <w:r>
-        <w:t xml:space="preserve">did not differ significantly between the two developmental temperature treatments </w:t>
+        <w:t xml:space="preserve">did not differ </w:t>
+      </w:r>
+      <w:r>
+        <w:lastRenderedPageBreak/>
+        <w:t xml:space="preserve">significantly between the two developmental temperature treatments </w:t>
       </w:r>
       <w:r>
         <w:t xml:space="preserve">in any of the models containing interactions </w:t>
@@ -5920,6 +5993,7 @@
         <w:pStyle w:val="Heading1"/>
       </w:pPr>
       <w:r>
+        <w:lastRenderedPageBreak/>
         <w:t>Discussion</w:t>
       </w:r>
     </w:p>
@@ -6029,8 +6103,8 @@
       <w:r>
         <w:t xml:space="preserve">. </w:t>
       </w:r>
-      <w:commentRangeStart w:id="8"/>
-      <w:commentRangeStart w:id="9"/>
+      <w:commentRangeStart w:id="6"/>
+      <w:commentRangeStart w:id="7"/>
       <w:r>
         <w:t xml:space="preserve">Our study suggests that </w:t>
       </w:r>
@@ -6046,19 +6120,19 @@
       <w:r>
         <w:t>both genetic and non-genetic sources of maternal effects could influence the evolutionary potential of body mass over time.</w:t>
       </w:r>
-      <w:commentRangeEnd w:id="8"/>
+      <w:commentRangeEnd w:id="6"/>
       <w:r>
         <w:rPr>
           <w:rStyle w:val="CommentReference"/>
         </w:rPr>
-        <w:commentReference w:id="8"/>
-      </w:r>
-      <w:commentRangeEnd w:id="9"/>
+        <w:commentReference w:id="6"/>
+      </w:r>
+      <w:commentRangeEnd w:id="7"/>
       <w:r>
         <w:rPr>
           <w:rStyle w:val="CommentReference"/>
         </w:rPr>
-        <w:commentReference w:id="9"/>
+        <w:commentReference w:id="7"/>
       </w:r>
     </w:p>
     <w:p/>
@@ -6500,7 +6574,11 @@
         <w:t xml:space="preserve"> also allow </w:t>
       </w:r>
       <w:r>
-        <w:t>better species comparisons</w:t>
+        <w:t xml:space="preserve">better species </w:t>
+      </w:r>
+      <w:r>
+        <w:lastRenderedPageBreak/>
+        <w:t>comparisons</w:t>
       </w:r>
       <w:r>
         <w:t xml:space="preserve"> as researchers can report the relative change from each specie’s limit</w:t>
@@ -6960,17 +7038,91 @@
     </w:p>
     <w:p>
       <w:r>
-        <w:t xml:space="preserve">Incubation temperature influence elevation of growth curve only, no changes in genetic and non-genetic components of variance. </w:t>
-      </w:r>
-    </w:p>
-    <w:p>
-      <w:r>
-        <w:t>Relative contributions of body mass variance is not static and changes over time -&gt; evo potential is highest at certain life stages, implications on the timing of selection on body mass. Call for long term studies?</w:t>
-      </w:r>
-    </w:p>
-    <w:p>
-      <w:r>
-        <w:t>Mothers effects on offspring phenotype is common but known to weaken over time. We provide some evidence of other forms of maternally inhiertance that may promote body size variance and influence its evolution.</w:t>
+        <w:t xml:space="preserve">Our results show that developmental temperatures affected phenotypic variation of growth but did not the impact its </w:t>
+      </w:r>
+      <w:r>
+        <w:t xml:space="preserve">genetic and </w:t>
+      </w:r>
+      <w:r>
+        <w:t>maternal</w:t>
+      </w:r>
+      <w:r>
+        <w:t xml:space="preserve"> components of variance. </w:t>
+      </w:r>
+      <w:r>
+        <w:t xml:space="preserve">Seasonal </w:t>
+      </w:r>
+      <w:r>
+        <w:t xml:space="preserve">variation in </w:t>
+      </w:r>
+      <w:r>
+        <w:t xml:space="preserve">temperatures and its effects on </w:t>
+      </w:r>
+      <w:r>
+        <w:t>growth may drive life histo</w:t>
+      </w:r>
+      <w:r>
+        <w:t>ry differences within populations which can alter population dynamics and structure. We show that heritability and maternal effects is not static over time and suggests that potential for evolutionary change is age dependent. This has important implications for selection acting on body mass at certain life stages and warrants long term studies to investigate these age</w:t>
+      </w:r>
+      <w:r>
+        <w:t>-</w:t>
+      </w:r>
+      <w:r>
+        <w:t xml:space="preserve">related patterns. </w:t>
+      </w:r>
+      <w:r>
+        <w:t>M</w:t>
+      </w:r>
+      <w:r>
+        <w:t>aternal contributions</w:t>
+      </w:r>
+      <w:r>
+        <w:t xml:space="preserve"> on offspring phenotype </w:t>
+      </w:r>
+      <w:r>
+        <w:t>are</w:t>
+      </w:r>
+      <w:r>
+        <w:t xml:space="preserve"> </w:t>
+      </w:r>
+      <w:r>
+        <w:t xml:space="preserve">prevalent and are </w:t>
+      </w:r>
+      <w:r>
+        <w:t xml:space="preserve">known to weaken over time. </w:t>
+      </w:r>
+      <w:r>
+        <w:t>However, w</w:t>
+      </w:r>
+      <w:r>
+        <w:t xml:space="preserve">e provide evidence of </w:t>
+      </w:r>
+      <w:r>
+        <w:t>maternal</w:t>
+      </w:r>
+      <w:r>
+        <w:t xml:space="preserve"> inheritance </w:t>
+      </w:r>
+      <w:r>
+        <w:t xml:space="preserve">later in life </w:t>
+      </w:r>
+      <w:r>
+        <w:t>that may promote variance</w:t>
+      </w:r>
+      <w:r>
+        <w:t xml:space="preserve"> in body mas a</w:t>
+      </w:r>
+      <w:r>
+        <w:t xml:space="preserve"> and</w:t>
+      </w:r>
+      <w:r>
+        <w:t xml:space="preserve"> thus</w:t>
+      </w:r>
+      <w:r>
+        <w:t xml:space="preserve"> influence its evolution</w:t>
+      </w:r>
+      <w:r>
+        <w:t xml:space="preserve">. </w:t>
       </w:r>
     </w:p>
     <w:p>
@@ -7183,7 +7335,7 @@
       </w:r>
     </w:p>
   </w:comment>
-  <w:comment w:id="6" w:author="Daniel Noble" w:date="2020-07-07T14:24:00Z" w:initials="DN">
+  <w:comment w:id="6" w:author="Daniel Noble" w:date="2020-07-07T14:33:00Z" w:initials="DN">
     <w:p>
       <w:pPr>
         <w:pStyle w:val="CommentText"/>
@@ -7195,43 +7347,11 @@
         <w:annotationRef/>
       </w:r>
       <w:r>
-        <w:t xml:space="preserve">Anyway to “smooth” these lines? geom_smooth()? </w:t>
+        <w:t>Not sure what you mean by this.</w:t>
       </w:r>
     </w:p>
   </w:comment>
-  <w:comment w:id="7" w:author="fonti.kar@gmail.com" w:date="2020-07-26T13:40:00Z" w:initials="f">
-    <w:p>
-      <w:pPr>
-        <w:pStyle w:val="CommentText"/>
-      </w:pPr>
-      <w:r>
-        <w:rPr>
-          <w:rStyle w:val="CommentReference"/>
-        </w:rPr>
-        <w:annotationRef/>
-      </w:r>
-      <w:r>
-        <w:t xml:space="preserve">Unfortunately not this is as smooth as it gets with geom_smoth/stat_smooth with method = auto </w:t>
-      </w:r>
-    </w:p>
-  </w:comment>
-  <w:comment w:id="8" w:author="Daniel Noble" w:date="2020-07-07T14:33:00Z" w:initials="DN">
-    <w:p>
-      <w:pPr>
-        <w:pStyle w:val="CommentText"/>
-      </w:pPr>
-      <w:r>
-        <w:rPr>
-          <w:rStyle w:val="CommentReference"/>
-        </w:rPr>
-        <w:annotationRef/>
-      </w:r>
-      <w:r>
-        <w:t>Not sure what you mean by this.</w:t>
-      </w:r>
-    </w:p>
-  </w:comment>
-  <w:comment w:id="9" w:author="fonti.kar@gmail.com" w:date="2020-07-26T13:39:00Z" w:initials="f">
+  <w:comment w:id="7" w:author="fonti.kar@gmail.com" w:date="2020-07-26T13:39:00Z" w:initials="f">
     <w:p>
       <w:pPr>
         <w:pStyle w:val="CommentText"/>
@@ -7256,8 +7376,6 @@
   <w15:commentEx w15:paraId="1D807FB2" w15:done="0"/>
   <w15:commentEx w15:paraId="65AF88D5" w15:done="0"/>
   <w15:commentEx w15:paraId="2E2BC212" w15:done="0"/>
-  <w15:commentEx w15:paraId="2A888FDE" w15:done="0"/>
-  <w15:commentEx w15:paraId="540404AC" w15:paraIdParent="2A888FDE" w15:done="0"/>
   <w15:commentEx w15:paraId="5861679E" w15:done="0"/>
   <w15:commentEx w15:paraId="7B928FD9" w15:paraIdParent="5861679E" w15:done="0"/>
 </w15:commentsEx>
@@ -7269,8 +7387,6 @@
   <w16cex:commentExtensible w16cex:durableId="22BAD2AA" w16cex:dateUtc="2020-07-07T01:14:00Z"/>
   <w16cex:commentExtensible w16cex:durableId="22BAD2A9" w16cex:dateUtc="2020-07-07T01:20:00Z"/>
   <w16cex:commentExtensible w16cex:durableId="22AEDE63" w16cex:dateUtc="2020-07-07T01:43:00Z"/>
-  <w16cex:commentExtensible w16cex:durableId="22E0C74C" w16cex:dateUtc="2020-07-07T04:24:00Z"/>
-  <w16cex:commentExtensible w16cex:durableId="22E0C74B" w16cex:dateUtc="2020-07-26T03:40:00Z"/>
   <w16cex:commentExtensible w16cex:durableId="22AF061D" w16cex:dateUtc="2020-07-07T04:33:00Z"/>
   <w16cex:commentExtensible w16cex:durableId="22C8062A" w16cex:dateUtc="2020-07-26T03:39:00Z"/>
 </w16cex:commentsExtensible>
@@ -7282,8 +7398,6 @@
   <w16cid:commentId w16cid:paraId="1D807FB2" w16cid:durableId="22BAD2AA"/>
   <w16cid:commentId w16cid:paraId="65AF88D5" w16cid:durableId="22BAD2A9"/>
   <w16cid:commentId w16cid:paraId="2E2BC212" w16cid:durableId="22AEDE63"/>
-  <w16cid:commentId w16cid:paraId="2A888FDE" w16cid:durableId="22E0C74C"/>
-  <w16cid:commentId w16cid:paraId="540404AC" w16cid:durableId="22E0C74B"/>
   <w16cid:commentId w16cid:paraId="5861679E" w16cid:durableId="22AF061D"/>
   <w16cid:commentId w16cid:paraId="7B928FD9" w16cid:durableId="22C8062A"/>
 </w16cid:commentsIds>

</xml_diff>

<commit_message>
Shin’s comments and edits
</commit_message>
<xml_diff>
--- a/doc/ldeli_growth_ms.docx
+++ b/doc/ldeli_growth_ms.docx
@@ -6,7 +6,6 @@
       <w:pPr>
         <w:pStyle w:val="Heading1"/>
       </w:pPr>
-      <w:commentRangeStart w:id="0"/>
       <w:r>
         <w:t xml:space="preserve">Heritability and developmental plasticity </w:t>
       </w:r>
@@ -24,16 +23,6 @@
       </w:r>
       <w:r>
         <w:t xml:space="preserve"> an oviparous lizard</w:t>
-      </w:r>
-      <w:commentRangeEnd w:id="0"/>
-      <w:r>
-        <w:rPr>
-          <w:rStyle w:val="CommentReference"/>
-          <w:rFonts w:eastAsiaTheme="minorHAnsi" w:cstheme="minorBidi"/>
-          <w:b w:val="0"/>
-          <w:color w:val="auto"/>
-        </w:rPr>
-        <w:commentReference w:id="0"/>
       </w:r>
     </w:p>
     <w:p>
@@ -127,21 +116,7 @@
         <w:rPr>
           <w:i/>
         </w:rPr>
-        <w:t xml:space="preserve">Diabetes and Metabolism Division, </w:t>
-      </w:r>
-      <w:proofErr w:type="spellStart"/>
-      <w:r>
-        <w:rPr>
-          <w:i/>
-        </w:rPr>
-        <w:t>Garvan</w:t>
-      </w:r>
-      <w:proofErr w:type="spellEnd"/>
-      <w:r>
-        <w:rPr>
-          <w:i/>
-        </w:rPr>
-        <w:t xml:space="preserve"> Institute of Medical Research, 384 Victoria Street, Darlinghurst, Sydney, NSW 2010, Australia</w:t>
+        <w:t>Diabetes and Metabolism Division, Garvan Institute of Medical Research, 384 Victoria Street, Darlinghurst, Sydney, NSW 2010, Australia</w:t>
       </w:r>
     </w:p>
     <w:p>
@@ -209,7 +184,7 @@
         </w:rPr>
         <w:t xml:space="preserve">Correspondence email: </w:t>
       </w:r>
-      <w:hyperlink r:id="rId10" w:history="1">
+      <w:hyperlink r:id="rId6" w:history="1">
         <w:r>
           <w:rPr>
             <w:rStyle w:val="Hyperlink"/>
@@ -493,11 +468,28 @@
       </w:r>
     </w:p>
     <w:p>
+      <w:r>
+        <w:br w:type="page"/>
+      </w:r>
+    </w:p>
+    <w:p>
       <w:pPr>
         <w:pStyle w:val="Heading1"/>
       </w:pPr>
-      <w:r>
+      <w:commentRangeStart w:id="0"/>
+      <w:r>
+        <w:lastRenderedPageBreak/>
         <w:t>Introduction</w:t>
+      </w:r>
+      <w:commentRangeEnd w:id="0"/>
+      <w:r>
+        <w:rPr>
+          <w:rStyle w:val="CommentReference"/>
+          <w:rFonts w:eastAsiaTheme="minorHAnsi" w:cstheme="minorBidi"/>
+          <w:b w:val="0"/>
+          <w:color w:val="auto"/>
+        </w:rPr>
+        <w:commentReference w:id="0"/>
       </w:r>
     </w:p>
     <w:p>
@@ -763,11 +755,7 @@
         <w:t>Regardless</w:t>
       </w:r>
       <w:r>
-        <w:t xml:space="preserve">, </w:t>
-      </w:r>
-      <w:r>
-        <w:lastRenderedPageBreak/>
-        <w:t>phenotypic plasticity</w:t>
+        <w:t>, phenotypic plasticity</w:t>
       </w:r>
       <w:r>
         <w:t xml:space="preserve"> represents a </w:t>
@@ -1046,130 +1034,124 @@
         <w:rPr>
           <w:rFonts w:cs="Times New Roman"/>
         </w:rPr>
-        <w:t>(</w:t>
-      </w:r>
-      <w:proofErr w:type="spellStart"/>
+        <w:t>(Charmantier &amp; Garant, 2005; Fischer et al., 2020; Hoffmann &amp; Merilä, 1999; Noble et al., 2019; Rowiński &amp; Rogell, 2017; Wood &amp; Brodie, 2015)</w:t>
+      </w:r>
+      <w:r>
+        <w:fldChar w:fldCharType="end"/>
+      </w:r>
+      <w:r>
+        <w:t>.</w:t>
+      </w:r>
+      <w:r>
+        <w:t xml:space="preserve"> </w:t>
+      </w:r>
+      <w:r>
+        <w:t>Genetic variance</w:t>
+      </w:r>
+      <w:r>
+        <w:t xml:space="preserve"> in novel environments</w:t>
+      </w:r>
+      <w:r>
+        <w:t xml:space="preserve"> may increase </w:t>
+      </w:r>
+      <w:r>
+        <w:t>due to relaxation of</w:t>
+      </w:r>
+      <w:r>
+        <w:t xml:space="preserve"> selection pressure</w:t>
+      </w:r>
+      <w:r>
+        <w:t>s</w:t>
+      </w:r>
+      <w:r>
+        <w:t xml:space="preserve"> </w:t>
+      </w:r>
+      <w:r>
+        <w:t>combined with higher mutation rates</w:t>
+      </w:r>
+      <w:r>
+        <w:t xml:space="preserve"> </w:t>
+      </w:r>
+      <w:r>
+        <w:fldChar w:fldCharType="begin"/>
+      </w:r>
+      <w:r>
+        <w:instrText xml:space="preserve"> ADDIN ZOTERO_ITEM CSL_CITATION {"citationID":"t60KuxBb","properties":{"formattedCitation":"(Hoffman &amp; Parsons, 1991; Hoffmann &amp; Meril\\uc0\\u228{}, 1999)","plainCitation":"(Hoffman &amp; Parsons, 1991; Hoffmann &amp; Merilä, 1999)","noteIndex":0},"citationItems":[{"id":3470,"uris":["http://zotero.org/users/1379426/items/DU3GMDEE"],"uri":["http://zotero.org/users/1379426/items/DU3GMDEE"],"itemData":{"id":3470,"type":"book","event-place":"Oxford","publisher":"Oxford University Press","publisher-place":"Oxford","title":"Evolutionary genetics and evolutionary stress","author":[{"family":"Hoffman","given":"A A"},{"family":"Parsons","given":"P A"}],"issued":{"date-parts":[["1991"]]}}},{"id":3185,"uris":["http://zotero.org/users/1379426/items/HYCVSXN7"],"uri":["http://zotero.org/users/1379426/items/HYCVSXN7"],"itemData":{"id":3185,"type":"article-journal","abstract":"Genetic variability in quantitative traits can change as a direct response to the environmental conditions in which they are expressed. Consequently, similar selection in different environments might not be equally effective in leading to adaptation. Several hypotheses, including recent ones that focus on the historical impact of selection on populations, predict that the expression of genetic variation will increase in unfavourable conditions. However, other hypotheses lead to the opposite prediction. Although a consensus is unlikely, recent Drosophila and bird studies suggest consistent trends for morphological traits under particular conditions.","container-title":"Trends in Ecology &amp; Evolution","DOI":"10.1016/S0169-5347(99)01595-5","ISSN":"0169-5347","issue":"3","journalAbbreviation":"Trends in Ecology &amp; Evolution","language":"en","page":"96-101","source":"ScienceDirect","title":"Heritable variation and evolution under favourable and unfavourable conditions","volume":"14","author":[{"family":"Hoffmann","given":"Ary A."},{"family":"Merilä","given":"Juha"}],"issued":{"date-parts":[["1999",3,1]]}}}],"schema":"https://github.com/citation-style-language/schema/raw/master/csl-citation.json"} </w:instrText>
+      </w:r>
+      <w:r>
+        <w:fldChar w:fldCharType="separate"/>
+      </w:r>
       <w:r>
         <w:rPr>
           <w:rFonts w:cs="Times New Roman"/>
         </w:rPr>
-        <w:t>Charmantier</w:t>
-      </w:r>
-      <w:proofErr w:type="spellEnd"/>
-      <w:r>
-        <w:rPr>
-          <w:rFonts w:cs="Times New Roman"/>
-        </w:rPr>
-        <w:t xml:space="preserve"> &amp; </w:t>
-      </w:r>
-      <w:proofErr w:type="spellStart"/>
-      <w:r>
-        <w:rPr>
-          <w:rFonts w:cs="Times New Roman"/>
-        </w:rPr>
-        <w:t>Garant</w:t>
-      </w:r>
-      <w:proofErr w:type="spellEnd"/>
-      <w:r>
-        <w:rPr>
-          <w:rFonts w:cs="Times New Roman"/>
-        </w:rPr>
-        <w:t xml:space="preserve">, 2005; Fischer et al., 2020; Hoffmann &amp; </w:t>
-      </w:r>
-      <w:proofErr w:type="spellStart"/>
-      <w:r>
-        <w:rPr>
-          <w:rFonts w:cs="Times New Roman"/>
-        </w:rPr>
-        <w:t>Merilä</w:t>
-      </w:r>
-      <w:proofErr w:type="spellEnd"/>
-      <w:r>
-        <w:rPr>
-          <w:rFonts w:cs="Times New Roman"/>
-        </w:rPr>
-        <w:t xml:space="preserve">, 1999; Noble et al., 2019; </w:t>
-      </w:r>
-      <w:proofErr w:type="spellStart"/>
-      <w:r>
-        <w:rPr>
-          <w:rFonts w:cs="Times New Roman"/>
-        </w:rPr>
-        <w:t>Rowiński</w:t>
-      </w:r>
-      <w:proofErr w:type="spellEnd"/>
-      <w:r>
-        <w:rPr>
-          <w:rFonts w:cs="Times New Roman"/>
-        </w:rPr>
-        <w:t xml:space="preserve"> &amp; </w:t>
-      </w:r>
-      <w:proofErr w:type="spellStart"/>
-      <w:r>
-        <w:rPr>
-          <w:rFonts w:cs="Times New Roman"/>
-        </w:rPr>
-        <w:t>Rogell</w:t>
-      </w:r>
-      <w:proofErr w:type="spellEnd"/>
-      <w:r>
-        <w:rPr>
-          <w:rFonts w:cs="Times New Roman"/>
-        </w:rPr>
-        <w:t>, 2017; Wood &amp; Brodie, 2015)</w:t>
+        <w:t>(Hoffman &amp; Parsons, 1991; Hoffmann &amp; Merilä, 1999)</w:t>
       </w:r>
       <w:r>
         <w:fldChar w:fldCharType="end"/>
       </w:r>
       <w:r>
-        <w:t>.</w:t>
-      </w:r>
-      <w:proofErr w:type="spellStart"/>
-      <w:r>
-        <w:t xml:space="preserve"> </w:t>
-      </w:r>
-      <w:proofErr w:type="spellEnd"/>
-      <w:r>
-        <w:t>Genetic variance</w:t>
-      </w:r>
-      <w:r>
-        <w:t xml:space="preserve"> in novel environments</w:t>
-      </w:r>
-      <w:r>
-        <w:t xml:space="preserve"> may increase </w:t>
-      </w:r>
-      <w:r>
-        <w:t>due to relaxation of</w:t>
-      </w:r>
-      <w:r>
-        <w:t xml:space="preserve"> selection pressure</w:t>
-      </w:r>
-      <w:r>
-        <w:t>s</w:t>
-      </w:r>
-      <w:r>
-        <w:t xml:space="preserve"> </w:t>
-      </w:r>
-      <w:r>
-        <w:t>combined with higher mutation rates</w:t>
-      </w:r>
-      <w:r>
-        <w:t xml:space="preserve"> </w:t>
+        <w:t xml:space="preserve">. </w:t>
+      </w:r>
+      <w:r>
+        <w:t>A</w:t>
+      </w:r>
+      <w:r>
+        <w:t>n increase in genetic variance is</w:t>
+      </w:r>
+      <w:r>
+        <w:t xml:space="preserve"> also expected </w:t>
+      </w:r>
+      <w:r>
+        <w:t>when</w:t>
+      </w:r>
+      <w:r>
+        <w:t xml:space="preserve"> buffering mechanisms </w:t>
+      </w:r>
+      <w:r>
+        <w:t xml:space="preserve">breakdown </w:t>
+      </w:r>
+      <w:r>
+        <w:t>triggering a release of</w:t>
+      </w:r>
+      <w:r>
+        <w:t xml:space="preserve"> </w:t>
+      </w:r>
+      <w:r>
+        <w:t>‘</w:t>
+      </w:r>
+      <w:r>
+        <w:t>cryptic genetic variation</w:t>
+      </w:r>
+      <w:r>
+        <w:t>’</w:t>
+      </w:r>
+      <w:r>
+        <w:t xml:space="preserve"> </w:t>
+      </w:r>
+      <w:r>
+        <w:t>in</w:t>
+      </w:r>
+      <w:r>
+        <w:t xml:space="preserve"> stressful </w:t>
+      </w:r>
+      <w:r>
+        <w:t xml:space="preserve">conditions </w:t>
       </w:r>
       <w:r>
         <w:fldChar w:fldCharType="begin"/>
       </w:r>
       <w:r>
-        <w:instrText xml:space="preserve"> ADDIN ZOTERO_ITEM CSL_CITATION {"citationID":"t60KuxBb","properties":{"formattedCitation":"(Hoffman &amp; Parsons, 1991; Hoffmann &amp; Meril\\uc0\\u228{}, 1999)","plainCitation":"(Hoffman &amp; Parsons, 1991; Hoffmann &amp; Merilä, 1999)","noteIndex":0},"citationItems":[{"id":3470,"uris":["http://zotero.org/users/1379426/items/DU3GMDEE"],"uri":["http://zotero.org/users/1379426/items/DU3GMDEE"],"itemData":{"id":3470,"type":"book","event-place":"Oxford","publisher":"Oxford University Press","publisher-place":"Oxford","title":"Evolutionary genetics and evolutionary stress","author":[{"family":"Hoffman","given":"A A"},{"family":"Parsons","given":"P A"}],"issued":{"date-parts":[["1991"]]}}},{"id":3185,"uris":["http://zotero.org/users/1379426/items/HYCVSXN7"],"uri":["http://zotero.org/users/1379426/items/HYCVSXN7"],"itemData":{"id":3185,"type":"article-journal","abstract":"Genetic variability in quantitative traits can change as a direct response to the environmental conditions in which they are expressed. Consequently, similar selection in different environments might not be equally effective in leading to adaptation. Several hypotheses, including recent ones that focus on the historical impact of selection on populations, predict that the expression of genetic variation will increase in unfavourable conditions. However, other hypotheses lead to the opposite prediction. Although a consensus is unlikely, recent Drosophila and bird studies suggest consistent trends for morphological traits under particular conditions.","container-title":"Trends in Ecology &amp; Evolution","DOI":"10.1016/S0169-5347(99)01595-5","ISSN":"0169-5347","issue":"3","journalAbbreviation":"Trends in Ecology &amp; Evolution","language":"en","page":"96-101","source":"ScienceDirect","title":"Heritable variation and evolution under favourable and unfavourable conditions","volume":"14","author":[{"family":"Hoffmann","given":"Ary A."},{"family":"Merilä","given":"Juha"}],"issued":{"date-parts":[["1999",3,1]]}}}],"schema":"https://github.com/citation-style-language/schema/raw/master/csl-citation.json"} </w:instrText>
+        <w:instrText xml:space="preserve"> ADDIN ZOTERO_ITEM CSL_CITATION {"citationID":"8InbjA87","properties":{"formattedCitation":"(Paaby &amp; Rockman, 2014)","plainCitation":"(Paaby &amp; Rockman, 2014)","noteIndex":0},"citationItems":[{"id":"9nT0ITq1/ZekjTQdo","uris":["http://zotero.org/users/1379426/items/L8RKS7SG"],"uri":["http://zotero.org/users/1379426/items/L8RKS7SG"],"itemData":{"id":3197,"type":"article-journal","abstract":"Cryptic genetic variation (CGV) is genetic variation that normally has little or no effect on phenotype but that, under atypical conditions that were rare in the history of a population, generates heritable phenotypic variation. Cryptic variants are little exposed to selection and may thus accumulate neutrally.CGV has long provided a theoretical explanation for the presence of standing genetic variation in wild populations that is available to fuel adaptation to new conditions. Early work in Drosophila melanogaster, starting with Waddington's classic experiments, showed that such variation exists and can be 'captured' by selection in a process called genetic assimilation.The mechanisms that conceal CGV are ordinary, familiar genetic phenomena, including dominance, epistasis and gene-by-environment interactions. The ubiquity of these phenomena indicates that CGV is a common feature of populations.CGV is closely related to concepts of robustness and canalization. However, although canalization will promote accumulation of CGV, such variation can accumulate under neutral conditions, and its presence is not necessarily evidence of canalization or robustness.Experimental settings that reveal CGV include production of aberrant phenotypes following inhibition of Hsp90 activity in many different systems; genetic background effects for specific mutations; epistasis in quantitative trait locus mapping populations; genetic modifiers of Mendelian diseases in humans; and increases in additive genetic variance when populations are exposed to novel environments.In principle, CGV can strongly influence the ability of natural populations to adapt to new conditions. Recent experiments have hinted at this potential, and this research field is poised for major advances in the near future.CGV may be playing an important part in the emergence of complex human diseases, but there is currently limited empirical evidence for this hypothesis.","container-title":"Nature Reviews Genetics","DOI":"10.1038/nrg3688","ISSN":"1471-0064","issue":"4","language":"en","note":"number: 4\npublisher: Nature Publishing Group","page":"247-258","source":"www.nature.com","title":"Cryptic genetic variation: evolution's hidden substrate","title-short":"Cryptic genetic variation","volume":"15","author":[{"family":"Paaby","given":"Annalise B."},{"family":"Rockman","given":"Matthew V."}],"issued":{"date-parts":[["2014",4]]}}}],"schema":"https://github.com/citation-style-language/schema/raw/master/csl-citation.json"} </w:instrText>
       </w:r>
       <w:r>
         <w:fldChar w:fldCharType="separate"/>
       </w:r>
       <w:r>
         <w:rPr>
-          <w:rFonts w:cs="Times New Roman"/>
-        </w:rPr>
-        <w:t>(Hoffman &amp; Parsons, 1991; Hoffmann &amp; Merilä, 1999)</w:t>
+          <w:noProof/>
+        </w:rPr>
+        <w:t>(Paaby &amp; Rockman, 2014)</w:t>
       </w:r>
       <w:r>
         <w:fldChar w:fldCharType="end"/>
@@ -1178,37 +1160,10 @@
         <w:t xml:space="preserve">. </w:t>
       </w:r>
       <w:r>
-        <w:t>A</w:t>
-      </w:r>
-      <w:r>
-        <w:t>n increase in genetic variance is</w:t>
-      </w:r>
-      <w:r>
-        <w:t xml:space="preserve"> also expected </w:t>
-      </w:r>
-      <w:r>
-        <w:t>when</w:t>
-      </w:r>
-      <w:r>
-        <w:t xml:space="preserve"> buffering mechanisms </w:t>
-      </w:r>
-      <w:r>
-        <w:t xml:space="preserve">breakdown </w:t>
-      </w:r>
-      <w:r>
-        <w:t>triggering a release of</w:t>
-      </w:r>
-      <w:r>
-        <w:t xml:space="preserve"> </w:t>
-      </w:r>
-      <w:r>
-        <w:t>‘</w:t>
-      </w:r>
-      <w:r>
-        <w:t>cryptic genetic variation</w:t>
-      </w:r>
-      <w:r>
-        <w:t>’</w:t>
+        <w:t xml:space="preserve">However, others mechanisms such as low cross-environment genetic correlations or condition-dependence of gene expression can also affect </w:t>
+      </w:r>
+      <w:r>
+        <w:t>the amount of genetic variance</w:t>
       </w:r>
       <w:r>
         <w:t xml:space="preserve"> </w:t>
@@ -1217,16 +1172,13 @@
         <w:t>in</w:t>
       </w:r>
       <w:r>
-        <w:t xml:space="preserve"> stressful </w:t>
-      </w:r>
-      <w:r>
-        <w:t xml:space="preserve">conditions </w:t>
+        <w:t xml:space="preserve"> different environments </w:t>
       </w:r>
       <w:r>
         <w:fldChar w:fldCharType="begin"/>
       </w:r>
       <w:r>
-        <w:instrText xml:space="preserve"> ADDIN ZOTERO_ITEM CSL_CITATION {"citationID":"8InbjA87","properties":{"formattedCitation":"(Paaby &amp; Rockman, 2014)","plainCitation":"(Paaby &amp; Rockman, 2014)","noteIndex":0},"citationItems":[{"id":"9nT0ITq1/ZekjTQdo","uris":["http://zotero.org/users/1379426/items/L8RKS7SG"],"uri":["http://zotero.org/users/1379426/items/L8RKS7SG"],"itemData":{"id":3197,"type":"article-journal","abstract":"Cryptic genetic variation (CGV) is genetic variation that normally has little or no effect on phenotype but that, under atypical conditions that were rare in the history of a population, generates heritable phenotypic variation. Cryptic variants are little exposed to selection and may thus accumulate neutrally.CGV has long provided a theoretical explanation for the presence of standing genetic variation in wild populations that is available to fuel adaptation to new conditions. Early work in Drosophila melanogaster, starting with Waddington's classic experiments, showed that such variation exists and can be 'captured' by selection in a process called genetic assimilation.The mechanisms that conceal CGV are ordinary, familiar genetic phenomena, including dominance, epistasis and gene-by-environment interactions. The ubiquity of these phenomena indicates that CGV is a common feature of populations.CGV is closely related to concepts of robustness and canalization. However, although canalization will promote accumulation of CGV, such variation can accumulate under neutral conditions, and its presence is not necessarily evidence of canalization or robustness.Experimental settings that reveal CGV include production of aberrant phenotypes following inhibition of Hsp90 activity in many different systems; genetic background effects for specific mutations; epistasis in quantitative trait locus mapping populations; genetic modifiers of Mendelian diseases in humans; and increases in additive genetic variance when populations are exposed to novel environments.In principle, CGV can strongly influence the ability of natural populations to adapt to new conditions. Recent experiments have hinted at this potential, and this research field is poised for major advances in the near future.CGV may be playing an important part in the emergence of complex human diseases, but there is currently limited empirical evidence for this hypothesis.","container-title":"Nature Reviews Genetics","DOI":"10.1038/nrg3688","ISSN":"1471-0064","issue":"4","language":"en","note":"number: 4\npublisher: Nature Publishing Group","page":"247-258","source":"www.nature.com","title":"Cryptic genetic variation: evolution's hidden substrate","title-short":"Cryptic genetic variation","volume":"15","author":[{"family":"Paaby","given":"Annalise B."},{"family":"Rockman","given":"Matthew V."}],"issued":{"date-parts":[["2014",4]]}}}],"schema":"https://github.com/citation-style-language/schema/raw/master/csl-citation.json"} </w:instrText>
+        <w:instrText xml:space="preserve"> ADDIN ZOTERO_ITEM CSL_CITATION {"citationID":"lbmKQ6hi","properties":{"formattedCitation":"(Charmantier &amp; Garant, 2005; Coltman et al., 2001)","plainCitation":"(Charmantier &amp; Garant, 2005; Coltman et al., 2001)","noteIndex":0},"citationItems":[{"id":3188,"uris":["http://zotero.org/users/1379426/items/6PT3FWH7"],"uri":["http://zotero.org/users/1379426/items/6PT3FWH7"],"itemData":{"id":3188,"type":"article-journal","abstract":"An essential requirement to determine a population's potential for evolutionary change is to quantify the amount of genetic variability expressed for traits under selection. Early investigations in laboratory conditions showed that the magnitude of the genetic and environmental components of phenotypic variation can change with environmental conditions. However, there is no consensus as to how the expression of genetic variation is sensitive to different environmental conditions. Recently, the study of quantitative genetics in the wild has been revitalized by new pedigree analyses based on restricted maximum likelihood, resulting in a number of studies investigating these questions in wild populations. Experimental manipulation of environmental quality in the wild, as well as the use of naturally occurring favourable or stressful environments, has broadened the treatment of different taxa and traits. Here, we conduct a meta-analysis on recent studies comparing heritability in favourable versus unfavourable conditions in non-domestic and non-laboratory animals. The results provide evidence for increased heritability in more favourable conditions, significantly so for morphometric traits but not for traits more closely related to fitness. We discuss how these results are explained by underlying changes in variance components, and how they represent a major step in our understanding of evolutionary processes in wild populations. We also show how these trends contrast with the prevailing view resulting mainly from laboratory experiments on Drosophila. Finally, we underline the importance of taking into account the environmental variation in models predicting quantitative trait evolution.","container-title":"Proceedings of the Royal Society B: Biological Sciences","DOI":"10.1098/rspb.2005.3117","issue":"1571","journalAbbreviation":"Proceedings of the Royal Society B: Biological Sciences","note":"publisher: Royal Society","page":"1415-1425","source":"royalsocietypublishing.org (Atypon)","title":"Environmental quality and evolutionary potential: lessons from wild populations","title-short":"Environmental quality and evolutionary potential","volume":"272","author":[{"family":"Charmantier","given":"A."},{"family":"Garant","given":"Dany"}],"issued":{"date-parts":[["2005",7,22]]}}},{"id":3481,"uris":["http://zotero.org/users/1379426/items/HJIJWUN8"],"uri":["http://zotero.org/users/1379426/items/HJIJWUN8"],"itemData":{"id":3481,"type":"article-journal","abstract":"Parasite resistance and body size are subject to directional natural selection in a population of feral Soay sheep (Ovis aries) on the island of St. Kilda, Scotland. Classical evolutionary theory predicts that directional selection should erode additive genetic variation and favor the maintenance of alleles that have negative pleiotropic effects on other traits associated with fitness. Contrary to these predictions, in this study we show that there is considerable additive genetic variation for both parasite resistance, measured as fecal egg count (FEC), and body size, measured as weight and hindleg length, and that there are positive genetic correlations between parasite resistance and body size in both sexes. Body size traits had higher heritabilities than parasite resistance. This was not due to low levels of additive genetic variation for parasite resistance, but was a consequence of high levels of residual variance in FEC. Measured as coefficients of variation, levels of additive genetic variation for FEC were actually higher than for weight or hindleg length. High levels of additive genetic variation for parasite resistance may be maintained by a number of mechanisms including high mutational input, balancing selection, antagonistic pleiotropy, and host-parasite coevolution. The positive genetic correlation between parasite resistance and body size, a trait also subject to sexual selection in males, suggests that parasite resistance and growth are not traded off in Soay sheep, but rather that genetically resistant individuals also experience superior growth.","container-title":"Evolution","DOI":"10.1111/j.0014-3820.2001.tb01326.x","ISSN":"1558-5646","issue":"10","language":"en","note":"_eprint: https://onlinelibrary.wiley.com/doi/pdf/10.1111/j.0014-3820.2001.tb01326.x","page":"2116-2125","source":"Wiley Online Library","title":"Positive Genetic Correlation Between Parasite Resistance and Body Size in a Free-Living Ungulate Population","volume":"55","author":[{"family":"Coltman","given":"D. W."},{"family":"Pilkington","given":"J."},{"family":"Kruuk","given":"L. E. B."},{"family":"Wilson","given":"K."},{"family":"Pemberton","given":"J. M."}],"issued":{"date-parts":[["2001"]]}}}],"schema":"https://github.com/citation-style-language/schema/raw/master/csl-citation.json"} </w:instrText>
       </w:r>
       <w:r>
         <w:fldChar w:fldCharType="separate"/>
@@ -1235,7 +1187,7 @@
         <w:rPr>
           <w:noProof/>
         </w:rPr>
-        <w:t>(Paaby &amp; Rockman, 2014)</w:t>
+        <w:t>(Charmantier &amp; Garant, 2005; Coltman et al., 2001)</w:t>
       </w:r>
       <w:r>
         <w:fldChar w:fldCharType="end"/>
@@ -1244,42 +1196,6 @@
         <w:t xml:space="preserve">. </w:t>
       </w:r>
       <w:r>
-        <w:t xml:space="preserve">However, others mechanisms such as low cross-environment genetic correlations or condition-dependence of gene expression can also affect </w:t>
-      </w:r>
-      <w:r>
-        <w:t>the amount of genetic variance</w:t>
-      </w:r>
-      <w:r>
-        <w:t xml:space="preserve"> </w:t>
-      </w:r>
-      <w:r>
-        <w:t>in</w:t>
-      </w:r>
-      <w:r>
-        <w:t xml:space="preserve"> different environments </w:t>
-      </w:r>
-      <w:r>
-        <w:fldChar w:fldCharType="begin"/>
-      </w:r>
-      <w:r>
-        <w:instrText xml:space="preserve"> ADDIN ZOTERO_ITEM CSL_CITATION {"citationID":"lbmKQ6hi","properties":{"formattedCitation":"(Charmantier &amp; Garant, 2005; Coltman et al., 2001)","plainCitation":"(Charmantier &amp; Garant, 2005; Coltman et al., 2001)","noteIndex":0},"citationItems":[{"id":3188,"uris":["http://zotero.org/users/1379426/items/6PT3FWH7"],"uri":["http://zotero.org/users/1379426/items/6PT3FWH7"],"itemData":{"id":3188,"type":"article-journal","abstract":"An essential requirement to determine a population's potential for evolutionary change is to quantify the amount of genetic variability expressed for traits under selection. Early investigations in laboratory conditions showed that the magnitude of the genetic and environmental components of phenotypic variation can change with environmental conditions. However, there is no consensus as to how the expression of genetic variation is sensitive to different environmental conditions. Recently, the study of quantitative genetics in the wild has been revitalized by new pedigree analyses based on restricted maximum likelihood, resulting in a number of studies investigating these questions in wild populations. Experimental manipulation of environmental quality in the wild, as well as the use of naturally occurring favourable or stressful environments, has broadened the treatment of different taxa and traits. Here, we conduct a meta-analysis on recent studies comparing heritability in favourable versus unfavourable conditions in non-domestic and non-laboratory animals. The results provide evidence for increased heritability in more favourable conditions, significantly so for morphometric traits but not for traits more closely related to fitness. We discuss how these results are explained by underlying changes in variance components, and how they represent a major step in our understanding of evolutionary processes in wild populations. We also show how these trends contrast with the prevailing view resulting mainly from laboratory experiments on Drosophila. Finally, we underline the importance of taking into account the environmental variation in models predicting quantitative trait evolution.","container-title":"Proceedings of the Royal Society B: Biological Sciences","DOI":"10.1098/rspb.2005.3117","issue":"1571","journalAbbreviation":"Proceedings of the Royal Society B: Biological Sciences","note":"publisher: Royal Society","page":"1415-1425","source":"royalsocietypublishing.org (Atypon)","title":"Environmental quality and evolutionary potential: lessons from wild populations","title-short":"Environmental quality and evolutionary potential","volume":"272","author":[{"family":"Charmantier","given":"A."},{"family":"Garant","given":"Dany"}],"issued":{"date-parts":[["2005",7,22]]}}},{"id":3481,"uris":["http://zotero.org/users/1379426/items/HJIJWUN8"],"uri":["http://zotero.org/users/1379426/items/HJIJWUN8"],"itemData":{"id":3481,"type":"article-journal","abstract":"Parasite resistance and body size are subject to directional natural selection in a population of feral Soay sheep (Ovis aries) on the island of St. Kilda, Scotland. Classical evolutionary theory predicts that directional selection should erode additive genetic variation and favor the maintenance of alleles that have negative pleiotropic effects on other traits associated with fitness. Contrary to these predictions, in this study we show that there is considerable additive genetic variation for both parasite resistance, measured as fecal egg count (FEC), and body size, measured as weight and hindleg length, and that there are positive genetic correlations between parasite resistance and body size in both sexes. Body size traits had higher heritabilities than parasite resistance. This was not due to low levels of additive genetic variation for parasite resistance, but was a consequence of high levels of residual variance in FEC. Measured as coefficients of variation, levels of additive genetic variation for FEC were actually higher than for weight or hindleg length. High levels of additive genetic variation for parasite resistance may be maintained by a number of mechanisms including high mutational input, balancing selection, antagonistic pleiotropy, and host-parasite coevolution. The positive genetic correlation between parasite resistance and body size, a trait also subject to sexual selection in males, suggests that parasite resistance and growth are not traded off in Soay sheep, but rather that genetically resistant individuals also experience superior growth.","container-title":"Evolution","DOI":"10.1111/j.0014-3820.2001.tb01326.x","ISSN":"1558-5646","issue":"10","language":"en","note":"_eprint: https://onlinelibrary.wiley.com/doi/pdf/10.1111/j.0014-3820.2001.tb01326.x","page":"2116-2125","source":"Wiley Online Library","title":"Positive Genetic Correlation Between Parasite Resistance and Body Size in a Free-Living Ungulate Population","volume":"55","author":[{"family":"Coltman","given":"D. W."},{"family":"Pilkington","given":"J."},{"family":"Kruuk","given":"L. E. B."},{"family":"Wilson","given":"K."},{"family":"Pemberton","given":"J. M."}],"issued":{"date-parts":[["2001"]]}}}],"schema":"https://github.com/citation-style-language/schema/raw/master/csl-citation.json"} </w:instrText>
-      </w:r>
-      <w:r>
-        <w:fldChar w:fldCharType="separate"/>
-      </w:r>
-      <w:r>
-        <w:rPr>
-          <w:noProof/>
-        </w:rPr>
-        <w:t>(Charmantier &amp; Garant, 2005; Coltman et al., 2001)</w:t>
-      </w:r>
-      <w:r>
-        <w:fldChar w:fldCharType="end"/>
-      </w:r>
-      <w:r>
-        <w:t xml:space="preserve">. </w:t>
-      </w:r>
-      <w:r>
         <w:t xml:space="preserve">Environmental dependence of </w:t>
       </w:r>
       <w:r>
@@ -1289,10 +1205,7 @@
         <w:t>,</w:t>
       </w:r>
       <w:r>
-        <w:t xml:space="preserve"> the speed of </w:t>
-      </w:r>
-      <w:r>
-        <w:t xml:space="preserve">evolutionary change would likely </w:t>
+        <w:t xml:space="preserve"> the speed of evolutionary change would likely </w:t>
       </w:r>
       <w:r>
         <w:t>change thus</w:t>
@@ -1334,77 +1247,7 @@
         <w:rPr>
           <w:rFonts w:cs="Times New Roman"/>
         </w:rPr>
-        <w:t>(</w:t>
-      </w:r>
-      <w:proofErr w:type="spellStart"/>
-      <w:r>
-        <w:rPr>
-          <w:rFonts w:cs="Times New Roman"/>
-        </w:rPr>
-        <w:t>Charmantier</w:t>
-      </w:r>
-      <w:proofErr w:type="spellEnd"/>
-      <w:r>
-        <w:rPr>
-          <w:rFonts w:cs="Times New Roman"/>
-        </w:rPr>
-        <w:t xml:space="preserve"> &amp; </w:t>
-      </w:r>
-      <w:proofErr w:type="spellStart"/>
-      <w:r>
-        <w:rPr>
-          <w:rFonts w:cs="Times New Roman"/>
-        </w:rPr>
-        <w:t>Garant</w:t>
-      </w:r>
-      <w:proofErr w:type="spellEnd"/>
-      <w:r>
-        <w:rPr>
-          <w:rFonts w:cs="Times New Roman"/>
-        </w:rPr>
-        <w:t xml:space="preserve">, 2005; Hoffmann &amp; </w:t>
-      </w:r>
-      <w:proofErr w:type="spellStart"/>
-      <w:r>
-        <w:rPr>
-          <w:rFonts w:cs="Times New Roman"/>
-        </w:rPr>
-        <w:t>Merilä</w:t>
-      </w:r>
-      <w:proofErr w:type="spellEnd"/>
-      <w:r>
-        <w:rPr>
-          <w:rFonts w:cs="Times New Roman"/>
-        </w:rPr>
-        <w:t xml:space="preserve">, 1999; </w:t>
-      </w:r>
-      <w:proofErr w:type="spellStart"/>
-      <w:r>
-        <w:rPr>
-          <w:rFonts w:cs="Times New Roman"/>
-        </w:rPr>
-        <w:t>Rowiński</w:t>
-      </w:r>
-      <w:proofErr w:type="spellEnd"/>
-      <w:r>
-        <w:rPr>
-          <w:rFonts w:cs="Times New Roman"/>
-        </w:rPr>
-        <w:t xml:space="preserve"> &amp; </w:t>
-      </w:r>
-      <w:proofErr w:type="spellStart"/>
-      <w:r>
-        <w:rPr>
-          <w:rFonts w:cs="Times New Roman"/>
-        </w:rPr>
-        <w:t>Rogell</w:t>
-      </w:r>
-      <w:proofErr w:type="spellEnd"/>
-      <w:r>
-        <w:rPr>
-          <w:rFonts w:cs="Times New Roman"/>
-        </w:rPr>
-        <w:t>, 2017)</w:t>
+        <w:t>(Charmantier &amp; Garant, 2005; Hoffmann &amp; Merilä, 1999; Rowiński &amp; Rogell, 2017)</w:t>
       </w:r>
       <w:r>
         <w:fldChar w:fldCharType="end"/>
@@ -1675,7 +1518,14 @@
         <w:rPr>
           <w:rFonts w:cs="Times New Roman"/>
         </w:rPr>
-        <w:t>(Rowiński &amp; Rogell, 2017)</w:t>
+        <w:t xml:space="preserve">(Rowiński &amp; </w:t>
+      </w:r>
+      <w:r>
+        <w:rPr>
+          <w:rFonts w:cs="Times New Roman"/>
+        </w:rPr>
+        <w:lastRenderedPageBreak/>
+        <w:t>Rogell, 2017)</w:t>
       </w:r>
       <w:r>
         <w:fldChar w:fldCharType="end"/>
@@ -1769,7 +1619,21 @@
         <w:t xml:space="preserve"> both </w:t>
       </w:r>
       <w:r>
-        <w:t>genetic and non-genetic sources of</w:t>
+        <w:t xml:space="preserve">genetic and </w:t>
+      </w:r>
+      <w:commentRangeStart w:id="1"/>
+      <w:r>
+        <w:t xml:space="preserve">non-genetic sources </w:t>
+      </w:r>
+      <w:commentRangeEnd w:id="1"/>
+      <w:r>
+        <w:rPr>
+          <w:rStyle w:val="CommentReference"/>
+        </w:rPr>
+        <w:commentReference w:id="1"/>
+      </w:r>
+      <w:r>
+        <w:t>of</w:t>
       </w:r>
       <w:r>
         <w:t xml:space="preserve"> variation </w:t>
@@ -1919,7 +1783,6 @@
         <w:t xml:space="preserve">aternal </w:t>
       </w:r>
       <w:r>
-        <w:lastRenderedPageBreak/>
         <w:t xml:space="preserve">investment in </w:t>
       </w:r>
       <w:r>
@@ -2241,13 +2104,7 @@
         <w:rPr>
           <w:lang w:val="en-AU"/>
         </w:rPr>
-        <w:t xml:space="preserve"> body size variation (genetic, environmental, mater</w:t>
-      </w:r>
-      <w:r>
-        <w:rPr>
-          <w:lang w:val="en-AU"/>
-        </w:rPr>
-        <w:t xml:space="preserve">nal) </w:t>
+        <w:t xml:space="preserve"> body size variation (genetic, environmental, maternal) </w:t>
       </w:r>
       <w:r>
         <w:t>are predicted to vary</w:t>
@@ -2580,7 +2437,11 @@
       </w:r>
       <w:proofErr w:type="spellEnd"/>
       <w:r>
-        <w:t xml:space="preserve"> = 144,  </w:t>
+        <w:t xml:space="preserve"> = </w:t>
+      </w:r>
+      <w:proofErr w:type="gramStart"/>
+      <w:r>
+        <w:t xml:space="preserve">144,  </w:t>
       </w:r>
       <w:proofErr w:type="spellStart"/>
       <w:r>
@@ -2593,6 +2454,7 @@
         <w:t>males</w:t>
       </w:r>
       <w:proofErr w:type="spellEnd"/>
+      <w:proofErr w:type="gramEnd"/>
       <w:r>
         <w:t xml:space="preserve"> = 50) using wild individuals collected across five sites throughout the Sydney region between August and September 2015. </w:t>
       </w:r>
@@ -2636,6 +2498,7 @@
           <w:rPr>
             <w:rFonts w:ascii="Cambria Math" w:hAnsi="Cambria Math"/>
           </w:rPr>
+          <w:lastRenderedPageBreak/>
           <m:t xml:space="preserve">× </m:t>
         </m:r>
       </m:oMath>
@@ -2662,11 +2525,16 @@
         </m:r>
       </m:oMath>
       <w:r>
-        <w:t xml:space="preserve"> H). Enclosures were kept under UV lights (12L:12D) in a temperature control</w:t>
+        <w:t xml:space="preserve"> H). Enclosures were kept under UV lights (12L:12D) in a </w:t>
+      </w:r>
+      <w:proofErr w:type="gramStart"/>
+      <w:r>
+        <w:t>temperature control</w:t>
       </w:r>
       <w:r>
         <w:t>led</w:t>
       </w:r>
+      <w:proofErr w:type="gramEnd"/>
       <w:r>
         <w:t xml:space="preserve"> room set </w:t>
       </w:r>
@@ -2776,11 +2644,7 @@
         <w:t xml:space="preserve">(~1 mm) were taken </w:t>
       </w:r>
       <w:r>
-        <w:t xml:space="preserve">from adults that were from </w:t>
-      </w:r>
-      <w:r>
-        <w:lastRenderedPageBreak/>
-        <w:t xml:space="preserve">enclosures </w:t>
+        <w:t xml:space="preserve">from adults that were from enclosures </w:t>
       </w:r>
       <w:r>
         <w:t>producing</w:t>
@@ -2948,9 +2812,11 @@
       <w:r>
         <w:t xml:space="preserve">a </w:t>
       </w:r>
+      <w:proofErr w:type="gramStart"/>
       <w:r>
         <w:t>24 hour</w:t>
       </w:r>
+      <w:proofErr w:type="gramEnd"/>
       <w:r>
         <w:t xml:space="preserve"> period</w:t>
       </w:r>
@@ -3063,7 +2929,15 @@
         <w:t xml:space="preserve"> </w:t>
       </w:r>
       <w:r>
-        <w:t xml:space="preserve">Growth measurements continued until we had approximately 16 measures per individual (mean = 11.5 , </w:t>
+        <w:t xml:space="preserve">Growth measurements continued until we had approximately 16 measures per individual (mean = </w:t>
+      </w:r>
+      <w:proofErr w:type="gramStart"/>
+      <w:r>
+        <w:t>11.5 ,</w:t>
+      </w:r>
+      <w:proofErr w:type="gramEnd"/>
+      <w:r>
+        <w:t xml:space="preserve"> </w:t>
       </w:r>
       <w:r>
         <w:t>SD = 4.71</w:t>
@@ -3072,13 +2946,7 @@
         <w:t>).</w:t>
       </w:r>
       <w:r>
-        <w:t xml:space="preserve"> By the end of the study, t</w:t>
-      </w:r>
-      <w:r>
-        <w:t>he mean age for hot incubated lizards was 335.82 (range: 0 – 711) and for cold incubated lizards it was 384.8 (range: 0 – 707)</w:t>
-      </w:r>
-      <w:r>
-        <w:t xml:space="preserve"> which is approximately 25 – 50% of their total lifespan </w:t>
+        <w:t xml:space="preserve"> By the end of the study, the mean age for hot incubated lizards was 335.82 (range: 0 – 711) and for cold incubated lizards it was 384.8 (range: 0 – 707) which is approximately 25 – 50% of their total lifespan </w:t>
       </w:r>
       <w:r>
         <w:fldChar w:fldCharType="begin"/>
@@ -3100,30 +2968,6 @@
       </w:r>
       <w:r>
         <w:t>.</w:t>
-      </w:r>
-      <w:commentRangeStart w:id="1"/>
-      <w:commentRangeEnd w:id="1"/>
-      <w:r>
-        <w:rPr>
-          <w:rStyle w:val="CommentReference"/>
-        </w:rPr>
-        <w:commentReference w:id="1"/>
-      </w:r>
-      <w:commentRangeStart w:id="2"/>
-      <w:commentRangeEnd w:id="2"/>
-      <w:r>
-        <w:rPr>
-          <w:rStyle w:val="CommentReference"/>
-        </w:rPr>
-        <w:commentReference w:id="2"/>
-      </w:r>
-      <w:commentRangeStart w:id="3"/>
-      <w:commentRangeEnd w:id="3"/>
-      <w:r>
-        <w:rPr>
-          <w:rStyle w:val="CommentReference"/>
-        </w:rPr>
-        <w:commentReference w:id="3"/>
       </w:r>
       <w:r>
         <w:t xml:space="preserve"> From the photographs, we extracted snout-vent-length </w:t>
@@ -3203,7 +3047,11 @@
         <w:t xml:space="preserve">For the first initial nine months, </w:t>
       </w:r>
       <w:r>
-        <w:t>hatchlings were housed individually in opaque plastic enclosures (</w:t>
+        <w:t xml:space="preserve">hatchlings were housed individually in opaque </w:t>
+      </w:r>
+      <w:r>
+        <w:lastRenderedPageBreak/>
+        <w:t>plastic enclosures (</w:t>
       </w:r>
       <w:r>
         <w:rPr>
@@ -3296,7 +3144,6 @@
       </w:r>
       <w:proofErr w:type="spellStart"/>
       <w:r>
-        <w:lastRenderedPageBreak/>
         <w:t>n</w:t>
       </w:r>
       <w:r>
@@ -3404,13 +3251,27 @@
         <w:rPr>
           <w:rFonts w:cs="Times New Roman"/>
         </w:rPr>
-        <w:t xml:space="preserve"> (</w:t>
-      </w:r>
+        <w:t xml:space="preserve"> </w:t>
+      </w:r>
+      <w:proofErr w:type="gramStart"/>
       <w:r>
         <w:rPr>
           <w:rFonts w:cs="Times New Roman"/>
         </w:rPr>
-        <w:t xml:space="preserve"> Diversity Arrays</w:t>
+        <w:t>(</w:t>
+      </w:r>
+      <w:r>
+        <w:rPr>
+          <w:rFonts w:cs="Times New Roman"/>
+        </w:rPr>
+        <w:t xml:space="preserve"> Diversity</w:t>
+      </w:r>
+      <w:proofErr w:type="gramEnd"/>
+      <w:r>
+        <w:rPr>
+          <w:rFonts w:cs="Times New Roman"/>
+        </w:rPr>
+        <w:t xml:space="preserve"> Arrays</w:t>
       </w:r>
       <w:r>
         <w:rPr>
@@ -3729,7 +3590,13 @@
       </w:r>
       <w:proofErr w:type="spellEnd"/>
       <w:r>
-        <w:t xml:space="preserve"> matrix of SNP genotypes of all individuals. This is calculated from a matrix of </w:t>
+        <w:t xml:space="preserve"> </w:t>
+      </w:r>
+      <w:r>
+        <w:t xml:space="preserve">squared </w:t>
+      </w:r>
+      <w:r>
+        <w:t xml:space="preserve">matrix of SNP genotypes of all individuals. This is calculated from a matrix of </w:t>
       </w:r>
       <w:r>
         <w:t xml:space="preserve">where </w:t>
@@ -3936,7 +3803,11 @@
         <w:t xml:space="preserve"> fifth </w:t>
       </w:r>
       <w:r>
-        <w:t xml:space="preserve">iteration. We ensured proper mixing by inspecting trace plots and checked </w:t>
+        <w:t xml:space="preserve">iteration. We ensured proper mixing by inspecting trace </w:t>
+      </w:r>
+      <w:r>
+        <w:lastRenderedPageBreak/>
+        <w:t xml:space="preserve">plots and checked </w:t>
       </w:r>
       <w:r>
         <w:t xml:space="preserve">that </w:t>
@@ -5192,6 +5063,7 @@
         <w:pStyle w:val="FirstParagraph"/>
       </w:pPr>
       <w:r>
+        <w:lastRenderedPageBreak/>
         <w:t>Similarly, the variance-covariance matrix for dams (</w:t>
       </w:r>
       <m:oMath>
@@ -5586,8 +5458,16 @@
         </m:sSub>
       </m:oMath>
       <w:r>
-        <w:t xml:space="preserve"> using the random slope terms and their covariances as follows,</w:t>
-      </w:r>
+        <w:t xml:space="preserve"> using the random slope terms and their covariances as follows</w:t>
+      </w:r>
+      <w:r>
+        <w:t>:</w:t>
+      </w:r>
+      <w:del w:id="2" w:author="Shinichi Nakagawa" w:date="2020-10-19T09:42:00Z">
+        <w:r>
+          <w:delText>,</w:delText>
+        </w:r>
+      </w:del>
     </w:p>
     <w:p>
       <w:pPr>
@@ -5939,6 +5819,18 @@
             </w:rPr>
             <m:t>)</m:t>
           </m:r>
+          <w:commentRangeStart w:id="3"/>
+          <w:commentRangeEnd w:id="3"/>
+          <m:r>
+            <m:rPr>
+              <m:sty m:val="p"/>
+            </m:rPr>
+            <w:rPr>
+              <w:rStyle w:val="CommentReference"/>
+              <w:lang w:val="en-GB"/>
+            </w:rPr>
+            <w:commentReference w:id="3"/>
+          </m:r>
         </m:oMath>
       </m:oMathPara>
     </w:p>
@@ -5958,7 +5850,15 @@
         </m:r>
       </m:oMath>
       <w:r>
-        <w:t xml:space="preserve"> is a specific age. Age-specific maternal effect </w:t>
+        <w:t xml:space="preserve"> is a specific </w:t>
+      </w:r>
+      <w:proofErr w:type="gramStart"/>
+      <w:r>
+        <w:t>age.</w:t>
+      </w:r>
+      <w:proofErr w:type="gramEnd"/>
+      <w:r>
+        <w:t xml:space="preserve"> Age-specific maternal effect </w:t>
       </w:r>
       <m:oMath>
         <m:sSub>
@@ -6050,11 +5950,7 @@
         <w:t>,</w:t>
       </w:r>
       <w:r>
-        <w:t xml:space="preserve"> is </w:t>
-      </w:r>
-      <w:r>
-        <w:lastRenderedPageBreak/>
-        <w:t xml:space="preserve">thus a ratio of all variance components at a given age </w:t>
+        <w:t xml:space="preserve"> is thus a ratio of all variance components at a given age </w:t>
       </w:r>
       <m:oMath>
         <m:r>
@@ -6471,6 +6367,7 @@
       <w:commentRangeStart w:id="4"/>
       <w:commentRangeStart w:id="5"/>
       <w:commentRangeStart w:id="6"/>
+      <w:commentRangeStart w:id="7"/>
       <w:r>
         <w:t>collected 3</w:t>
       </w:r>
@@ -6503,6 +6400,14 @@
           <w:lang w:val="en-GB"/>
         </w:rPr>
         <w:commentReference w:id="6"/>
+      </w:r>
+      <w:commentRangeEnd w:id="7"/>
+      <w:r>
+        <w:rPr>
+          <w:rStyle w:val="CommentReference"/>
+          <w:lang w:val="en-GB"/>
+        </w:rPr>
+        <w:commentReference w:id="7"/>
       </w:r>
       <w:r>
         <w:t>of mass data for a total of 261 individuals (</w:t>
@@ -6580,6 +6485,7 @@
         <w:ind w:firstLine="720"/>
       </w:pPr>
       <w:r>
+        <w:lastRenderedPageBreak/>
         <w:t>Overall, additive genetic variance, permanent environmental variance and heritability</w:t>
       </w:r>
       <w:r>
@@ -6634,11 +6540,11 @@
           <w:lang w:val="en-HK"/>
         </w:rPr>
       </w:pPr>
+      <w:commentRangeStart w:id="8"/>
       <w:r>
         <w:rPr>
           <w:noProof/>
         </w:rPr>
-        <w:lastRenderedPageBreak/>
         <w:drawing>
           <wp:anchor distT="0" distB="0" distL="114300" distR="114300" simplePos="0" relativeHeight="251661312" behindDoc="1" locked="0" layoutInCell="1" allowOverlap="1" wp14:anchorId="6F6C88ED" wp14:editId="1F422022">
             <wp:simplePos x="0" y="0"/>
@@ -6718,9 +6624,20 @@
         <w:t>Figure 1</w:t>
       </w:r>
       <w:r>
-        <w:t xml:space="preserve"> Pie charts depicting the overall relative contributions of mass variance for the hot (</w:t>
+        <w:t xml:space="preserve"> Pie charts depicting </w:t>
+      </w:r>
+      <w:commentRangeEnd w:id="8"/>
+      <w:r>
+        <w:rPr>
+          <w:rStyle w:val="CommentReference"/>
+        </w:rPr>
+        <w:commentReference w:id="8"/>
+      </w:r>
+      <w:r>
+        <w:t>the overall relative contributions of mass variance for the hot (</w:t>
       </w:r>
       <w:proofErr w:type="spellStart"/>
+      <w:proofErr w:type="gramStart"/>
       <w:r>
         <w:t>n</w:t>
       </w:r>
@@ -6735,7 +6652,11 @@
         <w:t xml:space="preserve"> </w:t>
       </w:r>
       <w:r>
-        <w:t xml:space="preserve"> = 126) and cold (</w:t>
+        <w:t xml:space="preserve"> =</w:t>
+      </w:r>
+      <w:proofErr w:type="gramEnd"/>
+      <w:r>
+        <w:t xml:space="preserve"> 126) and cold (</w:t>
       </w:r>
       <w:proofErr w:type="spellStart"/>
       <w:r>
@@ -6877,10 +6798,7 @@
         <w:t>2</w:t>
       </w:r>
       <w:r>
-        <w:t xml:space="preserve">). Additive genetic variance remained relatively low and constant upon emergence until approximately nine months of age, after </w:t>
-      </w:r>
-      <w:r>
-        <w:t xml:space="preserve">which it increased rapidly (Fig. </w:t>
+        <w:t xml:space="preserve">). Additive genetic variance remained relatively low and constant upon emergence until approximately nine months of age, after which it increased rapidly (Fig. </w:t>
       </w:r>
       <w:r>
         <w:t>2</w:t>
@@ -6904,7 +6822,11 @@
         <w:t>2</w:t>
       </w:r>
       <w:r>
-        <w:t xml:space="preserve">). There were some differences among developmental treatments in how residual variance changed with age (Fig. S1). Residual variance in cold incubated lizards </w:t>
+        <w:t xml:space="preserve">). There were some differences among developmental treatments in how residual variance </w:t>
+      </w:r>
+      <w:r>
+        <w:lastRenderedPageBreak/>
+        <w:t xml:space="preserve">changed with age (Fig. S1). Residual variance in cold incubated lizards </w:t>
       </w:r>
       <w:r>
         <w:t xml:space="preserve">had a much higher intercept </w:t>
@@ -6953,7 +6875,6 @@
           <w:b/>
           <w:bCs/>
         </w:rPr>
-        <w:lastRenderedPageBreak/>
         <w:t>Fig</w:t>
       </w:r>
       <w:r>
@@ -7216,10 +7137,7 @@
         <w:t xml:space="preserve"> for heterogenous residual variance, we found no treatment differences in </w:t>
       </w:r>
       <w:r>
-        <w:t>h</w:t>
-      </w:r>
-      <w:r>
-        <w:t>eritability</w:t>
+        <w:t>heritability</w:t>
       </w:r>
       <w:r>
         <w:t xml:space="preserve"> or the proportion of variance explained by maternal effects (</w:t>
@@ -7590,11 +7508,13 @@
       <w:pPr>
         <w:pStyle w:val="BodyText"/>
       </w:pPr>
+      <w:commentRangeStart w:id="9"/>
       <w:r>
         <w:rPr>
           <w:b/>
           <w:bCs/>
         </w:rPr>
+        <w:lastRenderedPageBreak/>
         <w:t xml:space="preserve">Figure </w:t>
       </w:r>
       <w:r>
@@ -7611,7 +7531,18 @@
         <w:t>H</w:t>
       </w:r>
       <w:r>
-        <w:t>eritability (</w:t>
+        <w:t xml:space="preserve">eritability </w:t>
+      </w:r>
+      <w:commentRangeEnd w:id="9"/>
+      <w:r>
+        <w:rPr>
+          <w:rStyle w:val="CommentReference"/>
+          <w:lang w:val="en-GB"/>
+        </w:rPr>
+        <w:commentReference w:id="9"/>
+      </w:r>
+      <w:r>
+        <w:t>(</w:t>
       </w:r>
       <w:r>
         <w:rPr>
@@ -7651,6 +7582,8 @@
       <w:r>
         <w:t xml:space="preserve"> (</w:t>
       </w:r>
+      <w:commentRangeStart w:id="10"/>
+      <w:commentRangeStart w:id="11"/>
       <w:r>
         <w:rPr>
           <w:i/>
@@ -7667,6 +7600,22 @@
       <w:r>
         <w:t xml:space="preserve">, </w:t>
       </w:r>
+      <w:commentRangeEnd w:id="10"/>
+      <w:r>
+        <w:rPr>
+          <w:rStyle w:val="CommentReference"/>
+          <w:lang w:val="en-GB"/>
+        </w:rPr>
+        <w:commentReference w:id="10"/>
+      </w:r>
+      <w:commentRangeEnd w:id="11"/>
+      <w:r>
+        <w:rPr>
+          <w:rStyle w:val="CommentReference"/>
+          <w:lang w:val="en-GB"/>
+        </w:rPr>
+        <w:commentReference w:id="11"/>
+      </w:r>
       <w:r>
         <w:rPr>
           <w:b/>
@@ -7704,6 +7653,7 @@
         <w:t xml:space="preserve"> = 125, red) and the cold developmental treatment (</w:t>
       </w:r>
       <w:proofErr w:type="spellStart"/>
+      <w:proofErr w:type="gramStart"/>
       <w:r>
         <w:t>n</w:t>
       </w:r>
@@ -7718,11 +7668,11 @@
         <w:t xml:space="preserve"> </w:t>
       </w:r>
       <w:r>
-        <w:t xml:space="preserve"> = 136, blue). Points represent estimates generated </w:t>
-      </w:r>
-      <w:r>
-        <w:lastRenderedPageBreak/>
-        <w:t xml:space="preserve">from the posterior distribution of the variance-covariance matrix, thin lines represent the 95% credible intervals, thick lines represent the mean for each treatment group. </w:t>
+        <w:t xml:space="preserve"> =</w:t>
+      </w:r>
+      <w:proofErr w:type="gramEnd"/>
+      <w:r>
+        <w:t xml:space="preserve"> 136, blue). Points represent estimates generated from the posterior distribution of the variance-covariance matrix, thin lines represent the 95% credible intervals, thick lines represent the mean for each treatment group. </w:t>
       </w:r>
     </w:p>
     <w:p>
@@ -7934,10 +7884,10 @@
         <w:tblLook w:val="07E0" w:firstRow="1" w:lastRow="1" w:firstColumn="1" w:lastColumn="1" w:noHBand="1" w:noVBand="1"/>
       </w:tblPr>
       <w:tblGrid>
-        <w:gridCol w:w="6864"/>
-        <w:gridCol w:w="893"/>
-        <w:gridCol w:w="1000"/>
-        <w:gridCol w:w="1475"/>
+        <w:gridCol w:w="6753"/>
+        <w:gridCol w:w="879"/>
+        <w:gridCol w:w="984"/>
+        <w:gridCol w:w="1616"/>
       </w:tblGrid>
       <w:tr>
         <w:trPr>
@@ -8072,7 +8022,11 @@
               <w:t>2</w:t>
             </w:r>
             <w:r>
-              <w:t xml:space="preserve"> + </w:t>
+              <w:t xml:space="preserve"> </w:t>
+            </w:r>
+            <w:proofErr w:type="gramStart"/>
+            <w:r>
+              <w:t xml:space="preserve">+ </w:t>
             </w:r>
             <w:r>
               <w:rPr>
@@ -8081,7 +8035,11 @@
               <w:t xml:space="preserve"> </w:t>
             </w:r>
             <w:r>
-              <w:t xml:space="preserve">Treatment </w:t>
+              <w:t>Treatment</w:t>
+            </w:r>
+            <w:proofErr w:type="gramEnd"/>
+            <w:r>
+              <w:t xml:space="preserve"> </w:t>
             </w:r>
             <m:oMath>
               <m:r>
@@ -8296,8 +8254,8 @@
             <w:pPr>
               <w:pStyle w:val="Compact"/>
             </w:pPr>
-            <w:commentRangeStart w:id="7"/>
-            <w:commentRangeStart w:id="8"/>
+            <w:commentRangeStart w:id="12"/>
+            <w:commentRangeStart w:id="13"/>
             <w:r>
               <w:t>Treatment + Age + Age</w:t>
             </w:r>
@@ -8381,25 +8339,25 @@
             <w:r>
               <w:t>1.375</w:t>
             </w:r>
-            <w:commentRangeEnd w:id="7"/>
+            <w:commentRangeEnd w:id="12"/>
             <w:r>
               <w:rPr>
                 <w:rStyle w:val="CommentReference"/>
                 <w:lang w:val="en-GB"/>
               </w:rPr>
-              <w:commentReference w:id="7"/>
+              <w:commentReference w:id="12"/>
             </w:r>
             <w:r>
               <w:rPr>
                 <w:rStyle w:val="CommentReference"/>
                 <w:lang w:val="en-GB"/>
               </w:rPr>
-              <w:commentReference w:id="8"/>
+              <w:commentReference w:id="13"/>
             </w:r>
           </w:p>
         </w:tc>
       </w:tr>
-      <w:commentRangeEnd w:id="8"/>
+      <w:commentRangeEnd w:id="13"/>
       <w:tr>
         <w:trPr>
           <w:trHeight w:val="188"/>
@@ -8645,6 +8603,7 @@
         <w:rPr>
           <w:noProof/>
         </w:rPr>
+        <w:lastRenderedPageBreak/>
         <w:drawing>
           <wp:inline distT="0" distB="0" distL="0" distR="0" wp14:anchorId="70268A08" wp14:editId="118A5567">
             <wp:extent cx="3865418" cy="3403013"/>
@@ -8704,7 +8663,6 @@
           <w:b/>
           <w:bCs/>
         </w:rPr>
-        <w:lastRenderedPageBreak/>
         <w:t>Fig</w:t>
       </w:r>
       <w:r>
@@ -9401,19 +9359,8 @@
       <w:pPr>
         <w:pStyle w:val="Heading1"/>
       </w:pPr>
-      <w:commentRangeStart w:id="9"/>
       <w:r>
         <w:t>Discussion</w:t>
-      </w:r>
-      <w:commentRangeEnd w:id="9"/>
-      <w:r>
-        <w:rPr>
-          <w:rStyle w:val="CommentReference"/>
-          <w:rFonts w:eastAsiaTheme="minorHAnsi" w:cstheme="minorBidi"/>
-          <w:b w:val="0"/>
-          <w:color w:val="auto"/>
-        </w:rPr>
-        <w:commentReference w:id="9"/>
       </w:r>
     </w:p>
     <w:p>
@@ -9445,7 +9392,15 @@
         <w:t>s</w:t>
       </w:r>
       <w:r>
-        <w:t xml:space="preserve"> – lizards from both </w:t>
+        <w:t xml:space="preserve"> –</w:t>
+      </w:r>
+      <w:ins w:id="14" w:author="Shinichi Nakagawa" w:date="2020-10-19T09:51:00Z">
+        <w:r>
+          <w:t xml:space="preserve"> </w:t>
+        </w:r>
+      </w:ins>
+      <w:r>
+        <w:t xml:space="preserve">lizards from both </w:t>
       </w:r>
       <w:r>
         <w:t>temperatures</w:t>
@@ -9457,7 +9412,11 @@
         <w:t xml:space="preserve">. </w:t>
       </w:r>
       <w:r>
-        <w:t>Marginalising over age, we found that</w:t>
+        <w:t xml:space="preserve">Marginalising over age, we found </w:t>
+      </w:r>
+      <w:r>
+        <w:lastRenderedPageBreak/>
+        <w:t>that</w:t>
       </w:r>
       <w:r>
         <w:t xml:space="preserve"> developmental temperature did not impact the </w:t>
@@ -9493,16 +9452,7 @@
         <w:t xml:space="preserve">. </w:t>
       </w:r>
       <w:r>
-        <w:t xml:space="preserve">The environmental component of the phenotype (residual variance) explained most of the variability in body </w:t>
-      </w:r>
-      <w:r>
-        <w:t>mass.</w:t>
-      </w:r>
-      <w:r>
-        <w:t xml:space="preserve"> </w:t>
-      </w:r>
-      <w:r>
-        <w:t>Congruently, h</w:t>
+        <w:t>The environmental component of the phenotype (residual variance) explained most of the variability in body mass. Congruently, h</w:t>
       </w:r>
       <w:r>
         <w:t xml:space="preserve">eritability </w:t>
@@ -9529,10 +9479,7 @@
         <w:t xml:space="preserve"> at </w:t>
       </w:r>
       <w:r>
-        <w:t xml:space="preserve">one year of </w:t>
-      </w:r>
-      <w:r>
-        <w:t>age</w:t>
+        <w:t>one year of age</w:t>
       </w:r>
       <w:r>
         <w:t xml:space="preserve">. </w:t>
@@ -9582,6 +9529,8 @@
       <w:r>
         <w:t xml:space="preserve">. </w:t>
       </w:r>
+      <w:commentRangeStart w:id="15"/>
+      <w:commentRangeStart w:id="16"/>
       <w:r>
         <w:t>U</w:t>
       </w:r>
@@ -9618,6 +9567,20 @@
       <w:r>
         <w:t xml:space="preserve"> mass</w:t>
       </w:r>
+      <w:commentRangeEnd w:id="15"/>
+      <w:r>
+        <w:rPr>
+          <w:rStyle w:val="CommentReference"/>
+        </w:rPr>
+        <w:commentReference w:id="15"/>
+      </w:r>
+      <w:commentRangeEnd w:id="16"/>
+      <w:r>
+        <w:rPr>
+          <w:rStyle w:val="CommentReference"/>
+        </w:rPr>
+        <w:commentReference w:id="16"/>
+      </w:r>
       <w:r>
         <w:t xml:space="preserve">. </w:t>
       </w:r>
@@ -9652,7 +9615,18 @@
         <w:t xml:space="preserve"> their</w:t>
       </w:r>
       <w:r>
-        <w:t xml:space="preserve"> hatching mass. </w:t>
+        <w:t xml:space="preserve"> hatching </w:t>
+      </w:r>
+      <w:commentRangeStart w:id="17"/>
+      <w:r>
+        <w:t xml:space="preserve">mass. </w:t>
+      </w:r>
+      <w:commentRangeEnd w:id="17"/>
+      <w:r>
+        <w:rPr>
+          <w:rStyle w:val="CommentReference"/>
+        </w:rPr>
+        <w:commentReference w:id="17"/>
       </w:r>
     </w:p>
     <w:p>
@@ -9813,11 +9787,7 @@
         <w:fldChar w:fldCharType="end"/>
       </w:r>
       <w:r>
-        <w:t xml:space="preserve">. The </w:t>
-      </w:r>
-      <w:r>
-        <w:lastRenderedPageBreak/>
-        <w:t>directionality</w:t>
+        <w:t>. The directionality</w:t>
       </w:r>
       <w:r>
         <w:t xml:space="preserve"> of change</w:t>
@@ -10282,7 +10252,11 @@
         <w:t xml:space="preserve">. </w:t>
       </w:r>
       <w:r>
-        <w:t xml:space="preserve">Heavier weight at emergence could mean that hatchlings are in better condition to compete with lizards that hatched earlier </w:t>
+        <w:t xml:space="preserve">Heavier weight at emergence could mean that hatchlings are in better condition to </w:t>
+      </w:r>
+      <w:r>
+        <w:lastRenderedPageBreak/>
+        <w:t xml:space="preserve">compete with lizards that hatched earlier </w:t>
       </w:r>
       <w:r>
         <w:t xml:space="preserve">or have sufficient body reserves to survive harsher </w:t>
@@ -10335,28 +10309,53 @@
         <w:pStyle w:val="Thesissubheading"/>
       </w:pPr>
       <w:r>
-        <w:t xml:space="preserve">Thermal developmental environments and the release of </w:t>
-      </w:r>
-      <w:commentRangeStart w:id="10"/>
-      <w:r>
-        <w:t>‘cryptic’ genetic variation</w:t>
-      </w:r>
-      <w:commentRangeEnd w:id="10"/>
-      <w:r>
-        <w:rPr>
-          <w:rStyle w:val="CommentReference"/>
-          <w:rFonts w:eastAsiaTheme="minorHAnsi" w:cstheme="minorBidi"/>
-          <w:bCs w:val="0"/>
-          <w:i w:val="0"/>
-          <w:lang w:val="en-GB"/>
-        </w:rPr>
-        <w:commentReference w:id="10"/>
-      </w:r>
+        <w:t>Thermal developmental environments and the</w:t>
+      </w:r>
+      <w:ins w:id="18" w:author="fonti.kar@gmail.com" w:date="2020-10-19T13:14:00Z">
+        <w:r>
+          <w:t xml:space="preserve"> evolutionary potential of body mass</w:t>
+        </w:r>
+      </w:ins>
+      <w:r>
+        <w:t xml:space="preserve"> </w:t>
+      </w:r>
+      <w:del w:id="19" w:author="fonti.kar@gmail.com" w:date="2020-10-19T13:14:00Z">
+        <w:r>
+          <w:delText xml:space="preserve">release of </w:delText>
+        </w:r>
+        <w:commentRangeStart w:id="20"/>
+        <w:commentRangeStart w:id="21"/>
+        <w:r>
+          <w:delText>‘cryptic’ genetic variation</w:delText>
+        </w:r>
+        <w:commentRangeEnd w:id="20"/>
+        <w:r>
+          <w:rPr>
+            <w:rStyle w:val="CommentReference"/>
+            <w:rFonts w:eastAsiaTheme="minorHAnsi" w:cstheme="minorBidi"/>
+            <w:bCs w:val="0"/>
+            <w:i w:val="0"/>
+            <w:lang w:val="en-GB"/>
+          </w:rPr>
+          <w:commentReference w:id="20"/>
+        </w:r>
+        <w:commentRangeEnd w:id="21"/>
+        <w:r>
+          <w:rPr>
+            <w:rStyle w:val="CommentReference"/>
+            <w:rFonts w:eastAsiaTheme="minorHAnsi" w:cstheme="minorBidi"/>
+            <w:bCs w:val="0"/>
+            <w:i w:val="0"/>
+            <w:lang w:val="en-GB"/>
+          </w:rPr>
+          <w:commentReference w:id="21"/>
+        </w:r>
+      </w:del>
     </w:p>
     <w:p>
       <w:pPr>
         <w:rPr>
-          <w:ins w:id="11" w:author="Daniel Noble" w:date="2020-09-15T11:05:00Z"/>
+          <w:ins w:id="22" w:author="Daniel Noble" w:date="2020-09-15T11:05:00Z"/>
         </w:rPr>
       </w:pPr>
     </w:p>
@@ -10368,10 +10367,7 @@
         <w:t>underlying</w:t>
       </w:r>
       <w:r>
-        <w:t xml:space="preserve"> additive </w:t>
-      </w:r>
-      <w:r>
-        <w:t>genetic variance</w:t>
+        <w:t xml:space="preserve"> additive genetic variance</w:t>
       </w:r>
       <w:r>
         <w:t xml:space="preserve"> </w:t>
@@ -10541,16 +10537,21 @@
         <w:t xml:space="preserve">). </w:t>
       </w:r>
       <w:r>
-        <w:t xml:space="preserve">Contrary to these </w:t>
-      </w:r>
-      <w:r>
-        <w:t>hypotheses</w:t>
+        <w:t>Contrary to these hypotheses</w:t>
       </w:r>
       <w:r>
         <w:t xml:space="preserve">, </w:t>
       </w:r>
       <w:r>
-        <w:t xml:space="preserve">we found no differences in additive genetic variance </w:t>
+        <w:t xml:space="preserve">we found no </w:t>
+      </w:r>
+      <w:ins w:id="23" w:author="Shinichi Nakagawa" w:date="2020-10-19T11:47:00Z">
+        <w:r>
+          <w:t xml:space="preserve">statistical </w:t>
+        </w:r>
+      </w:ins>
+      <w:r>
+        <w:t xml:space="preserve">differences in additive genetic variance </w:t>
       </w:r>
       <w:r>
         <w:t xml:space="preserve">for mass </w:t>
@@ -10712,14 +10713,7 @@
         <w:rPr>
           <w:noProof/>
         </w:rPr>
-        <w:t xml:space="preserve">(Martins </w:t>
-      </w:r>
-      <w:r>
-        <w:rPr>
-          <w:noProof/>
-        </w:rPr>
-        <w:lastRenderedPageBreak/>
-        <w:t>et al., 2019; Noble et al., 2014)</w:t>
+        <w:t>(Martins et al., 2019; Noble et al., 2014)</w:t>
       </w:r>
       <w:r>
         <w:fldChar w:fldCharType="end"/>
@@ -10731,19 +10725,10 @@
         <w:t xml:space="preserve">. </w:t>
       </w:r>
       <w:r>
-        <w:t>It</w:t>
-      </w:r>
-      <w:r>
-        <w:t xml:space="preserve"> should be noted that decoupling additive genetic variances from other non-genetic variance such as maternal effects requires considerable paternal links in the </w:t>
-      </w:r>
-      <w:r>
-        <w:t>study design</w:t>
-      </w:r>
-      <w:r>
-        <w:t xml:space="preserve"> and</w:t>
-      </w:r>
-      <w:r>
-        <w:t xml:space="preserve"> </w:t>
+        <w:t xml:space="preserve">It should be noted that decoupling additive genetic variances from other non-genetic variance such as maternal effects requires considerable paternal links in the </w:t>
+      </w:r>
+      <w:r>
+        <w:t xml:space="preserve">study design and </w:t>
       </w:r>
       <w:r>
         <w:t xml:space="preserve">pedigree </w:t>
@@ -10845,7 +10830,7 @@
     <w:p>
       <w:pPr>
         <w:rPr>
-          <w:ins w:id="12" w:author="Daniel Noble" w:date="2020-09-14T21:49:00Z"/>
+          <w:ins w:id="24" w:author="Daniel Noble" w:date="2020-09-14T21:49:00Z"/>
         </w:rPr>
       </w:pPr>
     </w:p>
@@ -10950,10 +10935,7 @@
         <w:t xml:space="preserve">. </w:t>
       </w:r>
       <w:r>
-        <w:t>Fu</w:t>
-      </w:r>
-      <w:r>
-        <w:t>rthermore</w:t>
+        <w:t>Furthermore</w:t>
       </w:r>
       <w:r>
         <w:t xml:space="preserve">, of the 25 cases where genetic </w:t>
@@ -11139,7 +11121,7 @@
       <w:r>
         <w:t>.</w:t>
       </w:r>
-      <w:ins w:id="13" w:author="fonti.kar@gmail.com" w:date="2020-10-02T17:02:00Z">
+      <w:ins w:id="25" w:author="fonti.kar@gmail.com" w:date="2020-10-02T17:02:00Z">
         <w:r>
           <w:t xml:space="preserve"> </w:t>
         </w:r>
@@ -11166,7 +11148,28 @@
         <w:t xml:space="preserve"> embryos</w:t>
       </w:r>
       <w:r>
-        <w:t xml:space="preserve"> ((Estimate of treatment difference: 0.80 [</w:t>
+        <w:t xml:space="preserve"> </w:t>
+      </w:r>
+      <w:del w:id="26" w:author="Shinichi Nakagawa" w:date="2020-10-19T11:48:00Z">
+        <w:r>
+          <w:delText>(</w:delText>
+        </w:r>
+      </w:del>
+      <w:r>
+        <w:t>(</w:t>
+      </w:r>
+      <w:ins w:id="27" w:author="Shinichi Nakagawa" w:date="2020-10-19T11:48:00Z">
+        <w:r>
+          <w:t>the e</w:t>
+        </w:r>
+      </w:ins>
+      <w:del w:id="28" w:author="Shinichi Nakagawa" w:date="2020-10-19T11:48:00Z">
+        <w:r>
+          <w:delText>E</w:delText>
+        </w:r>
+      </w:del>
+      <w:r>
+        <w:t>stimate of treatment difference: 0.80 [</w:t>
       </w:r>
       <w:r>
         <w:t xml:space="preserve">-0.04 </w:t>
@@ -11241,10 +11244,7 @@
         <w:t>which</w:t>
       </w:r>
       <w:r>
-        <w:t xml:space="preserve"> </w:t>
-      </w:r>
-      <w:r>
-        <w:t xml:space="preserve">might be more important in </w:t>
+        <w:t xml:space="preserve"> might be more important in </w:t>
       </w:r>
       <w:r>
         <w:t xml:space="preserve">orchestrating </w:t>
@@ -11289,8 +11289,18 @@
         <w:t>Overall, o</w:t>
       </w:r>
       <w:r>
-        <w:t xml:space="preserve">ur results suggest that our </w:t>
-      </w:r>
+        <w:t xml:space="preserve">ur results suggest that </w:t>
+      </w:r>
+      <w:del w:id="29" w:author="Shinichi Nakagawa" w:date="2020-10-19T11:48:00Z">
+        <w:r>
+          <w:delText xml:space="preserve">our </w:delText>
+        </w:r>
+      </w:del>
+      <w:ins w:id="30" w:author="Shinichi Nakagawa" w:date="2020-10-19T11:48:00Z">
+        <w:r>
+          <w:t xml:space="preserve">the </w:t>
+        </w:r>
+      </w:ins>
       <w:r>
         <w:t>thermal extremes experienced by natural nest sites</w:t>
       </w:r>
@@ -11301,13 +11311,37 @@
         <w:t>o</w:t>
       </w:r>
       <w:r>
-        <w:t xml:space="preserve"> not </w:t>
-      </w:r>
-      <w:r>
-        <w:t>modify the evolutionary potential of mass</w:t>
-      </w:r>
-      <w:r>
-        <w:t>, however this should be interpreted with caution as estimates of quantitative parameters from laboratory studies can differ from wild populations</w:t>
+        <w:t xml:space="preserve"> not modify the evolutionary potential of mass</w:t>
+      </w:r>
+      <w:ins w:id="31" w:author="Shinichi Nakagawa" w:date="2020-10-19T11:49:00Z">
+        <w:r>
+          <w:t>.</w:t>
+        </w:r>
+      </w:ins>
+      <w:del w:id="32" w:author="Shinichi Nakagawa" w:date="2020-10-19T11:49:00Z">
+        <w:r>
+          <w:delText>,</w:delText>
+        </w:r>
+      </w:del>
+      <w:r>
+        <w:t xml:space="preserve"> </w:t>
+      </w:r>
+      <w:ins w:id="33" w:author="Shinichi Nakagawa" w:date="2020-10-19T11:49:00Z">
+        <w:r>
+          <w:t>H</w:t>
+        </w:r>
+      </w:ins>
+      <w:del w:id="34" w:author="Shinichi Nakagawa" w:date="2020-10-19T11:49:00Z">
+        <w:r>
+          <w:delText>h</w:delText>
+        </w:r>
+      </w:del>
+      <w:r>
+        <w:t xml:space="preserve">owever this should be interpreted with caution </w:t>
+      </w:r>
+      <w:r>
+        <w:lastRenderedPageBreak/>
+        <w:t>as estimates of quantitative parameters from laboratory studies can differ from wild populations</w:t>
       </w:r>
       <w:r>
         <w:t xml:space="preserve"> </w:t>
@@ -11720,11 +11754,7 @@
         <w:t xml:space="preserve">. </w:t>
       </w:r>
       <w:r>
-        <w:t xml:space="preserve">Nonetheless, ontogenetic variation in genetic variance implies that potential rates of </w:t>
-      </w:r>
-      <w:r>
-        <w:lastRenderedPageBreak/>
-        <w:t xml:space="preserve">evolution </w:t>
+        <w:t xml:space="preserve">Nonetheless, ontogenetic variation in genetic variance implies that potential rates of evolution </w:t>
       </w:r>
       <w:r>
         <w:t>varies</w:t>
@@ -12015,10 +12045,7 @@
         <w:t xml:space="preserve"> </w:t>
       </w:r>
       <w:r>
-        <w:t xml:space="preserve">The </w:t>
-      </w:r>
-      <w:r>
-        <w:t xml:space="preserve">cause of </w:t>
+        <w:t xml:space="preserve">The cause of </w:t>
       </w:r>
       <w:r>
         <w:t>resurgence</w:t>
@@ -12081,10 +12108,7 @@
         <w:t>.</w:t>
       </w:r>
       <w:r>
-        <w:t xml:space="preserve"> Indeed, variation in mitochondri</w:t>
-      </w:r>
-      <w:r>
-        <w:t>a</w:t>
+        <w:t xml:space="preserve"> Indeed, variation in mitochondria</w:t>
       </w:r>
       <w:r>
         <w:t>l function</w:t>
@@ -12171,10 +12195,7 @@
         <w:t xml:space="preserve"> </w:t>
       </w:r>
       <w:r>
-        <w:t xml:space="preserve">Similar to additive genetic </w:t>
-      </w:r>
-      <w:r>
-        <w:t xml:space="preserve">variance, </w:t>
+        <w:t xml:space="preserve">Similar to additive genetic variance, </w:t>
       </w:r>
       <w:r>
         <w:t>resurgence of maternal effects</w:t>
@@ -12290,10 +12311,7 @@
         <w:fldChar w:fldCharType="end"/>
       </w:r>
       <w:r>
-        <w:t xml:space="preserve">. </w:t>
-      </w:r>
-      <w:r>
-        <w:t xml:space="preserve">Interestingly, </w:t>
+        <w:t xml:space="preserve">. Interestingly, </w:t>
       </w:r>
       <w:r>
         <w:t xml:space="preserve">cool </w:t>
@@ -12320,7 +12338,11 @@
         <w:t xml:space="preserve">in </w:t>
       </w:r>
       <w:r>
-        <w:t xml:space="preserve">this environmental component? </w:t>
+        <w:t xml:space="preserve">this </w:t>
+      </w:r>
+      <w:r>
+        <w:lastRenderedPageBreak/>
+        <w:t xml:space="preserve">environmental component? </w:t>
       </w:r>
       <w:r>
         <w:t>Variation in d</w:t>
@@ -12359,16 +12381,7 @@
         <w:t xml:space="preserve"> </w:t>
       </w:r>
       <w:r>
-        <w:t xml:space="preserve">developmental time </w:t>
-      </w:r>
-      <w:r>
-        <w:t xml:space="preserve">decelerates </w:t>
-      </w:r>
-      <w:r>
-        <w:t>with temperature following an negative exponential function</w:t>
-      </w:r>
-      <w:r>
-        <w:t xml:space="preserve">. As a result, hot incubated lizards are more constrained in their development time compared to lizards that were reared a cooler temperature. In actual fact, the cold developmental temperature treatment had much greater variance in incubation duration. </w:t>
+        <w:t xml:space="preserve">developmental time decelerates with temperature following an negative exponential function. As a result, hot incubated lizards are more constrained in their development time compared to lizards that were reared a cooler temperature. In actual fact, the cold developmental temperature treatment had much greater variance in incubation duration. </w:t>
       </w:r>
       <w:r>
         <w:t xml:space="preserve">With </w:t>
@@ -12426,16 +12439,24 @@
       <w:pPr>
         <w:pStyle w:val="Heading1"/>
       </w:pPr>
+      <w:commentRangeStart w:id="35"/>
       <w:r>
         <w:t>Conclusion</w:t>
+      </w:r>
+      <w:commentRangeEnd w:id="35"/>
+      <w:r>
+        <w:rPr>
+          <w:rStyle w:val="CommentReference"/>
+          <w:rFonts w:eastAsiaTheme="minorHAnsi" w:cstheme="minorBidi"/>
+          <w:b w:val="0"/>
+          <w:color w:val="auto"/>
+        </w:rPr>
+        <w:commentReference w:id="35"/>
       </w:r>
     </w:p>
     <w:p>
       <w:r>
-        <w:t xml:space="preserve">Our work illustrates the pervasive role of developmental temperature on phenotypic variation. The impact of </w:t>
-      </w:r>
-      <w:r>
-        <w:t xml:space="preserve">developmental temperature </w:t>
+        <w:t xml:space="preserve">Our work illustrates the pervasive role of developmental temperature on phenotypic variation. The impact of developmental temperature </w:t>
       </w:r>
       <w:r>
         <w:t>on</w:t>
@@ -12489,10 +12510,7 @@
         <w:t xml:space="preserve">their </w:t>
       </w:r>
       <w:r>
-        <w:t>vulnerability to environmental change</w:t>
-      </w:r>
-      <w:r>
-        <w:t xml:space="preserve"> </w:t>
+        <w:t xml:space="preserve">vulnerability to environmental change </w:t>
       </w:r>
       <w:r>
         <w:fldChar w:fldCharType="begin"/>
@@ -12543,14 +12561,7 @@
         <w:t xml:space="preserve"> natura</w:t>
       </w:r>
       <w:r>
-        <w:t xml:space="preserve">l nests and suggests that </w:t>
-      </w:r>
-      <w:r>
-        <w:t xml:space="preserve">the potential to genetically adapt to warming </w:t>
-      </w:r>
-      <w:r>
-        <w:lastRenderedPageBreak/>
-        <w:t xml:space="preserve">climate may be limited. However, more stressful incubation temperatures are needed to elucidate the capacity for this species to reveal new genetic material for selection to act on. </w:t>
+        <w:t xml:space="preserve">l nests and suggests that the potential to genetically adapt to warming climate may be limited. However, more stressful incubation temperatures are needed to elucidate the capacity for this species to reveal new genetic material for selection to act on. </w:t>
       </w:r>
       <w:r>
         <w:t xml:space="preserve">Non-genetic sources of variance </w:t>
@@ -12740,7 +12751,7 @@
 
 <file path=word/comments.xml><?xml version="1.0" encoding="utf-8"?>
 <w:comments xmlns:wpc="http://schemas.microsoft.com/office/word/2010/wordprocessingCanvas" xmlns:cx="http://schemas.microsoft.com/office/drawing/2014/chartex" xmlns:cx1="http://schemas.microsoft.com/office/drawing/2015/9/8/chartex" xmlns:cx2="http://schemas.microsoft.com/office/drawing/2015/10/21/chartex" xmlns:cx3="http://schemas.microsoft.com/office/drawing/2016/5/9/chartex" xmlns:cx4="http://schemas.microsoft.com/office/drawing/2016/5/10/chartex" xmlns:cx5="http://schemas.microsoft.com/office/drawing/2016/5/11/chartex" xmlns:cx6="http://schemas.microsoft.com/office/drawing/2016/5/12/chartex" xmlns:cx7="http://schemas.microsoft.com/office/drawing/2016/5/13/chartex" xmlns:cx8="http://schemas.microsoft.com/office/drawing/2016/5/14/chartex" xmlns:mc="http://schemas.openxmlformats.org/markup-compatibility/2006" xmlns:aink="http://schemas.microsoft.com/office/drawing/2016/ink" xmlns:am3d="http://schemas.microsoft.com/office/drawing/2017/model3d" xmlns:o="urn:schemas-microsoft-com:office:office" xmlns:r="http://schemas.openxmlformats.org/officeDocument/2006/relationships" xmlns:m="http://schemas.openxmlformats.org/officeDocument/2006/math" xmlns:v="urn:schemas-microsoft-com:vml" xmlns:wp14="http://schemas.microsoft.com/office/word/2010/wordprocessingDrawing" xmlns:wp="http://schemas.openxmlformats.org/drawingml/2006/wordprocessingDrawing" xmlns:w10="urn:schemas-microsoft-com:office:word" xmlns:w="http://schemas.openxmlformats.org/wordprocessingml/2006/main" xmlns:w14="http://schemas.microsoft.com/office/word/2010/wordml" xmlns:w15="http://schemas.microsoft.com/office/word/2012/wordml" xmlns:w16cex="http://schemas.microsoft.com/office/word/2018/wordml/cex" xmlns:w16cid="http://schemas.microsoft.com/office/word/2016/wordml/cid" xmlns:w16="http://schemas.microsoft.com/office/word/2018/wordml" xmlns:w16se="http://schemas.microsoft.com/office/word/2015/wordml/symex" xmlns:wpg="http://schemas.microsoft.com/office/word/2010/wordprocessingGroup" xmlns:wpi="http://schemas.microsoft.com/office/word/2010/wordprocessingInk" xmlns:wne="http://schemas.microsoft.com/office/word/2006/wordml" xmlns:wps="http://schemas.microsoft.com/office/word/2010/wordprocessingShape" mc:Ignorable="w14 w15 w16se w16cid w16 w16cex wp14">
-  <w:comment w:id="0" w:author="Daniel Noble" w:date="2020-09-15T09:10:00Z" w:initials="DN">
+  <w:comment w:id="0" w:author="Shinichi Nakagawa" w:date="2020-10-19T09:37:00Z" w:initials="SN">
     <w:p>
       <w:pPr>
         <w:pStyle w:val="CommentText"/>
@@ -12752,11 +12763,11 @@
         <w:annotationRef/>
       </w:r>
       <w:r>
-        <w:t>I think we aim for Heredity for this paper/</w:t>
+        <w:t>This reads well – putting complex ideas into one coherent narrative – well done</w:t>
       </w:r>
     </w:p>
   </w:comment>
-  <w:comment w:id="1" w:author="Daniel Noble" w:date="2020-09-15T08:44:00Z" w:initials="DN">
+  <w:comment w:id="1" w:author="Shinichi Nakagawa" w:date="2020-10-19T09:40:00Z" w:initials="SN">
     <w:p>
       <w:pPr>
         <w:pStyle w:val="CommentText"/>
@@ -12768,192 +12779,7 @@
         <w:annotationRef/>
       </w:r>
       <w:r>
-        <w:t>Fonti. I think you should add in mortality analysis to see if the temperature treatments varied in egg mortality. This would test whether they are stressful or not.</w:t>
-      </w:r>
-    </w:p>
-  </w:comment>
-  <w:comment w:id="2" w:author="fonti.kar@gmail.com" w:date="2020-09-29T11:40:00Z" w:initials="f">
-    <w:p>
-      <w:pPr>
-        <w:pStyle w:val="CommentText"/>
-      </w:pPr>
-      <w:r>
-        <w:rPr>
-          <w:rStyle w:val="CommentReference"/>
-        </w:rPr>
-        <w:annotationRef/>
-      </w:r>
-      <w:r>
-        <w:t xml:space="preserve">Sounds good, maybe for the paper??? Would I use only eggs from that respective reproductive season for this study or across all years we got eggs? </w:t>
-      </w:r>
-    </w:p>
-  </w:comment>
-  <w:comment w:id="3" w:author="fonti.kar@gmail.com" w:date="2020-10-08T09:14:00Z" w:initials="f">
-    <w:p>
-      <w:pPr>
-        <w:pStyle w:val="CommentText"/>
-      </w:pPr>
-      <w:r>
-        <w:rPr>
-          <w:rStyle w:val="CommentReference"/>
-        </w:rPr>
-        <w:annotationRef/>
-      </w:r>
-      <w:r>
-        <w:t>Done see discussion</w:t>
-      </w:r>
-    </w:p>
-  </w:comment>
-  <w:comment w:id="4" w:author="Daniel Noble" w:date="2020-09-14T08:35:00Z" w:initials="DN">
-    <w:p>
-      <w:pPr>
-        <w:pStyle w:val="CommentText"/>
-      </w:pPr>
-      <w:r>
-        <w:rPr>
-          <w:rStyle w:val="CommentReference"/>
-        </w:rPr>
-        <w:annotationRef/>
-      </w:r>
-      <w:r>
-        <w:t>Is this correct? IN the model selection table you have &gt;3900 data points…..</w:t>
-      </w:r>
-    </w:p>
-  </w:comment>
-  <w:comment w:id="5" w:author="fonti.kar@gmail.com" w:date="2020-09-29T11:39:00Z" w:initials="f">
-    <w:p>
-      <w:pPr>
-        <w:pStyle w:val="CommentText"/>
-      </w:pPr>
-      <w:r>
-        <w:rPr>
-          <w:rStyle w:val="CommentReference"/>
-        </w:rPr>
-        <w:annotationRef/>
-      </w:r>
-      <w:r>
-        <w:t xml:space="preserve">This number is correct 3982 refers to the data augmentation dataset but that was in </w:t>
-      </w:r>
-      <w:proofErr w:type="spellStart"/>
-      <w:r>
-        <w:t>MCMCglmm</w:t>
-      </w:r>
-      <w:proofErr w:type="spellEnd"/>
-      <w:r>
-        <w:t>, I don’t think brms has data augmentation, lemme check</w:t>
-      </w:r>
-    </w:p>
-  </w:comment>
-  <w:comment w:id="6" w:author="fonti.kar@gmail.com" w:date="2020-09-29T12:44:00Z" w:initials="f">
-    <w:p>
-      <w:pPr>
-        <w:pStyle w:val="CommentText"/>
-      </w:pPr>
-      <w:r>
-        <w:rPr>
-          <w:rStyle w:val="CommentReference"/>
-        </w:rPr>
-        <w:annotationRef/>
-      </w:r>
-      <w:r>
-        <w:t xml:space="preserve">BRMS does not do data augmentation, our </w:t>
-      </w:r>
-      <w:proofErr w:type="spellStart"/>
-      <w:r>
-        <w:t>obs</w:t>
-      </w:r>
-      <w:proofErr w:type="spellEnd"/>
-      <w:r>
-        <w:t xml:space="preserve"> for our combined model is 2926 as </w:t>
-      </w:r>
-      <w:proofErr w:type="spellStart"/>
-      <w:r>
-        <w:t>te</w:t>
-      </w:r>
-      <w:proofErr w:type="spellEnd"/>
-      <w:r>
-        <w:t xml:space="preserve"> model dropped out rows with missing predictor values</w:t>
-      </w:r>
-    </w:p>
-  </w:comment>
-  <w:comment w:id="7" w:author="Daniel Noble" w:date="2020-09-11T10:33:00Z" w:initials="DN">
-    <w:p>
-      <w:pPr>
-        <w:pStyle w:val="CommentText"/>
-      </w:pPr>
-      <w:r>
-        <w:rPr>
-          <w:rStyle w:val="CommentReference"/>
-        </w:rPr>
-        <w:annotationRef/>
-      </w:r>
-      <w:r>
-        <w:t xml:space="preserve">According to my reading anything below 4 for ELPD means very small differences between the models: See point 5 and the last bullet here: </w:t>
-      </w:r>
-      <w:r>
-        <w:t>https://avehtari.github.io/modelselection/CV-FAQ.html</w:t>
-      </w:r>
-    </w:p>
-  </w:comment>
-  <w:comment w:id="8" w:author="fonti.kar@gmail.com" w:date="2020-09-29T13:48:00Z" w:initials="f">
-    <w:p>
-      <w:pPr>
-        <w:pStyle w:val="CommentText"/>
-      </w:pPr>
-      <w:r>
-        <w:rPr>
-          <w:rStyle w:val="CommentReference"/>
-        </w:rPr>
-        <w:annotationRef/>
-      </w:r>
-      <w:r>
-        <w:t xml:space="preserve">How to best pitch these Dan if that is the case that model uncertainty is high. If anything below 4 in ELPD then it seems to suggest any model with treatment interacting with Age is supported by the data </w:t>
-      </w:r>
-    </w:p>
-  </w:comment>
-  <w:comment w:id="9" w:author="fonti.kar@gmail.com" w:date="2020-10-06T10:04:00Z" w:initials="f">
-    <w:p>
-      <w:pPr>
-        <w:pStyle w:val="CommentText"/>
-      </w:pPr>
-      <w:r>
-        <w:rPr>
-          <w:rStyle w:val="CommentReference"/>
-        </w:rPr>
-        <w:annotationRef/>
-      </w:r>
-      <w:r>
-        <w:t xml:space="preserve">DN: I’m thinking breaking the discussion into </w:t>
-      </w:r>
-      <w:r>
-        <w:rPr>
-          <w:noProof/>
-        </w:rPr>
-        <w:t>three major section will worst best here. I think each section can be expanded upon to 2 paragraphs at least and some more critical discussion...hence. It's probably better to section in. I would say maybe aim for 3-3.5 pages. right now it's just a little over 2, which is a little scant.</w:t>
-      </w:r>
-    </w:p>
-  </w:comment>
-  <w:comment w:id="10" w:author="fonti.kar@gmail.com" w:date="2020-10-08T13:09:00Z" w:initials="f">
-    <w:p>
-      <w:pPr>
-        <w:pStyle w:val="CommentText"/>
-      </w:pPr>
-      <w:r>
-        <w:rPr>
-          <w:rStyle w:val="CommentReference"/>
-        </w:rPr>
-        <w:annotationRef/>
-      </w:r>
-      <w:r>
-        <w:t xml:space="preserve">Not sure if this is a good heading, as we didn’t focus on test this specifically and many other </w:t>
-      </w:r>
-      <w:proofErr w:type="spellStart"/>
-      <w:r>
-        <w:t>non mutually</w:t>
-      </w:r>
-      <w:proofErr w:type="spellEnd"/>
-      <w:r>
-        <w:t xml:space="preserve"> exclusive hypothesis also predict increases in genetic variation.</w:t>
+        <w:t xml:space="preserve">Do you want to stick with “environmental sources” just for consistency? </w:t>
       </w:r>
     </w:p>
     <w:p>
@@ -12965,8 +12791,178 @@
       <w:pPr>
         <w:pStyle w:val="CommentText"/>
       </w:pPr>
-      <w:r>
-        <w:t xml:space="preserve">Maybe How does thermal developmental environments impact evolutionary potential of body mass? </w:t>
+      <w:proofErr w:type="gramStart"/>
+      <w:r>
+        <w:t>Actually</w:t>
+      </w:r>
+      <w:proofErr w:type="gramEnd"/>
+      <w:r>
+        <w:t xml:space="preserve"> this is fine – this works well later on </w:t>
+      </w:r>
+    </w:p>
+  </w:comment>
+  <w:comment w:id="3" w:author="Shinichi Nakagawa" w:date="2020-10-19T09:42:00Z" w:initials="SN">
+    <w:p>
+      <w:pPr>
+        <w:pStyle w:val="CommentText"/>
+      </w:pPr>
+      <w:r>
+        <w:rPr>
+          <w:rStyle w:val="CommentReference"/>
+        </w:rPr>
+        <w:annotationRef/>
+      </w:r>
+      <w:r>
+        <w:t xml:space="preserve">Put the derivation in the Supp (for publication) – otherwise, they will ask a reference </w:t>
+      </w:r>
+    </w:p>
+  </w:comment>
+  <w:comment w:id="4" w:author="Daniel Noble" w:date="2020-09-14T08:35:00Z" w:initials="DN">
+    <w:p>
+      <w:pPr>
+        <w:pStyle w:val="CommentText"/>
+      </w:pPr>
+      <w:r>
+        <w:rPr>
+          <w:rStyle w:val="CommentReference"/>
+        </w:rPr>
+        <w:annotationRef/>
+      </w:r>
+      <w:r>
+        <w:t>Is this correct? IN the model selection table you have &gt;3900 data points</w:t>
+      </w:r>
+      <w:proofErr w:type="gramStart"/>
+      <w:r>
+        <w:t>…..</w:t>
+      </w:r>
+      <w:proofErr w:type="gramEnd"/>
+    </w:p>
+  </w:comment>
+  <w:comment w:id="5" w:author="fonti.kar@gmail.com" w:date="2020-09-29T11:39:00Z" w:initials="f">
+    <w:p>
+      <w:pPr>
+        <w:pStyle w:val="CommentText"/>
+      </w:pPr>
+      <w:r>
+        <w:rPr>
+          <w:rStyle w:val="CommentReference"/>
+        </w:rPr>
+        <w:annotationRef/>
+      </w:r>
+      <w:r>
+        <w:t xml:space="preserve">This number is correct 3982 refers to the data augmentation dataset but that was in </w:t>
+      </w:r>
+      <w:proofErr w:type="spellStart"/>
+      <w:r>
+        <w:t>MCMCglmm</w:t>
+      </w:r>
+      <w:proofErr w:type="spellEnd"/>
+      <w:r>
+        <w:t>, I don’t think brms has data augmentation, lemme check</w:t>
+      </w:r>
+    </w:p>
+  </w:comment>
+  <w:comment w:id="6" w:author="fonti.kar@gmail.com" w:date="2020-09-29T12:44:00Z" w:initials="f">
+    <w:p>
+      <w:pPr>
+        <w:pStyle w:val="CommentText"/>
+      </w:pPr>
+      <w:r>
+        <w:rPr>
+          <w:rStyle w:val="CommentReference"/>
+        </w:rPr>
+        <w:annotationRef/>
+      </w:r>
+      <w:r>
+        <w:t xml:space="preserve">BRMS does not do data augmentation, our </w:t>
+      </w:r>
+      <w:proofErr w:type="spellStart"/>
+      <w:r>
+        <w:t>obs</w:t>
+      </w:r>
+      <w:proofErr w:type="spellEnd"/>
+      <w:r>
+        <w:t xml:space="preserve"> for our combined model is 2926 as </w:t>
+      </w:r>
+      <w:proofErr w:type="spellStart"/>
+      <w:r>
+        <w:t>te</w:t>
+      </w:r>
+      <w:proofErr w:type="spellEnd"/>
+      <w:r>
+        <w:t xml:space="preserve"> model dropped out rows with missing predictor values</w:t>
+      </w:r>
+    </w:p>
+  </w:comment>
+  <w:comment w:id="7" w:author="Shinichi Nakagawa" w:date="2020-10-18T09:16:00Z" w:initials="SN">
+    <w:p>
+      <w:pPr>
+        <w:pStyle w:val="CommentText"/>
+      </w:pPr>
+      <w:r>
+        <w:rPr>
+          <w:rStyle w:val="CommentReference"/>
+        </w:rPr>
+        <w:annotationRef/>
+      </w:r>
+      <w:r>
+        <w:t xml:space="preserve">I think brms does do missing data stuff </w:t>
+      </w:r>
+      <w:proofErr w:type="spellStart"/>
+      <w:r>
+        <w:t>tho</w:t>
+      </w:r>
+      <w:proofErr w:type="spellEnd"/>
+      <w:r>
+        <w:t xml:space="preserve"> – but we can leave it for now</w:t>
+      </w:r>
+    </w:p>
+  </w:comment>
+  <w:comment w:id="8" w:author="Shinichi Nakagawa" w:date="2020-10-19T09:43:00Z" w:initials="SN">
+    <w:p>
+      <w:pPr>
+        <w:pStyle w:val="CommentText"/>
+      </w:pPr>
+      <w:r>
+        <w:rPr>
+          <w:rStyle w:val="CommentReference"/>
+        </w:rPr>
+        <w:annotationRef/>
+      </w:r>
+      <w:r>
+        <w:t>Nice!</w:t>
+      </w:r>
+    </w:p>
+  </w:comment>
+  <w:comment w:id="9" w:author="Shinichi Nakagawa" w:date="2020-10-19T09:49:00Z" w:initials="SN">
+    <w:p>
+      <w:pPr>
+        <w:pStyle w:val="CommentText"/>
+      </w:pPr>
+      <w:r>
+        <w:rPr>
+          <w:rStyle w:val="CommentReference"/>
+        </w:rPr>
+        <w:annotationRef/>
+      </w:r>
+      <w:r>
+        <w:t>This is really good!</w:t>
+      </w:r>
+    </w:p>
+  </w:comment>
+  <w:comment w:id="10" w:author="Shinichi Nakagawa" w:date="2020-10-18T09:18:00Z" w:initials="SN">
+    <w:p>
+      <w:pPr>
+        <w:pStyle w:val="CommentText"/>
+      </w:pPr>
+      <w:r>
+        <w:rPr>
+          <w:rStyle w:val="CommentReference"/>
+        </w:rPr>
+        <w:annotationRef/>
+      </w:r>
+      <w:r>
+        <w:t>Do they use M2 or just M – look at other papers? – OK – this is fine</w:t>
       </w:r>
     </w:p>
     <w:p>
@@ -12979,7 +12975,214 @@
         <w:pStyle w:val="CommentText"/>
       </w:pPr>
       <w:r>
+        <w:t>You may want to have a look at this paper</w:t>
+      </w:r>
+    </w:p>
+    <w:p>
+      <w:pPr>
+        <w:pStyle w:val="CommentText"/>
+      </w:pPr>
+    </w:p>
+    <w:p>
+      <w:pPr>
+        <w:pStyle w:val="CommentText"/>
+      </w:pPr>
+      <w:r>
+        <w:t>https://onlinelibrary.wiley.com/doi/full/10.1111/j.1420-9101.2011.02412.x</w:t>
+      </w:r>
+    </w:p>
+  </w:comment>
+  <w:comment w:id="11" w:author="fonti.kar@gmail.com" w:date="2020-10-19T13:11:00Z" w:initials="f">
+    <w:p>
+      <w:pPr>
+        <w:pStyle w:val="CommentText"/>
+      </w:pPr>
+      <w:r>
+        <w:rPr>
+          <w:rStyle w:val="CommentReference"/>
+        </w:rPr>
+        <w:annotationRef/>
+      </w:r>
+      <w:r>
+        <w:t>Cool paper! I was just following Wilson but both approaches work well. I guess I was worried to use M because I already defined in methods in the equations.</w:t>
+      </w:r>
+    </w:p>
+  </w:comment>
+  <w:comment w:id="12" w:author="Daniel Noble" w:date="2020-09-11T10:33:00Z" w:initials="DN">
+    <w:p>
+      <w:pPr>
+        <w:pStyle w:val="CommentText"/>
+      </w:pPr>
+      <w:r>
+        <w:rPr>
+          <w:rStyle w:val="CommentReference"/>
+        </w:rPr>
+        <w:annotationRef/>
+      </w:r>
+      <w:r>
+        <w:t xml:space="preserve">According to my reading anything below 4 for ELPD means very small differences between the models: See point 5 and the last bullet here: </w:t>
+      </w:r>
+      <w:r>
+        <w:t>https://avehtari.github.io/modelselection/CV-FAQ.html</w:t>
+      </w:r>
+    </w:p>
+  </w:comment>
+  <w:comment w:id="13" w:author="fonti.kar@gmail.com" w:date="2020-09-29T13:48:00Z" w:initials="f">
+    <w:p>
+      <w:pPr>
+        <w:pStyle w:val="CommentText"/>
+      </w:pPr>
+      <w:r>
+        <w:rPr>
+          <w:rStyle w:val="CommentReference"/>
+        </w:rPr>
+        <w:annotationRef/>
+      </w:r>
+      <w:r>
+        <w:t xml:space="preserve">How to best pitch these Dan if that is the case that model uncertainty is high. If anything below 4 in ELPD then it seems to suggest any model with treatment interacting with Age is supported by the data </w:t>
+      </w:r>
+    </w:p>
+  </w:comment>
+  <w:comment w:id="15" w:author="Shinichi Nakagawa" w:date="2020-10-19T09:51:00Z" w:initials="SN">
+    <w:p>
+      <w:pPr>
+        <w:pStyle w:val="CommentText"/>
+      </w:pPr>
+      <w:r>
+        <w:rPr>
+          <w:rStyle w:val="CommentReference"/>
+        </w:rPr>
+        <w:annotationRef/>
+      </w:r>
+      <w:r>
+        <w:t>This is very cool – does anybody found this before??</w:t>
+      </w:r>
+    </w:p>
+  </w:comment>
+  <w:comment w:id="16" w:author="fonti.kar@gmail.com" w:date="2020-10-19T13:12:00Z" w:initials="f">
+    <w:p>
+      <w:pPr>
+        <w:pStyle w:val="CommentText"/>
+      </w:pPr>
+      <w:r>
+        <w:rPr>
+          <w:rStyle w:val="CommentReference"/>
+        </w:rPr>
+        <w:annotationRef/>
+      </w:r>
+      <w:r>
+        <w:t>Joel Pick sort of did!</w:t>
+      </w:r>
+    </w:p>
+  </w:comment>
+  <w:comment w:id="17" w:author="Shinichi Nakagawa" w:date="2020-10-19T09:58:00Z" w:initials="SN">
+    <w:p>
+      <w:pPr>
+        <w:pStyle w:val="CommentText"/>
+      </w:pPr>
+      <w:r>
+        <w:rPr>
+          <w:rStyle w:val="CommentReference"/>
+        </w:rPr>
+        <w:annotationRef/>
+      </w:r>
+      <w:proofErr w:type="gramStart"/>
+      <w:r>
+        <w:t>Also</w:t>
+      </w:r>
+      <w:proofErr w:type="gramEnd"/>
+      <w:r>
+        <w:t xml:space="preserve"> quite interesting that environmental variance (residual) catch up in the hot temp as well</w:t>
+      </w:r>
+    </w:p>
+  </w:comment>
+  <w:comment w:id="20" w:author="fonti.kar@gmail.com" w:date="2020-10-08T13:09:00Z" w:initials="f">
+    <w:p>
+      <w:pPr>
+        <w:pStyle w:val="CommentText"/>
+      </w:pPr>
+      <w:r>
+        <w:rPr>
+          <w:rStyle w:val="CommentReference"/>
+        </w:rPr>
+        <w:annotationRef/>
+      </w:r>
+      <w:r>
+        <w:t xml:space="preserve">Not sure if this is a good heading, as we didn’t focus on test this specifically and many other </w:t>
+      </w:r>
+      <w:proofErr w:type="spellStart"/>
+      <w:r>
+        <w:t>non mutually</w:t>
+      </w:r>
+      <w:proofErr w:type="spellEnd"/>
+      <w:r>
+        <w:t xml:space="preserve"> exclusive </w:t>
+      </w:r>
+      <w:proofErr w:type="gramStart"/>
+      <w:r>
+        <w:t>hypothesis</w:t>
+      </w:r>
+      <w:proofErr w:type="gramEnd"/>
+      <w:r>
+        <w:t xml:space="preserve"> also predict increases in genetic variation.</w:t>
+      </w:r>
+    </w:p>
+    <w:p>
+      <w:pPr>
+        <w:pStyle w:val="CommentText"/>
+      </w:pPr>
+    </w:p>
+    <w:p>
+      <w:pPr>
+        <w:pStyle w:val="CommentText"/>
+      </w:pPr>
+      <w:r>
+        <w:t xml:space="preserve">Maybe How does thermal developmental environments impact evolutionary potential of body mass? </w:t>
+      </w:r>
+    </w:p>
+    <w:p>
+      <w:pPr>
+        <w:pStyle w:val="CommentText"/>
+      </w:pPr>
+    </w:p>
+    <w:p>
+      <w:pPr>
+        <w:pStyle w:val="CommentText"/>
+      </w:pPr>
+      <w:r>
         <w:t>Or Thermal developmental environment and the evolutionary potential of body mass</w:t>
+      </w:r>
+    </w:p>
+  </w:comment>
+  <w:comment w:id="21" w:author="Shinichi Nakagawa" w:date="2020-10-19T11:10:00Z" w:initials="SN">
+    <w:p>
+      <w:pPr>
+        <w:pStyle w:val="CommentText"/>
+      </w:pPr>
+      <w:r>
+        <w:rPr>
+          <w:rStyle w:val="CommentReference"/>
+        </w:rPr>
+        <w:annotationRef/>
+      </w:r>
+      <w:r>
+        <w:t xml:space="preserve">I like the last one </w:t>
+      </w:r>
+    </w:p>
+  </w:comment>
+  <w:comment w:id="35" w:author="Shinichi Nakagawa" w:date="2020-10-18T09:17:00Z" w:initials="SN">
+    <w:p>
+      <w:pPr>
+        <w:pStyle w:val="CommentText"/>
+      </w:pPr>
+      <w:r>
+        <w:rPr>
+          <w:rStyle w:val="CommentReference"/>
+        </w:rPr>
+        <w:annotationRef/>
+      </w:r>
+      <w:r>
+        <w:t>Nice conclusion</w:t>
       </w:r>
     </w:p>
   </w:comment>
@@ -12988,49 +13191,73 @@
 
 <file path=word/commentsExtended.xml><?xml version="1.0" encoding="utf-8"?>
 <w15:commentsEx xmlns:wpc="http://schemas.microsoft.com/office/word/2010/wordprocessingCanvas" xmlns:cx="http://schemas.microsoft.com/office/drawing/2014/chartex" xmlns:cx1="http://schemas.microsoft.com/office/drawing/2015/9/8/chartex" xmlns:cx2="http://schemas.microsoft.com/office/drawing/2015/10/21/chartex" xmlns:cx3="http://schemas.microsoft.com/office/drawing/2016/5/9/chartex" xmlns:cx4="http://schemas.microsoft.com/office/drawing/2016/5/10/chartex" xmlns:cx5="http://schemas.microsoft.com/office/drawing/2016/5/11/chartex" xmlns:cx6="http://schemas.microsoft.com/office/drawing/2016/5/12/chartex" xmlns:cx7="http://schemas.microsoft.com/office/drawing/2016/5/13/chartex" xmlns:cx8="http://schemas.microsoft.com/office/drawing/2016/5/14/chartex" xmlns:mc="http://schemas.openxmlformats.org/markup-compatibility/2006" xmlns:aink="http://schemas.microsoft.com/office/drawing/2016/ink" xmlns:am3d="http://schemas.microsoft.com/office/drawing/2017/model3d" xmlns:o="urn:schemas-microsoft-com:office:office" xmlns:r="http://schemas.openxmlformats.org/officeDocument/2006/relationships" xmlns:m="http://schemas.openxmlformats.org/officeDocument/2006/math" xmlns:v="urn:schemas-microsoft-com:vml" xmlns:wp14="http://schemas.microsoft.com/office/word/2010/wordprocessingDrawing" xmlns:wp="http://schemas.openxmlformats.org/drawingml/2006/wordprocessingDrawing" xmlns:w10="urn:schemas-microsoft-com:office:word" xmlns:w="http://schemas.openxmlformats.org/wordprocessingml/2006/main" xmlns:w14="http://schemas.microsoft.com/office/word/2010/wordml" xmlns:w15="http://schemas.microsoft.com/office/word/2012/wordml" xmlns:w16cex="http://schemas.microsoft.com/office/word/2018/wordml/cex" xmlns:w16cid="http://schemas.microsoft.com/office/word/2016/wordml/cid" xmlns:w16="http://schemas.microsoft.com/office/word/2018/wordml" xmlns:w16se="http://schemas.microsoft.com/office/word/2015/wordml/symex" xmlns:wpg="http://schemas.microsoft.com/office/word/2010/wordprocessingGroup" xmlns:wpi="http://schemas.microsoft.com/office/word/2010/wordprocessingInk" xmlns:wne="http://schemas.microsoft.com/office/word/2006/wordml" xmlns:wps="http://schemas.microsoft.com/office/word/2010/wordprocessingShape" mc:Ignorable="w14 w15 w16se w16cid w16 w16cex wp14">
-  <w15:commentEx w15:paraId="276CADEC" w15:done="0"/>
-  <w15:commentEx w15:paraId="188A2D5D" w15:done="1"/>
-  <w15:commentEx w15:paraId="07FB15F7" w15:paraIdParent="188A2D5D" w15:done="1"/>
-  <w15:commentEx w15:paraId="46865BA7" w15:paraIdParent="188A2D5D" w15:done="1"/>
-  <w15:commentEx w15:paraId="30E120D2" w15:done="0"/>
+  <w15:commentEx w15:paraId="1BC26197" w15:done="0"/>
+  <w15:commentEx w15:paraId="3DA1BCA2" w15:done="0"/>
+  <w15:commentEx w15:paraId="7FEC6C1B" w15:done="0"/>
+  <w15:commentEx w15:paraId="30E120D2" w15:done="1"/>
   <w15:commentEx w15:paraId="0A6BE547" w15:paraIdParent="30E120D2" w15:done="1"/>
-  <w15:commentEx w15:paraId="68B42D28" w15:paraIdParent="30E120D2" w15:done="0"/>
+  <w15:commentEx w15:paraId="68B42D28" w15:paraIdParent="30E120D2" w15:done="1"/>
+  <w15:commentEx w15:paraId="55011B99" w15:paraIdParent="30E120D2" w15:done="1"/>
+  <w15:commentEx w15:paraId="4103E6B2" w15:done="0"/>
+  <w15:commentEx w15:paraId="2F5A92CF" w15:done="0"/>
+  <w15:commentEx w15:paraId="7C33614F" w15:done="0"/>
+  <w15:commentEx w15:paraId="068D64E8" w15:paraIdParent="7C33614F" w15:done="0"/>
   <w15:commentEx w15:paraId="53812D90" w15:done="1"/>
   <w15:commentEx w15:paraId="1DBDCCA0" w15:paraIdParent="53812D90" w15:done="1"/>
-  <w15:commentEx w15:paraId="4F3360EC" w15:done="0"/>
+  <w15:commentEx w15:paraId="6FB65AF9" w15:done="0"/>
+  <w15:commentEx w15:paraId="1778F29F" w15:paraIdParent="6FB65AF9" w15:done="0"/>
+  <w15:commentEx w15:paraId="08E2FD9E" w15:done="0"/>
   <w15:commentEx w15:paraId="1548AA04" w15:done="0"/>
+  <w15:commentEx w15:paraId="047AECD2" w15:paraIdParent="1548AA04" w15:done="0"/>
+  <w15:commentEx w15:paraId="3C39D511" w15:done="0"/>
 </w15:commentsEx>
 </file>
 
 <file path=word/commentsExtensible.xml><?xml version="1.0" encoding="utf-8"?>
 <w16cex:commentsExtensible xmlns:wpc="http://schemas.microsoft.com/office/word/2010/wordprocessingCanvas" xmlns:cx="http://schemas.microsoft.com/office/drawing/2014/chartex" xmlns:cx1="http://schemas.microsoft.com/office/drawing/2015/9/8/chartex" xmlns:cx2="http://schemas.microsoft.com/office/drawing/2015/10/21/chartex" xmlns:cx3="http://schemas.microsoft.com/office/drawing/2016/5/9/chartex" xmlns:cx4="http://schemas.microsoft.com/office/drawing/2016/5/10/chartex" xmlns:cx5="http://schemas.microsoft.com/office/drawing/2016/5/11/chartex" xmlns:cx6="http://schemas.microsoft.com/office/drawing/2016/5/12/chartex" xmlns:cx7="http://schemas.microsoft.com/office/drawing/2016/5/13/chartex" xmlns:cx8="http://schemas.microsoft.com/office/drawing/2016/5/14/chartex" xmlns:mc="http://schemas.openxmlformats.org/markup-compatibility/2006" xmlns:aink="http://schemas.microsoft.com/office/drawing/2016/ink" xmlns:am3d="http://schemas.microsoft.com/office/drawing/2017/model3d" xmlns:o="urn:schemas-microsoft-com:office:office" xmlns:r="http://schemas.openxmlformats.org/officeDocument/2006/relationships" xmlns:m="http://schemas.openxmlformats.org/officeDocument/2006/math" xmlns:v="urn:schemas-microsoft-com:vml" xmlns:wp14="http://schemas.microsoft.com/office/word/2010/wordprocessingDrawing" xmlns:wp="http://schemas.openxmlformats.org/drawingml/2006/wordprocessingDrawing" xmlns:w10="urn:schemas-microsoft-com:office:word" xmlns:w="http://schemas.openxmlformats.org/wordprocessingml/2006/main" xmlns:w14="http://schemas.microsoft.com/office/word/2010/wordml" xmlns:w15="http://schemas.microsoft.com/office/word/2012/wordml" xmlns:w16cex="http://schemas.microsoft.com/office/word/2018/wordml/cex" xmlns:w16cid="http://schemas.microsoft.com/office/word/2016/wordml/cid" xmlns:w16="http://schemas.microsoft.com/office/word/2018/wordml" xmlns:w16se="http://schemas.microsoft.com/office/word/2015/wordml/symex" xmlns:wpg="http://schemas.microsoft.com/office/word/2010/wordprocessingGroup" xmlns:wpi="http://schemas.microsoft.com/office/word/2010/wordprocessingInk" xmlns:wne="http://schemas.microsoft.com/office/word/2006/wordml" xmlns:wps="http://schemas.microsoft.com/office/word/2010/wordprocessingShape" mc:Ignorable="w14 w15 w16se w16cid w16 w16cex wp14">
-  <w16cex:commentExtensible w16cex:durableId="230B0382" w16cex:dateUtc="2020-09-14T23:10:00Z"/>
-  <w16cex:commentExtensible w16cex:durableId="230AFD69" w16cex:dateUtc="2020-09-14T22:44:00Z"/>
-  <w16cex:commentExtensible w16cex:durableId="231D9BB2" w16cex:dateUtc="2020-09-29T01:40:00Z"/>
-  <w16cex:commentExtensible w16cex:durableId="23295705" w16cex:dateUtc="2020-10-07T22:14:00Z"/>
+  <w16cex:commentExtensible w16cex:durableId="2337DCC9" w16cex:dateUtc="2020-10-18T22:37:00Z"/>
+  <w16cex:commentExtensible w16cex:durableId="2337DD96" w16cex:dateUtc="2020-10-18T22:40:00Z"/>
+  <w16cex:commentExtensible w16cex:durableId="2337DE0F" w16cex:dateUtc="2020-10-18T22:42:00Z"/>
   <w16cex:commentExtensible w16cex:durableId="2309A9B5" w16cex:dateUtc="2020-09-13T22:35:00Z"/>
   <w16cex:commentExtensible w16cex:durableId="231D9B73" w16cex:dateUtc="2020-09-29T01:39:00Z"/>
   <w16cex:commentExtensible w16cex:durableId="231DAAA7" w16cex:dateUtc="2020-09-29T02:44:00Z"/>
+  <w16cex:commentExtensible w16cex:durableId="23368666" w16cex:dateUtc="2020-10-17T22:16:00Z"/>
+  <w16cex:commentExtensible w16cex:durableId="2337DE3B" w16cex:dateUtc="2020-10-18T22:43:00Z"/>
+  <w16cex:commentExtensible w16cex:durableId="2337DFA3" w16cex:dateUtc="2020-10-18T22:49:00Z"/>
+  <w16cex:commentExtensible w16cex:durableId="233686CF" w16cex:dateUtc="2020-10-17T22:18:00Z"/>
+  <w16cex:commentExtensible w16cex:durableId="23380EE6" w16cex:dateUtc="2020-10-19T02:11:00Z"/>
   <w16cex:commentExtensible w16cex:durableId="2305D115" w16cex:dateUtc="2020-09-11T00:33:00Z"/>
   <w16cex:commentExtensible w16cex:durableId="231DB9A2" w16cex:dateUtc="2020-09-29T03:48:00Z"/>
-  <w16cex:commentExtensible w16cex:durableId="2326BF9B" w16cex:dateUtc="2020-10-05T23:04:00Z"/>
+  <w16cex:commentExtensible w16cex:durableId="2337E03F" w16cex:dateUtc="2020-10-18T22:51:00Z"/>
+  <w16cex:commentExtensible w16cex:durableId="23380F20" w16cex:dateUtc="2020-10-19T02:12:00Z"/>
+  <w16cex:commentExtensible w16cex:durableId="2337E1D5" w16cex:dateUtc="2020-10-18T22:58:00Z"/>
   <w16cex:commentExtensible w16cex:durableId="23298DEF" w16cex:dateUtc="2020-10-08T02:09:00Z"/>
+  <w16cex:commentExtensible w16cex:durableId="2337F2BF" w16cex:dateUtc="2020-10-19T00:10:00Z"/>
+  <w16cex:commentExtensible w16cex:durableId="233686B8" w16cex:dateUtc="2020-10-17T22:17:00Z"/>
 </w16cex:commentsExtensible>
 </file>
 
 <file path=word/commentsIds.xml><?xml version="1.0" encoding="utf-8"?>
 <w16cid:commentsIds xmlns:wpc="http://schemas.microsoft.com/office/word/2010/wordprocessingCanvas" xmlns:cx="http://schemas.microsoft.com/office/drawing/2014/chartex" xmlns:cx1="http://schemas.microsoft.com/office/drawing/2015/9/8/chartex" xmlns:cx2="http://schemas.microsoft.com/office/drawing/2015/10/21/chartex" xmlns:cx3="http://schemas.microsoft.com/office/drawing/2016/5/9/chartex" xmlns:cx4="http://schemas.microsoft.com/office/drawing/2016/5/10/chartex" xmlns:cx5="http://schemas.microsoft.com/office/drawing/2016/5/11/chartex" xmlns:cx6="http://schemas.microsoft.com/office/drawing/2016/5/12/chartex" xmlns:cx7="http://schemas.microsoft.com/office/drawing/2016/5/13/chartex" xmlns:cx8="http://schemas.microsoft.com/office/drawing/2016/5/14/chartex" xmlns:mc="http://schemas.openxmlformats.org/markup-compatibility/2006" xmlns:aink="http://schemas.microsoft.com/office/drawing/2016/ink" xmlns:am3d="http://schemas.microsoft.com/office/drawing/2017/model3d" xmlns:o="urn:schemas-microsoft-com:office:office" xmlns:r="http://schemas.openxmlformats.org/officeDocument/2006/relationships" xmlns:m="http://schemas.openxmlformats.org/officeDocument/2006/math" xmlns:v="urn:schemas-microsoft-com:vml" xmlns:wp14="http://schemas.microsoft.com/office/word/2010/wordprocessingDrawing" xmlns:wp="http://schemas.openxmlformats.org/drawingml/2006/wordprocessingDrawing" xmlns:w10="urn:schemas-microsoft-com:office:word" xmlns:w="http://schemas.openxmlformats.org/wordprocessingml/2006/main" xmlns:w14="http://schemas.microsoft.com/office/word/2010/wordml" xmlns:w15="http://schemas.microsoft.com/office/word/2012/wordml" xmlns:w16cex="http://schemas.microsoft.com/office/word/2018/wordml/cex" xmlns:w16cid="http://schemas.microsoft.com/office/word/2016/wordml/cid" xmlns:w16="http://schemas.microsoft.com/office/word/2018/wordml" xmlns:w16se="http://schemas.microsoft.com/office/word/2015/wordml/symex" xmlns:wpg="http://schemas.microsoft.com/office/word/2010/wordprocessingGroup" xmlns:wpi="http://schemas.microsoft.com/office/word/2010/wordprocessingInk" xmlns:wne="http://schemas.microsoft.com/office/word/2006/wordml" xmlns:wps="http://schemas.microsoft.com/office/word/2010/wordprocessingShape" mc:Ignorable="w14 w15 w16se w16cid w16 w16cex wp14">
-  <w16cid:commentId w16cid:paraId="276CADEC" w16cid:durableId="230B0382"/>
-  <w16cid:commentId w16cid:paraId="188A2D5D" w16cid:durableId="230AFD69"/>
-  <w16cid:commentId w16cid:paraId="07FB15F7" w16cid:durableId="231D9BB2"/>
-  <w16cid:commentId w16cid:paraId="46865BA7" w16cid:durableId="23295705"/>
+  <w16cid:commentId w16cid:paraId="1BC26197" w16cid:durableId="2337DCC9"/>
+  <w16cid:commentId w16cid:paraId="3DA1BCA2" w16cid:durableId="2337DD96"/>
+  <w16cid:commentId w16cid:paraId="7FEC6C1B" w16cid:durableId="2337DE0F"/>
   <w16cid:commentId w16cid:paraId="30E120D2" w16cid:durableId="2309A9B5"/>
   <w16cid:commentId w16cid:paraId="0A6BE547" w16cid:durableId="231D9B73"/>
   <w16cid:commentId w16cid:paraId="68B42D28" w16cid:durableId="231DAAA7"/>
+  <w16cid:commentId w16cid:paraId="55011B99" w16cid:durableId="23368666"/>
+  <w16cid:commentId w16cid:paraId="4103E6B2" w16cid:durableId="2337DE3B"/>
+  <w16cid:commentId w16cid:paraId="2F5A92CF" w16cid:durableId="2337DFA3"/>
+  <w16cid:commentId w16cid:paraId="7C33614F" w16cid:durableId="233686CF"/>
+  <w16cid:commentId w16cid:paraId="068D64E8" w16cid:durableId="23380EE6"/>
   <w16cid:commentId w16cid:paraId="53812D90" w16cid:durableId="2305D115"/>
   <w16cid:commentId w16cid:paraId="1DBDCCA0" w16cid:durableId="231DB9A2"/>
-  <w16cid:commentId w16cid:paraId="4F3360EC" w16cid:durableId="2326BF9B"/>
+  <w16cid:commentId w16cid:paraId="6FB65AF9" w16cid:durableId="2337E03F"/>
+  <w16cid:commentId w16cid:paraId="1778F29F" w16cid:durableId="23380F20"/>
+  <w16cid:commentId w16cid:paraId="08E2FD9E" w16cid:durableId="2337E1D5"/>
   <w16cid:commentId w16cid:paraId="1548AA04" w16cid:durableId="23298DEF"/>
+  <w16cid:commentId w16cid:paraId="047AECD2" w16cid:durableId="2337F2BF"/>
+  <w16cid:commentId w16cid:paraId="3C39D511" w16cid:durableId="233686B8"/>
 </w16cid:commentsIds>
 </file>
 
@@ -13222,6 +13449,9 @@
 
 <file path=word/people.xml><?xml version="1.0" encoding="utf-8"?>
 <w15:people xmlns:wpc="http://schemas.microsoft.com/office/word/2010/wordprocessingCanvas" xmlns:cx="http://schemas.microsoft.com/office/drawing/2014/chartex" xmlns:cx1="http://schemas.microsoft.com/office/drawing/2015/9/8/chartex" xmlns:cx2="http://schemas.microsoft.com/office/drawing/2015/10/21/chartex" xmlns:cx3="http://schemas.microsoft.com/office/drawing/2016/5/9/chartex" xmlns:cx4="http://schemas.microsoft.com/office/drawing/2016/5/10/chartex" xmlns:cx5="http://schemas.microsoft.com/office/drawing/2016/5/11/chartex" xmlns:cx6="http://schemas.microsoft.com/office/drawing/2016/5/12/chartex" xmlns:cx7="http://schemas.microsoft.com/office/drawing/2016/5/13/chartex" xmlns:cx8="http://schemas.microsoft.com/office/drawing/2016/5/14/chartex" xmlns:mc="http://schemas.openxmlformats.org/markup-compatibility/2006" xmlns:aink="http://schemas.microsoft.com/office/drawing/2016/ink" xmlns:am3d="http://schemas.microsoft.com/office/drawing/2017/model3d" xmlns:o="urn:schemas-microsoft-com:office:office" xmlns:r="http://schemas.openxmlformats.org/officeDocument/2006/relationships" xmlns:m="http://schemas.openxmlformats.org/officeDocument/2006/math" xmlns:v="urn:schemas-microsoft-com:vml" xmlns:wp14="http://schemas.microsoft.com/office/word/2010/wordprocessingDrawing" xmlns:wp="http://schemas.openxmlformats.org/drawingml/2006/wordprocessingDrawing" xmlns:w10="urn:schemas-microsoft-com:office:word" xmlns:w="http://schemas.openxmlformats.org/wordprocessingml/2006/main" xmlns:w14="http://schemas.microsoft.com/office/word/2010/wordml" xmlns:w15="http://schemas.microsoft.com/office/word/2012/wordml" xmlns:w16cex="http://schemas.microsoft.com/office/word/2018/wordml/cex" xmlns:w16cid="http://schemas.microsoft.com/office/word/2016/wordml/cid" xmlns:w16="http://schemas.microsoft.com/office/word/2018/wordml" xmlns:w16se="http://schemas.microsoft.com/office/word/2015/wordml/symex" xmlns:wpg="http://schemas.microsoft.com/office/word/2010/wordprocessingGroup" xmlns:wpi="http://schemas.microsoft.com/office/word/2010/wordprocessingInk" xmlns:wne="http://schemas.microsoft.com/office/word/2006/wordml" xmlns:wps="http://schemas.microsoft.com/office/word/2010/wordprocessingShape" mc:Ignorable="w14 w15 w16se w16cid w16 w16cex wp14">
+  <w15:person w15:author="Shinichi Nakagawa">
+    <w15:presenceInfo w15:providerId="AD" w15:userId="S::z3437171@ad.unsw.edu.au::2630e6b5-dad5-4913-9a8e-5293ece7e19a"/>
+  </w15:person>
   <w15:person w15:author="Daniel Noble">
     <w15:presenceInfo w15:providerId="AD" w15:userId="S::u5062688@anu.edu.au::cd1442c4-8911-414d-88db-662b5685b55e"/>
   </w15:person>

</xml_diff>